<commit_message>
tfs3972 - ecl attendance sea feed
git-tfs-id: [https://tfs.omnicloud.local/tfs/cco%20program/]$/eCoaching_V2;C35266
</commit_message>
<xml_diff>
--- a/Requirements/CCO_eCoaching_Log_Generic_Reports_Layout.docx
+++ b/Requirements/CCO_eCoaching_Log_Generic_Reports_Layout.docx
@@ -7,7 +7,9 @@
         <w:pStyle w:val="Title1"/>
       </w:pPr>
       <w:bookmarkStart w:id="0" w:name="_Ref29370327"/>
+      <w:bookmarkStart w:id="1" w:name="_GoBack"/>
       <w:bookmarkEnd w:id="0"/>
+      <w:bookmarkEnd w:id="1"/>
       <w:r>
         <w:t>__________________________</w:t>
       </w:r>
@@ -1090,6 +1092,12 @@
                 <w:szCs w:val="24"/>
               </w:rPr>
             </w:pPr>
+            <w:r>
+              <w:rPr>
+                <w:szCs w:val="24"/>
+              </w:rPr>
+              <w:t>09/15/2016</w:t>
+            </w:r>
           </w:p>
         </w:tc>
         <w:tc>
@@ -1106,6 +1114,26 @@
                 <w:szCs w:val="24"/>
               </w:rPr>
             </w:pPr>
+            <w:r>
+              <w:rPr>
+                <w:szCs w:val="24"/>
+              </w:rPr>
+              <w:t xml:space="preserve">TFS3972 – </w:t>
+            </w:r>
+            <w:proofErr w:type="spellStart"/>
+            <w:r>
+              <w:rPr>
+                <w:szCs w:val="24"/>
+              </w:rPr>
+              <w:t>eCL</w:t>
+            </w:r>
+            <w:proofErr w:type="spellEnd"/>
+            <w:r>
+              <w:rPr>
+                <w:szCs w:val="24"/>
+              </w:rPr>
+              <w:t xml:space="preserve"> Attendance Feed</w:t>
+            </w:r>
           </w:p>
         </w:tc>
         <w:tc>
@@ -1122,6 +1150,12 @@
                 <w:szCs w:val="24"/>
               </w:rPr>
             </w:pPr>
+            <w:r>
+              <w:rPr>
+                <w:szCs w:val="24"/>
+              </w:rPr>
+              <w:t>Doug Stearns</w:t>
+            </w:r>
           </w:p>
         </w:tc>
       </w:tr>
@@ -1626,7 +1660,7 @@
           <w:szCs w:val="24"/>
         </w:rPr>
       </w:pPr>
-      <w:bookmarkStart w:id="1" w:name="_Toc321377922"/>
+      <w:bookmarkStart w:id="2" w:name="_Toc321377922"/>
       <w:proofErr w:type="spellStart"/>
       <w:proofErr w:type="gramStart"/>
       <w:r>
@@ -1650,7 +1684,7 @@
       <w:r>
         <w:t xml:space="preserve"> Requirements</w:t>
       </w:r>
-      <w:bookmarkEnd w:id="1"/>
+      <w:bookmarkEnd w:id="2"/>
       <w:r>
         <w:br/>
       </w:r>
@@ -2208,6 +2242,13 @@
                 <w:sz w:val="22"/>
                 <w:szCs w:val="22"/>
               </w:rPr>
+              <w:t>, SEA – Seasonal Employee Attendance</w:t>
+            </w:r>
+            <w:r>
+              <w:rPr>
+                <w:sz w:val="22"/>
+                <w:szCs w:val="22"/>
+              </w:rPr>
               <w:t>)</w:t>
             </w:r>
           </w:p>
@@ -2433,7 +2474,29 @@
                 <w:sz w:val="22"/>
                 <w:szCs w:val="22"/>
               </w:rPr>
+              <w:t xml:space="preserve">OTH – </w:t>
+            </w:r>
+            <w:r>
+              <w:rPr>
+                <w:sz w:val="22"/>
+                <w:szCs w:val="22"/>
+              </w:rPr>
               <w:t>Other</w:t>
+            </w:r>
+          </w:p>
+          <w:p>
+            <w:pPr>
+              <w:rPr>
+                <w:sz w:val="22"/>
+                <w:szCs w:val="22"/>
+              </w:rPr>
+            </w:pPr>
+            <w:r>
+              <w:rPr>
+                <w:sz w:val="22"/>
+                <w:szCs w:val="22"/>
+              </w:rPr>
+              <w:t>SEA – Internal CCO Reporting</w:t>
             </w:r>
           </w:p>
         </w:tc>
@@ -2549,7 +2612,29 @@
                 <w:sz w:val="22"/>
                 <w:szCs w:val="22"/>
               </w:rPr>
-              <w:t xml:space="preserve">Status of the evaluation (Pending </w:t>
+              <w:t xml:space="preserve">Status of the evaluation </w:t>
+            </w:r>
+          </w:p>
+          <w:p>
+            <w:pPr>
+              <w:rPr>
+                <w:sz w:val="22"/>
+                <w:szCs w:val="22"/>
+              </w:rPr>
+            </w:pPr>
+            <w:r>
+              <w:rPr>
+                <w:sz w:val="22"/>
+                <w:szCs w:val="22"/>
+              </w:rPr>
+              <w:t xml:space="preserve">OTH – </w:t>
+            </w:r>
+            <w:r>
+              <w:rPr>
+                <w:sz w:val="22"/>
+                <w:szCs w:val="22"/>
+              </w:rPr>
+              <w:t xml:space="preserve">Pending </w:t>
             </w:r>
             <w:r>
               <w:rPr>
@@ -2563,7 +2648,29 @@
                 <w:sz w:val="22"/>
                 <w:szCs w:val="22"/>
               </w:rPr>
-              <w:t>Review)</w:t>
+              <w:t>Review</w:t>
+            </w:r>
+            <w:r>
+              <w:rPr>
+                <w:sz w:val="22"/>
+                <w:szCs w:val="22"/>
+              </w:rPr>
+              <w:t xml:space="preserve"> </w:t>
+            </w:r>
+          </w:p>
+          <w:p>
+            <w:pPr>
+              <w:rPr>
+                <w:sz w:val="22"/>
+                <w:szCs w:val="22"/>
+              </w:rPr>
+            </w:pPr>
+            <w:r>
+              <w:rPr>
+                <w:sz w:val="22"/>
+                <w:szCs w:val="22"/>
+              </w:rPr>
+              <w:t>SEA – Pending Acknowledgement</w:t>
             </w:r>
           </w:p>
         </w:tc>
@@ -4469,10 +4576,30 @@
                 <w:sz w:val="22"/>
                 <w:szCs w:val="22"/>
               </w:rPr>
+              <w:t xml:space="preserve">OTH – </w:t>
+            </w:r>
+            <w:r>
+              <w:rPr>
+                <w:sz w:val="22"/>
+                <w:szCs w:val="22"/>
+              </w:rPr>
               <w:t>Reinforcement</w:t>
             </w:r>
-            <w:bookmarkStart w:id="2" w:name="_GoBack"/>
-            <w:bookmarkEnd w:id="2"/>
+          </w:p>
+          <w:p>
+            <w:pPr>
+              <w:rPr>
+                <w:sz w:val="22"/>
+                <w:szCs w:val="22"/>
+              </w:rPr>
+            </w:pPr>
+            <w:r>
+              <w:rPr>
+                <w:sz w:val="22"/>
+                <w:szCs w:val="22"/>
+              </w:rPr>
+              <w:t xml:space="preserve">SEA – Opportunity </w:t>
+            </w:r>
           </w:p>
         </w:tc>
       </w:tr>
@@ -8419,6 +8546,21 @@
 </file>
 
 <file path=customXml/item1.xml><?xml version="1.0" encoding="utf-8"?>
+<?mso-contentType ?>
+<FormTemplates xmlns="http://schemas.microsoft.com/sharepoint/v3/contenttype/forms">
+  <Display>DocumentLibraryForm</Display>
+  <Edit>DocumentLibraryForm</Edit>
+  <New>DocumentLibraryForm</New>
+</FormTemplates>
+</file>
+
+<file path=customXml/item2.xml><?xml version="1.0" encoding="utf-8"?>
+<p:properties xmlns:p="http://schemas.microsoft.com/office/2006/metadata/properties" xmlns:xsi="http://www.w3.org/2001/XMLSchema-instance" xmlns:pc="http://schemas.microsoft.com/office/infopath/2007/PartnerControls">
+  <documentManagement/>
+</p:properties>
+</file>
+
+<file path=customXml/item3.xml><?xml version="1.0" encoding="utf-8"?>
 <ct:contentTypeSchema xmlns:ct="http://schemas.microsoft.com/office/2006/metadata/contentType" xmlns:ma="http://schemas.microsoft.com/office/2006/metadata/properties/metaAttributes" ct:_="" ma:_="" ma:contentTypeName="Document" ma:contentTypeID="0x010100DFEC865D7254EB4A8B6C8590FD20E39F" ma:contentTypeVersion="0" ma:contentTypeDescription="Create a new document." ma:contentTypeScope="" ma:versionID="dc620579c55658ff994e4edfb59cdcf1">
   <xsd:schema xmlns:xsd="http://www.w3.org/2001/XMLSchema" xmlns:xs="http://www.w3.org/2001/XMLSchema" xmlns:p="http://schemas.microsoft.com/office/2006/metadata/properties" targetNamespace="http://schemas.microsoft.com/office/2006/metadata/properties" ma:root="true" ma:fieldsID="c64490b4aec6201516c3a874156f37b2">
     <xsd:element name="properties">
@@ -8532,26 +8674,28 @@
 </ct:contentTypeSchema>
 </file>
 
-<file path=customXml/item2.xml><?xml version="1.0" encoding="utf-8"?>
-<p:properties xmlns:p="http://schemas.microsoft.com/office/2006/metadata/properties" xmlns:xsi="http://www.w3.org/2001/XMLSchema-instance" xmlns:pc="http://schemas.microsoft.com/office/infopath/2007/PartnerControls">
-  <documentManagement/>
-</p:properties>
-</file>
-
-<file path=customXml/item3.xml><?xml version="1.0" encoding="utf-8"?>
-<?mso-contentType ?>
-<FormTemplates xmlns="http://schemas.microsoft.com/sharepoint/v3/contenttype/forms">
-  <Display>DocumentLibraryForm</Display>
-  <Edit>DocumentLibraryForm</Edit>
-  <New>DocumentLibraryForm</New>
-</FormTemplates>
-</file>
-
 <file path=customXml/item4.xml><?xml version="1.0" encoding="utf-8"?>
 <b:Sources xmlns:b="http://schemas.openxmlformats.org/officeDocument/2006/bibliography" xmlns="http://schemas.openxmlformats.org/officeDocument/2006/bibliography" SelectedStyle="\APA.XSL" StyleName="APA"/>
 </file>
 
 <file path=customXml/itemProps1.xml><?xml version="1.0" encoding="utf-8"?>
+<ds:datastoreItem xmlns:ds="http://schemas.openxmlformats.org/officeDocument/2006/customXml" ds:itemID="{A885B2DB-42DA-4318-9EB7-6D24C272F932}">
+  <ds:schemaRefs>
+    <ds:schemaRef ds:uri="http://schemas.microsoft.com/sharepoint/v3/contenttype/forms"/>
+  </ds:schemaRefs>
+</ds:datastoreItem>
+</file>
+
+<file path=customXml/itemProps2.xml><?xml version="1.0" encoding="utf-8"?>
+<ds:datastoreItem xmlns:ds="http://schemas.openxmlformats.org/officeDocument/2006/customXml" ds:itemID="{FAB5EBB6-5E22-4A93-8A88-BE0203FA85CB}">
+  <ds:schemaRefs>
+    <ds:schemaRef ds:uri="http://schemas.microsoft.com/office/2006/metadata/properties"/>
+    <ds:schemaRef ds:uri="http://schemas.microsoft.com/office/infopath/2007/PartnerControls"/>
+  </ds:schemaRefs>
+</ds:datastoreItem>
+</file>
+
+<file path=customXml/itemProps3.xml><?xml version="1.0" encoding="utf-8"?>
 <ds:datastoreItem xmlns:ds="http://schemas.openxmlformats.org/officeDocument/2006/customXml" ds:itemID="{3EC30AF7-F6FD-4FB6-B723-1340D7FE908C}">
   <ds:schemaRefs>
     <ds:schemaRef ds:uri="http://schemas.microsoft.com/office/2006/metadata/contentType"/>
@@ -8567,25 +8711,8 @@
 </ds:datastoreItem>
 </file>
 
-<file path=customXml/itemProps2.xml><?xml version="1.0" encoding="utf-8"?>
-<ds:datastoreItem xmlns:ds="http://schemas.openxmlformats.org/officeDocument/2006/customXml" ds:itemID="{FAB5EBB6-5E22-4A93-8A88-BE0203FA85CB}">
-  <ds:schemaRefs>
-    <ds:schemaRef ds:uri="http://schemas.microsoft.com/office/2006/metadata/properties"/>
-    <ds:schemaRef ds:uri="http://schemas.microsoft.com/office/infopath/2007/PartnerControls"/>
-  </ds:schemaRefs>
-</ds:datastoreItem>
-</file>
-
-<file path=customXml/itemProps3.xml><?xml version="1.0" encoding="utf-8"?>
-<ds:datastoreItem xmlns:ds="http://schemas.openxmlformats.org/officeDocument/2006/customXml" ds:itemID="{A885B2DB-42DA-4318-9EB7-6D24C272F932}">
-  <ds:schemaRefs>
-    <ds:schemaRef ds:uri="http://schemas.microsoft.com/sharepoint/v3/contenttype/forms"/>
-  </ds:schemaRefs>
-</ds:datastoreItem>
-</file>
-
 <file path=customXml/itemProps4.xml><?xml version="1.0" encoding="utf-8"?>
-<ds:datastoreItem xmlns:ds="http://schemas.openxmlformats.org/officeDocument/2006/customXml" ds:itemID="{5A44F73E-B395-4D2D-9494-D5A4C21DC825}">
+<ds:datastoreItem xmlns:ds="http://schemas.openxmlformats.org/officeDocument/2006/customXml" ds:itemID="{F8B4DE13-9DCE-48DD-B3E1-46D15F036F2D}">
   <ds:schemaRefs>
     <ds:schemaRef ds:uri="http://schemas.openxmlformats.org/officeDocument/2006/bibliography"/>
   </ds:schemaRefs>

</xml_diff>

<commit_message>
tfs4916 - ecl generic feed - fs and tc updates
git-tfs-id: [https://tfs.omnicloud.local/tfs/cco%20program/]$/eCoaching_V2;C36223
</commit_message>
<xml_diff>
--- a/Requirements/CCO_eCoaching_Log_Generic_Reports_Layout.docx
+++ b/Requirements/CCO_eCoaching_Log_Generic_Reports_Layout.docx
@@ -7,9 +7,7 @@
         <w:pStyle w:val="Title1"/>
       </w:pPr>
       <w:bookmarkStart w:id="0" w:name="_Ref29370327"/>
-      <w:bookmarkStart w:id="1" w:name="_GoBack"/>
       <w:bookmarkEnd w:id="0"/>
-      <w:bookmarkEnd w:id="1"/>
       <w:r>
         <w:t>__________________________</w:t>
       </w:r>
@@ -1177,6 +1175,12 @@
                 <w:szCs w:val="24"/>
               </w:rPr>
             </w:pPr>
+            <w:r>
+              <w:rPr>
+                <w:szCs w:val="24"/>
+              </w:rPr>
+              <w:t>12/08/2016</w:t>
+            </w:r>
           </w:p>
         </w:tc>
         <w:tc>
@@ -1193,6 +1197,72 @@
                 <w:szCs w:val="24"/>
               </w:rPr>
             </w:pPr>
+            <w:r>
+              <w:rPr>
+                <w:szCs w:val="24"/>
+              </w:rPr>
+              <w:t xml:space="preserve">TFS4916 – </w:t>
+            </w:r>
+            <w:proofErr w:type="spellStart"/>
+            <w:r>
+              <w:rPr>
+                <w:szCs w:val="24"/>
+              </w:rPr>
+              <w:t>eCL</w:t>
+            </w:r>
+            <w:proofErr w:type="spellEnd"/>
+            <w:r>
+              <w:rPr>
+                <w:szCs w:val="24"/>
+              </w:rPr>
+              <w:t xml:space="preserve"> Generic Feed</w:t>
+            </w:r>
+          </w:p>
+          <w:p>
+            <w:pPr>
+              <w:pStyle w:val="hdr1"/>
+              <w:spacing w:before="0"/>
+              <w:ind w:left="0"/>
+              <w:jc w:val="left"/>
+              <w:rPr>
+                <w:szCs w:val="24"/>
+              </w:rPr>
+            </w:pPr>
+            <w:r>
+              <w:rPr>
+                <w:szCs w:val="24"/>
+              </w:rPr>
+              <w:t>Modified 1 and 1.1</w:t>
+            </w:r>
+            <w:r>
+              <w:rPr>
+                <w:szCs w:val="24"/>
+              </w:rPr>
+              <w:t xml:space="preserve"> (removed OTH – Other)</w:t>
+            </w:r>
+          </w:p>
+          <w:p>
+            <w:pPr>
+              <w:pStyle w:val="hdr1"/>
+              <w:spacing w:before="0"/>
+              <w:ind w:left="0"/>
+              <w:jc w:val="left"/>
+              <w:rPr>
+                <w:szCs w:val="24"/>
+              </w:rPr>
+            </w:pPr>
+            <w:r>
+              <w:rPr>
+                <w:szCs w:val="24"/>
+              </w:rPr>
+              <w:t>Added 2 and 2.1</w:t>
+            </w:r>
+            <w:r>
+              <w:rPr>
+                <w:szCs w:val="24"/>
+              </w:rPr>
+              <w:t xml:space="preserve"> (included OTH – Other Generic)</w:t>
+            </w:r>
           </w:p>
         </w:tc>
         <w:tc>
@@ -1209,6 +1279,12 @@
                 <w:szCs w:val="24"/>
               </w:rPr>
             </w:pPr>
+            <w:r>
+              <w:rPr>
+                <w:szCs w:val="24"/>
+              </w:rPr>
+              <w:t>Doug Stearns</w:t>
+            </w:r>
           </w:p>
         </w:tc>
       </w:tr>
@@ -1660,7 +1736,7 @@
           <w:szCs w:val="24"/>
         </w:rPr>
       </w:pPr>
-      <w:bookmarkStart w:id="2" w:name="_Toc321377922"/>
+      <w:bookmarkStart w:id="1" w:name="_Toc321377922"/>
       <w:proofErr w:type="spellStart"/>
       <w:proofErr w:type="gramStart"/>
       <w:r>
@@ -1679,12 +1755,15 @@
         <w:t xml:space="preserve"> </w:t>
       </w:r>
       <w:r>
+        <w:t xml:space="preserve">Other </w:t>
+      </w:r>
+      <w:r>
         <w:t>Reporting Data File</w:t>
       </w:r>
       <w:r>
         <w:t xml:space="preserve"> Requirements</w:t>
       </w:r>
-      <w:bookmarkEnd w:id="2"/>
+      <w:bookmarkEnd w:id="1"/>
       <w:r>
         <w:br/>
       </w:r>
@@ -1718,6 +1797,13 @@
           <w:szCs w:val="24"/>
         </w:rPr>
         <w:t xml:space="preserve"> </w:t>
+      </w:r>
+      <w:r>
+        <w:rPr>
+          <w:b w:val="0"/>
+          <w:szCs w:val="24"/>
+        </w:rPr>
+        <w:t xml:space="preserve">Other </w:t>
       </w:r>
       <w:r>
         <w:rPr>
@@ -1782,7 +1868,21 @@
           <w:b w:val="0"/>
           <w:szCs w:val="24"/>
         </w:rPr>
-        <w:t xml:space="preserve"> Report </w:t>
+        <w:t xml:space="preserve"> </w:t>
+      </w:r>
+      <w:r>
+        <w:rPr>
+          <w:b w:val="0"/>
+          <w:szCs w:val="24"/>
+        </w:rPr>
+        <w:t xml:space="preserve">other </w:t>
+      </w:r>
+      <w:r>
+        <w:rPr>
+          <w:b w:val="0"/>
+          <w:szCs w:val="24"/>
+        </w:rPr>
+        <w:t xml:space="preserve">Report </w:t>
       </w:r>
       <w:r>
         <w:rPr>
@@ -2221,28 +2321,7 @@
                 <w:sz w:val="22"/>
                 <w:szCs w:val="22"/>
               </w:rPr>
-              <w:t>OTH</w:t>
-            </w:r>
-            <w:r>
-              <w:rPr>
-                <w:sz w:val="22"/>
-                <w:szCs w:val="22"/>
-              </w:rPr>
-              <w:t xml:space="preserve"> – </w:t>
-            </w:r>
-            <w:r>
-              <w:rPr>
-                <w:sz w:val="22"/>
-                <w:szCs w:val="22"/>
-              </w:rPr>
-              <w:t>Other</w:t>
-            </w:r>
-            <w:r>
-              <w:rPr>
-                <w:sz w:val="22"/>
-                <w:szCs w:val="22"/>
-              </w:rPr>
-              <w:t>, SEA – Seasonal Employee Attendance</w:t>
+              <w:t>SEA – Seasonal Employee Attendance</w:t>
             </w:r>
             <w:r>
               <w:rPr>
@@ -2474,28 +2553,6 @@
                 <w:sz w:val="22"/>
                 <w:szCs w:val="22"/>
               </w:rPr>
-              <w:t xml:space="preserve">OTH – </w:t>
-            </w:r>
-            <w:r>
-              <w:rPr>
-                <w:sz w:val="22"/>
-                <w:szCs w:val="22"/>
-              </w:rPr>
-              <w:t>Other</w:t>
-            </w:r>
-          </w:p>
-          <w:p>
-            <w:pPr>
-              <w:rPr>
-                <w:sz w:val="22"/>
-                <w:szCs w:val="22"/>
-              </w:rPr>
-            </w:pPr>
-            <w:r>
-              <w:rPr>
-                <w:sz w:val="22"/>
-                <w:szCs w:val="22"/>
-              </w:rPr>
               <w:t>SEA – Internal CCO Reporting</w:t>
             </w:r>
           </w:p>
@@ -2627,49 +2684,6 @@
                 <w:sz w:val="22"/>
                 <w:szCs w:val="22"/>
               </w:rPr>
-              <w:t xml:space="preserve">OTH – </w:t>
-            </w:r>
-            <w:r>
-              <w:rPr>
-                <w:sz w:val="22"/>
-                <w:szCs w:val="22"/>
-              </w:rPr>
-              <w:t xml:space="preserve">Pending </w:t>
-            </w:r>
-            <w:r>
-              <w:rPr>
-                <w:sz w:val="22"/>
-                <w:szCs w:val="22"/>
-              </w:rPr>
-              <w:t xml:space="preserve">Supervisor </w:t>
-            </w:r>
-            <w:r>
-              <w:rPr>
-                <w:sz w:val="22"/>
-                <w:szCs w:val="22"/>
-              </w:rPr>
-              <w:t>Review</w:t>
-            </w:r>
-            <w:r>
-              <w:rPr>
-                <w:sz w:val="22"/>
-                <w:szCs w:val="22"/>
-              </w:rPr>
-              <w:t xml:space="preserve"> </w:t>
-            </w:r>
-          </w:p>
-          <w:p>
-            <w:pPr>
-              <w:rPr>
-                <w:sz w:val="22"/>
-                <w:szCs w:val="22"/>
-              </w:rPr>
-            </w:pPr>
-            <w:r>
-              <w:rPr>
-                <w:sz w:val="22"/>
-                <w:szCs w:val="22"/>
-              </w:rPr>
               <w:t>SEA – Pending Acknowledgement</w:t>
             </w:r>
           </w:p>
@@ -4576,28 +4590,6 @@
                 <w:sz w:val="22"/>
                 <w:szCs w:val="22"/>
               </w:rPr>
-              <w:t xml:space="preserve">OTH – </w:t>
-            </w:r>
-            <w:r>
-              <w:rPr>
-                <w:sz w:val="22"/>
-                <w:szCs w:val="22"/>
-              </w:rPr>
-              <w:t>Reinforcement</w:t>
-            </w:r>
-          </w:p>
-          <w:p>
-            <w:pPr>
-              <w:rPr>
-                <w:sz w:val="22"/>
-                <w:szCs w:val="22"/>
-              </w:rPr>
-            </w:pPr>
-            <w:r>
-              <w:rPr>
-                <w:sz w:val="22"/>
-                <w:szCs w:val="22"/>
-              </w:rPr>
               <w:t xml:space="preserve">SEA – Opportunity </w:t>
             </w:r>
           </w:p>
@@ -4863,6 +4855,2581 @@
                 <w:szCs w:val="22"/>
               </w:rPr>
               <w:t>Identifies whether the coaching record is for Medicare or Marketplace</w:t>
+            </w:r>
+          </w:p>
+        </w:tc>
+      </w:tr>
+    </w:tbl>
+    <w:p>
+      <w:pPr>
+        <w:rPr>
+          <w:b/>
+          <w:sz w:val="24"/>
+          <w:szCs w:val="24"/>
+        </w:rPr>
+      </w:pPr>
+    </w:p>
+    <w:p>
+      <w:pPr>
+        <w:rPr>
+          <w:b/>
+          <w:sz w:val="24"/>
+          <w:szCs w:val="24"/>
+        </w:rPr>
+      </w:pPr>
+    </w:p>
+    <w:p>
+      <w:pPr>
+        <w:rPr>
+          <w:b/>
+          <w:sz w:val="24"/>
+          <w:szCs w:val="24"/>
+        </w:rPr>
+      </w:pPr>
+    </w:p>
+    <w:p>
+      <w:pPr>
+        <w:rPr>
+          <w:b/>
+          <w:sz w:val="24"/>
+          <w:szCs w:val="24"/>
+        </w:rPr>
+      </w:pPr>
+    </w:p>
+    <w:p>
+      <w:pPr>
+        <w:rPr>
+          <w:b/>
+          <w:sz w:val="24"/>
+          <w:szCs w:val="24"/>
+        </w:rPr>
+      </w:pPr>
+    </w:p>
+    <w:p>
+      <w:pPr>
+        <w:rPr>
+          <w:b/>
+          <w:sz w:val="24"/>
+          <w:szCs w:val="24"/>
+        </w:rPr>
+      </w:pPr>
+    </w:p>
+    <w:p>
+      <w:pPr>
+        <w:pStyle w:val="Heading1"/>
+        <w:spacing w:before="0" w:after="0"/>
+        <w:rPr>
+          <w:sz w:val="24"/>
+          <w:szCs w:val="24"/>
+        </w:rPr>
+      </w:pPr>
+      <w:proofErr w:type="spellStart"/>
+      <w:proofErr w:type="gramStart"/>
+      <w:r>
+        <w:lastRenderedPageBreak/>
+        <w:t>eCoaching</w:t>
+      </w:r>
+      <w:proofErr w:type="spellEnd"/>
+      <w:proofErr w:type="gramEnd"/>
+      <w:r>
+        <w:t xml:space="preserve"> Log Generic Reporting Data File Requirements</w:t>
+      </w:r>
+      <w:r>
+        <w:br/>
+      </w:r>
+    </w:p>
+    <w:p>
+      <w:pPr>
+        <w:pStyle w:val="Heading2"/>
+        <w:spacing w:before="0" w:after="0"/>
+        <w:rPr>
+          <w:b w:val="0"/>
+          <w:szCs w:val="24"/>
+        </w:rPr>
+      </w:pPr>
+      <w:r>
+        <w:rPr>
+          <w:b w:val="0"/>
+          <w:szCs w:val="24"/>
+        </w:rPr>
+        <w:t xml:space="preserve">The following chart defines the </w:t>
+      </w:r>
+      <w:r>
+        <w:rPr>
+          <w:b w:val="0"/>
+          <w:szCs w:val="24"/>
+        </w:rPr>
+        <w:t xml:space="preserve">Generic </w:t>
+      </w:r>
+      <w:r>
+        <w:rPr>
+          <w:b w:val="0"/>
+          <w:szCs w:val="24"/>
+        </w:rPr>
+        <w:t xml:space="preserve">Report Data File Elements and layout format for the </w:t>
+      </w:r>
+      <w:proofErr w:type="spellStart"/>
+      <w:r>
+        <w:rPr>
+          <w:b w:val="0"/>
+          <w:szCs w:val="24"/>
+        </w:rPr>
+        <w:t>eCoaching</w:t>
+      </w:r>
+      <w:proofErr w:type="spellEnd"/>
+      <w:r>
+        <w:rPr>
+          <w:b w:val="0"/>
+          <w:szCs w:val="24"/>
+        </w:rPr>
+        <w:t xml:space="preserve"> Log </w:t>
+      </w:r>
+      <w:r>
+        <w:rPr>
+          <w:b w:val="0"/>
+          <w:szCs w:val="24"/>
+        </w:rPr>
+        <w:t xml:space="preserve">Generic Report </w:t>
+      </w:r>
+      <w:r>
+        <w:rPr>
+          <w:b w:val="0"/>
+          <w:szCs w:val="24"/>
+        </w:rPr>
+        <w:t xml:space="preserve">data file. </w:t>
+      </w:r>
+    </w:p>
+    <w:p>
+      <w:pPr>
+        <w:rPr>
+          <w:sz w:val="24"/>
+          <w:szCs w:val="24"/>
+        </w:rPr>
+      </w:pPr>
+    </w:p>
+    <w:tbl>
+      <w:tblPr>
+        <w:tblW w:w="9090" w:type="dxa"/>
+        <w:tblInd w:w="565" w:type="dxa"/>
+        <w:tblBorders>
+          <w:top w:val="single" w:sz="4" w:space="0" w:color="auto"/>
+          <w:left w:val="single" w:sz="4" w:space="0" w:color="auto"/>
+          <w:bottom w:val="single" w:sz="4" w:space="0" w:color="auto"/>
+          <w:right w:val="single" w:sz="4" w:space="0" w:color="auto"/>
+          <w:insideH w:val="single" w:sz="4" w:space="0" w:color="auto"/>
+          <w:insideV w:val="single" w:sz="4" w:space="0" w:color="auto"/>
+        </w:tblBorders>
+        <w:tblLayout w:type="fixed"/>
+        <w:tblCellMar>
+          <w:top w:w="29" w:type="dxa"/>
+          <w:left w:w="115" w:type="dxa"/>
+          <w:bottom w:w="29" w:type="dxa"/>
+          <w:right w:w="115" w:type="dxa"/>
+        </w:tblCellMar>
+        <w:tblLook w:val="01E0" w:firstRow="1" w:lastRow="1" w:firstColumn="1" w:lastColumn="1" w:noHBand="0" w:noVBand="0"/>
+      </w:tblPr>
+      <w:tblGrid>
+        <w:gridCol w:w="1253"/>
+        <w:gridCol w:w="2250"/>
+        <w:gridCol w:w="1800"/>
+        <w:gridCol w:w="3787"/>
+      </w:tblGrid>
+      <w:tr>
+        <w:trPr>
+          <w:tblHeader/>
+        </w:trPr>
+        <w:tc>
+          <w:tcPr>
+            <w:tcW w:w="1253" w:type="dxa"/>
+            <w:tcBorders>
+              <w:top w:val="single" w:sz="4" w:space="0" w:color="auto"/>
+              <w:left w:val="single" w:sz="4" w:space="0" w:color="auto"/>
+              <w:bottom w:val="single" w:sz="4" w:space="0" w:color="auto"/>
+              <w:right w:val="single" w:sz="4" w:space="0" w:color="auto"/>
+            </w:tcBorders>
+          </w:tcPr>
+          <w:p>
+            <w:pPr>
+              <w:rPr>
+                <w:b/>
+                <w:sz w:val="24"/>
+                <w:szCs w:val="24"/>
+              </w:rPr>
+            </w:pPr>
+            <w:r>
+              <w:rPr>
+                <w:b/>
+                <w:sz w:val="24"/>
+                <w:szCs w:val="24"/>
+              </w:rPr>
+              <w:t>Element #</w:t>
+            </w:r>
+          </w:p>
+        </w:tc>
+        <w:tc>
+          <w:tcPr>
+            <w:tcW w:w="2250" w:type="dxa"/>
+            <w:tcBorders>
+              <w:top w:val="single" w:sz="4" w:space="0" w:color="auto"/>
+              <w:left w:val="single" w:sz="4" w:space="0" w:color="auto"/>
+              <w:bottom w:val="single" w:sz="4" w:space="0" w:color="auto"/>
+              <w:right w:val="single" w:sz="4" w:space="0" w:color="auto"/>
+            </w:tcBorders>
+          </w:tcPr>
+          <w:p>
+            <w:pPr>
+              <w:rPr>
+                <w:b/>
+                <w:sz w:val="24"/>
+                <w:szCs w:val="24"/>
+              </w:rPr>
+            </w:pPr>
+            <w:r>
+              <w:rPr>
+                <w:b/>
+                <w:sz w:val="24"/>
+                <w:szCs w:val="24"/>
+              </w:rPr>
+              <w:t>Field Name</w:t>
+            </w:r>
+          </w:p>
+        </w:tc>
+        <w:tc>
+          <w:tcPr>
+            <w:tcW w:w="1800" w:type="dxa"/>
+            <w:tcBorders>
+              <w:top w:val="single" w:sz="4" w:space="0" w:color="auto"/>
+              <w:left w:val="single" w:sz="4" w:space="0" w:color="auto"/>
+              <w:bottom w:val="single" w:sz="4" w:space="0" w:color="auto"/>
+              <w:right w:val="single" w:sz="4" w:space="0" w:color="auto"/>
+            </w:tcBorders>
+          </w:tcPr>
+          <w:p>
+            <w:pPr>
+              <w:rPr>
+                <w:b/>
+                <w:sz w:val="24"/>
+                <w:szCs w:val="24"/>
+              </w:rPr>
+            </w:pPr>
+            <w:r>
+              <w:rPr>
+                <w:b/>
+                <w:sz w:val="24"/>
+                <w:szCs w:val="24"/>
+              </w:rPr>
+              <w:t>Max Length / Field Format</w:t>
+            </w:r>
+          </w:p>
+        </w:tc>
+        <w:tc>
+          <w:tcPr>
+            <w:tcW w:w="3787" w:type="dxa"/>
+            <w:tcBorders>
+              <w:top w:val="single" w:sz="4" w:space="0" w:color="auto"/>
+              <w:left w:val="single" w:sz="4" w:space="0" w:color="auto"/>
+              <w:bottom w:val="single" w:sz="4" w:space="0" w:color="auto"/>
+              <w:right w:val="single" w:sz="4" w:space="0" w:color="auto"/>
+            </w:tcBorders>
+          </w:tcPr>
+          <w:p>
+            <w:pPr>
+              <w:rPr>
+                <w:b/>
+                <w:sz w:val="24"/>
+                <w:szCs w:val="24"/>
+              </w:rPr>
+            </w:pPr>
+            <w:r>
+              <w:rPr>
+                <w:b/>
+                <w:sz w:val="24"/>
+                <w:szCs w:val="24"/>
+              </w:rPr>
+              <w:t>Description</w:t>
+            </w:r>
+          </w:p>
+        </w:tc>
+      </w:tr>
+      <w:tr>
+        <w:trPr>
+          <w:tblHeader/>
+        </w:trPr>
+        <w:tc>
+          <w:tcPr>
+            <w:tcW w:w="1253" w:type="dxa"/>
+            <w:tcBorders>
+              <w:top w:val="single" w:sz="4" w:space="0" w:color="auto"/>
+              <w:left w:val="single" w:sz="4" w:space="0" w:color="auto"/>
+              <w:bottom w:val="single" w:sz="4" w:space="0" w:color="auto"/>
+              <w:right w:val="single" w:sz="4" w:space="0" w:color="auto"/>
+            </w:tcBorders>
+          </w:tcPr>
+          <w:p>
+            <w:pPr>
+              <w:pStyle w:val="TableText"/>
+              <w:numPr>
+                <w:ilvl w:val="0"/>
+                <w:numId w:val="15"/>
+              </w:numPr>
+              <w:rPr>
+                <w:b w:val="0"/>
+                <w:szCs w:val="22"/>
+              </w:rPr>
+            </w:pPr>
+          </w:p>
+        </w:tc>
+        <w:tc>
+          <w:tcPr>
+            <w:tcW w:w="2250" w:type="dxa"/>
+            <w:tcBorders>
+              <w:top w:val="single" w:sz="4" w:space="0" w:color="auto"/>
+              <w:left w:val="single" w:sz="4" w:space="0" w:color="auto"/>
+              <w:bottom w:val="single" w:sz="4" w:space="0" w:color="auto"/>
+              <w:right w:val="single" w:sz="4" w:space="0" w:color="auto"/>
+            </w:tcBorders>
+          </w:tcPr>
+          <w:p>
+            <w:pPr>
+              <w:rPr>
+                <w:sz w:val="22"/>
+                <w:szCs w:val="22"/>
+              </w:rPr>
+            </w:pPr>
+            <w:proofErr w:type="spellStart"/>
+            <w:r>
+              <w:rPr>
+                <w:sz w:val="22"/>
+                <w:szCs w:val="22"/>
+              </w:rPr>
+              <w:t>numReportID</w:t>
+            </w:r>
+            <w:proofErr w:type="spellEnd"/>
+          </w:p>
+        </w:tc>
+        <w:tc>
+          <w:tcPr>
+            <w:tcW w:w="1800" w:type="dxa"/>
+            <w:tcBorders>
+              <w:top w:val="single" w:sz="4" w:space="0" w:color="auto"/>
+              <w:left w:val="single" w:sz="4" w:space="0" w:color="auto"/>
+              <w:bottom w:val="single" w:sz="4" w:space="0" w:color="auto"/>
+              <w:right w:val="single" w:sz="4" w:space="0" w:color="auto"/>
+            </w:tcBorders>
+          </w:tcPr>
+          <w:p>
+            <w:pPr>
+              <w:rPr>
+                <w:sz w:val="22"/>
+                <w:szCs w:val="22"/>
+              </w:rPr>
+            </w:pPr>
+            <w:r>
+              <w:rPr>
+                <w:sz w:val="22"/>
+                <w:szCs w:val="22"/>
+              </w:rPr>
+              <w:t>Numeric</w:t>
+            </w:r>
+          </w:p>
+        </w:tc>
+        <w:tc>
+          <w:tcPr>
+            <w:tcW w:w="3787" w:type="dxa"/>
+            <w:tcBorders>
+              <w:top w:val="single" w:sz="4" w:space="0" w:color="auto"/>
+              <w:left w:val="single" w:sz="4" w:space="0" w:color="auto"/>
+              <w:bottom w:val="single" w:sz="4" w:space="0" w:color="auto"/>
+              <w:right w:val="single" w:sz="4" w:space="0" w:color="auto"/>
+            </w:tcBorders>
+          </w:tcPr>
+          <w:p>
+            <w:pPr>
+              <w:rPr>
+                <w:sz w:val="22"/>
+                <w:szCs w:val="22"/>
+              </w:rPr>
+            </w:pPr>
+            <w:r>
+              <w:rPr>
+                <w:sz w:val="22"/>
+                <w:szCs w:val="22"/>
+              </w:rPr>
+              <w:t>Report ID is the unique indicator for the record.</w:t>
+            </w:r>
+          </w:p>
+        </w:tc>
+      </w:tr>
+      <w:tr>
+        <w:trPr>
+          <w:tblHeader/>
+        </w:trPr>
+        <w:tc>
+          <w:tcPr>
+            <w:tcW w:w="1253" w:type="dxa"/>
+            <w:tcBorders>
+              <w:top w:val="single" w:sz="4" w:space="0" w:color="auto"/>
+              <w:left w:val="single" w:sz="4" w:space="0" w:color="auto"/>
+              <w:bottom w:val="single" w:sz="4" w:space="0" w:color="auto"/>
+              <w:right w:val="single" w:sz="4" w:space="0" w:color="auto"/>
+            </w:tcBorders>
+          </w:tcPr>
+          <w:p>
+            <w:pPr>
+              <w:pStyle w:val="TableText"/>
+              <w:numPr>
+                <w:ilvl w:val="0"/>
+                <w:numId w:val="15"/>
+              </w:numPr>
+              <w:rPr>
+                <w:b w:val="0"/>
+                <w:szCs w:val="22"/>
+              </w:rPr>
+            </w:pPr>
+          </w:p>
+        </w:tc>
+        <w:tc>
+          <w:tcPr>
+            <w:tcW w:w="2250" w:type="dxa"/>
+            <w:tcBorders>
+              <w:top w:val="single" w:sz="4" w:space="0" w:color="auto"/>
+              <w:left w:val="single" w:sz="4" w:space="0" w:color="auto"/>
+              <w:bottom w:val="single" w:sz="4" w:space="0" w:color="auto"/>
+              <w:right w:val="single" w:sz="4" w:space="0" w:color="auto"/>
+            </w:tcBorders>
+          </w:tcPr>
+          <w:p>
+            <w:pPr>
+              <w:rPr>
+                <w:sz w:val="22"/>
+                <w:szCs w:val="22"/>
+              </w:rPr>
+            </w:pPr>
+            <w:proofErr w:type="spellStart"/>
+            <w:r>
+              <w:rPr>
+                <w:sz w:val="22"/>
+                <w:szCs w:val="22"/>
+              </w:rPr>
+              <w:t>strReportCode</w:t>
+            </w:r>
+            <w:proofErr w:type="spellEnd"/>
+          </w:p>
+        </w:tc>
+        <w:tc>
+          <w:tcPr>
+            <w:tcW w:w="1800" w:type="dxa"/>
+            <w:tcBorders>
+              <w:top w:val="single" w:sz="4" w:space="0" w:color="auto"/>
+              <w:left w:val="single" w:sz="4" w:space="0" w:color="auto"/>
+              <w:bottom w:val="single" w:sz="4" w:space="0" w:color="auto"/>
+              <w:right w:val="single" w:sz="4" w:space="0" w:color="auto"/>
+            </w:tcBorders>
+          </w:tcPr>
+          <w:p>
+            <w:pPr>
+              <w:rPr>
+                <w:sz w:val="22"/>
+                <w:szCs w:val="22"/>
+              </w:rPr>
+            </w:pPr>
+            <w:r>
+              <w:rPr>
+                <w:sz w:val="22"/>
+                <w:szCs w:val="22"/>
+              </w:rPr>
+              <w:t xml:space="preserve">20 bytes,  3 </w:t>
+            </w:r>
+            <w:r>
+              <w:rPr>
+                <w:sz w:val="22"/>
+                <w:szCs w:val="22"/>
+              </w:rPr>
+              <w:t>character</w:t>
+            </w:r>
+            <w:r>
+              <w:rPr>
+                <w:sz w:val="22"/>
+                <w:szCs w:val="22"/>
+              </w:rPr>
+              <w:t xml:space="preserve"> report code + CCYYMMDD</w:t>
+            </w:r>
+          </w:p>
+        </w:tc>
+        <w:tc>
+          <w:tcPr>
+            <w:tcW w:w="3787" w:type="dxa"/>
+            <w:tcBorders>
+              <w:top w:val="single" w:sz="4" w:space="0" w:color="auto"/>
+              <w:left w:val="single" w:sz="4" w:space="0" w:color="auto"/>
+              <w:bottom w:val="single" w:sz="4" w:space="0" w:color="auto"/>
+              <w:right w:val="single" w:sz="4" w:space="0" w:color="auto"/>
+            </w:tcBorders>
+          </w:tcPr>
+          <w:p>
+            <w:pPr>
+              <w:rPr>
+                <w:sz w:val="22"/>
+                <w:szCs w:val="22"/>
+              </w:rPr>
+            </w:pPr>
+            <w:r>
+              <w:rPr>
+                <w:sz w:val="22"/>
+                <w:szCs w:val="22"/>
+              </w:rPr>
+              <w:t xml:space="preserve">Generic </w:t>
+            </w:r>
+            <w:r>
+              <w:rPr>
+                <w:sz w:val="22"/>
+                <w:szCs w:val="22"/>
+              </w:rPr>
+              <w:t>report code that corresponds t</w:t>
+            </w:r>
+            <w:r>
+              <w:rPr>
+                <w:sz w:val="22"/>
+                <w:szCs w:val="22"/>
+              </w:rPr>
+              <w:t>o the specific report and date.</w:t>
+            </w:r>
+          </w:p>
+          <w:p>
+            <w:pPr>
+              <w:rPr>
+                <w:sz w:val="22"/>
+                <w:szCs w:val="22"/>
+              </w:rPr>
+            </w:pPr>
+            <w:r>
+              <w:rPr>
+                <w:sz w:val="22"/>
+                <w:szCs w:val="22"/>
+              </w:rPr>
+              <w:t xml:space="preserve">(OTH – </w:t>
+            </w:r>
+            <w:r>
+              <w:rPr>
+                <w:sz w:val="22"/>
+                <w:szCs w:val="22"/>
+              </w:rPr>
+              <w:t xml:space="preserve">Other </w:t>
+            </w:r>
+            <w:r>
+              <w:rPr>
+                <w:sz w:val="22"/>
+                <w:szCs w:val="22"/>
+              </w:rPr>
+              <w:t>Generic)</w:t>
+            </w:r>
+          </w:p>
+        </w:tc>
+      </w:tr>
+      <w:tr>
+        <w:trPr>
+          <w:tblHeader/>
+        </w:trPr>
+        <w:tc>
+          <w:tcPr>
+            <w:tcW w:w="1253" w:type="dxa"/>
+            <w:tcBorders>
+              <w:top w:val="single" w:sz="4" w:space="0" w:color="auto"/>
+              <w:left w:val="single" w:sz="4" w:space="0" w:color="auto"/>
+              <w:bottom w:val="single" w:sz="4" w:space="0" w:color="auto"/>
+              <w:right w:val="single" w:sz="4" w:space="0" w:color="auto"/>
+            </w:tcBorders>
+          </w:tcPr>
+          <w:p>
+            <w:pPr>
+              <w:pStyle w:val="TableText"/>
+              <w:numPr>
+                <w:ilvl w:val="0"/>
+                <w:numId w:val="15"/>
+              </w:numPr>
+              <w:rPr>
+                <w:b w:val="0"/>
+                <w:szCs w:val="22"/>
+              </w:rPr>
+            </w:pPr>
+          </w:p>
+        </w:tc>
+        <w:tc>
+          <w:tcPr>
+            <w:tcW w:w="2250" w:type="dxa"/>
+            <w:tcBorders>
+              <w:top w:val="single" w:sz="4" w:space="0" w:color="auto"/>
+              <w:left w:val="single" w:sz="4" w:space="0" w:color="auto"/>
+              <w:bottom w:val="single" w:sz="4" w:space="0" w:color="auto"/>
+              <w:right w:val="single" w:sz="4" w:space="0" w:color="auto"/>
+            </w:tcBorders>
+          </w:tcPr>
+          <w:p>
+            <w:pPr>
+              <w:rPr>
+                <w:sz w:val="22"/>
+                <w:szCs w:val="22"/>
+              </w:rPr>
+            </w:pPr>
+            <w:proofErr w:type="spellStart"/>
+            <w:r>
+              <w:rPr>
+                <w:sz w:val="22"/>
+                <w:szCs w:val="22"/>
+              </w:rPr>
+              <w:t>num</w:t>
+            </w:r>
+            <w:r>
+              <w:rPr>
+                <w:sz w:val="22"/>
+                <w:szCs w:val="22"/>
+              </w:rPr>
+              <w:t>Module</w:t>
+            </w:r>
+            <w:r>
+              <w:rPr>
+                <w:sz w:val="22"/>
+                <w:szCs w:val="22"/>
+              </w:rPr>
+              <w:t>ID</w:t>
+            </w:r>
+            <w:proofErr w:type="spellEnd"/>
+          </w:p>
+        </w:tc>
+        <w:tc>
+          <w:tcPr>
+            <w:tcW w:w="1800" w:type="dxa"/>
+            <w:tcBorders>
+              <w:top w:val="single" w:sz="4" w:space="0" w:color="auto"/>
+              <w:left w:val="single" w:sz="4" w:space="0" w:color="auto"/>
+              <w:bottom w:val="single" w:sz="4" w:space="0" w:color="auto"/>
+              <w:right w:val="single" w:sz="4" w:space="0" w:color="auto"/>
+            </w:tcBorders>
+          </w:tcPr>
+          <w:p>
+            <w:pPr>
+              <w:rPr>
+                <w:sz w:val="22"/>
+                <w:szCs w:val="22"/>
+              </w:rPr>
+            </w:pPr>
+            <w:r>
+              <w:rPr>
+                <w:sz w:val="22"/>
+                <w:szCs w:val="22"/>
+              </w:rPr>
+              <w:t xml:space="preserve">1 </w:t>
+            </w:r>
+            <w:r>
+              <w:rPr>
+                <w:sz w:val="22"/>
+                <w:szCs w:val="22"/>
+              </w:rPr>
+              <w:t>byte</w:t>
+            </w:r>
+            <w:r>
+              <w:rPr>
+                <w:sz w:val="22"/>
+                <w:szCs w:val="22"/>
+              </w:rPr>
+              <w:t xml:space="preserve">, </w:t>
+            </w:r>
+          </w:p>
+          <w:p>
+            <w:pPr>
+              <w:rPr>
+                <w:sz w:val="22"/>
+                <w:szCs w:val="22"/>
+              </w:rPr>
+            </w:pPr>
+            <w:r>
+              <w:rPr>
+                <w:sz w:val="22"/>
+                <w:szCs w:val="22"/>
+              </w:rPr>
+              <w:t>Numeric</w:t>
+            </w:r>
+          </w:p>
+        </w:tc>
+        <w:tc>
+          <w:tcPr>
+            <w:tcW w:w="3787" w:type="dxa"/>
+            <w:tcBorders>
+              <w:top w:val="single" w:sz="4" w:space="0" w:color="auto"/>
+              <w:left w:val="single" w:sz="4" w:space="0" w:color="auto"/>
+              <w:bottom w:val="single" w:sz="4" w:space="0" w:color="auto"/>
+              <w:right w:val="single" w:sz="4" w:space="0" w:color="auto"/>
+            </w:tcBorders>
+          </w:tcPr>
+          <w:p>
+            <w:pPr>
+              <w:rPr>
+                <w:sz w:val="22"/>
+                <w:szCs w:val="22"/>
+              </w:rPr>
+            </w:pPr>
+            <w:r>
+              <w:rPr>
+                <w:sz w:val="22"/>
+                <w:szCs w:val="22"/>
+              </w:rPr>
+              <w:t xml:space="preserve">Module </w:t>
+            </w:r>
+            <w:r>
+              <w:rPr>
+                <w:sz w:val="22"/>
+                <w:szCs w:val="22"/>
+              </w:rPr>
+              <w:t xml:space="preserve">ID </w:t>
+            </w:r>
+            <w:r>
+              <w:rPr>
+                <w:sz w:val="22"/>
+                <w:szCs w:val="22"/>
+              </w:rPr>
+              <w:t>the log it to be generated in</w:t>
+            </w:r>
+          </w:p>
+        </w:tc>
+      </w:tr>
+      <w:tr>
+        <w:trPr>
+          <w:tblHeader/>
+        </w:trPr>
+        <w:tc>
+          <w:tcPr>
+            <w:tcW w:w="1253" w:type="dxa"/>
+            <w:tcBorders>
+              <w:top w:val="single" w:sz="4" w:space="0" w:color="auto"/>
+              <w:left w:val="single" w:sz="4" w:space="0" w:color="auto"/>
+              <w:bottom w:val="single" w:sz="4" w:space="0" w:color="auto"/>
+              <w:right w:val="single" w:sz="4" w:space="0" w:color="auto"/>
+            </w:tcBorders>
+          </w:tcPr>
+          <w:p>
+            <w:pPr>
+              <w:pStyle w:val="TableText"/>
+              <w:numPr>
+                <w:ilvl w:val="0"/>
+                <w:numId w:val="15"/>
+              </w:numPr>
+              <w:rPr>
+                <w:b w:val="0"/>
+                <w:szCs w:val="22"/>
+              </w:rPr>
+            </w:pPr>
+          </w:p>
+        </w:tc>
+        <w:tc>
+          <w:tcPr>
+            <w:tcW w:w="2250" w:type="dxa"/>
+            <w:tcBorders>
+              <w:top w:val="single" w:sz="4" w:space="0" w:color="auto"/>
+              <w:left w:val="single" w:sz="4" w:space="0" w:color="auto"/>
+              <w:bottom w:val="single" w:sz="4" w:space="0" w:color="auto"/>
+              <w:right w:val="single" w:sz="4" w:space="0" w:color="auto"/>
+            </w:tcBorders>
+          </w:tcPr>
+          <w:p>
+            <w:pPr>
+              <w:rPr>
+                <w:sz w:val="22"/>
+                <w:szCs w:val="22"/>
+              </w:rPr>
+            </w:pPr>
+            <w:proofErr w:type="spellStart"/>
+            <w:r>
+              <w:rPr>
+                <w:sz w:val="22"/>
+                <w:szCs w:val="22"/>
+              </w:rPr>
+              <w:t>strFormType</w:t>
+            </w:r>
+            <w:proofErr w:type="spellEnd"/>
+          </w:p>
+        </w:tc>
+        <w:tc>
+          <w:tcPr>
+            <w:tcW w:w="1800" w:type="dxa"/>
+            <w:tcBorders>
+              <w:top w:val="single" w:sz="4" w:space="0" w:color="auto"/>
+              <w:left w:val="single" w:sz="4" w:space="0" w:color="auto"/>
+              <w:bottom w:val="single" w:sz="4" w:space="0" w:color="auto"/>
+              <w:right w:val="single" w:sz="4" w:space="0" w:color="auto"/>
+            </w:tcBorders>
+          </w:tcPr>
+          <w:p>
+            <w:pPr>
+              <w:rPr>
+                <w:sz w:val="22"/>
+                <w:szCs w:val="22"/>
+              </w:rPr>
+            </w:pPr>
+            <w:r>
+              <w:rPr>
+                <w:sz w:val="22"/>
+                <w:szCs w:val="22"/>
+              </w:rPr>
+              <w:t>20 bytes,</w:t>
+            </w:r>
+            <w:r>
+              <w:rPr>
+                <w:sz w:val="22"/>
+                <w:szCs w:val="22"/>
+              </w:rPr>
+              <w:t xml:space="preserve"> </w:t>
+            </w:r>
+            <w:r>
+              <w:rPr>
+                <w:sz w:val="22"/>
+                <w:szCs w:val="22"/>
+              </w:rPr>
+              <w:t>Alpha</w:t>
+            </w:r>
+            <w:r>
+              <w:rPr>
+                <w:sz w:val="22"/>
+                <w:szCs w:val="22"/>
+              </w:rPr>
+              <w:t>/Numeric</w:t>
+            </w:r>
+          </w:p>
+        </w:tc>
+        <w:tc>
+          <w:tcPr>
+            <w:tcW w:w="3787" w:type="dxa"/>
+            <w:tcBorders>
+              <w:top w:val="single" w:sz="4" w:space="0" w:color="auto"/>
+              <w:left w:val="single" w:sz="4" w:space="0" w:color="auto"/>
+              <w:bottom w:val="single" w:sz="4" w:space="0" w:color="auto"/>
+              <w:right w:val="single" w:sz="4" w:space="0" w:color="auto"/>
+            </w:tcBorders>
+          </w:tcPr>
+          <w:p>
+            <w:pPr>
+              <w:rPr>
+                <w:sz w:val="22"/>
+                <w:szCs w:val="22"/>
+              </w:rPr>
+            </w:pPr>
+            <w:r>
+              <w:rPr>
+                <w:sz w:val="22"/>
+                <w:szCs w:val="22"/>
+              </w:rPr>
+              <w:t>Indirect</w:t>
+            </w:r>
+          </w:p>
+        </w:tc>
+      </w:tr>
+      <w:tr>
+        <w:trPr>
+          <w:tblHeader/>
+        </w:trPr>
+        <w:tc>
+          <w:tcPr>
+            <w:tcW w:w="1253" w:type="dxa"/>
+            <w:tcBorders>
+              <w:top w:val="single" w:sz="4" w:space="0" w:color="auto"/>
+              <w:left w:val="single" w:sz="4" w:space="0" w:color="auto"/>
+              <w:bottom w:val="single" w:sz="4" w:space="0" w:color="auto"/>
+              <w:right w:val="single" w:sz="4" w:space="0" w:color="auto"/>
+            </w:tcBorders>
+          </w:tcPr>
+          <w:p>
+            <w:pPr>
+              <w:pStyle w:val="TableText"/>
+              <w:numPr>
+                <w:ilvl w:val="0"/>
+                <w:numId w:val="15"/>
+              </w:numPr>
+              <w:rPr>
+                <w:b w:val="0"/>
+                <w:szCs w:val="22"/>
+              </w:rPr>
+            </w:pPr>
+          </w:p>
+        </w:tc>
+        <w:tc>
+          <w:tcPr>
+            <w:tcW w:w="2250" w:type="dxa"/>
+            <w:tcBorders>
+              <w:top w:val="single" w:sz="4" w:space="0" w:color="auto"/>
+              <w:left w:val="single" w:sz="4" w:space="0" w:color="auto"/>
+              <w:bottom w:val="single" w:sz="4" w:space="0" w:color="auto"/>
+              <w:right w:val="single" w:sz="4" w:space="0" w:color="auto"/>
+            </w:tcBorders>
+          </w:tcPr>
+          <w:p>
+            <w:pPr>
+              <w:rPr>
+                <w:sz w:val="22"/>
+                <w:szCs w:val="22"/>
+              </w:rPr>
+            </w:pPr>
+            <w:proofErr w:type="spellStart"/>
+            <w:r>
+              <w:rPr>
+                <w:sz w:val="22"/>
+                <w:szCs w:val="22"/>
+              </w:rPr>
+              <w:t>num</w:t>
+            </w:r>
+            <w:r>
+              <w:rPr>
+                <w:sz w:val="22"/>
+                <w:szCs w:val="22"/>
+              </w:rPr>
+              <w:t>Source</w:t>
+            </w:r>
+            <w:r>
+              <w:rPr>
+                <w:sz w:val="22"/>
+                <w:szCs w:val="22"/>
+              </w:rPr>
+              <w:t>ID</w:t>
+            </w:r>
+            <w:proofErr w:type="spellEnd"/>
+          </w:p>
+        </w:tc>
+        <w:tc>
+          <w:tcPr>
+            <w:tcW w:w="1800" w:type="dxa"/>
+            <w:tcBorders>
+              <w:top w:val="single" w:sz="4" w:space="0" w:color="auto"/>
+              <w:left w:val="single" w:sz="4" w:space="0" w:color="auto"/>
+              <w:bottom w:val="single" w:sz="4" w:space="0" w:color="auto"/>
+              <w:right w:val="single" w:sz="4" w:space="0" w:color="auto"/>
+            </w:tcBorders>
+          </w:tcPr>
+          <w:p>
+            <w:pPr>
+              <w:rPr>
+                <w:sz w:val="22"/>
+                <w:szCs w:val="22"/>
+              </w:rPr>
+            </w:pPr>
+            <w:r>
+              <w:rPr>
+                <w:sz w:val="22"/>
+                <w:szCs w:val="22"/>
+              </w:rPr>
+              <w:t>3</w:t>
+            </w:r>
+            <w:r>
+              <w:rPr>
+                <w:sz w:val="22"/>
+                <w:szCs w:val="22"/>
+              </w:rPr>
+              <w:t xml:space="preserve"> </w:t>
+            </w:r>
+            <w:r>
+              <w:rPr>
+                <w:sz w:val="22"/>
+                <w:szCs w:val="22"/>
+              </w:rPr>
+              <w:t xml:space="preserve">byte, </w:t>
+            </w:r>
+          </w:p>
+          <w:p>
+            <w:pPr>
+              <w:rPr>
+                <w:sz w:val="22"/>
+                <w:szCs w:val="22"/>
+              </w:rPr>
+            </w:pPr>
+            <w:r>
+              <w:rPr>
+                <w:sz w:val="22"/>
+                <w:szCs w:val="22"/>
+              </w:rPr>
+              <w:t>Numeric</w:t>
+            </w:r>
+          </w:p>
+        </w:tc>
+        <w:tc>
+          <w:tcPr>
+            <w:tcW w:w="3787" w:type="dxa"/>
+            <w:tcBorders>
+              <w:top w:val="single" w:sz="4" w:space="0" w:color="auto"/>
+              <w:left w:val="single" w:sz="4" w:space="0" w:color="auto"/>
+              <w:bottom w:val="single" w:sz="4" w:space="0" w:color="auto"/>
+              <w:right w:val="single" w:sz="4" w:space="0" w:color="auto"/>
+            </w:tcBorders>
+          </w:tcPr>
+          <w:p>
+            <w:pPr>
+              <w:rPr>
+                <w:sz w:val="22"/>
+                <w:szCs w:val="22"/>
+              </w:rPr>
+            </w:pPr>
+            <w:r>
+              <w:rPr>
+                <w:sz w:val="22"/>
+                <w:szCs w:val="22"/>
+              </w:rPr>
+              <w:t>Source of coaching log</w:t>
+            </w:r>
+          </w:p>
+        </w:tc>
+      </w:tr>
+      <w:tr>
+        <w:trPr>
+          <w:tblHeader/>
+        </w:trPr>
+        <w:tc>
+          <w:tcPr>
+            <w:tcW w:w="1253" w:type="dxa"/>
+            <w:tcBorders>
+              <w:top w:val="single" w:sz="4" w:space="0" w:color="auto"/>
+              <w:left w:val="single" w:sz="4" w:space="0" w:color="auto"/>
+              <w:bottom w:val="single" w:sz="4" w:space="0" w:color="auto"/>
+              <w:right w:val="single" w:sz="4" w:space="0" w:color="auto"/>
+            </w:tcBorders>
+          </w:tcPr>
+          <w:p>
+            <w:pPr>
+              <w:pStyle w:val="TableText"/>
+              <w:numPr>
+                <w:ilvl w:val="0"/>
+                <w:numId w:val="15"/>
+              </w:numPr>
+              <w:rPr>
+                <w:b w:val="0"/>
+                <w:szCs w:val="22"/>
+              </w:rPr>
+            </w:pPr>
+          </w:p>
+        </w:tc>
+        <w:tc>
+          <w:tcPr>
+            <w:tcW w:w="2250" w:type="dxa"/>
+            <w:tcBorders>
+              <w:top w:val="single" w:sz="4" w:space="0" w:color="auto"/>
+              <w:left w:val="single" w:sz="4" w:space="0" w:color="auto"/>
+              <w:bottom w:val="single" w:sz="4" w:space="0" w:color="auto"/>
+              <w:right w:val="single" w:sz="4" w:space="0" w:color="auto"/>
+            </w:tcBorders>
+          </w:tcPr>
+          <w:p>
+            <w:pPr>
+              <w:rPr>
+                <w:sz w:val="22"/>
+                <w:szCs w:val="22"/>
+              </w:rPr>
+            </w:pPr>
+            <w:proofErr w:type="spellStart"/>
+            <w:r>
+              <w:rPr>
+                <w:sz w:val="22"/>
+                <w:szCs w:val="22"/>
+              </w:rPr>
+              <w:t>numi</w:t>
+            </w:r>
+            <w:r>
+              <w:rPr>
+                <w:sz w:val="22"/>
+                <w:szCs w:val="22"/>
+              </w:rPr>
+              <w:t>sCSE</w:t>
+            </w:r>
+            <w:proofErr w:type="spellEnd"/>
+          </w:p>
+        </w:tc>
+        <w:tc>
+          <w:tcPr>
+            <w:tcW w:w="1800" w:type="dxa"/>
+            <w:tcBorders>
+              <w:top w:val="single" w:sz="4" w:space="0" w:color="auto"/>
+              <w:left w:val="single" w:sz="4" w:space="0" w:color="auto"/>
+              <w:bottom w:val="single" w:sz="4" w:space="0" w:color="auto"/>
+              <w:right w:val="single" w:sz="4" w:space="0" w:color="auto"/>
+            </w:tcBorders>
+          </w:tcPr>
+          <w:p>
+            <w:pPr>
+              <w:rPr>
+                <w:sz w:val="22"/>
+                <w:szCs w:val="22"/>
+              </w:rPr>
+            </w:pPr>
+            <w:r>
+              <w:rPr>
+                <w:sz w:val="22"/>
+                <w:szCs w:val="22"/>
+              </w:rPr>
+              <w:t xml:space="preserve">1 byte, </w:t>
+            </w:r>
+          </w:p>
+          <w:p>
+            <w:pPr>
+              <w:rPr>
+                <w:sz w:val="22"/>
+                <w:szCs w:val="22"/>
+              </w:rPr>
+            </w:pPr>
+            <w:r>
+              <w:rPr>
+                <w:sz w:val="22"/>
+                <w:szCs w:val="22"/>
+              </w:rPr>
+              <w:t>Numeric</w:t>
+            </w:r>
+          </w:p>
+        </w:tc>
+        <w:tc>
+          <w:tcPr>
+            <w:tcW w:w="3787" w:type="dxa"/>
+            <w:tcBorders>
+              <w:top w:val="single" w:sz="4" w:space="0" w:color="auto"/>
+              <w:left w:val="single" w:sz="4" w:space="0" w:color="auto"/>
+              <w:bottom w:val="single" w:sz="4" w:space="0" w:color="auto"/>
+              <w:right w:val="single" w:sz="4" w:space="0" w:color="auto"/>
+            </w:tcBorders>
+          </w:tcPr>
+          <w:p>
+            <w:pPr>
+              <w:rPr>
+                <w:sz w:val="22"/>
+                <w:szCs w:val="22"/>
+              </w:rPr>
+            </w:pPr>
+            <w:r>
+              <w:rPr>
+                <w:sz w:val="22"/>
+                <w:szCs w:val="22"/>
+              </w:rPr>
+              <w:t xml:space="preserve">Whether log is Customer </w:t>
+            </w:r>
+            <w:bookmarkStart w:id="2" w:name="_GoBack"/>
+            <w:bookmarkEnd w:id="2"/>
+            <w:r>
+              <w:rPr>
+                <w:sz w:val="22"/>
+                <w:szCs w:val="22"/>
+              </w:rPr>
+              <w:t>Service Escalation</w:t>
+            </w:r>
+          </w:p>
+        </w:tc>
+      </w:tr>
+      <w:tr>
+        <w:trPr>
+          <w:tblHeader/>
+        </w:trPr>
+        <w:tc>
+          <w:tcPr>
+            <w:tcW w:w="1253" w:type="dxa"/>
+            <w:tcBorders>
+              <w:top w:val="single" w:sz="4" w:space="0" w:color="auto"/>
+              <w:left w:val="single" w:sz="4" w:space="0" w:color="auto"/>
+              <w:bottom w:val="single" w:sz="4" w:space="0" w:color="auto"/>
+              <w:right w:val="single" w:sz="4" w:space="0" w:color="auto"/>
+            </w:tcBorders>
+          </w:tcPr>
+          <w:p>
+            <w:pPr>
+              <w:pStyle w:val="TableText"/>
+              <w:numPr>
+                <w:ilvl w:val="0"/>
+                <w:numId w:val="15"/>
+              </w:numPr>
+              <w:rPr>
+                <w:b w:val="0"/>
+                <w:szCs w:val="22"/>
+              </w:rPr>
+            </w:pPr>
+          </w:p>
+        </w:tc>
+        <w:tc>
+          <w:tcPr>
+            <w:tcW w:w="2250" w:type="dxa"/>
+            <w:tcBorders>
+              <w:top w:val="single" w:sz="4" w:space="0" w:color="auto"/>
+              <w:left w:val="single" w:sz="4" w:space="0" w:color="auto"/>
+              <w:bottom w:val="single" w:sz="4" w:space="0" w:color="auto"/>
+              <w:right w:val="single" w:sz="4" w:space="0" w:color="auto"/>
+            </w:tcBorders>
+          </w:tcPr>
+          <w:p>
+            <w:pPr>
+              <w:rPr>
+                <w:sz w:val="22"/>
+                <w:szCs w:val="22"/>
+              </w:rPr>
+            </w:pPr>
+            <w:proofErr w:type="spellStart"/>
+            <w:r>
+              <w:rPr>
+                <w:sz w:val="22"/>
+                <w:szCs w:val="22"/>
+              </w:rPr>
+              <w:t>num</w:t>
+            </w:r>
+            <w:r>
+              <w:rPr>
+                <w:sz w:val="22"/>
+                <w:szCs w:val="22"/>
+              </w:rPr>
+              <w:t>S</w:t>
+            </w:r>
+            <w:r>
+              <w:rPr>
+                <w:sz w:val="22"/>
+                <w:szCs w:val="22"/>
+              </w:rPr>
+              <w:t>tatus</w:t>
+            </w:r>
+            <w:r>
+              <w:rPr>
+                <w:sz w:val="22"/>
+                <w:szCs w:val="22"/>
+              </w:rPr>
+              <w:t>ID</w:t>
+            </w:r>
+            <w:proofErr w:type="spellEnd"/>
+          </w:p>
+        </w:tc>
+        <w:tc>
+          <w:tcPr>
+            <w:tcW w:w="1800" w:type="dxa"/>
+            <w:tcBorders>
+              <w:top w:val="single" w:sz="4" w:space="0" w:color="auto"/>
+              <w:left w:val="single" w:sz="4" w:space="0" w:color="auto"/>
+              <w:bottom w:val="single" w:sz="4" w:space="0" w:color="auto"/>
+              <w:right w:val="single" w:sz="4" w:space="0" w:color="auto"/>
+            </w:tcBorders>
+          </w:tcPr>
+          <w:p>
+            <w:pPr>
+              <w:rPr>
+                <w:sz w:val="22"/>
+                <w:szCs w:val="22"/>
+              </w:rPr>
+            </w:pPr>
+            <w:r>
+              <w:rPr>
+                <w:sz w:val="22"/>
+                <w:szCs w:val="22"/>
+              </w:rPr>
+              <w:t>1</w:t>
+            </w:r>
+            <w:r>
+              <w:rPr>
+                <w:sz w:val="22"/>
+                <w:szCs w:val="22"/>
+              </w:rPr>
+              <w:t xml:space="preserve"> </w:t>
+            </w:r>
+            <w:r>
+              <w:rPr>
+                <w:sz w:val="22"/>
+                <w:szCs w:val="22"/>
+              </w:rPr>
+              <w:t>byte</w:t>
+            </w:r>
+            <w:r>
+              <w:rPr>
+                <w:sz w:val="22"/>
+                <w:szCs w:val="22"/>
+              </w:rPr>
+              <w:t xml:space="preserve">, </w:t>
+            </w:r>
+          </w:p>
+          <w:p>
+            <w:pPr>
+              <w:rPr>
+                <w:sz w:val="22"/>
+                <w:szCs w:val="22"/>
+              </w:rPr>
+            </w:pPr>
+            <w:r>
+              <w:rPr>
+                <w:sz w:val="22"/>
+                <w:szCs w:val="22"/>
+              </w:rPr>
+              <w:t xml:space="preserve">Numeric </w:t>
+            </w:r>
+          </w:p>
+        </w:tc>
+        <w:tc>
+          <w:tcPr>
+            <w:tcW w:w="3787" w:type="dxa"/>
+            <w:tcBorders>
+              <w:top w:val="single" w:sz="4" w:space="0" w:color="auto"/>
+              <w:left w:val="single" w:sz="4" w:space="0" w:color="auto"/>
+              <w:bottom w:val="single" w:sz="4" w:space="0" w:color="auto"/>
+              <w:right w:val="single" w:sz="4" w:space="0" w:color="auto"/>
+            </w:tcBorders>
+          </w:tcPr>
+          <w:p>
+            <w:pPr>
+              <w:rPr>
+                <w:sz w:val="22"/>
+                <w:szCs w:val="22"/>
+              </w:rPr>
+            </w:pPr>
+            <w:r>
+              <w:rPr>
+                <w:sz w:val="22"/>
+                <w:szCs w:val="22"/>
+              </w:rPr>
+              <w:t xml:space="preserve">Status of the evaluation </w:t>
+            </w:r>
+          </w:p>
+        </w:tc>
+      </w:tr>
+      <w:tr>
+        <w:trPr>
+          <w:tblHeader/>
+        </w:trPr>
+        <w:tc>
+          <w:tcPr>
+            <w:tcW w:w="1253" w:type="dxa"/>
+            <w:tcBorders>
+              <w:top w:val="single" w:sz="4" w:space="0" w:color="auto"/>
+              <w:left w:val="single" w:sz="4" w:space="0" w:color="auto"/>
+              <w:bottom w:val="single" w:sz="4" w:space="0" w:color="auto"/>
+              <w:right w:val="single" w:sz="4" w:space="0" w:color="auto"/>
+            </w:tcBorders>
+          </w:tcPr>
+          <w:p>
+            <w:pPr>
+              <w:pStyle w:val="TableText"/>
+              <w:numPr>
+                <w:ilvl w:val="0"/>
+                <w:numId w:val="15"/>
+              </w:numPr>
+              <w:rPr>
+                <w:b w:val="0"/>
+                <w:szCs w:val="22"/>
+              </w:rPr>
+            </w:pPr>
+          </w:p>
+        </w:tc>
+        <w:tc>
+          <w:tcPr>
+            <w:tcW w:w="2250" w:type="dxa"/>
+            <w:tcBorders>
+              <w:top w:val="single" w:sz="4" w:space="0" w:color="auto"/>
+              <w:left w:val="single" w:sz="4" w:space="0" w:color="auto"/>
+              <w:bottom w:val="single" w:sz="4" w:space="0" w:color="auto"/>
+              <w:right w:val="single" w:sz="4" w:space="0" w:color="auto"/>
+            </w:tcBorders>
+          </w:tcPr>
+          <w:p>
+            <w:pPr>
+              <w:rPr>
+                <w:sz w:val="22"/>
+                <w:szCs w:val="22"/>
+              </w:rPr>
+            </w:pPr>
+            <w:proofErr w:type="spellStart"/>
+            <w:r>
+              <w:rPr>
+                <w:sz w:val="22"/>
+                <w:szCs w:val="22"/>
+              </w:rPr>
+              <w:t>numCRID</w:t>
+            </w:r>
+            <w:proofErr w:type="spellEnd"/>
+          </w:p>
+        </w:tc>
+        <w:tc>
+          <w:tcPr>
+            <w:tcW w:w="1800" w:type="dxa"/>
+            <w:tcBorders>
+              <w:top w:val="single" w:sz="4" w:space="0" w:color="auto"/>
+              <w:left w:val="single" w:sz="4" w:space="0" w:color="auto"/>
+              <w:bottom w:val="single" w:sz="4" w:space="0" w:color="auto"/>
+              <w:right w:val="single" w:sz="4" w:space="0" w:color="auto"/>
+            </w:tcBorders>
+          </w:tcPr>
+          <w:p>
+            <w:pPr>
+              <w:rPr>
+                <w:sz w:val="22"/>
+                <w:szCs w:val="22"/>
+              </w:rPr>
+            </w:pPr>
+            <w:r>
+              <w:rPr>
+                <w:sz w:val="22"/>
+                <w:szCs w:val="22"/>
+              </w:rPr>
+              <w:t>2</w:t>
+            </w:r>
+            <w:r>
+              <w:rPr>
+                <w:sz w:val="22"/>
+                <w:szCs w:val="22"/>
+              </w:rPr>
+              <w:t xml:space="preserve"> bytes, </w:t>
+            </w:r>
+          </w:p>
+          <w:p>
+            <w:pPr>
+              <w:rPr>
+                <w:sz w:val="22"/>
+                <w:szCs w:val="22"/>
+              </w:rPr>
+            </w:pPr>
+            <w:r>
+              <w:rPr>
+                <w:sz w:val="22"/>
+                <w:szCs w:val="22"/>
+              </w:rPr>
+              <w:t>Numeric</w:t>
+            </w:r>
+          </w:p>
+        </w:tc>
+        <w:tc>
+          <w:tcPr>
+            <w:tcW w:w="3787" w:type="dxa"/>
+            <w:tcBorders>
+              <w:top w:val="single" w:sz="4" w:space="0" w:color="auto"/>
+              <w:left w:val="single" w:sz="4" w:space="0" w:color="auto"/>
+              <w:bottom w:val="single" w:sz="4" w:space="0" w:color="auto"/>
+              <w:right w:val="single" w:sz="4" w:space="0" w:color="auto"/>
+            </w:tcBorders>
+          </w:tcPr>
+          <w:p>
+            <w:pPr>
+              <w:rPr>
+                <w:sz w:val="22"/>
+                <w:szCs w:val="22"/>
+              </w:rPr>
+            </w:pPr>
+            <w:r>
+              <w:rPr>
+                <w:sz w:val="22"/>
+                <w:szCs w:val="22"/>
+              </w:rPr>
+              <w:t xml:space="preserve">Coaching </w:t>
+            </w:r>
+            <w:r>
+              <w:rPr>
+                <w:sz w:val="22"/>
+                <w:szCs w:val="22"/>
+              </w:rPr>
+              <w:t>r</w:t>
+            </w:r>
+            <w:r>
+              <w:rPr>
+                <w:sz w:val="22"/>
+                <w:szCs w:val="22"/>
+              </w:rPr>
+              <w:t xml:space="preserve">eason </w:t>
+            </w:r>
+            <w:r>
+              <w:rPr>
+                <w:sz w:val="22"/>
+                <w:szCs w:val="22"/>
+              </w:rPr>
+              <w:t xml:space="preserve">ID for </w:t>
+            </w:r>
+            <w:r>
+              <w:rPr>
+                <w:sz w:val="22"/>
+                <w:szCs w:val="22"/>
+              </w:rPr>
+              <w:t>the log</w:t>
+            </w:r>
+          </w:p>
+        </w:tc>
+      </w:tr>
+      <w:tr>
+        <w:trPr>
+          <w:tblHeader/>
+        </w:trPr>
+        <w:tc>
+          <w:tcPr>
+            <w:tcW w:w="1253" w:type="dxa"/>
+            <w:tcBorders>
+              <w:top w:val="single" w:sz="4" w:space="0" w:color="auto"/>
+              <w:left w:val="single" w:sz="4" w:space="0" w:color="auto"/>
+              <w:bottom w:val="single" w:sz="4" w:space="0" w:color="auto"/>
+              <w:right w:val="single" w:sz="4" w:space="0" w:color="auto"/>
+            </w:tcBorders>
+          </w:tcPr>
+          <w:p>
+            <w:pPr>
+              <w:pStyle w:val="TableText"/>
+              <w:numPr>
+                <w:ilvl w:val="0"/>
+                <w:numId w:val="15"/>
+              </w:numPr>
+              <w:rPr>
+                <w:b w:val="0"/>
+                <w:szCs w:val="22"/>
+              </w:rPr>
+            </w:pPr>
+          </w:p>
+        </w:tc>
+        <w:tc>
+          <w:tcPr>
+            <w:tcW w:w="2250" w:type="dxa"/>
+            <w:tcBorders>
+              <w:top w:val="single" w:sz="4" w:space="0" w:color="auto"/>
+              <w:left w:val="single" w:sz="4" w:space="0" w:color="auto"/>
+              <w:bottom w:val="single" w:sz="4" w:space="0" w:color="auto"/>
+              <w:right w:val="single" w:sz="4" w:space="0" w:color="auto"/>
+            </w:tcBorders>
+          </w:tcPr>
+          <w:p>
+            <w:pPr>
+              <w:rPr>
+                <w:sz w:val="22"/>
+                <w:szCs w:val="22"/>
+              </w:rPr>
+            </w:pPr>
+            <w:proofErr w:type="spellStart"/>
+            <w:r>
+              <w:rPr>
+                <w:sz w:val="22"/>
+                <w:szCs w:val="22"/>
+              </w:rPr>
+              <w:t>numSubCRID</w:t>
+            </w:r>
+            <w:proofErr w:type="spellEnd"/>
+          </w:p>
+        </w:tc>
+        <w:tc>
+          <w:tcPr>
+            <w:tcW w:w="1800" w:type="dxa"/>
+            <w:tcBorders>
+              <w:top w:val="single" w:sz="4" w:space="0" w:color="auto"/>
+              <w:left w:val="single" w:sz="4" w:space="0" w:color="auto"/>
+              <w:bottom w:val="single" w:sz="4" w:space="0" w:color="auto"/>
+              <w:right w:val="single" w:sz="4" w:space="0" w:color="auto"/>
+            </w:tcBorders>
+          </w:tcPr>
+          <w:p>
+            <w:pPr>
+              <w:rPr>
+                <w:sz w:val="22"/>
+                <w:szCs w:val="22"/>
+              </w:rPr>
+            </w:pPr>
+            <w:r>
+              <w:rPr>
+                <w:sz w:val="22"/>
+                <w:szCs w:val="22"/>
+              </w:rPr>
+              <w:t xml:space="preserve">3 </w:t>
+            </w:r>
+            <w:r>
+              <w:rPr>
+                <w:sz w:val="22"/>
+                <w:szCs w:val="22"/>
+              </w:rPr>
+              <w:t xml:space="preserve">bytes, </w:t>
+            </w:r>
+          </w:p>
+          <w:p>
+            <w:pPr>
+              <w:rPr>
+                <w:sz w:val="22"/>
+                <w:szCs w:val="22"/>
+              </w:rPr>
+            </w:pPr>
+            <w:r>
+              <w:rPr>
+                <w:sz w:val="22"/>
+                <w:szCs w:val="22"/>
+              </w:rPr>
+              <w:t>Numeric</w:t>
+            </w:r>
+          </w:p>
+        </w:tc>
+        <w:tc>
+          <w:tcPr>
+            <w:tcW w:w="3787" w:type="dxa"/>
+            <w:tcBorders>
+              <w:top w:val="single" w:sz="4" w:space="0" w:color="auto"/>
+              <w:left w:val="single" w:sz="4" w:space="0" w:color="auto"/>
+              <w:bottom w:val="single" w:sz="4" w:space="0" w:color="auto"/>
+              <w:right w:val="single" w:sz="4" w:space="0" w:color="auto"/>
+            </w:tcBorders>
+          </w:tcPr>
+          <w:p>
+            <w:pPr>
+              <w:rPr>
+                <w:sz w:val="22"/>
+                <w:szCs w:val="22"/>
+              </w:rPr>
+            </w:pPr>
+            <w:r>
+              <w:rPr>
+                <w:sz w:val="22"/>
+                <w:szCs w:val="22"/>
+              </w:rPr>
+              <w:t xml:space="preserve">Sub-coaching reason </w:t>
+            </w:r>
+            <w:r>
+              <w:rPr>
+                <w:sz w:val="22"/>
+                <w:szCs w:val="22"/>
+              </w:rPr>
+              <w:t xml:space="preserve">ID for </w:t>
+            </w:r>
+            <w:r>
+              <w:rPr>
+                <w:sz w:val="22"/>
+                <w:szCs w:val="22"/>
+              </w:rPr>
+              <w:t>the log</w:t>
+            </w:r>
+          </w:p>
+        </w:tc>
+      </w:tr>
+      <w:tr>
+        <w:trPr>
+          <w:tblHeader/>
+        </w:trPr>
+        <w:tc>
+          <w:tcPr>
+            <w:tcW w:w="1253" w:type="dxa"/>
+            <w:tcBorders>
+              <w:top w:val="single" w:sz="4" w:space="0" w:color="auto"/>
+              <w:left w:val="single" w:sz="4" w:space="0" w:color="auto"/>
+              <w:bottom w:val="single" w:sz="4" w:space="0" w:color="auto"/>
+              <w:right w:val="single" w:sz="4" w:space="0" w:color="auto"/>
+            </w:tcBorders>
+          </w:tcPr>
+          <w:p>
+            <w:pPr>
+              <w:pStyle w:val="TableText"/>
+              <w:numPr>
+                <w:ilvl w:val="0"/>
+                <w:numId w:val="15"/>
+              </w:numPr>
+              <w:rPr>
+                <w:b w:val="0"/>
+                <w:szCs w:val="22"/>
+              </w:rPr>
+            </w:pPr>
+          </w:p>
+        </w:tc>
+        <w:tc>
+          <w:tcPr>
+            <w:tcW w:w="2250" w:type="dxa"/>
+            <w:tcBorders>
+              <w:top w:val="single" w:sz="4" w:space="0" w:color="auto"/>
+              <w:left w:val="single" w:sz="4" w:space="0" w:color="auto"/>
+              <w:bottom w:val="single" w:sz="4" w:space="0" w:color="auto"/>
+              <w:right w:val="single" w:sz="4" w:space="0" w:color="auto"/>
+            </w:tcBorders>
+          </w:tcPr>
+          <w:p>
+            <w:pPr>
+              <w:rPr>
+                <w:sz w:val="22"/>
+                <w:szCs w:val="22"/>
+              </w:rPr>
+            </w:pPr>
+            <w:r>
+              <w:rPr>
+                <w:sz w:val="22"/>
+                <w:szCs w:val="22"/>
+              </w:rPr>
+              <w:t>Value</w:t>
+            </w:r>
+          </w:p>
+        </w:tc>
+        <w:tc>
+          <w:tcPr>
+            <w:tcW w:w="1800" w:type="dxa"/>
+            <w:tcBorders>
+              <w:top w:val="single" w:sz="4" w:space="0" w:color="auto"/>
+              <w:left w:val="single" w:sz="4" w:space="0" w:color="auto"/>
+              <w:bottom w:val="single" w:sz="4" w:space="0" w:color="auto"/>
+              <w:right w:val="single" w:sz="4" w:space="0" w:color="auto"/>
+            </w:tcBorders>
+          </w:tcPr>
+          <w:p>
+            <w:pPr>
+              <w:rPr>
+                <w:sz w:val="22"/>
+                <w:szCs w:val="22"/>
+              </w:rPr>
+            </w:pPr>
+            <w:r>
+              <w:rPr>
+                <w:sz w:val="22"/>
+                <w:szCs w:val="22"/>
+              </w:rPr>
+              <w:t>20 bytes, Alpha\</w:t>
+            </w:r>
+            <w:r>
+              <w:rPr>
+                <w:sz w:val="22"/>
+                <w:szCs w:val="22"/>
+              </w:rPr>
+              <w:t>Numeric</w:t>
+            </w:r>
+          </w:p>
+        </w:tc>
+        <w:tc>
+          <w:tcPr>
+            <w:tcW w:w="3787" w:type="dxa"/>
+            <w:tcBorders>
+              <w:top w:val="single" w:sz="4" w:space="0" w:color="auto"/>
+              <w:left w:val="single" w:sz="4" w:space="0" w:color="auto"/>
+              <w:bottom w:val="single" w:sz="4" w:space="0" w:color="auto"/>
+              <w:right w:val="single" w:sz="4" w:space="0" w:color="auto"/>
+            </w:tcBorders>
+          </w:tcPr>
+          <w:p>
+            <w:pPr>
+              <w:rPr>
+                <w:sz w:val="22"/>
+                <w:szCs w:val="22"/>
+              </w:rPr>
+            </w:pPr>
+            <w:r>
+              <w:rPr>
+                <w:sz w:val="22"/>
+                <w:szCs w:val="22"/>
+              </w:rPr>
+              <w:t xml:space="preserve">Value </w:t>
+            </w:r>
+            <w:r>
+              <w:rPr>
+                <w:sz w:val="22"/>
+                <w:szCs w:val="22"/>
+              </w:rPr>
+              <w:t xml:space="preserve">for </w:t>
+            </w:r>
+            <w:r>
+              <w:rPr>
+                <w:sz w:val="22"/>
+                <w:szCs w:val="22"/>
+              </w:rPr>
+              <w:t>the coaching log</w:t>
+            </w:r>
+          </w:p>
+        </w:tc>
+      </w:tr>
+      <w:tr>
+        <w:trPr>
+          <w:tblHeader/>
+        </w:trPr>
+        <w:tc>
+          <w:tcPr>
+            <w:tcW w:w="1253" w:type="dxa"/>
+            <w:tcBorders>
+              <w:top w:val="single" w:sz="4" w:space="0" w:color="auto"/>
+              <w:left w:val="single" w:sz="4" w:space="0" w:color="auto"/>
+              <w:bottom w:val="single" w:sz="4" w:space="0" w:color="auto"/>
+              <w:right w:val="single" w:sz="4" w:space="0" w:color="auto"/>
+            </w:tcBorders>
+          </w:tcPr>
+          <w:p>
+            <w:pPr>
+              <w:pStyle w:val="TableText"/>
+              <w:numPr>
+                <w:ilvl w:val="0"/>
+                <w:numId w:val="15"/>
+              </w:numPr>
+              <w:rPr>
+                <w:b w:val="0"/>
+                <w:szCs w:val="22"/>
+              </w:rPr>
+            </w:pPr>
+          </w:p>
+        </w:tc>
+        <w:tc>
+          <w:tcPr>
+            <w:tcW w:w="2250" w:type="dxa"/>
+            <w:tcBorders>
+              <w:top w:val="single" w:sz="4" w:space="0" w:color="auto"/>
+              <w:left w:val="single" w:sz="4" w:space="0" w:color="auto"/>
+              <w:bottom w:val="single" w:sz="4" w:space="0" w:color="auto"/>
+              <w:right w:val="single" w:sz="4" w:space="0" w:color="auto"/>
+            </w:tcBorders>
+          </w:tcPr>
+          <w:p>
+            <w:pPr>
+              <w:rPr>
+                <w:b/>
+                <w:sz w:val="22"/>
+                <w:szCs w:val="22"/>
+              </w:rPr>
+            </w:pPr>
+            <w:proofErr w:type="spellStart"/>
+            <w:r>
+              <w:rPr>
+                <w:sz w:val="22"/>
+                <w:szCs w:val="22"/>
+              </w:rPr>
+              <w:t>EventDate</w:t>
+            </w:r>
+            <w:proofErr w:type="spellEnd"/>
+          </w:p>
+        </w:tc>
+        <w:tc>
+          <w:tcPr>
+            <w:tcW w:w="1800" w:type="dxa"/>
+            <w:tcBorders>
+              <w:top w:val="single" w:sz="4" w:space="0" w:color="auto"/>
+              <w:left w:val="single" w:sz="4" w:space="0" w:color="auto"/>
+              <w:bottom w:val="single" w:sz="4" w:space="0" w:color="auto"/>
+              <w:right w:val="single" w:sz="4" w:space="0" w:color="auto"/>
+            </w:tcBorders>
+          </w:tcPr>
+          <w:p>
+            <w:pPr>
+              <w:rPr>
+                <w:sz w:val="22"/>
+                <w:szCs w:val="22"/>
+              </w:rPr>
+            </w:pPr>
+            <w:r>
+              <w:rPr>
+                <w:sz w:val="22"/>
+                <w:szCs w:val="22"/>
+              </w:rPr>
+              <w:t>10 bytes, MM/DD/CCYY</w:t>
+            </w:r>
+          </w:p>
+        </w:tc>
+        <w:tc>
+          <w:tcPr>
+            <w:tcW w:w="3787" w:type="dxa"/>
+            <w:tcBorders>
+              <w:top w:val="single" w:sz="4" w:space="0" w:color="auto"/>
+              <w:left w:val="single" w:sz="4" w:space="0" w:color="auto"/>
+              <w:bottom w:val="single" w:sz="4" w:space="0" w:color="auto"/>
+              <w:right w:val="single" w:sz="4" w:space="0" w:color="auto"/>
+            </w:tcBorders>
+          </w:tcPr>
+          <w:p>
+            <w:pPr>
+              <w:rPr>
+                <w:sz w:val="22"/>
+                <w:szCs w:val="22"/>
+              </w:rPr>
+            </w:pPr>
+            <w:r>
+              <w:rPr>
+                <w:sz w:val="22"/>
+                <w:szCs w:val="22"/>
+              </w:rPr>
+              <w:t>The date when the incident occurred.</w:t>
+            </w:r>
+            <w:r>
+              <w:rPr>
+                <w:vanish/>
+                <w:sz w:val="22"/>
+                <w:szCs w:val="22"/>
+              </w:rPr>
+              <w:t>e CSR’s</w:t>
+            </w:r>
+          </w:p>
+        </w:tc>
+      </w:tr>
+      <w:tr>
+        <w:trPr>
+          <w:tblHeader/>
+        </w:trPr>
+        <w:tc>
+          <w:tcPr>
+            <w:tcW w:w="1253" w:type="dxa"/>
+            <w:tcBorders>
+              <w:top w:val="single" w:sz="4" w:space="0" w:color="auto"/>
+              <w:left w:val="single" w:sz="4" w:space="0" w:color="auto"/>
+              <w:bottom w:val="single" w:sz="4" w:space="0" w:color="auto"/>
+              <w:right w:val="single" w:sz="4" w:space="0" w:color="auto"/>
+            </w:tcBorders>
+          </w:tcPr>
+          <w:p>
+            <w:pPr>
+              <w:pStyle w:val="TableText"/>
+              <w:numPr>
+                <w:ilvl w:val="0"/>
+                <w:numId w:val="15"/>
+              </w:numPr>
+              <w:rPr>
+                <w:b w:val="0"/>
+                <w:szCs w:val="22"/>
+              </w:rPr>
+            </w:pPr>
+          </w:p>
+        </w:tc>
+        <w:tc>
+          <w:tcPr>
+            <w:tcW w:w="2250" w:type="dxa"/>
+            <w:tcBorders>
+              <w:top w:val="single" w:sz="4" w:space="0" w:color="auto"/>
+              <w:left w:val="single" w:sz="4" w:space="0" w:color="auto"/>
+              <w:bottom w:val="single" w:sz="4" w:space="0" w:color="auto"/>
+              <w:right w:val="single" w:sz="4" w:space="0" w:color="auto"/>
+            </w:tcBorders>
+          </w:tcPr>
+          <w:p>
+            <w:pPr>
+              <w:rPr>
+                <w:sz w:val="22"/>
+                <w:szCs w:val="22"/>
+              </w:rPr>
+            </w:pPr>
+            <w:proofErr w:type="spellStart"/>
+            <w:r>
+              <w:rPr>
+                <w:sz w:val="22"/>
+                <w:szCs w:val="22"/>
+              </w:rPr>
+              <w:t>EmpID</w:t>
+            </w:r>
+            <w:proofErr w:type="spellEnd"/>
+          </w:p>
+        </w:tc>
+        <w:tc>
+          <w:tcPr>
+            <w:tcW w:w="1800" w:type="dxa"/>
+            <w:tcBorders>
+              <w:top w:val="single" w:sz="4" w:space="0" w:color="auto"/>
+              <w:left w:val="single" w:sz="4" w:space="0" w:color="auto"/>
+              <w:bottom w:val="single" w:sz="4" w:space="0" w:color="auto"/>
+              <w:right w:val="single" w:sz="4" w:space="0" w:color="auto"/>
+            </w:tcBorders>
+          </w:tcPr>
+          <w:p>
+            <w:pPr>
+              <w:rPr>
+                <w:sz w:val="22"/>
+                <w:szCs w:val="22"/>
+              </w:rPr>
+            </w:pPr>
+            <w:r>
+              <w:rPr>
+                <w:sz w:val="22"/>
+                <w:szCs w:val="22"/>
+              </w:rPr>
+              <w:t xml:space="preserve">10 </w:t>
+            </w:r>
+            <w:r>
+              <w:rPr>
+                <w:sz w:val="22"/>
+                <w:szCs w:val="22"/>
+              </w:rPr>
+              <w:t>bytes. Alpha/Numeric</w:t>
+            </w:r>
+          </w:p>
+        </w:tc>
+        <w:tc>
+          <w:tcPr>
+            <w:tcW w:w="3787" w:type="dxa"/>
+            <w:tcBorders>
+              <w:top w:val="single" w:sz="4" w:space="0" w:color="auto"/>
+              <w:left w:val="single" w:sz="4" w:space="0" w:color="auto"/>
+              <w:bottom w:val="single" w:sz="4" w:space="0" w:color="auto"/>
+              <w:right w:val="single" w:sz="4" w:space="0" w:color="auto"/>
+            </w:tcBorders>
+          </w:tcPr>
+          <w:p>
+            <w:pPr>
+              <w:rPr>
+                <w:sz w:val="22"/>
+                <w:szCs w:val="22"/>
+              </w:rPr>
+            </w:pPr>
+            <w:r>
+              <w:rPr>
+                <w:sz w:val="22"/>
+                <w:szCs w:val="22"/>
+              </w:rPr>
+              <w:t>Employee ID</w:t>
+            </w:r>
+            <w:r>
+              <w:rPr>
+                <w:sz w:val="22"/>
+                <w:szCs w:val="22"/>
+              </w:rPr>
+              <w:t xml:space="preserve"> of the </w:t>
+            </w:r>
+            <w:r>
+              <w:rPr>
+                <w:sz w:val="22"/>
+                <w:szCs w:val="22"/>
+              </w:rPr>
+              <w:t xml:space="preserve">recipient </w:t>
+            </w:r>
+          </w:p>
+        </w:tc>
+      </w:tr>
+      <w:tr>
+        <w:trPr>
+          <w:tblHeader/>
+        </w:trPr>
+        <w:tc>
+          <w:tcPr>
+            <w:tcW w:w="1253" w:type="dxa"/>
+            <w:tcBorders>
+              <w:top w:val="single" w:sz="4" w:space="0" w:color="auto"/>
+              <w:left w:val="single" w:sz="4" w:space="0" w:color="auto"/>
+              <w:bottom w:val="single" w:sz="4" w:space="0" w:color="auto"/>
+              <w:right w:val="single" w:sz="4" w:space="0" w:color="auto"/>
+            </w:tcBorders>
+          </w:tcPr>
+          <w:p>
+            <w:pPr>
+              <w:pStyle w:val="TableText"/>
+              <w:numPr>
+                <w:ilvl w:val="0"/>
+                <w:numId w:val="15"/>
+              </w:numPr>
+              <w:rPr>
+                <w:b w:val="0"/>
+                <w:szCs w:val="22"/>
+              </w:rPr>
+            </w:pPr>
+          </w:p>
+        </w:tc>
+        <w:tc>
+          <w:tcPr>
+            <w:tcW w:w="2250" w:type="dxa"/>
+            <w:tcBorders>
+              <w:top w:val="single" w:sz="4" w:space="0" w:color="auto"/>
+              <w:left w:val="single" w:sz="4" w:space="0" w:color="auto"/>
+              <w:bottom w:val="single" w:sz="4" w:space="0" w:color="auto"/>
+              <w:right w:val="single" w:sz="4" w:space="0" w:color="auto"/>
+            </w:tcBorders>
+          </w:tcPr>
+          <w:p>
+            <w:pPr>
+              <w:rPr>
+                <w:sz w:val="22"/>
+                <w:szCs w:val="22"/>
+              </w:rPr>
+            </w:pPr>
+            <w:r>
+              <w:rPr>
+                <w:sz w:val="22"/>
+                <w:szCs w:val="22"/>
+              </w:rPr>
+              <w:t>LANID</w:t>
+            </w:r>
+          </w:p>
+        </w:tc>
+        <w:tc>
+          <w:tcPr>
+            <w:tcW w:w="1800" w:type="dxa"/>
+            <w:tcBorders>
+              <w:top w:val="single" w:sz="4" w:space="0" w:color="auto"/>
+              <w:left w:val="single" w:sz="4" w:space="0" w:color="auto"/>
+              <w:bottom w:val="single" w:sz="4" w:space="0" w:color="auto"/>
+              <w:right w:val="single" w:sz="4" w:space="0" w:color="auto"/>
+            </w:tcBorders>
+          </w:tcPr>
+          <w:p>
+            <w:pPr>
+              <w:rPr>
+                <w:sz w:val="22"/>
+                <w:szCs w:val="22"/>
+              </w:rPr>
+            </w:pPr>
+            <w:r>
+              <w:rPr>
+                <w:sz w:val="22"/>
+                <w:szCs w:val="22"/>
+              </w:rPr>
+              <w:t>50</w:t>
+            </w:r>
+            <w:r>
+              <w:rPr>
+                <w:sz w:val="22"/>
+                <w:szCs w:val="22"/>
+              </w:rPr>
+              <w:t xml:space="preserve"> bytes. Alpha/Numeric</w:t>
+            </w:r>
+          </w:p>
+        </w:tc>
+        <w:tc>
+          <w:tcPr>
+            <w:tcW w:w="3787" w:type="dxa"/>
+            <w:tcBorders>
+              <w:top w:val="single" w:sz="4" w:space="0" w:color="auto"/>
+              <w:left w:val="single" w:sz="4" w:space="0" w:color="auto"/>
+              <w:bottom w:val="single" w:sz="4" w:space="0" w:color="auto"/>
+              <w:right w:val="single" w:sz="4" w:space="0" w:color="auto"/>
+            </w:tcBorders>
+          </w:tcPr>
+          <w:p>
+            <w:pPr>
+              <w:rPr>
+                <w:sz w:val="22"/>
+                <w:szCs w:val="22"/>
+              </w:rPr>
+            </w:pPr>
+            <w:r>
+              <w:rPr>
+                <w:sz w:val="22"/>
+                <w:szCs w:val="22"/>
+              </w:rPr>
+              <w:t>Employee LAN ID</w:t>
+            </w:r>
+          </w:p>
+        </w:tc>
+      </w:tr>
+      <w:tr>
+        <w:trPr>
+          <w:tblHeader/>
+        </w:trPr>
+        <w:tc>
+          <w:tcPr>
+            <w:tcW w:w="1253" w:type="dxa"/>
+            <w:tcBorders>
+              <w:top w:val="single" w:sz="4" w:space="0" w:color="auto"/>
+              <w:left w:val="single" w:sz="4" w:space="0" w:color="auto"/>
+              <w:bottom w:val="single" w:sz="4" w:space="0" w:color="auto"/>
+              <w:right w:val="single" w:sz="4" w:space="0" w:color="auto"/>
+            </w:tcBorders>
+          </w:tcPr>
+          <w:p>
+            <w:pPr>
+              <w:pStyle w:val="TableText"/>
+              <w:numPr>
+                <w:ilvl w:val="0"/>
+                <w:numId w:val="15"/>
+              </w:numPr>
+              <w:rPr>
+                <w:b w:val="0"/>
+                <w:szCs w:val="22"/>
+              </w:rPr>
+            </w:pPr>
+          </w:p>
+        </w:tc>
+        <w:tc>
+          <w:tcPr>
+            <w:tcW w:w="2250" w:type="dxa"/>
+            <w:tcBorders>
+              <w:top w:val="single" w:sz="4" w:space="0" w:color="auto"/>
+              <w:left w:val="single" w:sz="4" w:space="0" w:color="auto"/>
+              <w:bottom w:val="single" w:sz="4" w:space="0" w:color="auto"/>
+              <w:right w:val="single" w:sz="4" w:space="0" w:color="auto"/>
+            </w:tcBorders>
+          </w:tcPr>
+          <w:p>
+            <w:pPr>
+              <w:rPr>
+                <w:sz w:val="22"/>
+                <w:szCs w:val="22"/>
+              </w:rPr>
+            </w:pPr>
+            <w:proofErr w:type="spellStart"/>
+            <w:r>
+              <w:rPr>
+                <w:sz w:val="22"/>
+                <w:szCs w:val="22"/>
+              </w:rPr>
+              <w:t>SubmittedDate</w:t>
+            </w:r>
+            <w:proofErr w:type="spellEnd"/>
+          </w:p>
+        </w:tc>
+        <w:tc>
+          <w:tcPr>
+            <w:tcW w:w="1800" w:type="dxa"/>
+            <w:tcBorders>
+              <w:top w:val="single" w:sz="4" w:space="0" w:color="auto"/>
+              <w:left w:val="single" w:sz="4" w:space="0" w:color="auto"/>
+              <w:bottom w:val="single" w:sz="4" w:space="0" w:color="auto"/>
+              <w:right w:val="single" w:sz="4" w:space="0" w:color="auto"/>
+            </w:tcBorders>
+          </w:tcPr>
+          <w:p>
+            <w:pPr>
+              <w:rPr>
+                <w:sz w:val="22"/>
+                <w:szCs w:val="22"/>
+              </w:rPr>
+            </w:pPr>
+            <w:r>
+              <w:rPr>
+                <w:sz w:val="22"/>
+                <w:szCs w:val="22"/>
+              </w:rPr>
+              <w:t>10 bytes, MM/DD/CCYY</w:t>
+            </w:r>
+          </w:p>
+        </w:tc>
+        <w:tc>
+          <w:tcPr>
+            <w:tcW w:w="3787" w:type="dxa"/>
+            <w:tcBorders>
+              <w:top w:val="single" w:sz="4" w:space="0" w:color="auto"/>
+              <w:left w:val="single" w:sz="4" w:space="0" w:color="auto"/>
+              <w:bottom w:val="single" w:sz="4" w:space="0" w:color="auto"/>
+              <w:right w:val="single" w:sz="4" w:space="0" w:color="auto"/>
+            </w:tcBorders>
+          </w:tcPr>
+          <w:p>
+            <w:pPr>
+              <w:rPr>
+                <w:sz w:val="22"/>
+                <w:szCs w:val="22"/>
+              </w:rPr>
+            </w:pPr>
+            <w:r>
+              <w:rPr>
+                <w:sz w:val="22"/>
+                <w:szCs w:val="22"/>
+              </w:rPr>
+              <w:t>The date when the evaluation is created.</w:t>
+            </w:r>
+          </w:p>
+        </w:tc>
+      </w:tr>
+      <w:tr>
+        <w:trPr>
+          <w:tblHeader/>
+        </w:trPr>
+        <w:tc>
+          <w:tcPr>
+            <w:tcW w:w="1253" w:type="dxa"/>
+            <w:tcBorders>
+              <w:top w:val="single" w:sz="4" w:space="0" w:color="auto"/>
+              <w:left w:val="single" w:sz="4" w:space="0" w:color="auto"/>
+              <w:bottom w:val="single" w:sz="4" w:space="0" w:color="auto"/>
+              <w:right w:val="single" w:sz="4" w:space="0" w:color="auto"/>
+            </w:tcBorders>
+          </w:tcPr>
+          <w:p>
+            <w:pPr>
+              <w:pStyle w:val="TableText"/>
+              <w:numPr>
+                <w:ilvl w:val="0"/>
+                <w:numId w:val="15"/>
+              </w:numPr>
+              <w:rPr>
+                <w:b w:val="0"/>
+                <w:szCs w:val="22"/>
+              </w:rPr>
+            </w:pPr>
+          </w:p>
+        </w:tc>
+        <w:tc>
+          <w:tcPr>
+            <w:tcW w:w="2250" w:type="dxa"/>
+            <w:tcBorders>
+              <w:top w:val="single" w:sz="4" w:space="0" w:color="auto"/>
+              <w:left w:val="single" w:sz="4" w:space="0" w:color="auto"/>
+              <w:bottom w:val="single" w:sz="4" w:space="0" w:color="auto"/>
+              <w:right w:val="single" w:sz="4" w:space="0" w:color="auto"/>
+            </w:tcBorders>
+          </w:tcPr>
+          <w:p>
+            <w:pPr>
+              <w:rPr>
+                <w:sz w:val="22"/>
+                <w:szCs w:val="22"/>
+              </w:rPr>
+            </w:pPr>
+            <w:proofErr w:type="spellStart"/>
+            <w:r>
+              <w:rPr>
+                <w:sz w:val="22"/>
+                <w:szCs w:val="22"/>
+              </w:rPr>
+              <w:t>StartDate</w:t>
+            </w:r>
+            <w:proofErr w:type="spellEnd"/>
+          </w:p>
+        </w:tc>
+        <w:tc>
+          <w:tcPr>
+            <w:tcW w:w="1800" w:type="dxa"/>
+            <w:tcBorders>
+              <w:top w:val="single" w:sz="4" w:space="0" w:color="auto"/>
+              <w:left w:val="single" w:sz="4" w:space="0" w:color="auto"/>
+              <w:bottom w:val="single" w:sz="4" w:space="0" w:color="auto"/>
+              <w:right w:val="single" w:sz="4" w:space="0" w:color="auto"/>
+            </w:tcBorders>
+          </w:tcPr>
+          <w:p>
+            <w:pPr>
+              <w:rPr>
+                <w:sz w:val="22"/>
+                <w:szCs w:val="22"/>
+              </w:rPr>
+            </w:pPr>
+            <w:r>
+              <w:rPr>
+                <w:sz w:val="22"/>
+                <w:szCs w:val="22"/>
+              </w:rPr>
+              <w:t>10 bytes, MM/DD/CCYY</w:t>
+            </w:r>
+          </w:p>
+        </w:tc>
+        <w:tc>
+          <w:tcPr>
+            <w:tcW w:w="3787" w:type="dxa"/>
+            <w:tcBorders>
+              <w:top w:val="single" w:sz="4" w:space="0" w:color="auto"/>
+              <w:left w:val="single" w:sz="4" w:space="0" w:color="auto"/>
+              <w:bottom w:val="single" w:sz="4" w:space="0" w:color="auto"/>
+              <w:right w:val="single" w:sz="4" w:space="0" w:color="auto"/>
+            </w:tcBorders>
+          </w:tcPr>
+          <w:p>
+            <w:pPr>
+              <w:rPr>
+                <w:sz w:val="22"/>
+                <w:szCs w:val="22"/>
+              </w:rPr>
+            </w:pPr>
+            <w:r>
+              <w:rPr>
+                <w:sz w:val="22"/>
+                <w:szCs w:val="22"/>
+              </w:rPr>
+              <w:t>The date when work begins on the evaluation.</w:t>
+            </w:r>
+          </w:p>
+        </w:tc>
+      </w:tr>
+      <w:tr>
+        <w:trPr>
+          <w:tblHeader/>
+        </w:trPr>
+        <w:tc>
+          <w:tcPr>
+            <w:tcW w:w="1253" w:type="dxa"/>
+            <w:tcBorders>
+              <w:top w:val="single" w:sz="4" w:space="0" w:color="auto"/>
+              <w:left w:val="single" w:sz="4" w:space="0" w:color="auto"/>
+              <w:bottom w:val="single" w:sz="4" w:space="0" w:color="auto"/>
+              <w:right w:val="single" w:sz="4" w:space="0" w:color="auto"/>
+            </w:tcBorders>
+          </w:tcPr>
+          <w:p>
+            <w:pPr>
+              <w:pStyle w:val="TableText"/>
+              <w:numPr>
+                <w:ilvl w:val="0"/>
+                <w:numId w:val="15"/>
+              </w:numPr>
+              <w:rPr>
+                <w:b w:val="0"/>
+                <w:szCs w:val="22"/>
+              </w:rPr>
+            </w:pPr>
+          </w:p>
+        </w:tc>
+        <w:tc>
+          <w:tcPr>
+            <w:tcW w:w="2250" w:type="dxa"/>
+            <w:tcBorders>
+              <w:top w:val="single" w:sz="4" w:space="0" w:color="auto"/>
+              <w:left w:val="single" w:sz="4" w:space="0" w:color="auto"/>
+              <w:bottom w:val="single" w:sz="4" w:space="0" w:color="auto"/>
+              <w:right w:val="single" w:sz="4" w:space="0" w:color="auto"/>
+            </w:tcBorders>
+          </w:tcPr>
+          <w:p>
+            <w:pPr>
+              <w:rPr>
+                <w:sz w:val="22"/>
+                <w:szCs w:val="22"/>
+              </w:rPr>
+            </w:pPr>
+            <w:proofErr w:type="spellStart"/>
+            <w:r>
+              <w:rPr>
+                <w:sz w:val="22"/>
+                <w:szCs w:val="22"/>
+              </w:rPr>
+              <w:t>SubmitterID</w:t>
+            </w:r>
+            <w:proofErr w:type="spellEnd"/>
+          </w:p>
+        </w:tc>
+        <w:tc>
+          <w:tcPr>
+            <w:tcW w:w="1800" w:type="dxa"/>
+            <w:tcBorders>
+              <w:top w:val="single" w:sz="4" w:space="0" w:color="auto"/>
+              <w:left w:val="single" w:sz="4" w:space="0" w:color="auto"/>
+              <w:bottom w:val="single" w:sz="4" w:space="0" w:color="auto"/>
+              <w:right w:val="single" w:sz="4" w:space="0" w:color="auto"/>
+            </w:tcBorders>
+          </w:tcPr>
+          <w:p>
+            <w:pPr>
+              <w:rPr>
+                <w:sz w:val="22"/>
+                <w:szCs w:val="22"/>
+              </w:rPr>
+            </w:pPr>
+            <w:r>
+              <w:rPr>
+                <w:sz w:val="22"/>
+                <w:szCs w:val="22"/>
+              </w:rPr>
+              <w:t xml:space="preserve">10 </w:t>
+            </w:r>
+            <w:r>
+              <w:rPr>
+                <w:sz w:val="22"/>
+                <w:szCs w:val="22"/>
+              </w:rPr>
+              <w:t>bytes. Alpha/Numeric</w:t>
+            </w:r>
+          </w:p>
+        </w:tc>
+        <w:tc>
+          <w:tcPr>
+            <w:tcW w:w="3787" w:type="dxa"/>
+            <w:tcBorders>
+              <w:top w:val="single" w:sz="4" w:space="0" w:color="auto"/>
+              <w:left w:val="single" w:sz="4" w:space="0" w:color="auto"/>
+              <w:bottom w:val="single" w:sz="4" w:space="0" w:color="auto"/>
+              <w:right w:val="single" w:sz="4" w:space="0" w:color="auto"/>
+            </w:tcBorders>
+          </w:tcPr>
+          <w:p>
+            <w:pPr>
+              <w:rPr>
+                <w:sz w:val="22"/>
+                <w:szCs w:val="22"/>
+              </w:rPr>
+            </w:pPr>
+            <w:r>
+              <w:rPr>
+                <w:sz w:val="22"/>
+                <w:szCs w:val="22"/>
+              </w:rPr>
+              <w:t>Employee ID of the submitter</w:t>
+            </w:r>
+          </w:p>
+          <w:p>
+            <w:pPr>
+              <w:rPr>
+                <w:sz w:val="22"/>
+                <w:szCs w:val="22"/>
+              </w:rPr>
+            </w:pPr>
+            <w:r>
+              <w:rPr>
+                <w:sz w:val="22"/>
+                <w:szCs w:val="22"/>
+              </w:rPr>
+              <w:t>999999</w:t>
+            </w:r>
+          </w:p>
+        </w:tc>
+      </w:tr>
+      <w:tr>
+        <w:trPr>
+          <w:tblHeader/>
+        </w:trPr>
+        <w:tc>
+          <w:tcPr>
+            <w:tcW w:w="1253" w:type="dxa"/>
+            <w:tcBorders>
+              <w:top w:val="single" w:sz="4" w:space="0" w:color="auto"/>
+              <w:left w:val="single" w:sz="4" w:space="0" w:color="auto"/>
+              <w:bottom w:val="single" w:sz="4" w:space="0" w:color="auto"/>
+              <w:right w:val="single" w:sz="4" w:space="0" w:color="auto"/>
+            </w:tcBorders>
+          </w:tcPr>
+          <w:p>
+            <w:pPr>
+              <w:pStyle w:val="TableText"/>
+              <w:numPr>
+                <w:ilvl w:val="0"/>
+                <w:numId w:val="15"/>
+              </w:numPr>
+              <w:rPr>
+                <w:b w:val="0"/>
+                <w:szCs w:val="22"/>
+              </w:rPr>
+            </w:pPr>
+          </w:p>
+        </w:tc>
+        <w:tc>
+          <w:tcPr>
+            <w:tcW w:w="2250" w:type="dxa"/>
+            <w:tcBorders>
+              <w:top w:val="single" w:sz="4" w:space="0" w:color="auto"/>
+              <w:left w:val="single" w:sz="4" w:space="0" w:color="auto"/>
+              <w:bottom w:val="single" w:sz="4" w:space="0" w:color="auto"/>
+              <w:right w:val="single" w:sz="4" w:space="0" w:color="auto"/>
+            </w:tcBorders>
+          </w:tcPr>
+          <w:p>
+            <w:pPr>
+              <w:pStyle w:val="NormalWeb"/>
+              <w:spacing w:before="0" w:beforeAutospacing="0" w:after="0" w:afterAutospacing="0"/>
+              <w:rPr>
+                <w:sz w:val="22"/>
+                <w:szCs w:val="22"/>
+              </w:rPr>
+            </w:pPr>
+            <w:proofErr w:type="spellStart"/>
+            <w:r>
+              <w:rPr>
+                <w:sz w:val="22"/>
+                <w:szCs w:val="22"/>
+              </w:rPr>
+              <w:t>txtDescription</w:t>
+            </w:r>
+            <w:proofErr w:type="spellEnd"/>
+          </w:p>
+        </w:tc>
+        <w:tc>
+          <w:tcPr>
+            <w:tcW w:w="1800" w:type="dxa"/>
+            <w:tcBorders>
+              <w:top w:val="single" w:sz="4" w:space="0" w:color="auto"/>
+              <w:left w:val="single" w:sz="4" w:space="0" w:color="auto"/>
+              <w:bottom w:val="single" w:sz="4" w:space="0" w:color="auto"/>
+              <w:right w:val="single" w:sz="4" w:space="0" w:color="auto"/>
+            </w:tcBorders>
+          </w:tcPr>
+          <w:p>
+            <w:pPr>
+              <w:rPr>
+                <w:sz w:val="22"/>
+                <w:szCs w:val="22"/>
+              </w:rPr>
+            </w:pPr>
+            <w:r>
+              <w:rPr>
+                <w:sz w:val="22"/>
+                <w:szCs w:val="22"/>
+              </w:rPr>
+              <w:t xml:space="preserve">3000 bytes, Alpha/Numeric </w:t>
+            </w:r>
+          </w:p>
+        </w:tc>
+        <w:tc>
+          <w:tcPr>
+            <w:tcW w:w="3787" w:type="dxa"/>
+            <w:tcBorders>
+              <w:top w:val="single" w:sz="4" w:space="0" w:color="auto"/>
+              <w:left w:val="single" w:sz="4" w:space="0" w:color="auto"/>
+              <w:bottom w:val="single" w:sz="4" w:space="0" w:color="auto"/>
+              <w:right w:val="single" w:sz="4" w:space="0" w:color="auto"/>
+            </w:tcBorders>
+          </w:tcPr>
+          <w:p>
+            <w:pPr>
+              <w:rPr>
+                <w:sz w:val="22"/>
+                <w:szCs w:val="22"/>
+              </w:rPr>
+            </w:pPr>
+            <w:r>
+              <w:rPr>
+                <w:sz w:val="22"/>
+                <w:szCs w:val="22"/>
+              </w:rPr>
+              <w:t>Details for the reason for the Coaching</w:t>
             </w:r>
           </w:p>
         </w:tc>
@@ -6351,6 +8918,95 @@
     </w:lvl>
   </w:abstractNum>
   <w:abstractNum w:abstractNumId="8" w15:restartNumberingAfterBreak="0">
+    <w:nsid w:val="46934421"/>
+    <w:multiLevelType w:val="hybridMultilevel"/>
+    <w:tmpl w:val="977E3F6A"/>
+    <w:lvl w:ilvl="0" w:tplc="3EA258FE">
+      <w:start w:val="1"/>
+      <w:numFmt w:val="decimal"/>
+      <w:lvlText w:val="%1"/>
+      <w:lvlJc w:val="left"/>
+      <w:pPr>
+        <w:ind w:left="720" w:hanging="360"/>
+      </w:pPr>
+      <w:rPr>
+        <w:rFonts w:hint="default"/>
+      </w:rPr>
+    </w:lvl>
+    <w:lvl w:ilvl="1" w:tplc="04090019" w:tentative="1">
+      <w:start w:val="1"/>
+      <w:numFmt w:val="lowerLetter"/>
+      <w:lvlText w:val="%2."/>
+      <w:lvlJc w:val="left"/>
+      <w:pPr>
+        <w:ind w:left="1440" w:hanging="360"/>
+      </w:pPr>
+    </w:lvl>
+    <w:lvl w:ilvl="2" w:tplc="0409001B" w:tentative="1">
+      <w:start w:val="1"/>
+      <w:numFmt w:val="lowerRoman"/>
+      <w:lvlText w:val="%3."/>
+      <w:lvlJc w:val="right"/>
+      <w:pPr>
+        <w:ind w:left="2160" w:hanging="180"/>
+      </w:pPr>
+    </w:lvl>
+    <w:lvl w:ilvl="3" w:tplc="0409000F" w:tentative="1">
+      <w:start w:val="1"/>
+      <w:numFmt w:val="decimal"/>
+      <w:lvlText w:val="%4."/>
+      <w:lvlJc w:val="left"/>
+      <w:pPr>
+        <w:ind w:left="2880" w:hanging="360"/>
+      </w:pPr>
+    </w:lvl>
+    <w:lvl w:ilvl="4" w:tplc="04090019" w:tentative="1">
+      <w:start w:val="1"/>
+      <w:numFmt w:val="lowerLetter"/>
+      <w:lvlText w:val="%5."/>
+      <w:lvlJc w:val="left"/>
+      <w:pPr>
+        <w:ind w:left="3600" w:hanging="360"/>
+      </w:pPr>
+    </w:lvl>
+    <w:lvl w:ilvl="5" w:tplc="0409001B" w:tentative="1">
+      <w:start w:val="1"/>
+      <w:numFmt w:val="lowerRoman"/>
+      <w:lvlText w:val="%6."/>
+      <w:lvlJc w:val="right"/>
+      <w:pPr>
+        <w:ind w:left="4320" w:hanging="180"/>
+      </w:pPr>
+    </w:lvl>
+    <w:lvl w:ilvl="6" w:tplc="0409000F" w:tentative="1">
+      <w:start w:val="1"/>
+      <w:numFmt w:val="decimal"/>
+      <w:lvlText w:val="%7."/>
+      <w:lvlJc w:val="left"/>
+      <w:pPr>
+        <w:ind w:left="5040" w:hanging="360"/>
+      </w:pPr>
+    </w:lvl>
+    <w:lvl w:ilvl="7" w:tplc="04090019" w:tentative="1">
+      <w:start w:val="1"/>
+      <w:numFmt w:val="lowerLetter"/>
+      <w:lvlText w:val="%8."/>
+      <w:lvlJc w:val="left"/>
+      <w:pPr>
+        <w:ind w:left="5760" w:hanging="360"/>
+      </w:pPr>
+    </w:lvl>
+    <w:lvl w:ilvl="8" w:tplc="0409001B" w:tentative="1">
+      <w:start w:val="1"/>
+      <w:numFmt w:val="lowerRoman"/>
+      <w:lvlText w:val="%9."/>
+      <w:lvlJc w:val="right"/>
+      <w:pPr>
+        <w:ind w:left="6480" w:hanging="180"/>
+      </w:pPr>
+    </w:lvl>
+  </w:abstractNum>
+  <w:abstractNum w:abstractNumId="9" w15:restartNumberingAfterBreak="0">
     <w:nsid w:val="492D177D"/>
     <w:multiLevelType w:val="hybridMultilevel"/>
     <w:tmpl w:val="7BDAFA30"/>
@@ -6463,7 +9119,7 @@
       </w:rPr>
     </w:lvl>
   </w:abstractNum>
-  <w:abstractNum w:abstractNumId="9" w15:restartNumberingAfterBreak="0">
+  <w:abstractNum w:abstractNumId="10" w15:restartNumberingAfterBreak="0">
     <w:nsid w:val="60572D94"/>
     <w:multiLevelType w:val="hybridMultilevel"/>
     <w:tmpl w:val="977E3F6A"/>
@@ -6552,7 +9208,7 @@
       </w:pPr>
     </w:lvl>
   </w:abstractNum>
-  <w:abstractNum w:abstractNumId="10" w15:restartNumberingAfterBreak="0">
+  <w:abstractNum w:abstractNumId="11" w15:restartNumberingAfterBreak="0">
     <w:nsid w:val="60F32453"/>
     <w:multiLevelType w:val="hybridMultilevel"/>
     <w:tmpl w:val="98C8D63E"/>
@@ -6665,7 +9321,7 @@
       </w:rPr>
     </w:lvl>
   </w:abstractNum>
-  <w:abstractNum w:abstractNumId="11" w15:restartNumberingAfterBreak="0">
+  <w:abstractNum w:abstractNumId="12" w15:restartNumberingAfterBreak="0">
     <w:nsid w:val="664E1BBF"/>
     <w:multiLevelType w:val="hybridMultilevel"/>
     <w:tmpl w:val="D6B42FCE"/>
@@ -6757,7 +9413,7 @@
       </w:pPr>
     </w:lvl>
   </w:abstractNum>
-  <w:abstractNum w:abstractNumId="12" w15:restartNumberingAfterBreak="0">
+  <w:abstractNum w:abstractNumId="13" w15:restartNumberingAfterBreak="0">
     <w:nsid w:val="66CE4507"/>
     <w:multiLevelType w:val="hybridMultilevel"/>
     <w:tmpl w:val="C3260AE2"/>
@@ -6870,7 +9526,7 @@
       </w:rPr>
     </w:lvl>
   </w:abstractNum>
-  <w:abstractNum w:abstractNumId="13" w15:restartNumberingAfterBreak="0">
+  <w:abstractNum w:abstractNumId="14" w15:restartNumberingAfterBreak="0">
     <w:nsid w:val="6A451C39"/>
     <w:multiLevelType w:val="hybridMultilevel"/>
     <w:tmpl w:val="C520D114"/>
@@ -6993,37 +9649,40 @@
     <w:abstractNumId w:val="2"/>
   </w:num>
   <w:num w:numId="4">
-    <w:abstractNumId w:val="9"/>
+    <w:abstractNumId w:val="10"/>
   </w:num>
   <w:num w:numId="5">
-    <w:abstractNumId w:val="10"/>
+    <w:abstractNumId w:val="11"/>
   </w:num>
   <w:num w:numId="6">
     <w:abstractNumId w:val="0"/>
   </w:num>
   <w:num w:numId="7">
-    <w:abstractNumId w:val="13"/>
+    <w:abstractNumId w:val="14"/>
   </w:num>
   <w:num w:numId="8">
-    <w:abstractNumId w:val="12"/>
+    <w:abstractNumId w:val="13"/>
   </w:num>
   <w:num w:numId="9">
     <w:abstractNumId w:val="1"/>
   </w:num>
   <w:num w:numId="10">
-    <w:abstractNumId w:val="11"/>
+    <w:abstractNumId w:val="12"/>
   </w:num>
   <w:num w:numId="11">
     <w:abstractNumId w:val="7"/>
   </w:num>
   <w:num w:numId="12">
-    <w:abstractNumId w:val="8"/>
+    <w:abstractNumId w:val="9"/>
   </w:num>
   <w:num w:numId="13">
     <w:abstractNumId w:val="5"/>
   </w:num>
   <w:num w:numId="14">
     <w:abstractNumId w:val="3"/>
+  </w:num>
+  <w:num w:numId="15">
+    <w:abstractNumId w:val="8"/>
   </w:num>
   <w:numIdMacAtCleanup w:val="3"/>
 </w:numbering>
@@ -8712,7 +11371,7 @@
 </file>
 
 <file path=customXml/itemProps4.xml><?xml version="1.0" encoding="utf-8"?>
-<ds:datastoreItem xmlns:ds="http://schemas.openxmlformats.org/officeDocument/2006/customXml" ds:itemID="{F8B4DE13-9DCE-48DD-B3E1-46D15F036F2D}">
+<ds:datastoreItem xmlns:ds="http://schemas.openxmlformats.org/officeDocument/2006/customXml" ds:itemID="{7684B8AF-3703-46D7-929B-B53EAD3E18E7}">
   <ds:schemaRefs>
     <ds:schemaRef ds:uri="http://schemas.openxmlformats.org/officeDocument/2006/bibliography"/>
   </ds:schemaRefs>

</xml_diff>

<commit_message>
tfs4916 - ecl generic feed - added email sent
git-tfs-id: [https://tfs.omnicloud.local/tfs/cco%20program/]$/eCoaching_V2;C36229
</commit_message>
<xml_diff>
--- a/Requirements/CCO_eCoaching_Log_Generic_Reports_Layout.docx
+++ b/Requirements/CCO_eCoaching_Log_Generic_Reports_Layout.docx
@@ -1306,6 +1306,14 @@
                 <w:szCs w:val="24"/>
               </w:rPr>
             </w:pPr>
+            <w:r>
+              <w:rPr>
+                <w:szCs w:val="24"/>
+              </w:rPr>
+              <w:t>12/12/2016</w:t>
+            </w:r>
+            <w:bookmarkStart w:id="1" w:name="_GoBack"/>
+            <w:bookmarkEnd w:id="1"/>
           </w:p>
         </w:tc>
         <w:tc>
@@ -1322,6 +1330,57 @@
                 <w:szCs w:val="24"/>
               </w:rPr>
             </w:pPr>
+            <w:r>
+              <w:rPr>
+                <w:szCs w:val="24"/>
+              </w:rPr>
+              <w:t xml:space="preserve">TFS4916 – </w:t>
+            </w:r>
+            <w:proofErr w:type="spellStart"/>
+            <w:r>
+              <w:rPr>
+                <w:szCs w:val="24"/>
+              </w:rPr>
+              <w:t>eCL</w:t>
+            </w:r>
+            <w:proofErr w:type="spellEnd"/>
+            <w:r>
+              <w:rPr>
+                <w:szCs w:val="24"/>
+              </w:rPr>
+              <w:t xml:space="preserve"> Generic Feed</w:t>
+            </w:r>
+          </w:p>
+          <w:p>
+            <w:pPr>
+              <w:pStyle w:val="hdr1"/>
+              <w:spacing w:before="0"/>
+              <w:ind w:left="0"/>
+              <w:jc w:val="left"/>
+              <w:rPr>
+                <w:szCs w:val="24"/>
+              </w:rPr>
+            </w:pPr>
+            <w:r>
+              <w:rPr>
+                <w:szCs w:val="24"/>
+              </w:rPr>
+              <w:t xml:space="preserve">Added number 18 – </w:t>
+            </w:r>
+            <w:proofErr w:type="spellStart"/>
+            <w:r>
+              <w:rPr>
+                <w:szCs w:val="24"/>
+              </w:rPr>
+              <w:t>EmailSent</w:t>
+            </w:r>
+            <w:proofErr w:type="spellEnd"/>
+            <w:r>
+              <w:rPr>
+                <w:szCs w:val="24"/>
+              </w:rPr>
+              <w:t xml:space="preserve"> to 2.1</w:t>
+            </w:r>
           </w:p>
         </w:tc>
         <w:tc>
@@ -1338,6 +1397,12 @@
                 <w:szCs w:val="24"/>
               </w:rPr>
             </w:pPr>
+            <w:r>
+              <w:rPr>
+                <w:szCs w:val="24"/>
+              </w:rPr>
+              <w:t>Doug Stearns</w:t>
+            </w:r>
           </w:p>
         </w:tc>
       </w:tr>
@@ -1736,7 +1801,7 @@
           <w:szCs w:val="24"/>
         </w:rPr>
       </w:pPr>
-      <w:bookmarkStart w:id="1" w:name="_Toc321377922"/>
+      <w:bookmarkStart w:id="2" w:name="_Toc321377922"/>
       <w:proofErr w:type="spellStart"/>
       <w:proofErr w:type="gramStart"/>
       <w:r>
@@ -1763,7 +1828,7 @@
       <w:r>
         <w:t xml:space="preserve"> Requirements</w:t>
       </w:r>
-      <w:bookmarkEnd w:id="1"/>
+      <w:bookmarkEnd w:id="2"/>
       <w:r>
         <w:br/>
       </w:r>
@@ -4877,51 +4942,18 @@
           <w:szCs w:val="24"/>
         </w:rPr>
       </w:pPr>
-    </w:p>
-    <w:p>
-      <w:pPr>
+      <w:r>
         <w:rPr>
           <w:b/>
           <w:sz w:val="24"/>
           <w:szCs w:val="24"/>
         </w:rPr>
-      </w:pPr>
+        <w:br w:type="page"/>
+      </w:r>
     </w:p>
     <w:p>
       <w:pPr>
-        <w:rPr>
-          <w:b/>
-          <w:sz w:val="24"/>
-          <w:szCs w:val="24"/>
-        </w:rPr>
-      </w:pPr>
-    </w:p>
-    <w:p>
-      <w:pPr>
-        <w:rPr>
-          <w:b/>
-          <w:sz w:val="24"/>
-          <w:szCs w:val="24"/>
-        </w:rPr>
-      </w:pPr>
-    </w:p>
-    <w:p>
-      <w:pPr>
-        <w:rPr>
-          <w:b/>
-          <w:sz w:val="24"/>
-          <w:szCs w:val="24"/>
-        </w:rPr>
-      </w:pPr>
-    </w:p>
-    <w:p>
-      <w:pPr>
         <w:pStyle w:val="Heading1"/>
-        <w:spacing w:before="0" w:after="0"/>
-        <w:rPr>
-          <w:sz w:val="24"/>
-          <w:szCs w:val="24"/>
-        </w:rPr>
       </w:pPr>
       <w:proofErr w:type="spellStart"/>
       <w:proofErr w:type="gramStart"/>
@@ -4934,9 +4966,6 @@
       <w:r>
         <w:t xml:space="preserve"> Log Generic Reporting Data File Requirements</w:t>
       </w:r>
-      <w:r>
-        <w:br/>
-      </w:r>
     </w:p>
     <w:p>
       <w:pPr>
@@ -4950,29 +4979,13 @@
       <w:r>
         <w:rPr>
           <w:b w:val="0"/>
-          <w:szCs w:val="24"/>
         </w:rPr>
-        <w:t xml:space="preserve">The following chart defines the </w:t>
-      </w:r>
-      <w:r>
-        <w:rPr>
-          <w:b w:val="0"/>
-          <w:szCs w:val="24"/>
-        </w:rPr>
-        <w:t xml:space="preserve">Generic </w:t>
-      </w:r>
-      <w:r>
-        <w:rPr>
-          <w:b w:val="0"/>
-          <w:szCs w:val="24"/>
-        </w:rPr>
-        <w:t xml:space="preserve">Report Data File Elements and layout format for the </w:t>
+        <w:t xml:space="preserve">The following chart defines the Generic Report Data File Elements and layout format for the </w:t>
       </w:r>
       <w:proofErr w:type="spellStart"/>
       <w:r>
         <w:rPr>
           <w:b w:val="0"/>
-          <w:szCs w:val="24"/>
         </w:rPr>
         <w:t>eCoaching</w:t>
       </w:r>
@@ -4980,23 +4993,15 @@
       <w:r>
         <w:rPr>
           <w:b w:val="0"/>
-          <w:szCs w:val="24"/>
         </w:rPr>
-        <w:t xml:space="preserve"> Log </w:t>
+        <w:t xml:space="preserve"> Log Generic Report data file.</w:t>
       </w:r>
       <w:r>
         <w:rPr>
           <w:b w:val="0"/>
           <w:szCs w:val="24"/>
         </w:rPr>
-        <w:t xml:space="preserve">Generic Report </w:t>
-      </w:r>
-      <w:r>
-        <w:rPr>
-          <w:b w:val="0"/>
-          <w:szCs w:val="24"/>
-        </w:rPr>
-        <w:t xml:space="preserve">data file. </w:t>
+        <w:t xml:space="preserve"> </w:t>
       </w:r>
     </w:p>
     <w:p>
@@ -5029,8 +5034,8 @@
         <w:tblLook w:val="01E0" w:firstRow="1" w:lastRow="1" w:firstColumn="1" w:lastColumn="1" w:noHBand="0" w:noVBand="0"/>
       </w:tblPr>
       <w:tblGrid>
-        <w:gridCol w:w="1253"/>
-        <w:gridCol w:w="2250"/>
+        <w:gridCol w:w="1320"/>
+        <w:gridCol w:w="2183"/>
         <w:gridCol w:w="1800"/>
         <w:gridCol w:w="3787"/>
       </w:tblGrid>
@@ -5040,7 +5045,7 @@
         </w:trPr>
         <w:tc>
           <w:tcPr>
-            <w:tcW w:w="1253" w:type="dxa"/>
+            <w:tcW w:w="1320" w:type="dxa"/>
             <w:tcBorders>
               <w:top w:val="single" w:sz="4" w:space="0" w:color="auto"/>
               <w:left w:val="single" w:sz="4" w:space="0" w:color="auto"/>
@@ -5068,7 +5073,7 @@
         </w:tc>
         <w:tc>
           <w:tcPr>
-            <w:tcW w:w="2250" w:type="dxa"/>
+            <w:tcW w:w="2183" w:type="dxa"/>
             <w:tcBorders>
               <w:top w:val="single" w:sz="4" w:space="0" w:color="auto"/>
               <w:left w:val="single" w:sz="4" w:space="0" w:color="auto"/>
@@ -5152,12 +5157,9 @@
         </w:tc>
       </w:tr>
       <w:tr>
-        <w:trPr>
-          <w:tblHeader/>
-        </w:trPr>
-        <w:tc>
-          <w:tcPr>
-            <w:tcW w:w="1253" w:type="dxa"/>
+        <w:tc>
+          <w:tcPr>
+            <w:tcW w:w="1320" w:type="dxa"/>
             <w:tcBorders>
               <w:top w:val="single" w:sz="4" w:space="0" w:color="auto"/>
               <w:left w:val="single" w:sz="4" w:space="0" w:color="auto"/>
@@ -5181,7 +5183,7 @@
         </w:tc>
         <w:tc>
           <w:tcPr>
-            <w:tcW w:w="2250" w:type="dxa"/>
+            <w:tcW w:w="2183" w:type="dxa"/>
             <w:tcBorders>
               <w:top w:val="single" w:sz="4" w:space="0" w:color="auto"/>
               <w:left w:val="single" w:sz="4" w:space="0" w:color="auto"/>
@@ -5261,12 +5263,9 @@
         </w:tc>
       </w:tr>
       <w:tr>
-        <w:trPr>
-          <w:tblHeader/>
-        </w:trPr>
-        <w:tc>
-          <w:tcPr>
-            <w:tcW w:w="1253" w:type="dxa"/>
+        <w:tc>
+          <w:tcPr>
+            <w:tcW w:w="1320" w:type="dxa"/>
             <w:tcBorders>
               <w:top w:val="single" w:sz="4" w:space="0" w:color="auto"/>
               <w:left w:val="single" w:sz="4" w:space="0" w:color="auto"/>
@@ -5290,7 +5289,7 @@
         </w:tc>
         <w:tc>
           <w:tcPr>
-            <w:tcW w:w="2250" w:type="dxa"/>
+            <w:tcW w:w="2183" w:type="dxa"/>
             <w:tcBorders>
               <w:top w:val="single" w:sz="4" w:space="0" w:color="auto"/>
               <w:left w:val="single" w:sz="4" w:space="0" w:color="auto"/>
@@ -5407,32 +5406,15 @@
                 <w:sz w:val="22"/>
                 <w:szCs w:val="22"/>
               </w:rPr>
-              <w:t xml:space="preserve">(OTH – </w:t>
-            </w:r>
-            <w:r>
-              <w:rPr>
-                <w:sz w:val="22"/>
-                <w:szCs w:val="22"/>
-              </w:rPr>
-              <w:t xml:space="preserve">Other </w:t>
-            </w:r>
-            <w:r>
-              <w:rPr>
-                <w:sz w:val="22"/>
-                <w:szCs w:val="22"/>
-              </w:rPr>
-              <w:t>Generic)</w:t>
+              <w:t>(OTH – Other Generic)</w:t>
             </w:r>
           </w:p>
         </w:tc>
       </w:tr>
       <w:tr>
-        <w:trPr>
-          <w:tblHeader/>
-        </w:trPr>
-        <w:tc>
-          <w:tcPr>
-            <w:tcW w:w="1253" w:type="dxa"/>
+        <w:tc>
+          <w:tcPr>
+            <w:tcW w:w="1320" w:type="dxa"/>
             <w:tcBorders>
               <w:top w:val="single" w:sz="4" w:space="0" w:color="auto"/>
               <w:left w:val="single" w:sz="4" w:space="0" w:color="auto"/>
@@ -5456,7 +5438,7 @@
         </w:tc>
         <w:tc>
           <w:tcPr>
-            <w:tcW w:w="2250" w:type="dxa"/>
+            <w:tcW w:w="2183" w:type="dxa"/>
             <w:tcBorders>
               <w:top w:val="single" w:sz="4" w:space="0" w:color="auto"/>
               <w:left w:val="single" w:sz="4" w:space="0" w:color="auto"/>
@@ -5477,21 +5459,7 @@
                 <w:sz w:val="22"/>
                 <w:szCs w:val="22"/>
               </w:rPr>
-              <w:t>num</w:t>
-            </w:r>
-            <w:r>
-              <w:rPr>
-                <w:sz w:val="22"/>
-                <w:szCs w:val="22"/>
-              </w:rPr>
-              <w:t>Module</w:t>
-            </w:r>
-            <w:r>
-              <w:rPr>
-                <w:sz w:val="22"/>
-                <w:szCs w:val="22"/>
-              </w:rPr>
-              <w:t>ID</w:t>
+              <w:t>numModuleID</w:t>
             </w:r>
             <w:proofErr w:type="spellEnd"/>
           </w:p>
@@ -5518,21 +5486,7 @@
                 <w:sz w:val="22"/>
                 <w:szCs w:val="22"/>
               </w:rPr>
-              <w:t xml:space="preserve">1 </w:t>
-            </w:r>
-            <w:r>
-              <w:rPr>
-                <w:sz w:val="22"/>
-                <w:szCs w:val="22"/>
-              </w:rPr>
-              <w:t>byte</w:t>
-            </w:r>
-            <w:r>
-              <w:rPr>
-                <w:sz w:val="22"/>
-                <w:szCs w:val="22"/>
-              </w:rPr>
-              <w:t xml:space="preserve">, </w:t>
+              <w:t xml:space="preserve">1 byte, </w:t>
             </w:r>
           </w:p>
           <w:p>
@@ -5573,32 +5527,15 @@
                 <w:sz w:val="22"/>
                 <w:szCs w:val="22"/>
               </w:rPr>
-              <w:t xml:space="preserve">Module </w:t>
-            </w:r>
-            <w:r>
-              <w:rPr>
-                <w:sz w:val="22"/>
-                <w:szCs w:val="22"/>
-              </w:rPr>
-              <w:t xml:space="preserve">ID </w:t>
-            </w:r>
-            <w:r>
-              <w:rPr>
-                <w:sz w:val="22"/>
-                <w:szCs w:val="22"/>
-              </w:rPr>
-              <w:t>the log it to be generated in</w:t>
+              <w:t>Module ID the log it to be generated in</w:t>
             </w:r>
           </w:p>
         </w:tc>
       </w:tr>
       <w:tr>
-        <w:trPr>
-          <w:tblHeader/>
-        </w:trPr>
-        <w:tc>
-          <w:tcPr>
-            <w:tcW w:w="1253" w:type="dxa"/>
+        <w:tc>
+          <w:tcPr>
+            <w:tcW w:w="1320" w:type="dxa"/>
             <w:tcBorders>
               <w:top w:val="single" w:sz="4" w:space="0" w:color="auto"/>
               <w:left w:val="single" w:sz="4" w:space="0" w:color="auto"/>
@@ -5622,7 +5559,7 @@
         </w:tc>
         <w:tc>
           <w:tcPr>
-            <w:tcW w:w="2250" w:type="dxa"/>
+            <w:tcW w:w="2183" w:type="dxa"/>
             <w:tcBorders>
               <w:top w:val="single" w:sz="4" w:space="0" w:color="auto"/>
               <w:left w:val="single" w:sz="4" w:space="0" w:color="auto"/>
@@ -5723,12 +5660,9 @@
         </w:tc>
       </w:tr>
       <w:tr>
-        <w:trPr>
-          <w:tblHeader/>
-        </w:trPr>
-        <w:tc>
-          <w:tcPr>
-            <w:tcW w:w="1253" w:type="dxa"/>
+        <w:tc>
+          <w:tcPr>
+            <w:tcW w:w="1320" w:type="dxa"/>
             <w:tcBorders>
               <w:top w:val="single" w:sz="4" w:space="0" w:color="auto"/>
               <w:left w:val="single" w:sz="4" w:space="0" w:color="auto"/>
@@ -5752,7 +5686,7 @@
         </w:tc>
         <w:tc>
           <w:tcPr>
-            <w:tcW w:w="2250" w:type="dxa"/>
+            <w:tcW w:w="2183" w:type="dxa"/>
             <w:tcBorders>
               <w:top w:val="single" w:sz="4" w:space="0" w:color="auto"/>
               <w:left w:val="single" w:sz="4" w:space="0" w:color="auto"/>
@@ -5870,17 +5804,38 @@
                 <w:szCs w:val="22"/>
               </w:rPr>
               <w:t>Source of coaching log</w:t>
+            </w:r>
+          </w:p>
+          <w:p>
+            <w:pPr>
+              <w:rPr>
+                <w:sz w:val="22"/>
+                <w:szCs w:val="22"/>
+              </w:rPr>
+            </w:pPr>
+            <w:proofErr w:type="spellStart"/>
+            <w:r>
+              <w:rPr>
+                <w:sz w:val="22"/>
+                <w:szCs w:val="22"/>
+              </w:rPr>
+              <w:t>EC.DIM_Source</w:t>
+            </w:r>
+            <w:proofErr w:type="spellEnd"/>
+            <w:r>
+              <w:rPr>
+                <w:sz w:val="22"/>
+                <w:szCs w:val="22"/>
+              </w:rPr>
+              <w:t>)</w:t>
             </w:r>
           </w:p>
         </w:tc>
       </w:tr>
       <w:tr>
-        <w:trPr>
-          <w:tblHeader/>
-        </w:trPr>
-        <w:tc>
-          <w:tcPr>
-            <w:tcW w:w="1253" w:type="dxa"/>
+        <w:tc>
+          <w:tcPr>
+            <w:tcW w:w="1320" w:type="dxa"/>
             <w:tcBorders>
               <w:top w:val="single" w:sz="4" w:space="0" w:color="auto"/>
               <w:left w:val="single" w:sz="4" w:space="0" w:color="auto"/>
@@ -5904,7 +5859,7 @@
         </w:tc>
         <w:tc>
           <w:tcPr>
-            <w:tcW w:w="2250" w:type="dxa"/>
+            <w:tcW w:w="2183" w:type="dxa"/>
             <w:tcBorders>
               <w:top w:val="single" w:sz="4" w:space="0" w:color="auto"/>
               <w:left w:val="single" w:sz="4" w:space="0" w:color="auto"/>
@@ -5925,14 +5880,7 @@
                 <w:sz w:val="22"/>
                 <w:szCs w:val="22"/>
               </w:rPr>
-              <w:t>numi</w:t>
-            </w:r>
-            <w:r>
-              <w:rPr>
-                <w:sz w:val="22"/>
-                <w:szCs w:val="22"/>
-              </w:rPr>
-              <w:t>sCSE</w:t>
+              <w:t>numisCSE</w:t>
             </w:r>
             <w:proofErr w:type="spellEnd"/>
           </w:p>
@@ -6000,27 +5948,45 @@
                 <w:sz w:val="22"/>
                 <w:szCs w:val="22"/>
               </w:rPr>
-              <w:t xml:space="preserve">Whether log is Customer </w:t>
-            </w:r>
-            <w:bookmarkStart w:id="2" w:name="_GoBack"/>
-            <w:bookmarkEnd w:id="2"/>
-            <w:r>
-              <w:rPr>
-                <w:sz w:val="22"/>
-                <w:szCs w:val="22"/>
-              </w:rPr>
-              <w:t>Service Escalation</w:t>
+              <w:t>Whether log is Customer Service Escalation</w:t>
+            </w:r>
+          </w:p>
+          <w:p>
+            <w:pPr>
+              <w:rPr>
+                <w:sz w:val="22"/>
+                <w:szCs w:val="22"/>
+              </w:rPr>
+            </w:pPr>
+            <w:r>
+              <w:rPr>
+                <w:sz w:val="22"/>
+                <w:szCs w:val="22"/>
+              </w:rPr>
+              <w:t>1 = Yes</w:t>
+            </w:r>
+          </w:p>
+          <w:p>
+            <w:pPr>
+              <w:rPr>
+                <w:sz w:val="22"/>
+                <w:szCs w:val="22"/>
+              </w:rPr>
+            </w:pPr>
+            <w:r>
+              <w:rPr>
+                <w:sz w:val="22"/>
+                <w:szCs w:val="22"/>
+              </w:rPr>
+              <w:t>0 = No</w:t>
             </w:r>
           </w:p>
         </w:tc>
       </w:tr>
       <w:tr>
-        <w:trPr>
-          <w:tblHeader/>
-        </w:trPr>
-        <w:tc>
-          <w:tcPr>
-            <w:tcW w:w="1253" w:type="dxa"/>
+        <w:tc>
+          <w:tcPr>
+            <w:tcW w:w="1320" w:type="dxa"/>
             <w:tcBorders>
               <w:top w:val="single" w:sz="4" w:space="0" w:color="auto"/>
               <w:left w:val="single" w:sz="4" w:space="0" w:color="auto"/>
@@ -6044,7 +6010,7 @@
         </w:tc>
         <w:tc>
           <w:tcPr>
-            <w:tcW w:w="2250" w:type="dxa"/>
+            <w:tcW w:w="2183" w:type="dxa"/>
             <w:tcBorders>
               <w:top w:val="single" w:sz="4" w:space="0" w:color="auto"/>
               <w:left w:val="single" w:sz="4" w:space="0" w:color="auto"/>
@@ -6065,14 +6031,7 @@
                 <w:sz w:val="22"/>
                 <w:szCs w:val="22"/>
               </w:rPr>
-              <w:t>num</w:t>
-            </w:r>
-            <w:r>
-              <w:rPr>
-                <w:sz w:val="22"/>
-                <w:szCs w:val="22"/>
-              </w:rPr>
-              <w:t>S</w:t>
+              <w:t>numS</w:t>
             </w:r>
             <w:r>
               <w:rPr>
@@ -6176,17 +6135,45 @@
                 <w:szCs w:val="22"/>
               </w:rPr>
               <w:t xml:space="preserve">Status of the evaluation </w:t>
+            </w:r>
+          </w:p>
+          <w:p>
+            <w:pPr>
+              <w:rPr>
+                <w:sz w:val="22"/>
+                <w:szCs w:val="22"/>
+              </w:rPr>
+            </w:pPr>
+            <w:r>
+              <w:rPr>
+                <w:sz w:val="22"/>
+                <w:szCs w:val="22"/>
+              </w:rPr>
+              <w:t>(</w:t>
+            </w:r>
+            <w:proofErr w:type="spellStart"/>
+            <w:r>
+              <w:rPr>
+                <w:sz w:val="22"/>
+                <w:szCs w:val="22"/>
+              </w:rPr>
+              <w:t>EC.DIM_Status</w:t>
+            </w:r>
+            <w:proofErr w:type="spellEnd"/>
+            <w:r>
+              <w:rPr>
+                <w:sz w:val="22"/>
+                <w:szCs w:val="22"/>
+              </w:rPr>
+              <w:t>)</w:t>
             </w:r>
           </w:p>
         </w:tc>
       </w:tr>
       <w:tr>
-        <w:trPr>
-          <w:tblHeader/>
-        </w:trPr>
-        <w:tc>
-          <w:tcPr>
-            <w:tcW w:w="1253" w:type="dxa"/>
+        <w:tc>
+          <w:tcPr>
+            <w:tcW w:w="1320" w:type="dxa"/>
             <w:tcBorders>
               <w:top w:val="single" w:sz="4" w:space="0" w:color="auto"/>
               <w:left w:val="single" w:sz="4" w:space="0" w:color="auto"/>
@@ -6210,7 +6197,7 @@
         </w:tc>
         <w:tc>
           <w:tcPr>
-            <w:tcW w:w="2250" w:type="dxa"/>
+            <w:tcW w:w="2183" w:type="dxa"/>
             <w:tcBorders>
               <w:top w:val="single" w:sz="4" w:space="0" w:color="auto"/>
               <w:left w:val="single" w:sz="4" w:space="0" w:color="auto"/>
@@ -6306,46 +6293,46 @@
                 <w:sz w:val="22"/>
                 <w:szCs w:val="22"/>
               </w:rPr>
-              <w:t xml:space="preserve">Coaching </w:t>
-            </w:r>
-            <w:r>
-              <w:rPr>
-                <w:sz w:val="22"/>
-                <w:szCs w:val="22"/>
-              </w:rPr>
-              <w:t>r</w:t>
-            </w:r>
-            <w:r>
-              <w:rPr>
-                <w:sz w:val="22"/>
-                <w:szCs w:val="22"/>
-              </w:rPr>
-              <w:t xml:space="preserve">eason </w:t>
-            </w:r>
-            <w:r>
-              <w:rPr>
-                <w:sz w:val="22"/>
-                <w:szCs w:val="22"/>
-              </w:rPr>
-              <w:t xml:space="preserve">ID for </w:t>
-            </w:r>
-            <w:r>
-              <w:rPr>
-                <w:sz w:val="22"/>
-                <w:szCs w:val="22"/>
-              </w:rPr>
-              <w:t>the log</w:t>
+              <w:t>Coaching reason ID for the log</w:t>
+            </w:r>
+          </w:p>
+          <w:p>
+            <w:pPr>
+              <w:rPr>
+                <w:sz w:val="22"/>
+                <w:szCs w:val="22"/>
+              </w:rPr>
+            </w:pPr>
+            <w:r>
+              <w:rPr>
+                <w:sz w:val="22"/>
+                <w:szCs w:val="22"/>
+              </w:rPr>
+              <w:t>(</w:t>
+            </w:r>
+            <w:proofErr w:type="spellStart"/>
+            <w:r>
+              <w:rPr>
+                <w:sz w:val="22"/>
+                <w:szCs w:val="22"/>
+              </w:rPr>
+              <w:t>EC.DIM_Coaching_Reason</w:t>
+            </w:r>
+            <w:proofErr w:type="spellEnd"/>
+            <w:r>
+              <w:rPr>
+                <w:sz w:val="22"/>
+                <w:szCs w:val="22"/>
+              </w:rPr>
+              <w:t>)</w:t>
             </w:r>
           </w:p>
         </w:tc>
       </w:tr>
       <w:tr>
-        <w:trPr>
-          <w:tblHeader/>
-        </w:trPr>
-        <w:tc>
-          <w:tcPr>
-            <w:tcW w:w="1253" w:type="dxa"/>
+        <w:tc>
+          <w:tcPr>
+            <w:tcW w:w="1320" w:type="dxa"/>
             <w:tcBorders>
               <w:top w:val="single" w:sz="4" w:space="0" w:color="auto"/>
               <w:left w:val="single" w:sz="4" w:space="0" w:color="auto"/>
@@ -6369,7 +6356,7 @@
         </w:tc>
         <w:tc>
           <w:tcPr>
-            <w:tcW w:w="2250" w:type="dxa"/>
+            <w:tcW w:w="2183" w:type="dxa"/>
             <w:tcBorders>
               <w:top w:val="single" w:sz="4" w:space="0" w:color="auto"/>
               <w:left w:val="single" w:sz="4" w:space="0" w:color="auto"/>
@@ -6465,32 +6452,46 @@
                 <w:sz w:val="22"/>
                 <w:szCs w:val="22"/>
               </w:rPr>
-              <w:t xml:space="preserve">Sub-coaching reason </w:t>
-            </w:r>
-            <w:r>
-              <w:rPr>
-                <w:sz w:val="22"/>
-                <w:szCs w:val="22"/>
-              </w:rPr>
-              <w:t xml:space="preserve">ID for </w:t>
-            </w:r>
-            <w:r>
-              <w:rPr>
-                <w:sz w:val="22"/>
-                <w:szCs w:val="22"/>
-              </w:rPr>
-              <w:t>the log</w:t>
+              <w:t>Sub-coaching reason ID for the log</w:t>
+            </w:r>
+          </w:p>
+          <w:p>
+            <w:pPr>
+              <w:rPr>
+                <w:sz w:val="22"/>
+                <w:szCs w:val="22"/>
+              </w:rPr>
+            </w:pPr>
+            <w:r>
+              <w:rPr>
+                <w:sz w:val="22"/>
+                <w:szCs w:val="22"/>
+              </w:rPr>
+              <w:t>(</w:t>
+            </w:r>
+            <w:proofErr w:type="spellStart"/>
+            <w:r>
+              <w:rPr>
+                <w:sz w:val="22"/>
+                <w:szCs w:val="22"/>
+              </w:rPr>
+              <w:t>EC.DIM_Sub_Coaching_Reason</w:t>
+            </w:r>
+            <w:proofErr w:type="spellEnd"/>
+            <w:r>
+              <w:rPr>
+                <w:sz w:val="22"/>
+                <w:szCs w:val="22"/>
+              </w:rPr>
+              <w:t>)</w:t>
             </w:r>
           </w:p>
         </w:tc>
       </w:tr>
       <w:tr>
-        <w:trPr>
-          <w:tblHeader/>
-        </w:trPr>
-        <w:tc>
-          <w:tcPr>
-            <w:tcW w:w="1253" w:type="dxa"/>
+        <w:tc>
+          <w:tcPr>
+            <w:tcW w:w="1320" w:type="dxa"/>
             <w:tcBorders>
               <w:top w:val="single" w:sz="4" w:space="0" w:color="auto"/>
               <w:left w:val="single" w:sz="4" w:space="0" w:color="auto"/>
@@ -6514,7 +6515,7 @@
         </w:tc>
         <w:tc>
           <w:tcPr>
-            <w:tcW w:w="2250" w:type="dxa"/>
+            <w:tcW w:w="2183" w:type="dxa"/>
             <w:tcBorders>
               <w:top w:val="single" w:sz="4" w:space="0" w:color="auto"/>
               <w:left w:val="single" w:sz="4" w:space="0" w:color="auto"/>
@@ -6560,14 +6561,7 @@
                 <w:sz w:val="22"/>
                 <w:szCs w:val="22"/>
               </w:rPr>
-              <w:t>20 bytes, Alpha\</w:t>
-            </w:r>
-            <w:r>
-              <w:rPr>
-                <w:sz w:val="22"/>
-                <w:szCs w:val="22"/>
-              </w:rPr>
-              <w:t>Numeric</w:t>
+              <w:t>20 bytes, Alpha\Numeric</w:t>
             </w:r>
           </w:p>
         </w:tc>
@@ -6593,32 +6587,45 @@
                 <w:sz w:val="22"/>
                 <w:szCs w:val="22"/>
               </w:rPr>
-              <w:t xml:space="preserve">Value </w:t>
-            </w:r>
-            <w:r>
-              <w:rPr>
-                <w:sz w:val="22"/>
-                <w:szCs w:val="22"/>
-              </w:rPr>
-              <w:t xml:space="preserve">for </w:t>
-            </w:r>
-            <w:r>
-              <w:rPr>
-                <w:sz w:val="22"/>
-                <w:szCs w:val="22"/>
-              </w:rPr>
-              <w:t>the coaching log</w:t>
+              <w:t>Value for the coaching log</w:t>
+            </w:r>
+          </w:p>
+          <w:p>
+            <w:pPr>
+              <w:rPr>
+                <w:sz w:val="22"/>
+                <w:szCs w:val="22"/>
+              </w:rPr>
+            </w:pPr>
+            <w:r>
+              <w:rPr>
+                <w:sz w:val="22"/>
+                <w:szCs w:val="22"/>
+              </w:rPr>
+              <w:t>Opportunity</w:t>
+            </w:r>
+          </w:p>
+          <w:p>
+            <w:pPr>
+              <w:rPr>
+                <w:sz w:val="22"/>
+                <w:szCs w:val="22"/>
+              </w:rPr>
+            </w:pPr>
+            <w:r>
+              <w:rPr>
+                <w:sz w:val="22"/>
+                <w:szCs w:val="22"/>
+              </w:rPr>
+              <w:t>Reinforcement</w:t>
             </w:r>
           </w:p>
         </w:tc>
       </w:tr>
       <w:tr>
-        <w:trPr>
-          <w:tblHeader/>
-        </w:trPr>
-        <w:tc>
-          <w:tcPr>
-            <w:tcW w:w="1253" w:type="dxa"/>
+        <w:tc>
+          <w:tcPr>
+            <w:tcW w:w="1320" w:type="dxa"/>
             <w:tcBorders>
               <w:top w:val="single" w:sz="4" w:space="0" w:color="auto"/>
               <w:left w:val="single" w:sz="4" w:space="0" w:color="auto"/>
@@ -6642,7 +6649,7 @@
         </w:tc>
         <w:tc>
           <w:tcPr>
-            <w:tcW w:w="2250" w:type="dxa"/>
+            <w:tcW w:w="2183" w:type="dxa"/>
             <w:tcBorders>
               <w:top w:val="single" w:sz="4" w:space="0" w:color="auto"/>
               <w:left w:val="single" w:sz="4" w:space="0" w:color="auto"/>
@@ -6731,12 +6738,9 @@
         </w:tc>
       </w:tr>
       <w:tr>
-        <w:trPr>
-          <w:tblHeader/>
-        </w:trPr>
-        <w:tc>
-          <w:tcPr>
-            <w:tcW w:w="1253" w:type="dxa"/>
+        <w:tc>
+          <w:tcPr>
+            <w:tcW w:w="1320" w:type="dxa"/>
             <w:tcBorders>
               <w:top w:val="single" w:sz="4" w:space="0" w:color="auto"/>
               <w:left w:val="single" w:sz="4" w:space="0" w:color="auto"/>
@@ -6760,7 +6764,7 @@
         </w:tc>
         <w:tc>
           <w:tcPr>
-            <w:tcW w:w="2250" w:type="dxa"/>
+            <w:tcW w:w="2183" w:type="dxa"/>
             <w:tcBorders>
               <w:top w:val="single" w:sz="4" w:space="0" w:color="auto"/>
               <w:left w:val="single" w:sz="4" w:space="0" w:color="auto"/>
@@ -6861,12 +6865,9 @@
         </w:tc>
       </w:tr>
       <w:tr>
-        <w:trPr>
-          <w:tblHeader/>
-        </w:trPr>
-        <w:tc>
-          <w:tcPr>
-            <w:tcW w:w="1253" w:type="dxa"/>
+        <w:tc>
+          <w:tcPr>
+            <w:tcW w:w="1320" w:type="dxa"/>
             <w:tcBorders>
               <w:top w:val="single" w:sz="4" w:space="0" w:color="auto"/>
               <w:left w:val="single" w:sz="4" w:space="0" w:color="auto"/>
@@ -6890,7 +6891,7 @@
         </w:tc>
         <w:tc>
           <w:tcPr>
-            <w:tcW w:w="2250" w:type="dxa"/>
+            <w:tcW w:w="2183" w:type="dxa"/>
             <w:tcBorders>
               <w:top w:val="single" w:sz="4" w:space="0" w:color="auto"/>
               <w:left w:val="single" w:sz="4" w:space="0" w:color="auto"/>
@@ -6975,12 +6976,9 @@
         </w:tc>
       </w:tr>
       <w:tr>
-        <w:trPr>
-          <w:tblHeader/>
-        </w:trPr>
-        <w:tc>
-          <w:tcPr>
-            <w:tcW w:w="1253" w:type="dxa"/>
+        <w:tc>
+          <w:tcPr>
+            <w:tcW w:w="1320" w:type="dxa"/>
             <w:tcBorders>
               <w:top w:val="single" w:sz="4" w:space="0" w:color="auto"/>
               <w:left w:val="single" w:sz="4" w:space="0" w:color="auto"/>
@@ -7004,7 +7002,7 @@
         </w:tc>
         <w:tc>
           <w:tcPr>
-            <w:tcW w:w="2250" w:type="dxa"/>
+            <w:tcW w:w="2183" w:type="dxa"/>
             <w:tcBorders>
               <w:top w:val="single" w:sz="4" w:space="0" w:color="auto"/>
               <w:left w:val="single" w:sz="4" w:space="0" w:color="auto"/>
@@ -7084,12 +7082,9 @@
         </w:tc>
       </w:tr>
       <w:tr>
-        <w:trPr>
-          <w:tblHeader/>
-        </w:trPr>
-        <w:tc>
-          <w:tcPr>
-            <w:tcW w:w="1253" w:type="dxa"/>
+        <w:tc>
+          <w:tcPr>
+            <w:tcW w:w="1320" w:type="dxa"/>
             <w:tcBorders>
               <w:top w:val="single" w:sz="4" w:space="0" w:color="auto"/>
               <w:left w:val="single" w:sz="4" w:space="0" w:color="auto"/>
@@ -7113,7 +7108,7 @@
         </w:tc>
         <w:tc>
           <w:tcPr>
-            <w:tcW w:w="2250" w:type="dxa"/>
+            <w:tcW w:w="2183" w:type="dxa"/>
             <w:tcBorders>
               <w:top w:val="single" w:sz="4" w:space="0" w:color="auto"/>
               <w:left w:val="single" w:sz="4" w:space="0" w:color="auto"/>
@@ -7193,12 +7188,9 @@
         </w:tc>
       </w:tr>
       <w:tr>
-        <w:trPr>
-          <w:tblHeader/>
-        </w:trPr>
-        <w:tc>
-          <w:tcPr>
-            <w:tcW w:w="1253" w:type="dxa"/>
+        <w:tc>
+          <w:tcPr>
+            <w:tcW w:w="1320" w:type="dxa"/>
             <w:tcBorders>
               <w:top w:val="single" w:sz="4" w:space="0" w:color="auto"/>
               <w:left w:val="single" w:sz="4" w:space="0" w:color="auto"/>
@@ -7222,7 +7214,7 @@
         </w:tc>
         <w:tc>
           <w:tcPr>
-            <w:tcW w:w="2250" w:type="dxa"/>
+            <w:tcW w:w="2183" w:type="dxa"/>
             <w:tcBorders>
               <w:top w:val="single" w:sz="4" w:space="0" w:color="auto"/>
               <w:left w:val="single" w:sz="4" w:space="0" w:color="auto"/>
@@ -7324,12 +7316,9 @@
         </w:tc>
       </w:tr>
       <w:tr>
-        <w:trPr>
-          <w:tblHeader/>
-        </w:trPr>
-        <w:tc>
-          <w:tcPr>
-            <w:tcW w:w="1253" w:type="dxa"/>
+        <w:tc>
+          <w:tcPr>
+            <w:tcW w:w="1320" w:type="dxa"/>
             <w:tcBorders>
               <w:top w:val="single" w:sz="4" w:space="0" w:color="auto"/>
               <w:left w:val="single" w:sz="4" w:space="0" w:color="auto"/>
@@ -7353,7 +7342,7 @@
         </w:tc>
         <w:tc>
           <w:tcPr>
-            <w:tcW w:w="2250" w:type="dxa"/>
+            <w:tcW w:w="2183" w:type="dxa"/>
             <w:tcBorders>
               <w:top w:val="single" w:sz="4" w:space="0" w:color="auto"/>
               <w:left w:val="single" w:sz="4" w:space="0" w:color="auto"/>
@@ -7430,6 +7419,157 @@
                 <w:szCs w:val="22"/>
               </w:rPr>
               <w:t>Details for the reason for the Coaching</w:t>
+            </w:r>
+          </w:p>
+        </w:tc>
+      </w:tr>
+      <w:tr>
+        <w:tc>
+          <w:tcPr>
+            <w:tcW w:w="1320" w:type="dxa"/>
+            <w:tcBorders>
+              <w:top w:val="single" w:sz="4" w:space="0" w:color="auto"/>
+              <w:left w:val="single" w:sz="4" w:space="0" w:color="auto"/>
+              <w:bottom w:val="single" w:sz="4" w:space="0" w:color="auto"/>
+              <w:right w:val="single" w:sz="4" w:space="0" w:color="auto"/>
+            </w:tcBorders>
+          </w:tcPr>
+          <w:p>
+            <w:pPr>
+              <w:pStyle w:val="TableText"/>
+              <w:numPr>
+                <w:ilvl w:val="0"/>
+                <w:numId w:val="15"/>
+              </w:numPr>
+              <w:rPr>
+                <w:b w:val="0"/>
+                <w:szCs w:val="22"/>
+              </w:rPr>
+            </w:pPr>
+          </w:p>
+        </w:tc>
+        <w:tc>
+          <w:tcPr>
+            <w:tcW w:w="2183" w:type="dxa"/>
+            <w:tcBorders>
+              <w:top w:val="single" w:sz="4" w:space="0" w:color="auto"/>
+              <w:left w:val="single" w:sz="4" w:space="0" w:color="auto"/>
+              <w:bottom w:val="single" w:sz="4" w:space="0" w:color="auto"/>
+              <w:right w:val="single" w:sz="4" w:space="0" w:color="auto"/>
+            </w:tcBorders>
+          </w:tcPr>
+          <w:p>
+            <w:pPr>
+              <w:pStyle w:val="NormalWeb"/>
+              <w:spacing w:before="0" w:beforeAutospacing="0" w:after="0" w:afterAutospacing="0"/>
+              <w:rPr>
+                <w:sz w:val="22"/>
+                <w:szCs w:val="22"/>
+              </w:rPr>
+            </w:pPr>
+            <w:r>
+              <w:rPr>
+                <w:sz w:val="22"/>
+                <w:szCs w:val="22"/>
+              </w:rPr>
+              <w:t>Email Sent</w:t>
+            </w:r>
+          </w:p>
+        </w:tc>
+        <w:tc>
+          <w:tcPr>
+            <w:tcW w:w="1800" w:type="dxa"/>
+            <w:tcBorders>
+              <w:top w:val="single" w:sz="4" w:space="0" w:color="auto"/>
+              <w:left w:val="single" w:sz="4" w:space="0" w:color="auto"/>
+              <w:bottom w:val="single" w:sz="4" w:space="0" w:color="auto"/>
+              <w:right w:val="single" w:sz="4" w:space="0" w:color="auto"/>
+            </w:tcBorders>
+          </w:tcPr>
+          <w:p>
+            <w:pPr>
+              <w:rPr>
+                <w:sz w:val="22"/>
+                <w:szCs w:val="22"/>
+              </w:rPr>
+            </w:pPr>
+            <w:r>
+              <w:rPr>
+                <w:sz w:val="22"/>
+                <w:szCs w:val="22"/>
+              </w:rPr>
+              <w:t xml:space="preserve">1 byte, </w:t>
+            </w:r>
+          </w:p>
+          <w:p>
+            <w:pPr>
+              <w:rPr>
+                <w:sz w:val="22"/>
+                <w:szCs w:val="22"/>
+              </w:rPr>
+            </w:pPr>
+            <w:r>
+              <w:rPr>
+                <w:sz w:val="22"/>
+                <w:szCs w:val="22"/>
+              </w:rPr>
+              <w:t>Numeric</w:t>
+            </w:r>
+          </w:p>
+        </w:tc>
+        <w:tc>
+          <w:tcPr>
+            <w:tcW w:w="3787" w:type="dxa"/>
+            <w:tcBorders>
+              <w:top w:val="single" w:sz="4" w:space="0" w:color="auto"/>
+              <w:left w:val="single" w:sz="4" w:space="0" w:color="auto"/>
+              <w:bottom w:val="single" w:sz="4" w:space="0" w:color="auto"/>
+              <w:right w:val="single" w:sz="4" w:space="0" w:color="auto"/>
+            </w:tcBorders>
+          </w:tcPr>
+          <w:p>
+            <w:pPr>
+              <w:rPr>
+                <w:sz w:val="22"/>
+                <w:szCs w:val="22"/>
+              </w:rPr>
+            </w:pPr>
+            <w:r>
+              <w:rPr>
+                <w:sz w:val="22"/>
+                <w:szCs w:val="22"/>
+              </w:rPr>
+              <w:t>Whether notification already completed</w:t>
+            </w:r>
+          </w:p>
+          <w:p>
+            <w:pPr>
+              <w:rPr>
+                <w:sz w:val="22"/>
+                <w:szCs w:val="22"/>
+              </w:rPr>
+            </w:pPr>
+            <w:r>
+              <w:rPr>
+                <w:sz w:val="22"/>
+                <w:szCs w:val="22"/>
+              </w:rPr>
+              <w:t>1 = Yes</w:t>
+            </w:r>
+          </w:p>
+          <w:p>
+            <w:pPr>
+              <w:rPr>
+                <w:sz w:val="22"/>
+                <w:szCs w:val="22"/>
+              </w:rPr>
+            </w:pPr>
+            <w:r>
+              <w:rPr>
+                <w:sz w:val="22"/>
+                <w:szCs w:val="22"/>
+              </w:rPr>
+              <w:t>0 = No</w:t>
             </w:r>
           </w:p>
         </w:tc>
@@ -7437,9 +7577,14 @@
     </w:tbl>
     <w:p>
       <w:pPr>
+        <w:pStyle w:val="Heading2"/>
+        <w:numPr>
+          <w:ilvl w:val="0"/>
+          <w:numId w:val="0"/>
+        </w:numPr>
+        <w:spacing w:before="0" w:after="0"/>
         <w:rPr>
-          <w:b/>
-          <w:sz w:val="24"/>
+          <w:b w:val="0"/>
           <w:szCs w:val="24"/>
         </w:rPr>
       </w:pPr>
@@ -7732,7 +7877,7 @@
         <w:noProof/>
         <w:sz w:val="18"/>
       </w:rPr>
-      <w:t>3</w:t>
+      <w:t>5</w:t>
     </w:r>
     <w:r>
       <w:rPr>
@@ -11205,21 +11350,6 @@
 </file>
 
 <file path=customXml/item1.xml><?xml version="1.0" encoding="utf-8"?>
-<?mso-contentType ?>
-<FormTemplates xmlns="http://schemas.microsoft.com/sharepoint/v3/contenttype/forms">
-  <Display>DocumentLibraryForm</Display>
-  <Edit>DocumentLibraryForm</Edit>
-  <New>DocumentLibraryForm</New>
-</FormTemplates>
-</file>
-
-<file path=customXml/item2.xml><?xml version="1.0" encoding="utf-8"?>
-<p:properties xmlns:p="http://schemas.microsoft.com/office/2006/metadata/properties" xmlns:xsi="http://www.w3.org/2001/XMLSchema-instance" xmlns:pc="http://schemas.microsoft.com/office/infopath/2007/PartnerControls">
-  <documentManagement/>
-</p:properties>
-</file>
-
-<file path=customXml/item3.xml><?xml version="1.0" encoding="utf-8"?>
 <ct:contentTypeSchema xmlns:ct="http://schemas.microsoft.com/office/2006/metadata/contentType" xmlns:ma="http://schemas.microsoft.com/office/2006/metadata/properties/metaAttributes" ct:_="" ma:_="" ma:contentTypeName="Document" ma:contentTypeID="0x010100DFEC865D7254EB4A8B6C8590FD20E39F" ma:contentTypeVersion="0" ma:contentTypeDescription="Create a new document." ma:contentTypeScope="" ma:versionID="dc620579c55658ff994e4edfb59cdcf1">
   <xsd:schema xmlns:xsd="http://www.w3.org/2001/XMLSchema" xmlns:xs="http://www.w3.org/2001/XMLSchema" xmlns:p="http://schemas.microsoft.com/office/2006/metadata/properties" targetNamespace="http://schemas.microsoft.com/office/2006/metadata/properties" ma:root="true" ma:fieldsID="c64490b4aec6201516c3a874156f37b2">
     <xsd:element name="properties">
@@ -11333,28 +11463,26 @@
 </ct:contentTypeSchema>
 </file>
 
+<file path=customXml/item2.xml><?xml version="1.0" encoding="utf-8"?>
+<p:properties xmlns:p="http://schemas.microsoft.com/office/2006/metadata/properties" xmlns:xsi="http://www.w3.org/2001/XMLSchema-instance" xmlns:pc="http://schemas.microsoft.com/office/infopath/2007/PartnerControls">
+  <documentManagement/>
+</p:properties>
+</file>
+
+<file path=customXml/item3.xml><?xml version="1.0" encoding="utf-8"?>
+<?mso-contentType ?>
+<FormTemplates xmlns="http://schemas.microsoft.com/sharepoint/v3/contenttype/forms">
+  <Display>DocumentLibraryForm</Display>
+  <Edit>DocumentLibraryForm</Edit>
+  <New>DocumentLibraryForm</New>
+</FormTemplates>
+</file>
+
 <file path=customXml/item4.xml><?xml version="1.0" encoding="utf-8"?>
 <b:Sources xmlns:b="http://schemas.openxmlformats.org/officeDocument/2006/bibliography" xmlns="http://schemas.openxmlformats.org/officeDocument/2006/bibliography" SelectedStyle="\APA.XSL" StyleName="APA"/>
 </file>
 
 <file path=customXml/itemProps1.xml><?xml version="1.0" encoding="utf-8"?>
-<ds:datastoreItem xmlns:ds="http://schemas.openxmlformats.org/officeDocument/2006/customXml" ds:itemID="{A885B2DB-42DA-4318-9EB7-6D24C272F932}">
-  <ds:schemaRefs>
-    <ds:schemaRef ds:uri="http://schemas.microsoft.com/sharepoint/v3/contenttype/forms"/>
-  </ds:schemaRefs>
-</ds:datastoreItem>
-</file>
-
-<file path=customXml/itemProps2.xml><?xml version="1.0" encoding="utf-8"?>
-<ds:datastoreItem xmlns:ds="http://schemas.openxmlformats.org/officeDocument/2006/customXml" ds:itemID="{FAB5EBB6-5E22-4A93-8A88-BE0203FA85CB}">
-  <ds:schemaRefs>
-    <ds:schemaRef ds:uri="http://schemas.microsoft.com/office/2006/metadata/properties"/>
-    <ds:schemaRef ds:uri="http://schemas.microsoft.com/office/infopath/2007/PartnerControls"/>
-  </ds:schemaRefs>
-</ds:datastoreItem>
-</file>
-
-<file path=customXml/itemProps3.xml><?xml version="1.0" encoding="utf-8"?>
 <ds:datastoreItem xmlns:ds="http://schemas.openxmlformats.org/officeDocument/2006/customXml" ds:itemID="{3EC30AF7-F6FD-4FB6-B723-1340D7FE908C}">
   <ds:schemaRefs>
     <ds:schemaRef ds:uri="http://schemas.microsoft.com/office/2006/metadata/contentType"/>
@@ -11370,8 +11498,25 @@
 </ds:datastoreItem>
 </file>
 
+<file path=customXml/itemProps2.xml><?xml version="1.0" encoding="utf-8"?>
+<ds:datastoreItem xmlns:ds="http://schemas.openxmlformats.org/officeDocument/2006/customXml" ds:itemID="{FAB5EBB6-5E22-4A93-8A88-BE0203FA85CB}">
+  <ds:schemaRefs>
+    <ds:schemaRef ds:uri="http://schemas.microsoft.com/office/2006/metadata/properties"/>
+    <ds:schemaRef ds:uri="http://schemas.microsoft.com/office/infopath/2007/PartnerControls"/>
+  </ds:schemaRefs>
+</ds:datastoreItem>
+</file>
+
+<file path=customXml/itemProps3.xml><?xml version="1.0" encoding="utf-8"?>
+<ds:datastoreItem xmlns:ds="http://schemas.openxmlformats.org/officeDocument/2006/customXml" ds:itemID="{A885B2DB-42DA-4318-9EB7-6D24C272F932}">
+  <ds:schemaRefs>
+    <ds:schemaRef ds:uri="http://schemas.microsoft.com/sharepoint/v3/contenttype/forms"/>
+  </ds:schemaRefs>
+</ds:datastoreItem>
+</file>
+
 <file path=customXml/itemProps4.xml><?xml version="1.0" encoding="utf-8"?>
-<ds:datastoreItem xmlns:ds="http://schemas.openxmlformats.org/officeDocument/2006/customXml" ds:itemID="{7684B8AF-3703-46D7-929B-B53EAD3E18E7}">
+<ds:datastoreItem xmlns:ds="http://schemas.openxmlformats.org/officeDocument/2006/customXml" ds:itemID="{52BFDC63-D4B7-43A4-B8EF-92EB2F0D8B1F}">
   <ds:schemaRefs>
     <ds:schemaRef ds:uri="http://schemas.openxmlformats.org/officeDocument/2006/bibliography"/>
   </ds:schemaRefs>

</xml_diff>

<commit_message>
tfs5149 - ecl requirement document cleanup - updates to standardize font and format and to correct missing items
git-tfs-id: [https://tfs.omnicloud.local/tfs/cco%20program/]$/eCoaching_V2;C36365
</commit_message>
<xml_diff>
--- a/Requirements/CCO_eCoaching_Log_Generic_Reports_Layout.docx
+++ b/Requirements/CCO_eCoaching_Log_Generic_Reports_Layout.docx
@@ -914,13 +914,13 @@
               <w:jc w:val="center"/>
               <w:rPr>
                 <w:b/>
-                <w:szCs w:val="24"/>
+                <w:sz w:val="20"/>
               </w:rPr>
             </w:pPr>
             <w:r>
               <w:rPr>
                 <w:b/>
-                <w:szCs w:val="24"/>
+                <w:sz w:val="20"/>
               </w:rPr>
               <w:t>Date</w:t>
             </w:r>
@@ -939,13 +939,13 @@
               <w:jc w:val="center"/>
               <w:rPr>
                 <w:b/>
-                <w:szCs w:val="24"/>
+                <w:sz w:val="20"/>
               </w:rPr>
             </w:pPr>
             <w:r>
               <w:rPr>
                 <w:b/>
-                <w:szCs w:val="24"/>
+                <w:sz w:val="20"/>
               </w:rPr>
               <w:t>Change Description</w:t>
             </w:r>
@@ -964,13 +964,13 @@
               <w:jc w:val="center"/>
               <w:rPr>
                 <w:b/>
-                <w:szCs w:val="24"/>
+                <w:sz w:val="20"/>
               </w:rPr>
             </w:pPr>
             <w:r>
               <w:rPr>
                 <w:b/>
-                <w:szCs w:val="24"/>
+                <w:sz w:val="20"/>
               </w:rPr>
               <w:t>Author</w:t>
             </w:r>
@@ -992,36 +992,36 @@
               <w:ind w:left="0"/>
               <w:jc w:val="left"/>
               <w:rPr>
-                <w:szCs w:val="24"/>
-              </w:rPr>
-            </w:pPr>
-            <w:r>
-              <w:rPr>
-                <w:szCs w:val="24"/>
+                <w:sz w:val="20"/>
+              </w:rPr>
+            </w:pPr>
+            <w:r>
+              <w:rPr>
+                <w:sz w:val="20"/>
               </w:rPr>
               <w:t>4</w:t>
             </w:r>
             <w:r>
               <w:rPr>
-                <w:szCs w:val="24"/>
+                <w:sz w:val="20"/>
               </w:rPr>
               <w:t>/</w:t>
             </w:r>
             <w:r>
               <w:rPr>
-                <w:szCs w:val="24"/>
+                <w:sz w:val="20"/>
               </w:rPr>
               <w:t>11</w:t>
             </w:r>
             <w:r>
               <w:rPr>
-                <w:szCs w:val="24"/>
+                <w:sz w:val="20"/>
               </w:rPr>
               <w:t>/</w:t>
             </w:r>
             <w:r>
               <w:rPr>
-                <w:szCs w:val="24"/>
+                <w:sz w:val="20"/>
               </w:rPr>
               <w:t>2016</w:t>
             </w:r>
@@ -1038,12 +1038,12 @@
               <w:ind w:left="0"/>
               <w:jc w:val="left"/>
               <w:rPr>
-                <w:szCs w:val="24"/>
-              </w:rPr>
-            </w:pPr>
-            <w:r>
-              <w:rPr>
-                <w:szCs w:val="24"/>
+                <w:sz w:val="20"/>
+              </w:rPr>
+            </w:pPr>
+            <w:r>
+              <w:rPr>
+                <w:sz w:val="20"/>
               </w:rPr>
               <w:t>Initial</w:t>
             </w:r>
@@ -1058,14 +1058,14 @@
               <w:pStyle w:val="hdr1"/>
               <w:spacing w:before="0"/>
               <w:ind w:left="0"/>
-              <w:jc w:val="center"/>
-              <w:rPr>
-                <w:szCs w:val="24"/>
-              </w:rPr>
-            </w:pPr>
-            <w:r>
-              <w:rPr>
-                <w:szCs w:val="24"/>
+              <w:jc w:val="left"/>
+              <w:rPr>
+                <w:sz w:val="20"/>
+              </w:rPr>
+            </w:pPr>
+            <w:r>
+              <w:rPr>
+                <w:sz w:val="20"/>
               </w:rPr>
               <w:t>Doug Stearns</w:t>
             </w:r>
@@ -1087,12 +1087,12 @@
               <w:ind w:left="0"/>
               <w:jc w:val="left"/>
               <w:rPr>
-                <w:szCs w:val="24"/>
-              </w:rPr>
-            </w:pPr>
-            <w:r>
-              <w:rPr>
-                <w:szCs w:val="24"/>
+                <w:sz w:val="20"/>
+              </w:rPr>
+            </w:pPr>
+            <w:r>
+              <w:rPr>
+                <w:sz w:val="20"/>
               </w:rPr>
               <w:t>09/15/2016</w:t>
             </w:r>
@@ -1109,26 +1109,26 @@
               <w:ind w:left="0"/>
               <w:jc w:val="left"/>
               <w:rPr>
-                <w:szCs w:val="24"/>
-              </w:rPr>
-            </w:pPr>
-            <w:r>
-              <w:rPr>
-                <w:szCs w:val="24"/>
+                <w:sz w:val="20"/>
+              </w:rPr>
+            </w:pPr>
+            <w:r>
+              <w:rPr>
+                <w:sz w:val="20"/>
               </w:rPr>
               <w:t xml:space="preserve">TFS3972 – </w:t>
             </w:r>
             <w:proofErr w:type="spellStart"/>
             <w:r>
               <w:rPr>
-                <w:szCs w:val="24"/>
+                <w:sz w:val="20"/>
               </w:rPr>
               <w:t>eCL</w:t>
             </w:r>
             <w:proofErr w:type="spellEnd"/>
             <w:r>
               <w:rPr>
-                <w:szCs w:val="24"/>
+                <w:sz w:val="20"/>
               </w:rPr>
               <w:t xml:space="preserve"> Attendance Feed</w:t>
             </w:r>
@@ -1143,14 +1143,14 @@
               <w:pStyle w:val="hdr1"/>
               <w:spacing w:before="0"/>
               <w:ind w:left="0"/>
-              <w:jc w:val="center"/>
-              <w:rPr>
-                <w:szCs w:val="24"/>
-              </w:rPr>
-            </w:pPr>
-            <w:r>
-              <w:rPr>
-                <w:szCs w:val="24"/>
+              <w:jc w:val="left"/>
+              <w:rPr>
+                <w:sz w:val="20"/>
+              </w:rPr>
+            </w:pPr>
+            <w:r>
+              <w:rPr>
+                <w:sz w:val="20"/>
               </w:rPr>
               <w:t>Doug Stearns</w:t>
             </w:r>
@@ -1172,12 +1172,12 @@
               <w:ind w:left="0"/>
               <w:jc w:val="left"/>
               <w:rPr>
-                <w:szCs w:val="24"/>
-              </w:rPr>
-            </w:pPr>
-            <w:r>
-              <w:rPr>
-                <w:szCs w:val="24"/>
+                <w:sz w:val="20"/>
+              </w:rPr>
+            </w:pPr>
+            <w:r>
+              <w:rPr>
+                <w:sz w:val="20"/>
               </w:rPr>
               <w:t>12/08/2016</w:t>
             </w:r>
@@ -1194,26 +1194,26 @@
               <w:ind w:left="0"/>
               <w:jc w:val="left"/>
               <w:rPr>
-                <w:szCs w:val="24"/>
-              </w:rPr>
-            </w:pPr>
-            <w:r>
-              <w:rPr>
-                <w:szCs w:val="24"/>
+                <w:sz w:val="20"/>
+              </w:rPr>
+            </w:pPr>
+            <w:r>
+              <w:rPr>
+                <w:sz w:val="20"/>
               </w:rPr>
               <w:t xml:space="preserve">TFS4916 – </w:t>
             </w:r>
             <w:proofErr w:type="spellStart"/>
             <w:r>
               <w:rPr>
-                <w:szCs w:val="24"/>
+                <w:sz w:val="20"/>
               </w:rPr>
               <w:t>eCL</w:t>
             </w:r>
             <w:proofErr w:type="spellEnd"/>
             <w:r>
               <w:rPr>
-                <w:szCs w:val="24"/>
+                <w:sz w:val="20"/>
               </w:rPr>
               <w:t xml:space="preserve"> Generic Feed</w:t>
             </w:r>
@@ -1225,18 +1225,18 @@
               <w:ind w:left="0"/>
               <w:jc w:val="left"/>
               <w:rPr>
-                <w:szCs w:val="24"/>
-              </w:rPr>
-            </w:pPr>
-            <w:r>
-              <w:rPr>
-                <w:szCs w:val="24"/>
+                <w:sz w:val="20"/>
+              </w:rPr>
+            </w:pPr>
+            <w:r>
+              <w:rPr>
+                <w:sz w:val="20"/>
               </w:rPr>
               <w:t>Modified 1 and 1.1</w:t>
             </w:r>
             <w:r>
               <w:rPr>
-                <w:szCs w:val="24"/>
+                <w:sz w:val="20"/>
               </w:rPr>
               <w:t xml:space="preserve"> (removed OTH – Other)</w:t>
             </w:r>
@@ -1248,18 +1248,18 @@
               <w:ind w:left="0"/>
               <w:jc w:val="left"/>
               <w:rPr>
-                <w:szCs w:val="24"/>
-              </w:rPr>
-            </w:pPr>
-            <w:r>
-              <w:rPr>
-                <w:szCs w:val="24"/>
+                <w:sz w:val="20"/>
+              </w:rPr>
+            </w:pPr>
+            <w:r>
+              <w:rPr>
+                <w:sz w:val="20"/>
               </w:rPr>
               <w:t>Added 2 and 2.1</w:t>
             </w:r>
             <w:r>
               <w:rPr>
-                <w:szCs w:val="24"/>
+                <w:sz w:val="20"/>
               </w:rPr>
               <w:t xml:space="preserve"> (included OTH – Other Generic)</w:t>
             </w:r>
@@ -1274,14 +1274,14 @@
               <w:pStyle w:val="hdr1"/>
               <w:spacing w:before="0"/>
               <w:ind w:left="0"/>
-              <w:jc w:val="center"/>
-              <w:rPr>
-                <w:szCs w:val="24"/>
-              </w:rPr>
-            </w:pPr>
-            <w:r>
-              <w:rPr>
-                <w:szCs w:val="24"/>
+              <w:jc w:val="left"/>
+              <w:rPr>
+                <w:sz w:val="20"/>
+              </w:rPr>
+            </w:pPr>
+            <w:r>
+              <w:rPr>
+                <w:sz w:val="20"/>
               </w:rPr>
               <w:t>Doug Stearns</w:t>
             </w:r>
@@ -1303,17 +1303,15 @@
               <w:ind w:left="0"/>
               <w:jc w:val="left"/>
               <w:rPr>
-                <w:szCs w:val="24"/>
-              </w:rPr>
-            </w:pPr>
-            <w:r>
-              <w:rPr>
-                <w:szCs w:val="24"/>
+                <w:sz w:val="20"/>
+              </w:rPr>
+            </w:pPr>
+            <w:r>
+              <w:rPr>
+                <w:sz w:val="20"/>
               </w:rPr>
               <w:t>12/12/2016</w:t>
             </w:r>
-            <w:bookmarkStart w:id="1" w:name="_GoBack"/>
-            <w:bookmarkEnd w:id="1"/>
           </w:p>
         </w:tc>
         <w:tc>
@@ -1327,26 +1325,26 @@
               <w:ind w:left="0"/>
               <w:jc w:val="left"/>
               <w:rPr>
-                <w:szCs w:val="24"/>
-              </w:rPr>
-            </w:pPr>
-            <w:r>
-              <w:rPr>
-                <w:szCs w:val="24"/>
+                <w:sz w:val="20"/>
+              </w:rPr>
+            </w:pPr>
+            <w:r>
+              <w:rPr>
+                <w:sz w:val="20"/>
               </w:rPr>
               <w:t xml:space="preserve">TFS4916 – </w:t>
             </w:r>
             <w:proofErr w:type="spellStart"/>
             <w:r>
               <w:rPr>
-                <w:szCs w:val="24"/>
+                <w:sz w:val="20"/>
               </w:rPr>
               <w:t>eCL</w:t>
             </w:r>
             <w:proofErr w:type="spellEnd"/>
             <w:r>
               <w:rPr>
-                <w:szCs w:val="24"/>
+                <w:sz w:val="20"/>
               </w:rPr>
               <w:t xml:space="preserve"> Generic Feed</w:t>
             </w:r>
@@ -1358,26 +1356,26 @@
               <w:ind w:left="0"/>
               <w:jc w:val="left"/>
               <w:rPr>
-                <w:szCs w:val="24"/>
-              </w:rPr>
-            </w:pPr>
-            <w:r>
-              <w:rPr>
-                <w:szCs w:val="24"/>
+                <w:sz w:val="20"/>
+              </w:rPr>
+            </w:pPr>
+            <w:r>
+              <w:rPr>
+                <w:sz w:val="20"/>
               </w:rPr>
               <w:t xml:space="preserve">Added number 18 – </w:t>
             </w:r>
             <w:proofErr w:type="spellStart"/>
             <w:r>
               <w:rPr>
-                <w:szCs w:val="24"/>
+                <w:sz w:val="20"/>
               </w:rPr>
               <w:t>EmailSent</w:t>
             </w:r>
             <w:proofErr w:type="spellEnd"/>
             <w:r>
               <w:rPr>
-                <w:szCs w:val="24"/>
+                <w:sz w:val="20"/>
               </w:rPr>
               <w:t xml:space="preserve"> to 2.1</w:t>
             </w:r>
@@ -1392,14 +1390,14 @@
               <w:pStyle w:val="hdr1"/>
               <w:spacing w:before="0"/>
               <w:ind w:left="0"/>
-              <w:jc w:val="center"/>
-              <w:rPr>
-                <w:szCs w:val="24"/>
-              </w:rPr>
-            </w:pPr>
-            <w:r>
-              <w:rPr>
-                <w:szCs w:val="24"/>
+              <w:jc w:val="left"/>
+              <w:rPr>
+                <w:sz w:val="20"/>
+              </w:rPr>
+            </w:pPr>
+            <w:r>
+              <w:rPr>
+                <w:sz w:val="20"/>
               </w:rPr>
               <w:t>Doug Stearns</w:t>
             </w:r>
@@ -1421,9 +1419,27 @@
               <w:ind w:left="0"/>
               <w:jc w:val="left"/>
               <w:rPr>
-                <w:szCs w:val="24"/>
-              </w:rPr>
-            </w:pPr>
+                <w:sz w:val="20"/>
+              </w:rPr>
+            </w:pPr>
+            <w:r>
+              <w:rPr>
+                <w:sz w:val="20"/>
+              </w:rPr>
+              <w:t>01/0</w:t>
+            </w:r>
+            <w:r>
+              <w:rPr>
+                <w:sz w:val="20"/>
+              </w:rPr>
+              <w:t>6</w:t>
+            </w:r>
+            <w:r>
+              <w:rPr>
+                <w:sz w:val="20"/>
+              </w:rPr>
+              <w:t>/2017</w:t>
+            </w:r>
           </w:p>
         </w:tc>
         <w:tc>
@@ -1437,25 +1453,150 @@
               <w:ind w:left="0"/>
               <w:jc w:val="left"/>
               <w:rPr>
-                <w:szCs w:val="24"/>
-              </w:rPr>
-            </w:pPr>
-          </w:p>
-        </w:tc>
-        <w:tc>
-          <w:tcPr>
-            <w:tcW w:w="1822" w:type="dxa"/>
-          </w:tcPr>
+                <w:sz w:val="20"/>
+              </w:rPr>
+            </w:pPr>
+            <w:r>
+              <w:rPr>
+                <w:sz w:val="20"/>
+              </w:rPr>
+              <w:t xml:space="preserve">TFS5149 – </w:t>
+            </w:r>
+            <w:proofErr w:type="spellStart"/>
+            <w:r>
+              <w:rPr>
+                <w:sz w:val="20"/>
+              </w:rPr>
+              <w:t>eCL</w:t>
+            </w:r>
+            <w:proofErr w:type="spellEnd"/>
+            <w:r>
+              <w:rPr>
+                <w:sz w:val="20"/>
+              </w:rPr>
+              <w:t xml:space="preserve"> Requirement Document Cleanup</w:t>
+            </w:r>
+          </w:p>
           <w:p>
             <w:pPr>
               <w:pStyle w:val="hdr1"/>
               <w:spacing w:before="0"/>
               <w:ind w:left="0"/>
-              <w:jc w:val="center"/>
-              <w:rPr>
-                <w:szCs w:val="24"/>
-              </w:rPr>
-            </w:pPr>
+              <w:jc w:val="left"/>
+              <w:rPr>
+                <w:sz w:val="20"/>
+              </w:rPr>
+            </w:pPr>
+            <w:r>
+              <w:rPr>
+                <w:sz w:val="20"/>
+              </w:rPr>
+              <w:t>Changed heading 1 to generic reports</w:t>
+            </w:r>
+          </w:p>
+          <w:p>
+            <w:pPr>
+              <w:pStyle w:val="hdr1"/>
+              <w:spacing w:before="0"/>
+              <w:ind w:left="0"/>
+              <w:jc w:val="left"/>
+              <w:rPr>
+                <w:sz w:val="20"/>
+              </w:rPr>
+            </w:pPr>
+            <w:r>
+              <w:rPr>
+                <w:sz w:val="20"/>
+              </w:rPr>
+              <w:t xml:space="preserve">Changed </w:t>
+            </w:r>
+            <w:proofErr w:type="spellStart"/>
+            <w:r>
+              <w:rPr>
+                <w:sz w:val="20"/>
+              </w:rPr>
+              <w:t>EmpID</w:t>
+            </w:r>
+            <w:proofErr w:type="spellEnd"/>
+            <w:r>
+              <w:rPr>
+                <w:sz w:val="20"/>
+              </w:rPr>
+              <w:t xml:space="preserve"> to 20 bytes</w:t>
+            </w:r>
+          </w:p>
+          <w:p>
+            <w:pPr>
+              <w:pStyle w:val="hdr1"/>
+              <w:spacing w:before="0"/>
+              <w:ind w:left="0"/>
+              <w:jc w:val="left"/>
+              <w:rPr>
+                <w:sz w:val="20"/>
+              </w:rPr>
+            </w:pPr>
+            <w:r>
+              <w:rPr>
+                <w:sz w:val="20"/>
+              </w:rPr>
+              <w:t>Removed heading 2</w:t>
+            </w:r>
+          </w:p>
+          <w:p>
+            <w:pPr>
+              <w:pStyle w:val="hdr1"/>
+              <w:spacing w:before="0"/>
+              <w:ind w:left="0"/>
+              <w:jc w:val="left"/>
+              <w:rPr>
+                <w:sz w:val="20"/>
+              </w:rPr>
+            </w:pPr>
+            <w:r>
+              <w:rPr>
+                <w:sz w:val="20"/>
+              </w:rPr>
+              <w:t>Renumbered heading 2.1 to 1.2</w:t>
+            </w:r>
+          </w:p>
+          <w:p>
+            <w:pPr>
+              <w:pStyle w:val="hdr1"/>
+              <w:spacing w:before="0"/>
+              <w:ind w:left="0"/>
+              <w:jc w:val="left"/>
+              <w:rPr>
+                <w:sz w:val="20"/>
+              </w:rPr>
+            </w:pPr>
+            <w:r>
+              <w:rPr>
+                <w:sz w:val="20"/>
+              </w:rPr>
+              <w:t>Updated field names to match files received</w:t>
+            </w:r>
+          </w:p>
+        </w:tc>
+        <w:tc>
+          <w:tcPr>
+            <w:tcW w:w="1822" w:type="dxa"/>
+          </w:tcPr>
+          <w:p>
+            <w:pPr>
+              <w:pStyle w:val="hdr1"/>
+              <w:spacing w:before="0"/>
+              <w:ind w:left="0"/>
+              <w:jc w:val="left"/>
+              <w:rPr>
+                <w:sz w:val="20"/>
+              </w:rPr>
+            </w:pPr>
+            <w:r>
+              <w:rPr>
+                <w:sz w:val="20"/>
+              </w:rPr>
+              <w:t>Doug Stearns</w:t>
+            </w:r>
           </w:p>
         </w:tc>
       </w:tr>
@@ -1474,7 +1615,7 @@
               <w:ind w:left="0"/>
               <w:jc w:val="left"/>
               <w:rPr>
-                <w:szCs w:val="24"/>
+                <w:sz w:val="20"/>
               </w:rPr>
             </w:pPr>
           </w:p>
@@ -1490,7 +1631,7 @@
               <w:ind w:left="0"/>
               <w:jc w:val="left"/>
               <w:rPr>
-                <w:szCs w:val="24"/>
+                <w:sz w:val="20"/>
               </w:rPr>
             </w:pPr>
           </w:p>
@@ -1506,7 +1647,7 @@
               <w:ind w:left="0"/>
               <w:jc w:val="left"/>
               <w:rPr>
-                <w:szCs w:val="24"/>
+                <w:sz w:val="20"/>
               </w:rPr>
             </w:pPr>
           </w:p>
@@ -1527,7 +1668,7 @@
               <w:ind w:left="0"/>
               <w:jc w:val="left"/>
               <w:rPr>
-                <w:szCs w:val="24"/>
+                <w:sz w:val="20"/>
               </w:rPr>
             </w:pPr>
           </w:p>
@@ -1543,7 +1684,7 @@
               <w:ind w:left="0"/>
               <w:jc w:val="left"/>
               <w:rPr>
-                <w:szCs w:val="24"/>
+                <w:sz w:val="20"/>
               </w:rPr>
             </w:pPr>
           </w:p>
@@ -1559,7 +1700,7 @@
               <w:ind w:left="0"/>
               <w:jc w:val="left"/>
               <w:rPr>
-                <w:szCs w:val="24"/>
+                <w:sz w:val="20"/>
               </w:rPr>
             </w:pPr>
           </w:p>
@@ -1580,7 +1721,7 @@
               <w:ind w:left="0"/>
               <w:jc w:val="left"/>
               <w:rPr>
-                <w:szCs w:val="24"/>
+                <w:sz w:val="20"/>
               </w:rPr>
             </w:pPr>
           </w:p>
@@ -1596,7 +1737,7 @@
               <w:ind w:left="0"/>
               <w:jc w:val="left"/>
               <w:rPr>
-                <w:szCs w:val="24"/>
+                <w:sz w:val="20"/>
               </w:rPr>
             </w:pPr>
           </w:p>
@@ -1612,7 +1753,7 @@
               <w:ind w:left="0"/>
               <w:jc w:val="left"/>
               <w:rPr>
-                <w:szCs w:val="24"/>
+                <w:sz w:val="20"/>
               </w:rPr>
             </w:pPr>
           </w:p>
@@ -1633,7 +1774,7 @@
               <w:ind w:left="0"/>
               <w:jc w:val="left"/>
               <w:rPr>
-                <w:szCs w:val="24"/>
+                <w:sz w:val="20"/>
               </w:rPr>
             </w:pPr>
           </w:p>
@@ -1649,7 +1790,7 @@
               <w:ind w:left="0"/>
               <w:jc w:val="left"/>
               <w:rPr>
-                <w:szCs w:val="24"/>
+                <w:sz w:val="20"/>
               </w:rPr>
             </w:pPr>
           </w:p>
@@ -1665,7 +1806,7 @@
               <w:ind w:left="0"/>
               <w:jc w:val="left"/>
               <w:rPr>
-                <w:szCs w:val="24"/>
+                <w:sz w:val="20"/>
               </w:rPr>
             </w:pPr>
           </w:p>
@@ -1686,7 +1827,7 @@
               <w:ind w:left="0"/>
               <w:jc w:val="left"/>
               <w:rPr>
-                <w:szCs w:val="24"/>
+                <w:sz w:val="20"/>
               </w:rPr>
             </w:pPr>
           </w:p>
@@ -1702,7 +1843,7 @@
               <w:ind w:left="0"/>
               <w:jc w:val="left"/>
               <w:rPr>
-                <w:szCs w:val="24"/>
+                <w:sz w:val="20"/>
               </w:rPr>
             </w:pPr>
           </w:p>
@@ -1718,7 +1859,7 @@
               <w:ind w:left="0"/>
               <w:jc w:val="left"/>
               <w:rPr>
-                <w:szCs w:val="24"/>
+                <w:sz w:val="20"/>
               </w:rPr>
             </w:pPr>
           </w:p>
@@ -1739,7 +1880,7 @@
               <w:ind w:left="0"/>
               <w:jc w:val="left"/>
               <w:rPr>
-                <w:szCs w:val="24"/>
+                <w:sz w:val="20"/>
               </w:rPr>
             </w:pPr>
           </w:p>
@@ -1755,7 +1896,7 @@
               <w:ind w:left="0"/>
               <w:jc w:val="left"/>
               <w:rPr>
-                <w:szCs w:val="24"/>
+                <w:sz w:val="20"/>
               </w:rPr>
             </w:pPr>
           </w:p>
@@ -1771,7 +1912,7 @@
               <w:ind w:left="0"/>
               <w:jc w:val="left"/>
               <w:rPr>
-                <w:szCs w:val="24"/>
+                <w:sz w:val="20"/>
               </w:rPr>
             </w:pPr>
           </w:p>
@@ -1797,11 +1938,12 @@
         <w:pStyle w:val="Heading1"/>
         <w:spacing w:before="0" w:after="0"/>
         <w:rPr>
+          <w:b w:val="0"/>
           <w:sz w:val="24"/>
           <w:szCs w:val="24"/>
         </w:rPr>
       </w:pPr>
-      <w:bookmarkStart w:id="2" w:name="_Toc321377922"/>
+      <w:bookmarkStart w:id="1" w:name="_Toc321377922"/>
       <w:proofErr w:type="spellStart"/>
       <w:proofErr w:type="gramStart"/>
       <w:r>
@@ -1820,15 +1962,12 @@
         <w:t xml:space="preserve"> </w:t>
       </w:r>
       <w:r>
-        <w:t xml:space="preserve">Other </w:t>
-      </w:r>
-      <w:r>
         <w:t>Reporting Data File</w:t>
       </w:r>
       <w:r>
         <w:t xml:space="preserve"> Requirements</w:t>
       </w:r>
-      <w:bookmarkEnd w:id="2"/>
+      <w:bookmarkEnd w:id="1"/>
       <w:r>
         <w:br/>
       </w:r>
@@ -2010,15 +2149,15 @@
             <w:pPr>
               <w:rPr>
                 <w:b/>
-                <w:sz w:val="24"/>
-                <w:szCs w:val="24"/>
+                <w:sz w:val="22"/>
+                <w:szCs w:val="22"/>
               </w:rPr>
             </w:pPr>
             <w:r>
               <w:rPr>
                 <w:b/>
-                <w:sz w:val="24"/>
-                <w:szCs w:val="24"/>
+                <w:sz w:val="22"/>
+                <w:szCs w:val="22"/>
               </w:rPr>
               <w:t>Element #</w:t>
             </w:r>
@@ -2038,15 +2177,15 @@
             <w:pPr>
               <w:rPr>
                 <w:b/>
-                <w:sz w:val="24"/>
-                <w:szCs w:val="24"/>
+                <w:sz w:val="22"/>
+                <w:szCs w:val="22"/>
               </w:rPr>
             </w:pPr>
             <w:r>
               <w:rPr>
                 <w:b/>
-                <w:sz w:val="24"/>
-                <w:szCs w:val="24"/>
+                <w:sz w:val="22"/>
+                <w:szCs w:val="22"/>
               </w:rPr>
               <w:t>Field Name</w:t>
             </w:r>
@@ -2066,15 +2205,15 @@
             <w:pPr>
               <w:rPr>
                 <w:b/>
-                <w:sz w:val="24"/>
-                <w:szCs w:val="24"/>
+                <w:sz w:val="22"/>
+                <w:szCs w:val="22"/>
               </w:rPr>
             </w:pPr>
             <w:r>
               <w:rPr>
                 <w:b/>
-                <w:sz w:val="24"/>
-                <w:szCs w:val="24"/>
+                <w:sz w:val="22"/>
+                <w:szCs w:val="22"/>
               </w:rPr>
               <w:t>Max Length / Field Format</w:t>
             </w:r>
@@ -2094,15 +2233,15 @@
             <w:pPr>
               <w:rPr>
                 <w:b/>
-                <w:sz w:val="24"/>
-                <w:szCs w:val="24"/>
+                <w:sz w:val="22"/>
+                <w:szCs w:val="22"/>
               </w:rPr>
             </w:pPr>
             <w:r>
               <w:rPr>
                 <w:b/>
-                <w:sz w:val="24"/>
-                <w:szCs w:val="24"/>
+                <w:sz w:val="22"/>
+                <w:szCs w:val="22"/>
               </w:rPr>
               <w:t>Description</w:t>
             </w:r>
@@ -4356,7 +4495,7 @@
                 <w:sz w:val="22"/>
                 <w:szCs w:val="22"/>
               </w:rPr>
-              <w:t>6</w:t>
+              <w:t>20</w:t>
             </w:r>
             <w:r>
               <w:rPr>
@@ -4787,28 +4926,7 @@
                 <w:sz w:val="22"/>
                 <w:szCs w:val="22"/>
               </w:rPr>
-              <w:t>Item Title</w:t>
-            </w:r>
-            <w:r>
-              <w:rPr>
-                <w:sz w:val="22"/>
-                <w:szCs w:val="22"/>
-              </w:rPr>
-              <w:t xml:space="preserve">, </w:t>
-            </w:r>
-            <w:r>
-              <w:rPr>
-                <w:sz w:val="22"/>
-                <w:szCs w:val="22"/>
-              </w:rPr>
-              <w:t>Days Overdue</w:t>
-            </w:r>
-            <w:r>
-              <w:rPr>
-                <w:sz w:val="22"/>
-                <w:szCs w:val="22"/>
-              </w:rPr>
-              <w:t>)</w:t>
+              <w:t>Item Title, Days Overdue)</w:t>
             </w:r>
           </w:p>
         </w:tc>
@@ -4953,22 +5071,6 @@
     </w:p>
     <w:p>
       <w:pPr>
-        <w:pStyle w:val="Heading1"/>
-      </w:pPr>
-      <w:proofErr w:type="spellStart"/>
-      <w:proofErr w:type="gramStart"/>
-      <w:r>
-        <w:lastRenderedPageBreak/>
-        <w:t>eCoaching</w:t>
-      </w:r>
-      <w:proofErr w:type="spellEnd"/>
-      <w:proofErr w:type="gramEnd"/>
-      <w:r>
-        <w:t xml:space="preserve"> Log Generic Reporting Data File Requirements</w:t>
-      </w:r>
-    </w:p>
-    <w:p>
-      <w:pPr>
         <w:pStyle w:val="Heading2"/>
         <w:spacing w:before="0" w:after="0"/>
         <w:rPr>
@@ -4980,6 +5082,7 @@
         <w:rPr>
           <w:b w:val="0"/>
         </w:rPr>
+        <w:lastRenderedPageBreak/>
         <w:t xml:space="preserve">The following chart defines the Generic Report Data File Elements and layout format for the </w:t>
       </w:r>
       <w:proofErr w:type="spellStart"/>
@@ -5057,15 +5160,15 @@
             <w:pPr>
               <w:rPr>
                 <w:b/>
-                <w:sz w:val="24"/>
-                <w:szCs w:val="24"/>
+                <w:sz w:val="22"/>
+                <w:szCs w:val="22"/>
               </w:rPr>
             </w:pPr>
             <w:r>
               <w:rPr>
                 <w:b/>
-                <w:sz w:val="24"/>
-                <w:szCs w:val="24"/>
+                <w:sz w:val="22"/>
+                <w:szCs w:val="22"/>
               </w:rPr>
               <w:t>Element #</w:t>
             </w:r>
@@ -5085,15 +5188,15 @@
             <w:pPr>
               <w:rPr>
                 <w:b/>
-                <w:sz w:val="24"/>
-                <w:szCs w:val="24"/>
+                <w:sz w:val="22"/>
+                <w:szCs w:val="22"/>
               </w:rPr>
             </w:pPr>
             <w:r>
               <w:rPr>
                 <w:b/>
-                <w:sz w:val="24"/>
-                <w:szCs w:val="24"/>
+                <w:sz w:val="22"/>
+                <w:szCs w:val="22"/>
               </w:rPr>
               <w:t>Field Name</w:t>
             </w:r>
@@ -5113,15 +5216,15 @@
             <w:pPr>
               <w:rPr>
                 <w:b/>
-                <w:sz w:val="24"/>
-                <w:szCs w:val="24"/>
+                <w:sz w:val="22"/>
+                <w:szCs w:val="22"/>
               </w:rPr>
             </w:pPr>
             <w:r>
               <w:rPr>
                 <w:b/>
-                <w:sz w:val="24"/>
-                <w:szCs w:val="24"/>
+                <w:sz w:val="22"/>
+                <w:szCs w:val="22"/>
               </w:rPr>
               <w:t>Max Length / Field Format</w:t>
             </w:r>
@@ -5141,15 +5244,15 @@
             <w:pPr>
               <w:rPr>
                 <w:b/>
-                <w:sz w:val="24"/>
-                <w:szCs w:val="24"/>
+                <w:sz w:val="22"/>
+                <w:szCs w:val="22"/>
               </w:rPr>
             </w:pPr>
             <w:r>
               <w:rPr>
                 <w:b/>
-                <w:sz w:val="24"/>
-                <w:szCs w:val="24"/>
+                <w:sz w:val="22"/>
+                <w:szCs w:val="22"/>
               </w:rPr>
               <w:t>Description</w:t>
             </w:r>
@@ -5337,21 +5440,7 @@
                 <w:sz w:val="22"/>
                 <w:szCs w:val="22"/>
               </w:rPr>
-              <w:t xml:space="preserve">20 bytes,  3 </w:t>
-            </w:r>
-            <w:r>
-              <w:rPr>
-                <w:sz w:val="22"/>
-                <w:szCs w:val="22"/>
-              </w:rPr>
-              <w:t>character</w:t>
-            </w:r>
-            <w:r>
-              <w:rPr>
-                <w:sz w:val="22"/>
-                <w:szCs w:val="22"/>
-              </w:rPr>
-              <w:t xml:space="preserve"> report code + CCYYMMDD</w:t>
+              <w:t>20 bytes,  3 character report code + CCYYMMDD</w:t>
             </w:r>
           </w:p>
         </w:tc>
@@ -5377,21 +5466,7 @@
                 <w:sz w:val="22"/>
                 <w:szCs w:val="22"/>
               </w:rPr>
-              <w:t xml:space="preserve">Generic </w:t>
-            </w:r>
-            <w:r>
-              <w:rPr>
-                <w:sz w:val="22"/>
-                <w:szCs w:val="22"/>
-              </w:rPr>
-              <w:t>report code that corresponds t</w:t>
-            </w:r>
-            <w:r>
-              <w:rPr>
-                <w:sz w:val="22"/>
-                <w:szCs w:val="22"/>
-              </w:rPr>
-              <w:t>o the specific report and date.</w:t>
+              <w:t>Generic report code that corresponds to the specific report and date.</w:t>
             </w:r>
           </w:p>
           <w:p>
@@ -5607,28 +5682,7 @@
                 <w:sz w:val="22"/>
                 <w:szCs w:val="22"/>
               </w:rPr>
-              <w:t>20 bytes,</w:t>
-            </w:r>
-            <w:r>
-              <w:rPr>
-                <w:sz w:val="22"/>
-                <w:szCs w:val="22"/>
-              </w:rPr>
-              <w:t xml:space="preserve"> </w:t>
-            </w:r>
-            <w:r>
-              <w:rPr>
-                <w:sz w:val="22"/>
-                <w:szCs w:val="22"/>
-              </w:rPr>
-              <w:t>Alpha</w:t>
-            </w:r>
-            <w:r>
-              <w:rPr>
-                <w:sz w:val="22"/>
-                <w:szCs w:val="22"/>
-              </w:rPr>
-              <w:t>/Numeric</w:t>
+              <w:t>20 bytes, Alpha/Numeric</w:t>
             </w:r>
           </w:p>
         </w:tc>
@@ -5707,21 +5761,7 @@
                 <w:sz w:val="22"/>
                 <w:szCs w:val="22"/>
               </w:rPr>
-              <w:t>num</w:t>
-            </w:r>
-            <w:r>
-              <w:rPr>
-                <w:sz w:val="22"/>
-                <w:szCs w:val="22"/>
-              </w:rPr>
-              <w:t>Source</w:t>
-            </w:r>
-            <w:r>
-              <w:rPr>
-                <w:sz w:val="22"/>
-                <w:szCs w:val="22"/>
-              </w:rPr>
-              <w:t>ID</w:t>
+              <w:t>numSourceID</w:t>
             </w:r>
             <w:proofErr w:type="spellEnd"/>
           </w:p>
@@ -5748,21 +5788,7 @@
                 <w:sz w:val="22"/>
                 <w:szCs w:val="22"/>
               </w:rPr>
-              <w:t>3</w:t>
-            </w:r>
-            <w:r>
-              <w:rPr>
-                <w:sz w:val="22"/>
-                <w:szCs w:val="22"/>
-              </w:rPr>
-              <w:t xml:space="preserve"> </w:t>
-            </w:r>
-            <w:r>
-              <w:rPr>
-                <w:sz w:val="22"/>
-                <w:szCs w:val="22"/>
-              </w:rPr>
-              <w:t xml:space="preserve">byte, </w:t>
+              <w:t xml:space="preserve">3 byte, </w:t>
             </w:r>
           </w:p>
           <w:p>
@@ -5813,6 +5839,13 @@
                 <w:szCs w:val="22"/>
               </w:rPr>
             </w:pPr>
+            <w:r>
+              <w:rPr>
+                <w:sz w:val="22"/>
+                <w:szCs w:val="22"/>
+              </w:rPr>
+              <w:t>(</w:t>
+            </w:r>
             <w:proofErr w:type="spellStart"/>
             <w:r>
               <w:rPr>
@@ -5829,6 +5862,8 @@
               </w:rPr>
               <w:t>)</w:t>
             </w:r>
+            <w:bookmarkStart w:id="2" w:name="_GoBack"/>
+            <w:bookmarkEnd w:id="2"/>
           </w:p>
         </w:tc>
       </w:tr>
@@ -5880,7 +5915,7 @@
                 <w:sz w:val="22"/>
                 <w:szCs w:val="22"/>
               </w:rPr>
-              <w:t>numisCSE</w:t>
+              <w:t>isCSE</w:t>
             </w:r>
             <w:proofErr w:type="spellEnd"/>
           </w:p>
@@ -6031,21 +6066,7 @@
                 <w:sz w:val="22"/>
                 <w:szCs w:val="22"/>
               </w:rPr>
-              <w:t>numS</w:t>
-            </w:r>
-            <w:r>
-              <w:rPr>
-                <w:sz w:val="22"/>
-                <w:szCs w:val="22"/>
-              </w:rPr>
-              <w:t>tatus</w:t>
-            </w:r>
-            <w:r>
-              <w:rPr>
-                <w:sz w:val="22"/>
-                <w:szCs w:val="22"/>
-              </w:rPr>
-              <w:t>ID</w:t>
+              <w:t>numStatusID</w:t>
             </w:r>
             <w:proofErr w:type="spellEnd"/>
           </w:p>
@@ -6072,28 +6093,7 @@
                 <w:sz w:val="22"/>
                 <w:szCs w:val="22"/>
               </w:rPr>
-              <w:t>1</w:t>
-            </w:r>
-            <w:r>
-              <w:rPr>
-                <w:sz w:val="22"/>
-                <w:szCs w:val="22"/>
-              </w:rPr>
-              <w:t xml:space="preserve"> </w:t>
-            </w:r>
-            <w:r>
-              <w:rPr>
-                <w:sz w:val="22"/>
-                <w:szCs w:val="22"/>
-              </w:rPr>
-              <w:t>byte</w:t>
-            </w:r>
-            <w:r>
-              <w:rPr>
-                <w:sz w:val="22"/>
-                <w:szCs w:val="22"/>
-              </w:rPr>
-              <w:t xml:space="preserve">, </w:t>
+              <w:t xml:space="preserve">1 byte, </w:t>
             </w:r>
           </w:p>
           <w:p>
@@ -6245,14 +6245,7 @@
                 <w:sz w:val="22"/>
                 <w:szCs w:val="22"/>
               </w:rPr>
-              <w:t>2</w:t>
-            </w:r>
-            <w:r>
-              <w:rPr>
-                <w:sz w:val="22"/>
-                <w:szCs w:val="22"/>
-              </w:rPr>
-              <w:t xml:space="preserve"> bytes, </w:t>
+              <w:t xml:space="preserve">2 bytes, </w:t>
             </w:r>
           </w:p>
           <w:p>
@@ -6404,14 +6397,7 @@
                 <w:sz w:val="22"/>
                 <w:szCs w:val="22"/>
               </w:rPr>
-              <w:t xml:space="preserve">3 </w:t>
-            </w:r>
-            <w:r>
-              <w:rPr>
-                <w:sz w:val="22"/>
-                <w:szCs w:val="22"/>
-              </w:rPr>
-              <w:t xml:space="preserve">bytes, </w:t>
+              <w:t xml:space="preserve">3 bytes, </w:t>
             </w:r>
           </w:p>
           <w:p>
@@ -6812,14 +6798,7 @@
                 <w:sz w:val="22"/>
                 <w:szCs w:val="22"/>
               </w:rPr>
-              <w:t xml:space="preserve">10 </w:t>
-            </w:r>
-            <w:r>
-              <w:rPr>
-                <w:sz w:val="22"/>
-                <w:szCs w:val="22"/>
-              </w:rPr>
-              <w:t>bytes. Alpha/Numeric</w:t>
+              <w:t>10 bytes. Alpha/Numeric</w:t>
             </w:r>
           </w:p>
         </w:tc>
@@ -6845,21 +6824,7 @@
                 <w:sz w:val="22"/>
                 <w:szCs w:val="22"/>
               </w:rPr>
-              <w:t>Employee ID</w:t>
-            </w:r>
-            <w:r>
-              <w:rPr>
-                <w:sz w:val="22"/>
-                <w:szCs w:val="22"/>
-              </w:rPr>
-              <w:t xml:space="preserve"> of the </w:t>
-            </w:r>
-            <w:r>
-              <w:rPr>
-                <w:sz w:val="22"/>
-                <w:szCs w:val="22"/>
-              </w:rPr>
-              <w:t xml:space="preserve">recipient </w:t>
+              <w:t xml:space="preserve">Employee ID of the recipient </w:t>
             </w:r>
           </w:p>
         </w:tc>
@@ -6937,14 +6902,7 @@
                 <w:sz w:val="22"/>
                 <w:szCs w:val="22"/>
               </w:rPr>
-              <w:t>50</w:t>
-            </w:r>
-            <w:r>
-              <w:rPr>
-                <w:sz w:val="22"/>
-                <w:szCs w:val="22"/>
-              </w:rPr>
-              <w:t xml:space="preserve"> bytes. Alpha/Numeric</w:t>
+              <w:t>50 bytes. Alpha/Numeric</w:t>
             </w:r>
           </w:p>
         </w:tc>
@@ -7262,14 +7220,7 @@
                 <w:sz w:val="22"/>
                 <w:szCs w:val="22"/>
               </w:rPr>
-              <w:t xml:space="preserve">10 </w:t>
-            </w:r>
-            <w:r>
-              <w:rPr>
-                <w:sz w:val="22"/>
-                <w:szCs w:val="22"/>
-              </w:rPr>
-              <w:t>bytes. Alpha/Numeric</w:t>
+              <w:t>10 bytes. Alpha/Numeric</w:t>
             </w:r>
           </w:p>
         </w:tc>
@@ -7513,6 +7464,7 @@
                 <w:sz w:val="22"/>
                 <w:szCs w:val="22"/>
               </w:rPr>
+              <w:lastRenderedPageBreak/>
               <w:t>Numeric</w:t>
             </w:r>
           </w:p>
@@ -7539,6 +7491,7 @@
                 <w:sz w:val="22"/>
                 <w:szCs w:val="22"/>
               </w:rPr>
+              <w:lastRenderedPageBreak/>
               <w:t>Whether notification already completed</w:t>
             </w:r>
           </w:p>
@@ -7554,6 +7507,7 @@
                 <w:sz w:val="22"/>
                 <w:szCs w:val="22"/>
               </w:rPr>
+              <w:lastRenderedPageBreak/>
               <w:t>1 = Yes</w:t>
             </w:r>
           </w:p>
@@ -7575,20 +7529,8 @@
         </w:tc>
       </w:tr>
     </w:tbl>
-    <w:p>
-      <w:pPr>
-        <w:pStyle w:val="Heading2"/>
-        <w:numPr>
-          <w:ilvl w:val="0"/>
-          <w:numId w:val="0"/>
-        </w:numPr>
-        <w:spacing w:before="0" w:after="0"/>
-        <w:rPr>
-          <w:b w:val="0"/>
-          <w:szCs w:val="24"/>
-        </w:rPr>
-      </w:pPr>
-    </w:p>
+    <w:p/>
+    <w:p/>
     <w:sectPr>
       <w:headerReference w:type="default" r:id="rId12"/>
       <w:footerReference w:type="even" r:id="rId13"/>
@@ -11350,6 +11292,15 @@
 </file>
 
 <file path=customXml/item1.xml><?xml version="1.0" encoding="utf-8"?>
+<?mso-contentType ?>
+<FormTemplates xmlns="http://schemas.microsoft.com/sharepoint/v3/contenttype/forms">
+  <Display>DocumentLibraryForm</Display>
+  <Edit>DocumentLibraryForm</Edit>
+  <New>DocumentLibraryForm</New>
+</FormTemplates>
+</file>
+
+<file path=customXml/item2.xml><?xml version="1.0" encoding="utf-8"?>
 <ct:contentTypeSchema xmlns:ct="http://schemas.microsoft.com/office/2006/metadata/contentType" xmlns:ma="http://schemas.microsoft.com/office/2006/metadata/properties/metaAttributes" ct:_="" ma:_="" ma:contentTypeName="Document" ma:contentTypeID="0x010100DFEC865D7254EB4A8B6C8590FD20E39F" ma:contentTypeVersion="0" ma:contentTypeDescription="Create a new document." ma:contentTypeScope="" ma:versionID="dc620579c55658ff994e4edfb59cdcf1">
   <xsd:schema xmlns:xsd="http://www.w3.org/2001/XMLSchema" xmlns:xs="http://www.w3.org/2001/XMLSchema" xmlns:p="http://schemas.microsoft.com/office/2006/metadata/properties" targetNamespace="http://schemas.microsoft.com/office/2006/metadata/properties" ma:root="true" ma:fieldsID="c64490b4aec6201516c3a874156f37b2">
     <xsd:element name="properties">
@@ -11463,19 +11414,10 @@
 </ct:contentTypeSchema>
 </file>
 
-<file path=customXml/item2.xml><?xml version="1.0" encoding="utf-8"?>
+<file path=customXml/item3.xml><?xml version="1.0" encoding="utf-8"?>
 <p:properties xmlns:p="http://schemas.microsoft.com/office/2006/metadata/properties" xmlns:xsi="http://www.w3.org/2001/XMLSchema-instance" xmlns:pc="http://schemas.microsoft.com/office/infopath/2007/PartnerControls">
   <documentManagement/>
 </p:properties>
-</file>
-
-<file path=customXml/item3.xml><?xml version="1.0" encoding="utf-8"?>
-<?mso-contentType ?>
-<FormTemplates xmlns="http://schemas.microsoft.com/sharepoint/v3/contenttype/forms">
-  <Display>DocumentLibraryForm</Display>
-  <Edit>DocumentLibraryForm</Edit>
-  <New>DocumentLibraryForm</New>
-</FormTemplates>
 </file>
 
 <file path=customXml/item4.xml><?xml version="1.0" encoding="utf-8"?>
@@ -11483,6 +11425,14 @@
 </file>
 
 <file path=customXml/itemProps1.xml><?xml version="1.0" encoding="utf-8"?>
+<ds:datastoreItem xmlns:ds="http://schemas.openxmlformats.org/officeDocument/2006/customXml" ds:itemID="{A885B2DB-42DA-4318-9EB7-6D24C272F932}">
+  <ds:schemaRefs>
+    <ds:schemaRef ds:uri="http://schemas.microsoft.com/sharepoint/v3/contenttype/forms"/>
+  </ds:schemaRefs>
+</ds:datastoreItem>
+</file>
+
+<file path=customXml/itemProps2.xml><?xml version="1.0" encoding="utf-8"?>
 <ds:datastoreItem xmlns:ds="http://schemas.openxmlformats.org/officeDocument/2006/customXml" ds:itemID="{3EC30AF7-F6FD-4FB6-B723-1340D7FE908C}">
   <ds:schemaRefs>
     <ds:schemaRef ds:uri="http://schemas.microsoft.com/office/2006/metadata/contentType"/>
@@ -11498,7 +11448,7 @@
 </ds:datastoreItem>
 </file>
 
-<file path=customXml/itemProps2.xml><?xml version="1.0" encoding="utf-8"?>
+<file path=customXml/itemProps3.xml><?xml version="1.0" encoding="utf-8"?>
 <ds:datastoreItem xmlns:ds="http://schemas.openxmlformats.org/officeDocument/2006/customXml" ds:itemID="{FAB5EBB6-5E22-4A93-8A88-BE0203FA85CB}">
   <ds:schemaRefs>
     <ds:schemaRef ds:uri="http://schemas.microsoft.com/office/2006/metadata/properties"/>
@@ -11507,16 +11457,8 @@
 </ds:datastoreItem>
 </file>
 
-<file path=customXml/itemProps3.xml><?xml version="1.0" encoding="utf-8"?>
-<ds:datastoreItem xmlns:ds="http://schemas.openxmlformats.org/officeDocument/2006/customXml" ds:itemID="{A885B2DB-42DA-4318-9EB7-6D24C272F932}">
-  <ds:schemaRefs>
-    <ds:schemaRef ds:uri="http://schemas.microsoft.com/sharepoint/v3/contenttype/forms"/>
-  </ds:schemaRefs>
-</ds:datastoreItem>
-</file>
-
 <file path=customXml/itemProps4.xml><?xml version="1.0" encoding="utf-8"?>
-<ds:datastoreItem xmlns:ds="http://schemas.openxmlformats.org/officeDocument/2006/customXml" ds:itemID="{52BFDC63-D4B7-43A4-B8EF-92EB2F0D8B1F}">
+<ds:datastoreItem xmlns:ds="http://schemas.openxmlformats.org/officeDocument/2006/customXml" ds:itemID="{1BDB3CB5-BC84-4846-AC7C-5B53E71126BE}">
   <ds:schemaRefs>
     <ds:schemaRef ds:uri="http://schemas.openxmlformats.org/officeDocument/2006/bibliography"/>
   </ds:schemaRefs>

</xml_diff>

<commit_message>
tfs7646 - ecl discrepancy feed
git-tfs-id: [https://tfs.omnicloud.local/tfs/cco%20program/]$/eCoaching_V2;C38482
</commit_message>
<xml_diff>
--- a/Requirements/CCO_eCoaching_Log_Generic_Reports_Layout.docx
+++ b/Requirements/CCO_eCoaching_Log_Generic_Reports_Layout.docx
@@ -1618,6 +1618,12 @@
                 <w:sz w:val="20"/>
               </w:rPr>
             </w:pPr>
+            <w:r>
+              <w:rPr>
+                <w:sz w:val="20"/>
+              </w:rPr>
+              <w:t>08/24/2017</w:t>
+            </w:r>
           </w:p>
         </w:tc>
         <w:tc>
@@ -1634,12 +1640,27 @@
                 <w:sz w:val="20"/>
               </w:rPr>
             </w:pPr>
-          </w:p>
-        </w:tc>
-        <w:tc>
-          <w:tcPr>
-            <w:tcW w:w="1822" w:type="dxa"/>
-          </w:tcPr>
+            <w:r>
+              <w:rPr>
+                <w:sz w:val="20"/>
+              </w:rPr>
+              <w:t xml:space="preserve">TFS7646 – </w:t>
+            </w:r>
+            <w:proofErr w:type="spellStart"/>
+            <w:r>
+              <w:rPr>
+                <w:sz w:val="20"/>
+              </w:rPr>
+              <w:t>eCL</w:t>
+            </w:r>
+            <w:proofErr w:type="spellEnd"/>
+            <w:r>
+              <w:rPr>
+                <w:sz w:val="20"/>
+              </w:rPr>
+              <w:t xml:space="preserve"> Discrepancy Feed</w:t>
+            </w:r>
+          </w:p>
           <w:p>
             <w:pPr>
               <w:pStyle w:val="hdr1"/>
@@ -1650,6 +1671,34 @@
                 <w:sz w:val="20"/>
               </w:rPr>
             </w:pPr>
+            <w:r>
+              <w:rPr>
+                <w:sz w:val="20"/>
+              </w:rPr>
+              <w:t>Updated 1.1 for new DDT feed</w:t>
+            </w:r>
+          </w:p>
+        </w:tc>
+        <w:tc>
+          <w:tcPr>
+            <w:tcW w:w="1822" w:type="dxa"/>
+          </w:tcPr>
+          <w:p>
+            <w:pPr>
+              <w:pStyle w:val="hdr1"/>
+              <w:spacing w:before="0"/>
+              <w:ind w:left="0"/>
+              <w:jc w:val="left"/>
+              <w:rPr>
+                <w:sz w:val="20"/>
+              </w:rPr>
+            </w:pPr>
+            <w:r>
+              <w:rPr>
+                <w:sz w:val="20"/>
+              </w:rPr>
+              <w:t>Doug Stearns</w:t>
+            </w:r>
           </w:p>
         </w:tc>
       </w:tr>
@@ -1929,6 +1978,8 @@
           <w:noProof/>
         </w:rPr>
       </w:pPr>
+      <w:bookmarkStart w:id="1" w:name="_GoBack"/>
+      <w:bookmarkEnd w:id="1"/>
       <w:r>
         <w:br w:type="page"/>
       </w:r>
@@ -1943,7 +1994,7 @@
           <w:szCs w:val="24"/>
         </w:rPr>
       </w:pPr>
-      <w:bookmarkStart w:id="1" w:name="_Toc321377922"/>
+      <w:bookmarkStart w:id="2" w:name="_Toc321377922"/>
       <w:proofErr w:type="spellStart"/>
       <w:proofErr w:type="gramStart"/>
       <w:r>
@@ -1967,7 +2018,7 @@
       <w:r>
         <w:t xml:space="preserve"> Requirements</w:t>
       </w:r>
-      <w:bookmarkEnd w:id="1"/>
+      <w:bookmarkEnd w:id="2"/>
       <w:r>
         <w:br/>
       </w:r>
@@ -2532,6 +2583,13 @@
                 <w:sz w:val="22"/>
                 <w:szCs w:val="22"/>
               </w:rPr>
+              <w:t>, DTT – Discrepancy Time Tracking</w:t>
+            </w:r>
+            <w:r>
+              <w:rPr>
+                <w:sz w:val="22"/>
+                <w:szCs w:val="22"/>
+              </w:rPr>
               <w:t>)</w:t>
             </w:r>
           </w:p>
@@ -2760,6 +2818,21 @@
               <w:t>SEA – Internal CCO Reporting</w:t>
             </w:r>
           </w:p>
+          <w:p>
+            <w:pPr>
+              <w:rPr>
+                <w:sz w:val="22"/>
+                <w:szCs w:val="22"/>
+              </w:rPr>
+            </w:pPr>
+            <w:r>
+              <w:rPr>
+                <w:sz w:val="22"/>
+                <w:szCs w:val="22"/>
+              </w:rPr>
+              <w:t xml:space="preserve">DTT – Empower </w:t>
+            </w:r>
+          </w:p>
         </w:tc>
       </w:tr>
       <w:tr>
@@ -2891,6 +2964,28 @@
               <w:t>SEA – Pending Acknowledgement</w:t>
             </w:r>
           </w:p>
+          <w:p>
+            <w:pPr>
+              <w:rPr>
+                <w:sz w:val="22"/>
+                <w:szCs w:val="22"/>
+              </w:rPr>
+            </w:pPr>
+            <w:r>
+              <w:rPr>
+                <w:sz w:val="22"/>
+                <w:szCs w:val="22"/>
+              </w:rPr>
+              <w:t>DTT</w:t>
+            </w:r>
+            <w:r>
+              <w:rPr>
+                <w:sz w:val="22"/>
+                <w:szCs w:val="22"/>
+              </w:rPr>
+              <w:t xml:space="preserve"> – Pending Acknowledgement</w:t>
+            </w:r>
+          </w:p>
         </w:tc>
       </w:tr>
       <w:tr>
@@ -4535,7 +4630,7 @@
                 <w:sz w:val="22"/>
                 <w:szCs w:val="22"/>
               </w:rPr>
-              <w:t xml:space="preserve"> of the CSR</w:t>
+              <w:t xml:space="preserve"> of the log recipient</w:t>
             </w:r>
           </w:p>
         </w:tc>
@@ -4668,7 +4763,21 @@
                 <w:sz w:val="22"/>
                 <w:szCs w:val="22"/>
               </w:rPr>
-              <w:t>Name of the CSRs site.</w:t>
+              <w:t xml:space="preserve">Name of the </w:t>
+            </w:r>
+            <w:r>
+              <w:rPr>
+                <w:sz w:val="22"/>
+                <w:szCs w:val="22"/>
+              </w:rPr>
+              <w:t xml:space="preserve">employee’s </w:t>
+            </w:r>
+            <w:r>
+              <w:rPr>
+                <w:sz w:val="22"/>
+                <w:szCs w:val="22"/>
+              </w:rPr>
+              <w:t>site.</w:t>
             </w:r>
           </w:p>
           <w:p>
@@ -4797,6 +4906,21 @@
               <w:t xml:space="preserve">SEA – Opportunity </w:t>
             </w:r>
           </w:p>
+          <w:p>
+            <w:pPr>
+              <w:rPr>
+                <w:sz w:val="22"/>
+                <w:szCs w:val="22"/>
+              </w:rPr>
+            </w:pPr>
+            <w:r>
+              <w:rPr>
+                <w:sz w:val="22"/>
+                <w:szCs w:val="22"/>
+              </w:rPr>
+              <w:t xml:space="preserve">DTT – Opportunity </w:t>
+            </w:r>
+          </w:p>
         </w:tc>
       </w:tr>
       <w:tr>
@@ -4919,14 +5043,7 @@
                 <w:sz w:val="22"/>
                 <w:szCs w:val="22"/>
               </w:rPr>
-              <w:t xml:space="preserve"> (</w:t>
-            </w:r>
-            <w:r>
-              <w:rPr>
-                <w:sz w:val="22"/>
-                <w:szCs w:val="22"/>
-              </w:rPr>
-              <w:t>Item Title, Days Overdue)</w:t>
+              <w:t xml:space="preserve"> </w:t>
             </w:r>
           </w:p>
         </w:tc>
@@ -5862,8 +5979,6 @@
               </w:rPr>
               <w:t>)</w:t>
             </w:r>
-            <w:bookmarkStart w:id="2" w:name="_GoBack"/>
-            <w:bookmarkEnd w:id="2"/>
           </w:p>
         </w:tc>
       </w:tr>
@@ -11292,12 +11407,9 @@
 </file>
 
 <file path=customXml/item1.xml><?xml version="1.0" encoding="utf-8"?>
-<?mso-contentType ?>
-<FormTemplates xmlns="http://schemas.microsoft.com/sharepoint/v3/contenttype/forms">
-  <Display>DocumentLibraryForm</Display>
-  <Edit>DocumentLibraryForm</Edit>
-  <New>DocumentLibraryForm</New>
-</FormTemplates>
+<p:properties xmlns:p="http://schemas.microsoft.com/office/2006/metadata/properties" xmlns:xsi="http://www.w3.org/2001/XMLSchema-instance" xmlns:pc="http://schemas.microsoft.com/office/infopath/2007/PartnerControls">
+  <documentManagement/>
+</p:properties>
 </file>
 
 <file path=customXml/item2.xml><?xml version="1.0" encoding="utf-8"?>
@@ -11415,9 +11527,12 @@
 </file>
 
 <file path=customXml/item3.xml><?xml version="1.0" encoding="utf-8"?>
-<p:properties xmlns:p="http://schemas.microsoft.com/office/2006/metadata/properties" xmlns:xsi="http://www.w3.org/2001/XMLSchema-instance" xmlns:pc="http://schemas.microsoft.com/office/infopath/2007/PartnerControls">
-  <documentManagement/>
-</p:properties>
+<?mso-contentType ?>
+<FormTemplates xmlns="http://schemas.microsoft.com/sharepoint/v3/contenttype/forms">
+  <Display>DocumentLibraryForm</Display>
+  <Edit>DocumentLibraryForm</Edit>
+  <New>DocumentLibraryForm</New>
+</FormTemplates>
 </file>
 
 <file path=customXml/item4.xml><?xml version="1.0" encoding="utf-8"?>
@@ -11425,9 +11540,10 @@
 </file>
 
 <file path=customXml/itemProps1.xml><?xml version="1.0" encoding="utf-8"?>
-<ds:datastoreItem xmlns:ds="http://schemas.openxmlformats.org/officeDocument/2006/customXml" ds:itemID="{A885B2DB-42DA-4318-9EB7-6D24C272F932}">
+<ds:datastoreItem xmlns:ds="http://schemas.openxmlformats.org/officeDocument/2006/customXml" ds:itemID="{FAB5EBB6-5E22-4A93-8A88-BE0203FA85CB}">
   <ds:schemaRefs>
-    <ds:schemaRef ds:uri="http://schemas.microsoft.com/sharepoint/v3/contenttype/forms"/>
+    <ds:schemaRef ds:uri="http://schemas.microsoft.com/office/2006/metadata/properties"/>
+    <ds:schemaRef ds:uri="http://schemas.microsoft.com/office/infopath/2007/PartnerControls"/>
   </ds:schemaRefs>
 </ds:datastoreItem>
 </file>
@@ -11449,16 +11565,15 @@
 </file>
 
 <file path=customXml/itemProps3.xml><?xml version="1.0" encoding="utf-8"?>
-<ds:datastoreItem xmlns:ds="http://schemas.openxmlformats.org/officeDocument/2006/customXml" ds:itemID="{FAB5EBB6-5E22-4A93-8A88-BE0203FA85CB}">
+<ds:datastoreItem xmlns:ds="http://schemas.openxmlformats.org/officeDocument/2006/customXml" ds:itemID="{A885B2DB-42DA-4318-9EB7-6D24C272F932}">
   <ds:schemaRefs>
-    <ds:schemaRef ds:uri="http://schemas.microsoft.com/office/2006/metadata/properties"/>
-    <ds:schemaRef ds:uri="http://schemas.microsoft.com/office/infopath/2007/PartnerControls"/>
+    <ds:schemaRef ds:uri="http://schemas.microsoft.com/sharepoint/v3/contenttype/forms"/>
   </ds:schemaRefs>
 </ds:datastoreItem>
 </file>
 
 <file path=customXml/itemProps4.xml><?xml version="1.0" encoding="utf-8"?>
-<ds:datastoreItem xmlns:ds="http://schemas.openxmlformats.org/officeDocument/2006/customXml" ds:itemID="{1BDB3CB5-BC84-4846-AC7C-5B53E71126BE}">
+<ds:datastoreItem xmlns:ds="http://schemas.openxmlformats.org/officeDocument/2006/customXml" ds:itemID="{26253D8F-1626-45DB-BCD9-020B92845D5D}">
   <ds:schemaRefs>
     <ds:schemaRef ds:uri="http://schemas.openxmlformats.org/officeDocument/2006/bibliography"/>
   </ds:schemaRefs>

</xml_diff>

<commit_message>
tfs8597 - ecl dtt feed changes
git-tfs-id: [https://tfs.omnicloud.local/tfs/cco%20program/]$/eCoaching_V2;C38813
</commit_message>
<xml_diff>
--- a/Requirements/CCO_eCoaching_Log_Generic_Reports_Layout.docx
+++ b/Requirements/CCO_eCoaching_Log_Generic_Reports_Layout.docx
@@ -1720,6 +1720,12 @@
                 <w:sz w:val="20"/>
               </w:rPr>
             </w:pPr>
+            <w:r>
+              <w:rPr>
+                <w:sz w:val="20"/>
+              </w:rPr>
+              <w:t>10/12/20017</w:t>
+            </w:r>
           </w:p>
         </w:tc>
         <w:tc>
@@ -1736,12 +1742,27 @@
                 <w:sz w:val="20"/>
               </w:rPr>
             </w:pPr>
-          </w:p>
-        </w:tc>
-        <w:tc>
-          <w:tcPr>
-            <w:tcW w:w="1822" w:type="dxa"/>
-          </w:tcPr>
+            <w:r>
+              <w:rPr>
+                <w:sz w:val="20"/>
+              </w:rPr>
+              <w:t xml:space="preserve">TFS8597 – </w:t>
+            </w:r>
+            <w:proofErr w:type="spellStart"/>
+            <w:r>
+              <w:rPr>
+                <w:sz w:val="20"/>
+              </w:rPr>
+              <w:t>eCL</w:t>
+            </w:r>
+            <w:proofErr w:type="spellEnd"/>
+            <w:r>
+              <w:rPr>
+                <w:sz w:val="20"/>
+              </w:rPr>
+              <w:t xml:space="preserve"> DTT Feed Changes</w:t>
+            </w:r>
+          </w:p>
           <w:p>
             <w:pPr>
               <w:pStyle w:val="hdr1"/>
@@ -1752,6 +1773,44 @@
                 <w:sz w:val="20"/>
               </w:rPr>
             </w:pPr>
+            <w:bookmarkStart w:id="1" w:name="_GoBack"/>
+            <w:r>
+              <w:rPr>
+                <w:sz w:val="20"/>
+              </w:rPr>
+              <w:t xml:space="preserve">Modified 1.1 5 </w:t>
+            </w:r>
+            <w:proofErr w:type="spellStart"/>
+            <w:r>
+              <w:rPr>
+                <w:sz w:val="20"/>
+              </w:rPr>
+              <w:t>strFormStatus</w:t>
+            </w:r>
+            <w:bookmarkEnd w:id="1"/>
+            <w:proofErr w:type="spellEnd"/>
+          </w:p>
+        </w:tc>
+        <w:tc>
+          <w:tcPr>
+            <w:tcW w:w="1822" w:type="dxa"/>
+          </w:tcPr>
+          <w:p>
+            <w:pPr>
+              <w:pStyle w:val="hdr1"/>
+              <w:spacing w:before="0"/>
+              <w:ind w:left="0"/>
+              <w:jc w:val="left"/>
+              <w:rPr>
+                <w:sz w:val="20"/>
+              </w:rPr>
+            </w:pPr>
+            <w:r>
+              <w:rPr>
+                <w:sz w:val="20"/>
+              </w:rPr>
+              <w:t>Doug Stearns</w:t>
+            </w:r>
           </w:p>
         </w:tc>
       </w:tr>
@@ -1978,8 +2037,6 @@
           <w:noProof/>
         </w:rPr>
       </w:pPr>
-      <w:bookmarkStart w:id="1" w:name="_GoBack"/>
-      <w:bookmarkEnd w:id="1"/>
       <w:r>
         <w:br w:type="page"/>
       </w:r>
@@ -2983,7 +3040,14 @@
                 <w:sz w:val="22"/>
                 <w:szCs w:val="22"/>
               </w:rPr>
-              <w:t xml:space="preserve"> – Pending Acknowledgement</w:t>
+              <w:t xml:space="preserve"> – Pending </w:t>
+            </w:r>
+            <w:r>
+              <w:rPr>
+                <w:sz w:val="22"/>
+                <w:szCs w:val="22"/>
+              </w:rPr>
+              <w:t>Employee Review</w:t>
             </w:r>
           </w:p>
         </w:tc>
@@ -7934,7 +7998,7 @@
         <w:noProof/>
         <w:sz w:val="18"/>
       </w:rPr>
-      <w:t>5</w:t>
+      <w:t>3</w:t>
     </w:r>
     <w:r>
       <w:rPr>
@@ -11407,9 +11471,12 @@
 </file>
 
 <file path=customXml/item1.xml><?xml version="1.0" encoding="utf-8"?>
-<p:properties xmlns:p="http://schemas.microsoft.com/office/2006/metadata/properties" xmlns:xsi="http://www.w3.org/2001/XMLSchema-instance" xmlns:pc="http://schemas.microsoft.com/office/infopath/2007/PartnerControls">
-  <documentManagement/>
-</p:properties>
+<?mso-contentType ?>
+<FormTemplates xmlns="http://schemas.microsoft.com/sharepoint/v3/contenttype/forms">
+  <Display>DocumentLibraryForm</Display>
+  <Edit>DocumentLibraryForm</Edit>
+  <New>DocumentLibraryForm</New>
+</FormTemplates>
 </file>
 
 <file path=customXml/item2.xml><?xml version="1.0" encoding="utf-8"?>
@@ -11527,12 +11594,9 @@
 </file>
 
 <file path=customXml/item3.xml><?xml version="1.0" encoding="utf-8"?>
-<?mso-contentType ?>
-<FormTemplates xmlns="http://schemas.microsoft.com/sharepoint/v3/contenttype/forms">
-  <Display>DocumentLibraryForm</Display>
-  <Edit>DocumentLibraryForm</Edit>
-  <New>DocumentLibraryForm</New>
-</FormTemplates>
+<p:properties xmlns:p="http://schemas.microsoft.com/office/2006/metadata/properties" xmlns:xsi="http://www.w3.org/2001/XMLSchema-instance" xmlns:pc="http://schemas.microsoft.com/office/infopath/2007/PartnerControls">
+  <documentManagement/>
+</p:properties>
 </file>
 
 <file path=customXml/item4.xml><?xml version="1.0" encoding="utf-8"?>
@@ -11540,10 +11604,9 @@
 </file>
 
 <file path=customXml/itemProps1.xml><?xml version="1.0" encoding="utf-8"?>
-<ds:datastoreItem xmlns:ds="http://schemas.openxmlformats.org/officeDocument/2006/customXml" ds:itemID="{FAB5EBB6-5E22-4A93-8A88-BE0203FA85CB}">
+<ds:datastoreItem xmlns:ds="http://schemas.openxmlformats.org/officeDocument/2006/customXml" ds:itemID="{A885B2DB-42DA-4318-9EB7-6D24C272F932}">
   <ds:schemaRefs>
-    <ds:schemaRef ds:uri="http://schemas.microsoft.com/office/2006/metadata/properties"/>
-    <ds:schemaRef ds:uri="http://schemas.microsoft.com/office/infopath/2007/PartnerControls"/>
+    <ds:schemaRef ds:uri="http://schemas.microsoft.com/sharepoint/v3/contenttype/forms"/>
   </ds:schemaRefs>
 </ds:datastoreItem>
 </file>
@@ -11565,15 +11628,16 @@
 </file>
 
 <file path=customXml/itemProps3.xml><?xml version="1.0" encoding="utf-8"?>
-<ds:datastoreItem xmlns:ds="http://schemas.openxmlformats.org/officeDocument/2006/customXml" ds:itemID="{A885B2DB-42DA-4318-9EB7-6D24C272F932}">
+<ds:datastoreItem xmlns:ds="http://schemas.openxmlformats.org/officeDocument/2006/customXml" ds:itemID="{FAB5EBB6-5E22-4A93-8A88-BE0203FA85CB}">
   <ds:schemaRefs>
-    <ds:schemaRef ds:uri="http://schemas.microsoft.com/sharepoint/v3/contenttype/forms"/>
+    <ds:schemaRef ds:uri="http://schemas.microsoft.com/office/2006/metadata/properties"/>
+    <ds:schemaRef ds:uri="http://schemas.microsoft.com/office/infopath/2007/PartnerControls"/>
   </ds:schemaRefs>
 </ds:datastoreItem>
 </file>
 
 <file path=customXml/itemProps4.xml><?xml version="1.0" encoding="utf-8"?>
-<ds:datastoreItem xmlns:ds="http://schemas.openxmlformats.org/officeDocument/2006/customXml" ds:itemID="{26253D8F-1626-45DB-BCD9-020B92845D5D}">
+<ds:datastoreItem xmlns:ds="http://schemas.openxmlformats.org/officeDocument/2006/customXml" ds:itemID="{4F4E1B02-5A74-4F96-BA14-DDA4810C32C2}">
   <ds:schemaRefs>
     <ds:schemaRef ds:uri="http://schemas.openxmlformats.org/officeDocument/2006/bibliography"/>
   </ds:schemaRefs>

</xml_diff>

<commit_message>
Updated with Attendance Earnbacks Feed
git-tfs-id: [https://tfs.omnicloud.local/tfs/cco%20program/]$/eCoaching_V2;C43205
</commit_message>
<xml_diff>
--- a/Requirements/CCO_eCoaching_Log_Generic_Reports_Layout.docx
+++ b/Requirements/CCO_eCoaching_Log_Generic_Reports_Layout.docx
@@ -1,6 +1,6 @@
 
 <file path=word/document.xml><?xml version="1.0" encoding="utf-8"?>
-<w:document xmlns:wpc="http://schemas.microsoft.com/office/word/2010/wordprocessingCanvas" xmlns:mc="http://schemas.openxmlformats.org/markup-compatibility/2006" xmlns:o="urn:schemas-microsoft-com:office:office" xmlns:r="http://schemas.openxmlformats.org/officeDocument/2006/relationships" xmlns:m="http://schemas.openxmlformats.org/officeDocument/2006/math" xmlns:v="urn:schemas-microsoft-com:vml" xmlns:wp14="http://schemas.microsoft.com/office/word/2010/wordprocessingDrawing" xmlns:wp="http://schemas.openxmlformats.org/drawingml/2006/wordprocessingDrawing" xmlns:w10="urn:schemas-microsoft-com:office:word" xmlns:w="http://schemas.openxmlformats.org/wordprocessingml/2006/main" xmlns:w14="http://schemas.microsoft.com/office/word/2010/wordml" xmlns:w15="http://schemas.microsoft.com/office/word/2012/wordml" xmlns:wpg="http://schemas.microsoft.com/office/word/2010/wordprocessingGroup" xmlns:wpi="http://schemas.microsoft.com/office/word/2010/wordprocessingInk" xmlns:wne="http://schemas.microsoft.com/office/word/2006/wordml" xmlns:wps="http://schemas.microsoft.com/office/word/2010/wordprocessingShape" mc:Ignorable="w14 w15 wp14">
+<w:document xmlns:wpc="http://schemas.microsoft.com/office/word/2010/wordprocessingCanvas" xmlns:cx="http://schemas.microsoft.com/office/drawing/2014/chartex" xmlns:cx1="http://schemas.microsoft.com/office/drawing/2015/9/8/chartex" xmlns:mc="http://schemas.openxmlformats.org/markup-compatibility/2006" xmlns:o="urn:schemas-microsoft-com:office:office" xmlns:r="http://schemas.openxmlformats.org/officeDocument/2006/relationships" xmlns:m="http://schemas.openxmlformats.org/officeDocument/2006/math" xmlns:v="urn:schemas-microsoft-com:vml" xmlns:wp14="http://schemas.microsoft.com/office/word/2010/wordprocessingDrawing" xmlns:wp="http://schemas.openxmlformats.org/drawingml/2006/wordprocessingDrawing" xmlns:w10="urn:schemas-microsoft-com:office:word" xmlns:w="http://schemas.openxmlformats.org/wordprocessingml/2006/main" xmlns:w14="http://schemas.microsoft.com/office/word/2010/wordml" xmlns:w15="http://schemas.microsoft.com/office/word/2012/wordml" xmlns:w16se="http://schemas.microsoft.com/office/word/2015/wordml/symex" xmlns:wpg="http://schemas.microsoft.com/office/word/2010/wordprocessingGroup" xmlns:wpi="http://schemas.microsoft.com/office/word/2010/wordprocessingInk" xmlns:wne="http://schemas.microsoft.com/office/word/2006/wordml" xmlns:wps="http://schemas.microsoft.com/office/word/2010/wordprocessingShape" mc:Ignorable="w14 w15 w16se wp14">
   <w:body>
     <w:p>
       <w:pPr>
@@ -147,7 +147,6 @@
         </w:rPr>
         <w:t xml:space="preserve">Reports </w:t>
       </w:r>
-      <w:proofErr w:type="spellStart"/>
       <w:r>
         <w:rPr>
           <w:rFonts w:ascii="Arial Black" w:hAnsi="Arial Black"/>
@@ -162,16 +161,7 @@
           <w:b/>
           <w:sz w:val="32"/>
         </w:rPr>
-        <w:t>Coaching</w:t>
-      </w:r>
-      <w:proofErr w:type="spellEnd"/>
-      <w:r>
-        <w:rPr>
-          <w:rFonts w:ascii="Arial Black" w:hAnsi="Arial Black"/>
-          <w:b/>
-          <w:sz w:val="32"/>
-        </w:rPr>
-        <w:t xml:space="preserve"> Log</w:t>
+        <w:t>Coaching Log</w:t>
       </w:r>
       <w:r>
         <w:rPr>
@@ -1116,21 +1106,7 @@
               <w:rPr>
                 <w:sz w:val="20"/>
               </w:rPr>
-              <w:t xml:space="preserve">TFS3972 – </w:t>
-            </w:r>
-            <w:proofErr w:type="spellStart"/>
-            <w:r>
-              <w:rPr>
-                <w:sz w:val="20"/>
-              </w:rPr>
-              <w:t>eCL</w:t>
-            </w:r>
-            <w:proofErr w:type="spellEnd"/>
-            <w:r>
-              <w:rPr>
-                <w:sz w:val="20"/>
-              </w:rPr>
-              <w:t xml:space="preserve"> Attendance Feed</w:t>
+              <w:t>TFS3972 – eCL Attendance Feed</w:t>
             </w:r>
           </w:p>
         </w:tc>
@@ -1201,21 +1177,7 @@
               <w:rPr>
                 <w:sz w:val="20"/>
               </w:rPr>
-              <w:t xml:space="preserve">TFS4916 – </w:t>
-            </w:r>
-            <w:proofErr w:type="spellStart"/>
-            <w:r>
-              <w:rPr>
-                <w:sz w:val="20"/>
-              </w:rPr>
-              <w:t>eCL</w:t>
-            </w:r>
-            <w:proofErr w:type="spellEnd"/>
-            <w:r>
-              <w:rPr>
-                <w:sz w:val="20"/>
-              </w:rPr>
-              <w:t xml:space="preserve"> Generic Feed</w:t>
+              <w:t>TFS4916 – eCL Generic Feed</w:t>
             </w:r>
           </w:p>
           <w:p>
@@ -1332,21 +1294,7 @@
               <w:rPr>
                 <w:sz w:val="20"/>
               </w:rPr>
-              <w:t xml:space="preserve">TFS4916 – </w:t>
-            </w:r>
-            <w:proofErr w:type="spellStart"/>
-            <w:r>
-              <w:rPr>
-                <w:sz w:val="20"/>
-              </w:rPr>
-              <w:t>eCL</w:t>
-            </w:r>
-            <w:proofErr w:type="spellEnd"/>
-            <w:r>
-              <w:rPr>
-                <w:sz w:val="20"/>
-              </w:rPr>
-              <w:t xml:space="preserve"> Generic Feed</w:t>
+              <w:t>TFS4916 – eCL Generic Feed</w:t>
             </w:r>
           </w:p>
           <w:p>
@@ -1363,21 +1311,7 @@
               <w:rPr>
                 <w:sz w:val="20"/>
               </w:rPr>
-              <w:t xml:space="preserve">Added number 18 – </w:t>
-            </w:r>
-            <w:proofErr w:type="spellStart"/>
-            <w:r>
-              <w:rPr>
-                <w:sz w:val="20"/>
-              </w:rPr>
-              <w:t>EmailSent</w:t>
-            </w:r>
-            <w:proofErr w:type="spellEnd"/>
-            <w:r>
-              <w:rPr>
-                <w:sz w:val="20"/>
-              </w:rPr>
-              <w:t xml:space="preserve"> to 2.1</w:t>
+              <w:t>Added number 18 – EmailSent to 2.1</w:t>
             </w:r>
           </w:p>
         </w:tc>
@@ -1460,21 +1394,7 @@
               <w:rPr>
                 <w:sz w:val="20"/>
               </w:rPr>
-              <w:t xml:space="preserve">TFS5149 – </w:t>
-            </w:r>
-            <w:proofErr w:type="spellStart"/>
-            <w:r>
-              <w:rPr>
-                <w:sz w:val="20"/>
-              </w:rPr>
-              <w:t>eCL</w:t>
-            </w:r>
-            <w:proofErr w:type="spellEnd"/>
-            <w:r>
-              <w:rPr>
-                <w:sz w:val="20"/>
-              </w:rPr>
-              <w:t xml:space="preserve"> Requirement Document Cleanup</w:t>
+              <w:t>TFS5149 – eCL Requirement Document Cleanup</w:t>
             </w:r>
           </w:p>
           <w:p>
@@ -1508,21 +1428,7 @@
               <w:rPr>
                 <w:sz w:val="20"/>
               </w:rPr>
-              <w:t xml:space="preserve">Changed </w:t>
-            </w:r>
-            <w:proofErr w:type="spellStart"/>
-            <w:r>
-              <w:rPr>
-                <w:sz w:val="20"/>
-              </w:rPr>
-              <w:t>EmpID</w:t>
-            </w:r>
-            <w:proofErr w:type="spellEnd"/>
-            <w:r>
-              <w:rPr>
-                <w:sz w:val="20"/>
-              </w:rPr>
-              <w:t xml:space="preserve"> to 20 bytes</w:t>
+              <w:t>Changed EmpID to 20 bytes</w:t>
             </w:r>
           </w:p>
           <w:p>
@@ -1644,21 +1550,7 @@
               <w:rPr>
                 <w:sz w:val="20"/>
               </w:rPr>
-              <w:t xml:space="preserve">TFS7646 – </w:t>
-            </w:r>
-            <w:proofErr w:type="spellStart"/>
-            <w:r>
-              <w:rPr>
-                <w:sz w:val="20"/>
-              </w:rPr>
-              <w:t>eCL</w:t>
-            </w:r>
-            <w:proofErr w:type="spellEnd"/>
-            <w:r>
-              <w:rPr>
-                <w:sz w:val="20"/>
-              </w:rPr>
-              <w:t xml:space="preserve"> Discrepancy Feed</w:t>
+              <w:t>TFS7646 – eCL Discrepancy Feed</w:t>
             </w:r>
           </w:p>
           <w:p>
@@ -1724,7 +1616,13 @@
               <w:rPr>
                 <w:sz w:val="20"/>
               </w:rPr>
-              <w:t>10/12/20017</w:t>
+              <w:t>10/12/20</w:t>
+            </w:r>
+            <w:r>
+              <w:rPr>
+                <w:sz w:val="20"/>
+              </w:rPr>
+              <w:t>17</w:t>
             </w:r>
           </w:p>
         </w:tc>
@@ -1746,21 +1644,7 @@
               <w:rPr>
                 <w:sz w:val="20"/>
               </w:rPr>
-              <w:t xml:space="preserve">TFS8597 – </w:t>
-            </w:r>
-            <w:proofErr w:type="spellStart"/>
-            <w:r>
-              <w:rPr>
-                <w:sz w:val="20"/>
-              </w:rPr>
-              <w:t>eCL</w:t>
-            </w:r>
-            <w:proofErr w:type="spellEnd"/>
-            <w:r>
-              <w:rPr>
-                <w:sz w:val="20"/>
-              </w:rPr>
-              <w:t xml:space="preserve"> DTT Feed Changes</w:t>
+              <w:t>TFS8597 – eCL DTT Feed Changes</w:t>
             </w:r>
           </w:p>
           <w:p>
@@ -1773,22 +1657,12 @@
                 <w:sz w:val="20"/>
               </w:rPr>
             </w:pPr>
-            <w:bookmarkStart w:id="1" w:name="_GoBack"/>
             <w:r>
               <w:rPr>
                 <w:sz w:val="20"/>
               </w:rPr>
-              <w:t xml:space="preserve">Modified 1.1 5 </w:t>
-            </w:r>
-            <w:proofErr w:type="spellStart"/>
-            <w:r>
-              <w:rPr>
-                <w:sz w:val="20"/>
-              </w:rPr>
-              <w:t>strFormStatus</w:t>
-            </w:r>
-            <w:bookmarkEnd w:id="1"/>
-            <w:proofErr w:type="spellEnd"/>
+              <w:t>Modified 1.1 5 strFormStatus</w:t>
+            </w:r>
           </w:p>
         </w:tc>
         <w:tc>
@@ -1832,6 +1706,12 @@
                 <w:sz w:val="20"/>
               </w:rPr>
             </w:pPr>
+            <w:r>
+              <w:rPr>
+                <w:sz w:val="20"/>
+              </w:rPr>
+              <w:t>8/28/2019</w:t>
+            </w:r>
           </w:p>
         </w:tc>
         <w:tc>
@@ -1848,6 +1728,12 @@
                 <w:sz w:val="20"/>
               </w:rPr>
             </w:pPr>
+            <w:r>
+              <w:rPr>
+                <w:sz w:val="20"/>
+              </w:rPr>
+              <w:t>TFS 15095 – ATT - Create feed to eCL for Attendance Policy Earnback</w:t>
+            </w:r>
           </w:p>
         </w:tc>
         <w:tc>
@@ -1864,6 +1750,12 @@
                 <w:sz w:val="20"/>
               </w:rPr>
             </w:pPr>
+            <w:r>
+              <w:rPr>
+                <w:sz w:val="20"/>
+              </w:rPr>
+              <w:t>Brian Coughlin</w:t>
+            </w:r>
           </w:p>
         </w:tc>
       </w:tr>
@@ -2051,17 +1943,10 @@
           <w:szCs w:val="24"/>
         </w:rPr>
       </w:pPr>
-      <w:bookmarkStart w:id="2" w:name="_Toc321377922"/>
-      <w:proofErr w:type="spellStart"/>
-      <w:proofErr w:type="gramStart"/>
+      <w:bookmarkStart w:id="1" w:name="_Toc321377922"/>
       <w:r>
         <w:lastRenderedPageBreak/>
-        <w:t>eCoaching</w:t>
-      </w:r>
-      <w:proofErr w:type="spellEnd"/>
-      <w:proofErr w:type="gramEnd"/>
-      <w:r>
-        <w:t xml:space="preserve"> Log </w:t>
+        <w:t xml:space="preserve">eCoaching Log </w:t>
       </w:r>
       <w:r>
         <w:t>Generic</w:t>
@@ -2075,7 +1960,7 @@
       <w:r>
         <w:t xml:space="preserve"> Requirements</w:t>
       </w:r>
-      <w:bookmarkEnd w:id="2"/>
+      <w:bookmarkEnd w:id="1"/>
       <w:r>
         <w:br/>
       </w:r>
@@ -2145,21 +2030,12 @@
         </w:rPr>
         <w:t xml:space="preserve">nd layout format for the </w:t>
       </w:r>
-      <w:proofErr w:type="spellStart"/>
       <w:r>
         <w:rPr>
           <w:b w:val="0"/>
           <w:szCs w:val="24"/>
         </w:rPr>
-        <w:t>eCoaching</w:t>
-      </w:r>
-      <w:proofErr w:type="spellEnd"/>
-      <w:r>
-        <w:rPr>
-          <w:b w:val="0"/>
-          <w:szCs w:val="24"/>
-        </w:rPr>
-        <w:t xml:space="preserve"> Log</w:t>
+        <w:t>eCoaching Log</w:t>
       </w:r>
       <w:r>
         <w:rPr>
@@ -2401,7 +2277,6 @@
                 <w:szCs w:val="22"/>
               </w:rPr>
             </w:pPr>
-            <w:proofErr w:type="spellStart"/>
             <w:r>
               <w:rPr>
                 <w:sz w:val="22"/>
@@ -2409,7 +2284,6 @@
               </w:rPr>
               <w:t>numReportID</w:t>
             </w:r>
-            <w:proofErr w:type="spellEnd"/>
           </w:p>
         </w:tc>
         <w:tc>
@@ -2524,7 +2398,6 @@
                 <w:szCs w:val="22"/>
               </w:rPr>
             </w:pPr>
-            <w:proofErr w:type="spellStart"/>
             <w:r>
               <w:rPr>
                 <w:sz w:val="22"/>
@@ -2532,7 +2405,6 @@
               </w:rPr>
               <w:t>strReportCode</w:t>
             </w:r>
-            <w:proofErr w:type="spellEnd"/>
           </w:p>
         </w:tc>
         <w:tc>
@@ -2697,7 +2569,6 @@
                 <w:szCs w:val="22"/>
               </w:rPr>
             </w:pPr>
-            <w:proofErr w:type="spellStart"/>
             <w:r>
               <w:rPr>
                 <w:sz w:val="22"/>
@@ -2705,7 +2576,6 @@
               </w:rPr>
               <w:t>strFormType</w:t>
             </w:r>
-            <w:proofErr w:type="spellEnd"/>
           </w:p>
         </w:tc>
         <w:tc>
@@ -2806,7 +2676,6 @@
                 <w:szCs w:val="22"/>
               </w:rPr>
             </w:pPr>
-            <w:proofErr w:type="spellStart"/>
             <w:r>
               <w:rPr>
                 <w:sz w:val="22"/>
@@ -2814,7 +2683,6 @@
               </w:rPr>
               <w:t>strSource</w:t>
             </w:r>
-            <w:proofErr w:type="spellEnd"/>
           </w:p>
         </w:tc>
         <w:tc>
@@ -2937,7 +2805,6 @@
                 <w:szCs w:val="22"/>
               </w:rPr>
             </w:pPr>
-            <w:proofErr w:type="spellStart"/>
             <w:r>
               <w:rPr>
                 <w:sz w:val="22"/>
@@ -2945,7 +2812,6 @@
               </w:rPr>
               <w:t>strFormStatus</w:t>
             </w:r>
-            <w:proofErr w:type="spellEnd"/>
           </w:p>
         </w:tc>
         <w:tc>
@@ -3098,7 +2964,6 @@
                 <w:szCs w:val="22"/>
               </w:rPr>
             </w:pPr>
-            <w:proofErr w:type="spellStart"/>
             <w:r>
               <w:rPr>
                 <w:sz w:val="22"/>
@@ -3106,7 +2971,6 @@
               </w:rPr>
               <w:t>EventDate</w:t>
             </w:r>
-            <w:proofErr w:type="spellEnd"/>
           </w:p>
         </w:tc>
         <w:tc>
@@ -3677,7 +3541,6 @@
                 <w:szCs w:val="22"/>
               </w:rPr>
             </w:pPr>
-            <w:proofErr w:type="spellStart"/>
             <w:r>
               <w:rPr>
                 <w:sz w:val="22"/>
@@ -3685,7 +3548,6 @@
               </w:rPr>
               <w:t>SubmittedDate</w:t>
             </w:r>
-            <w:proofErr w:type="spellEnd"/>
           </w:p>
         </w:tc>
         <w:tc>
@@ -4257,7 +4119,6 @@
                 <w:szCs w:val="22"/>
               </w:rPr>
             </w:pPr>
-            <w:proofErr w:type="spellStart"/>
             <w:r>
               <w:rPr>
                 <w:sz w:val="22"/>
@@ -4265,7 +4126,6 @@
               </w:rPr>
               <w:t>StartDate</w:t>
             </w:r>
-            <w:proofErr w:type="spellEnd"/>
           </w:p>
         </w:tc>
         <w:tc>
@@ -4366,7 +4226,6 @@
                 <w:szCs w:val="22"/>
               </w:rPr>
             </w:pPr>
-            <w:proofErr w:type="spellStart"/>
             <w:r>
               <w:rPr>
                 <w:sz w:val="22"/>
@@ -4374,7 +4233,6 @@
               </w:rPr>
               <w:t>strSubmitterName</w:t>
             </w:r>
-            <w:proofErr w:type="spellEnd"/>
           </w:p>
         </w:tc>
         <w:tc>
@@ -4484,7 +4342,6 @@
                 <w:szCs w:val="22"/>
               </w:rPr>
             </w:pPr>
-            <w:proofErr w:type="spellStart"/>
             <w:r>
               <w:rPr>
                 <w:sz w:val="22"/>
@@ -4492,7 +4349,6 @@
               </w:rPr>
               <w:t>strSubmitterEmail</w:t>
             </w:r>
-            <w:proofErr w:type="spellEnd"/>
           </w:p>
           <w:p>
             <w:pPr>
@@ -4553,23 +4409,12 @@
                 <w:szCs w:val="22"/>
               </w:rPr>
             </w:pPr>
-            <w:proofErr w:type="spellStart"/>
-            <w:proofErr w:type="gramStart"/>
-            <w:r>
-              <w:rPr>
-                <w:sz w:val="22"/>
-                <w:szCs w:val="22"/>
-              </w:rPr>
-              <w:t>eMail</w:t>
-            </w:r>
-            <w:proofErr w:type="spellEnd"/>
-            <w:proofErr w:type="gramEnd"/>
-            <w:r>
-              <w:rPr>
-                <w:sz w:val="22"/>
-                <w:szCs w:val="22"/>
-              </w:rPr>
-              <w:t xml:space="preserve"> address of the submitter.</w:t>
+            <w:r>
+              <w:rPr>
+                <w:sz w:val="22"/>
+                <w:szCs w:val="22"/>
+              </w:rPr>
+              <w:t>eMail address of the submitter.</w:t>
             </w:r>
           </w:p>
         </w:tc>
@@ -4621,7 +4466,6 @@
                 <w:szCs w:val="22"/>
               </w:rPr>
             </w:pPr>
-            <w:proofErr w:type="spellStart"/>
             <w:r>
               <w:rPr>
                 <w:sz w:val="22"/>
@@ -4629,7 +4473,6 @@
               </w:rPr>
               <w:t>EmpID</w:t>
             </w:r>
-            <w:proofErr w:type="spellEnd"/>
           </w:p>
         </w:tc>
         <w:tc>
@@ -4746,7 +4589,6 @@
                 <w:szCs w:val="22"/>
               </w:rPr>
             </w:pPr>
-            <w:proofErr w:type="spellStart"/>
             <w:r>
               <w:rPr>
                 <w:sz w:val="22"/>
@@ -4754,7 +4596,6 @@
               </w:rPr>
               <w:t>strCSRSite</w:t>
             </w:r>
-            <w:proofErr w:type="spellEnd"/>
           </w:p>
         </w:tc>
         <w:tc>
@@ -4901,7 +4742,6 @@
                 <w:szCs w:val="22"/>
               </w:rPr>
             </w:pPr>
-            <w:proofErr w:type="spellStart"/>
             <w:r>
               <w:rPr>
                 <w:sz w:val="22"/>
@@ -4909,7 +4749,6 @@
               </w:rPr>
               <w:t>strCoachReason_Current_Coaching_Initiatives</w:t>
             </w:r>
-            <w:proofErr w:type="spellEnd"/>
           </w:p>
         </w:tc>
         <w:tc>
@@ -5034,7 +4873,6 @@
                 <w:szCs w:val="22"/>
               </w:rPr>
             </w:pPr>
-            <w:proofErr w:type="spellStart"/>
             <w:r>
               <w:rPr>
                 <w:sz w:val="22"/>
@@ -5042,7 +4880,6 @@
               </w:rPr>
               <w:t>txtDescription</w:t>
             </w:r>
-            <w:proofErr w:type="spellEnd"/>
           </w:p>
         </w:tc>
         <w:tc>
@@ -5159,7 +4996,6 @@
                 <w:szCs w:val="22"/>
               </w:rPr>
             </w:pPr>
-            <w:proofErr w:type="spellStart"/>
             <w:r>
               <w:rPr>
                 <w:sz w:val="22"/>
@@ -5167,7 +5003,6 @@
               </w:rPr>
               <w:t>strProgram</w:t>
             </w:r>
-            <w:proofErr w:type="spellEnd"/>
           </w:p>
         </w:tc>
         <w:tc>
@@ -5235,6 +5070,3137 @@
     </w:p>
     <w:p>
       <w:pPr>
+        <w:pStyle w:val="Heading3"/>
+      </w:pPr>
+      <w:r>
+        <w:t xml:space="preserve">The following chart defines the </w:t>
+      </w:r>
+      <w:r>
+        <w:t xml:space="preserve">Generic Other </w:t>
+      </w:r>
+      <w:r>
+        <w:t xml:space="preserve">Report Data File Elements and layout format for the eCoaching Log </w:t>
+      </w:r>
+      <w:r>
+        <w:t>Attendance Earnbacks</w:t>
+      </w:r>
+      <w:r>
+        <w:t xml:space="preserve"> </w:t>
+      </w:r>
+      <w:r>
+        <w:t xml:space="preserve">data file. </w:t>
+      </w:r>
+    </w:p>
+    <w:p>
+      <w:pPr>
+        <w:rPr>
+          <w:sz w:val="24"/>
+          <w:szCs w:val="24"/>
+        </w:rPr>
+      </w:pPr>
+    </w:p>
+    <w:tbl>
+      <w:tblPr>
+        <w:tblW w:w="9090" w:type="dxa"/>
+        <w:tblInd w:w="565" w:type="dxa"/>
+        <w:tblBorders>
+          <w:top w:val="single" w:sz="4" w:space="0" w:color="auto"/>
+          <w:left w:val="single" w:sz="4" w:space="0" w:color="auto"/>
+          <w:bottom w:val="single" w:sz="4" w:space="0" w:color="auto"/>
+          <w:right w:val="single" w:sz="4" w:space="0" w:color="auto"/>
+          <w:insideH w:val="single" w:sz="4" w:space="0" w:color="auto"/>
+          <w:insideV w:val="single" w:sz="4" w:space="0" w:color="auto"/>
+        </w:tblBorders>
+        <w:tblCellMar>
+          <w:top w:w="29" w:type="dxa"/>
+          <w:left w:w="115" w:type="dxa"/>
+          <w:bottom w:w="29" w:type="dxa"/>
+          <w:right w:w="115" w:type="dxa"/>
+        </w:tblCellMar>
+        <w:tblLook w:val="01E0" w:firstRow="1" w:lastRow="1" w:firstColumn="1" w:lastColumn="1" w:noHBand="0" w:noVBand="0"/>
+      </w:tblPr>
+      <w:tblGrid>
+        <w:gridCol w:w="936"/>
+        <w:gridCol w:w="3977"/>
+        <w:gridCol w:w="1531"/>
+        <w:gridCol w:w="2701"/>
+      </w:tblGrid>
+      <w:tr>
+        <w:trPr>
+          <w:tblHeader/>
+        </w:trPr>
+        <w:tc>
+          <w:tcPr>
+            <w:tcW w:w="1253" w:type="dxa"/>
+            <w:tcBorders>
+              <w:top w:val="single" w:sz="4" w:space="0" w:color="auto"/>
+              <w:left w:val="single" w:sz="4" w:space="0" w:color="auto"/>
+              <w:bottom w:val="single" w:sz="4" w:space="0" w:color="auto"/>
+              <w:right w:val="single" w:sz="4" w:space="0" w:color="auto"/>
+            </w:tcBorders>
+          </w:tcPr>
+          <w:p>
+            <w:pPr>
+              <w:rPr>
+                <w:b/>
+                <w:sz w:val="22"/>
+                <w:szCs w:val="22"/>
+              </w:rPr>
+            </w:pPr>
+            <w:r>
+              <w:rPr>
+                <w:b/>
+                <w:sz w:val="22"/>
+                <w:szCs w:val="22"/>
+              </w:rPr>
+              <w:lastRenderedPageBreak/>
+              <w:t>Element #</w:t>
+            </w:r>
+          </w:p>
+        </w:tc>
+        <w:tc>
+          <w:tcPr>
+            <w:tcW w:w="2250" w:type="dxa"/>
+            <w:tcBorders>
+              <w:top w:val="single" w:sz="4" w:space="0" w:color="auto"/>
+              <w:left w:val="single" w:sz="4" w:space="0" w:color="auto"/>
+              <w:bottom w:val="single" w:sz="4" w:space="0" w:color="auto"/>
+              <w:right w:val="single" w:sz="4" w:space="0" w:color="auto"/>
+            </w:tcBorders>
+          </w:tcPr>
+          <w:p>
+            <w:pPr>
+              <w:rPr>
+                <w:b/>
+                <w:sz w:val="22"/>
+                <w:szCs w:val="22"/>
+              </w:rPr>
+            </w:pPr>
+            <w:r>
+              <w:rPr>
+                <w:b/>
+                <w:sz w:val="22"/>
+                <w:szCs w:val="22"/>
+              </w:rPr>
+              <w:t>Field Name</w:t>
+            </w:r>
+          </w:p>
+        </w:tc>
+        <w:tc>
+          <w:tcPr>
+            <w:tcW w:w="1800" w:type="dxa"/>
+            <w:tcBorders>
+              <w:top w:val="single" w:sz="4" w:space="0" w:color="auto"/>
+              <w:left w:val="single" w:sz="4" w:space="0" w:color="auto"/>
+              <w:bottom w:val="single" w:sz="4" w:space="0" w:color="auto"/>
+              <w:right w:val="single" w:sz="4" w:space="0" w:color="auto"/>
+            </w:tcBorders>
+          </w:tcPr>
+          <w:p>
+            <w:pPr>
+              <w:rPr>
+                <w:b/>
+                <w:sz w:val="22"/>
+                <w:szCs w:val="22"/>
+              </w:rPr>
+            </w:pPr>
+            <w:r>
+              <w:rPr>
+                <w:b/>
+                <w:sz w:val="22"/>
+                <w:szCs w:val="22"/>
+              </w:rPr>
+              <w:t>Max Length / Field Format</w:t>
+            </w:r>
+          </w:p>
+        </w:tc>
+        <w:tc>
+          <w:tcPr>
+            <w:tcW w:w="3787" w:type="dxa"/>
+            <w:tcBorders>
+              <w:top w:val="single" w:sz="4" w:space="0" w:color="auto"/>
+              <w:left w:val="single" w:sz="4" w:space="0" w:color="auto"/>
+              <w:bottom w:val="single" w:sz="4" w:space="0" w:color="auto"/>
+              <w:right w:val="single" w:sz="4" w:space="0" w:color="auto"/>
+            </w:tcBorders>
+          </w:tcPr>
+          <w:p>
+            <w:pPr>
+              <w:rPr>
+                <w:b/>
+                <w:sz w:val="22"/>
+                <w:szCs w:val="22"/>
+              </w:rPr>
+            </w:pPr>
+            <w:r>
+              <w:rPr>
+                <w:b/>
+                <w:sz w:val="22"/>
+                <w:szCs w:val="22"/>
+              </w:rPr>
+              <w:t>Description</w:t>
+            </w:r>
+          </w:p>
+        </w:tc>
+      </w:tr>
+      <w:tr>
+        <w:trPr>
+          <w:tblHeader/>
+        </w:trPr>
+        <w:tc>
+          <w:tcPr>
+            <w:tcW w:w="1253" w:type="dxa"/>
+            <w:tcBorders>
+              <w:top w:val="single" w:sz="4" w:space="0" w:color="auto"/>
+              <w:left w:val="single" w:sz="4" w:space="0" w:color="auto"/>
+              <w:bottom w:val="single" w:sz="4" w:space="0" w:color="auto"/>
+              <w:right w:val="single" w:sz="4" w:space="0" w:color="auto"/>
+            </w:tcBorders>
+          </w:tcPr>
+          <w:p>
+            <w:pPr>
+              <w:pStyle w:val="TableText"/>
+              <w:ind w:left="360"/>
+              <w:rPr>
+                <w:b w:val="0"/>
+                <w:szCs w:val="22"/>
+              </w:rPr>
+            </w:pPr>
+            <w:r>
+              <w:rPr>
+                <w:b w:val="0"/>
+                <w:szCs w:val="22"/>
+              </w:rPr>
+              <w:t>1</w:t>
+            </w:r>
+          </w:p>
+        </w:tc>
+        <w:tc>
+          <w:tcPr>
+            <w:tcW w:w="2250" w:type="dxa"/>
+            <w:tcBorders>
+              <w:top w:val="single" w:sz="4" w:space="0" w:color="auto"/>
+              <w:left w:val="single" w:sz="4" w:space="0" w:color="auto"/>
+              <w:bottom w:val="single" w:sz="4" w:space="0" w:color="auto"/>
+              <w:right w:val="single" w:sz="4" w:space="0" w:color="auto"/>
+            </w:tcBorders>
+          </w:tcPr>
+          <w:p>
+            <w:pPr>
+              <w:rPr>
+                <w:sz w:val="22"/>
+                <w:szCs w:val="22"/>
+              </w:rPr>
+            </w:pPr>
+            <w:r>
+              <w:rPr>
+                <w:sz w:val="22"/>
+                <w:szCs w:val="22"/>
+              </w:rPr>
+              <w:t>numReportID</w:t>
+            </w:r>
+          </w:p>
+        </w:tc>
+        <w:tc>
+          <w:tcPr>
+            <w:tcW w:w="1800" w:type="dxa"/>
+            <w:tcBorders>
+              <w:top w:val="single" w:sz="4" w:space="0" w:color="auto"/>
+              <w:left w:val="single" w:sz="4" w:space="0" w:color="auto"/>
+              <w:bottom w:val="single" w:sz="4" w:space="0" w:color="auto"/>
+              <w:right w:val="single" w:sz="4" w:space="0" w:color="auto"/>
+            </w:tcBorders>
+          </w:tcPr>
+          <w:p>
+            <w:pPr>
+              <w:rPr>
+                <w:sz w:val="22"/>
+                <w:szCs w:val="22"/>
+              </w:rPr>
+            </w:pPr>
+            <w:r>
+              <w:rPr>
+                <w:sz w:val="22"/>
+                <w:szCs w:val="22"/>
+              </w:rPr>
+              <w:t>Numeric</w:t>
+            </w:r>
+          </w:p>
+        </w:tc>
+        <w:tc>
+          <w:tcPr>
+            <w:tcW w:w="3787" w:type="dxa"/>
+            <w:tcBorders>
+              <w:top w:val="single" w:sz="4" w:space="0" w:color="auto"/>
+              <w:left w:val="single" w:sz="4" w:space="0" w:color="auto"/>
+              <w:bottom w:val="single" w:sz="4" w:space="0" w:color="auto"/>
+              <w:right w:val="single" w:sz="4" w:space="0" w:color="auto"/>
+            </w:tcBorders>
+          </w:tcPr>
+          <w:p>
+            <w:pPr>
+              <w:rPr>
+                <w:sz w:val="22"/>
+                <w:szCs w:val="22"/>
+              </w:rPr>
+            </w:pPr>
+            <w:r>
+              <w:rPr>
+                <w:sz w:val="22"/>
+                <w:szCs w:val="22"/>
+              </w:rPr>
+              <w:t>Report ID is the unique indicator for the record.</w:t>
+            </w:r>
+          </w:p>
+        </w:tc>
+      </w:tr>
+      <w:tr>
+        <w:trPr>
+          <w:tblHeader/>
+        </w:trPr>
+        <w:tc>
+          <w:tcPr>
+            <w:tcW w:w="1253" w:type="dxa"/>
+            <w:tcBorders>
+              <w:top w:val="single" w:sz="4" w:space="0" w:color="auto"/>
+              <w:left w:val="single" w:sz="4" w:space="0" w:color="auto"/>
+              <w:bottom w:val="single" w:sz="4" w:space="0" w:color="auto"/>
+              <w:right w:val="single" w:sz="4" w:space="0" w:color="auto"/>
+            </w:tcBorders>
+          </w:tcPr>
+          <w:p>
+            <w:pPr>
+              <w:pStyle w:val="TableText"/>
+              <w:ind w:left="360"/>
+              <w:rPr>
+                <w:b w:val="0"/>
+                <w:szCs w:val="22"/>
+              </w:rPr>
+            </w:pPr>
+            <w:r>
+              <w:rPr>
+                <w:b w:val="0"/>
+                <w:szCs w:val="22"/>
+              </w:rPr>
+              <w:t>2</w:t>
+            </w:r>
+          </w:p>
+        </w:tc>
+        <w:tc>
+          <w:tcPr>
+            <w:tcW w:w="2250" w:type="dxa"/>
+            <w:tcBorders>
+              <w:top w:val="single" w:sz="4" w:space="0" w:color="auto"/>
+              <w:left w:val="single" w:sz="4" w:space="0" w:color="auto"/>
+              <w:bottom w:val="single" w:sz="4" w:space="0" w:color="auto"/>
+              <w:right w:val="single" w:sz="4" w:space="0" w:color="auto"/>
+            </w:tcBorders>
+          </w:tcPr>
+          <w:p>
+            <w:pPr>
+              <w:rPr>
+                <w:sz w:val="22"/>
+                <w:szCs w:val="22"/>
+              </w:rPr>
+            </w:pPr>
+            <w:r>
+              <w:rPr>
+                <w:sz w:val="22"/>
+                <w:szCs w:val="22"/>
+              </w:rPr>
+              <w:t>strReportCode</w:t>
+            </w:r>
+          </w:p>
+        </w:tc>
+        <w:tc>
+          <w:tcPr>
+            <w:tcW w:w="1800" w:type="dxa"/>
+            <w:tcBorders>
+              <w:top w:val="single" w:sz="4" w:space="0" w:color="auto"/>
+              <w:left w:val="single" w:sz="4" w:space="0" w:color="auto"/>
+              <w:bottom w:val="single" w:sz="4" w:space="0" w:color="auto"/>
+              <w:right w:val="single" w:sz="4" w:space="0" w:color="auto"/>
+            </w:tcBorders>
+          </w:tcPr>
+          <w:p>
+            <w:pPr>
+              <w:rPr>
+                <w:sz w:val="22"/>
+                <w:szCs w:val="22"/>
+              </w:rPr>
+            </w:pPr>
+            <w:r>
+              <w:rPr>
+                <w:sz w:val="22"/>
+                <w:szCs w:val="22"/>
+              </w:rPr>
+              <w:t>20 bytes,  3 character report code + CCYYMMDD</w:t>
+            </w:r>
+          </w:p>
+        </w:tc>
+        <w:tc>
+          <w:tcPr>
+            <w:tcW w:w="3787" w:type="dxa"/>
+            <w:tcBorders>
+              <w:top w:val="single" w:sz="4" w:space="0" w:color="auto"/>
+              <w:left w:val="single" w:sz="4" w:space="0" w:color="auto"/>
+              <w:bottom w:val="single" w:sz="4" w:space="0" w:color="auto"/>
+              <w:right w:val="single" w:sz="4" w:space="0" w:color="auto"/>
+            </w:tcBorders>
+          </w:tcPr>
+          <w:p>
+            <w:pPr>
+              <w:rPr>
+                <w:sz w:val="22"/>
+                <w:szCs w:val="22"/>
+              </w:rPr>
+            </w:pPr>
+            <w:r>
+              <w:rPr>
+                <w:sz w:val="22"/>
+                <w:szCs w:val="22"/>
+              </w:rPr>
+              <w:t>Report</w:t>
+            </w:r>
+            <w:r>
+              <w:rPr>
+                <w:sz w:val="22"/>
+                <w:szCs w:val="22"/>
+              </w:rPr>
+              <w:t xml:space="preserve"> code that corresponds to the specific report and date. </w:t>
+            </w:r>
+          </w:p>
+          <w:p>
+            <w:pPr>
+              <w:rPr>
+                <w:sz w:val="22"/>
+                <w:szCs w:val="22"/>
+              </w:rPr>
+            </w:pPr>
+            <w:r>
+              <w:rPr>
+                <w:sz w:val="22"/>
+                <w:szCs w:val="22"/>
+              </w:rPr>
+              <w:t>(</w:t>
+            </w:r>
+            <w:r>
+              <w:rPr>
+                <w:sz w:val="22"/>
+                <w:szCs w:val="22"/>
+              </w:rPr>
+              <w:t>APS</w:t>
+            </w:r>
+            <w:r>
+              <w:rPr>
+                <w:sz w:val="22"/>
+                <w:szCs w:val="22"/>
+              </w:rPr>
+              <w:t xml:space="preserve"> – </w:t>
+            </w:r>
+            <w:r>
+              <w:rPr>
+                <w:sz w:val="22"/>
+                <w:szCs w:val="22"/>
+              </w:rPr>
+              <w:t>22 Perfect Shifts</w:t>
+            </w:r>
+            <w:r>
+              <w:rPr>
+                <w:sz w:val="22"/>
+                <w:szCs w:val="22"/>
+              </w:rPr>
+              <w:t xml:space="preserve">, </w:t>
+            </w:r>
+            <w:r>
+              <w:rPr>
+                <w:sz w:val="22"/>
+                <w:szCs w:val="22"/>
+              </w:rPr>
+              <w:t>APW</w:t>
+            </w:r>
+            <w:r>
+              <w:rPr>
+                <w:sz w:val="22"/>
+                <w:szCs w:val="22"/>
+              </w:rPr>
+              <w:t xml:space="preserve"> – </w:t>
+            </w:r>
+            <w:r>
+              <w:rPr>
+                <w:sz w:val="22"/>
+                <w:szCs w:val="22"/>
+              </w:rPr>
+              <w:t>Perfect Week</w:t>
+            </w:r>
+            <w:r>
+              <w:rPr>
+                <w:sz w:val="22"/>
+                <w:szCs w:val="22"/>
+              </w:rPr>
+              <w:t>)</w:t>
+            </w:r>
+          </w:p>
+        </w:tc>
+      </w:tr>
+      <w:tr>
+        <w:trPr>
+          <w:tblHeader/>
+        </w:trPr>
+        <w:tc>
+          <w:tcPr>
+            <w:tcW w:w="1253" w:type="dxa"/>
+            <w:tcBorders>
+              <w:top w:val="single" w:sz="4" w:space="0" w:color="auto"/>
+              <w:left w:val="single" w:sz="4" w:space="0" w:color="auto"/>
+              <w:bottom w:val="single" w:sz="4" w:space="0" w:color="auto"/>
+              <w:right w:val="single" w:sz="4" w:space="0" w:color="auto"/>
+            </w:tcBorders>
+          </w:tcPr>
+          <w:p>
+            <w:pPr>
+              <w:pStyle w:val="TableText"/>
+              <w:ind w:left="360"/>
+              <w:rPr>
+                <w:b w:val="0"/>
+                <w:szCs w:val="22"/>
+              </w:rPr>
+            </w:pPr>
+            <w:r>
+              <w:rPr>
+                <w:b w:val="0"/>
+                <w:szCs w:val="22"/>
+              </w:rPr>
+              <w:t>3</w:t>
+            </w:r>
+          </w:p>
+        </w:tc>
+        <w:tc>
+          <w:tcPr>
+            <w:tcW w:w="2250" w:type="dxa"/>
+            <w:tcBorders>
+              <w:top w:val="single" w:sz="4" w:space="0" w:color="auto"/>
+              <w:left w:val="single" w:sz="4" w:space="0" w:color="auto"/>
+              <w:bottom w:val="single" w:sz="4" w:space="0" w:color="auto"/>
+              <w:right w:val="single" w:sz="4" w:space="0" w:color="auto"/>
+            </w:tcBorders>
+          </w:tcPr>
+          <w:p>
+            <w:pPr>
+              <w:rPr>
+                <w:sz w:val="22"/>
+                <w:szCs w:val="22"/>
+              </w:rPr>
+            </w:pPr>
+            <w:r>
+              <w:rPr>
+                <w:sz w:val="22"/>
+                <w:szCs w:val="22"/>
+              </w:rPr>
+              <w:t>strFormType</w:t>
+            </w:r>
+          </w:p>
+        </w:tc>
+        <w:tc>
+          <w:tcPr>
+            <w:tcW w:w="1800" w:type="dxa"/>
+            <w:tcBorders>
+              <w:top w:val="single" w:sz="4" w:space="0" w:color="auto"/>
+              <w:left w:val="single" w:sz="4" w:space="0" w:color="auto"/>
+              <w:bottom w:val="single" w:sz="4" w:space="0" w:color="auto"/>
+              <w:right w:val="single" w:sz="4" w:space="0" w:color="auto"/>
+            </w:tcBorders>
+          </w:tcPr>
+          <w:p>
+            <w:pPr>
+              <w:rPr>
+                <w:sz w:val="22"/>
+                <w:szCs w:val="22"/>
+              </w:rPr>
+            </w:pPr>
+            <w:r>
+              <w:rPr>
+                <w:sz w:val="22"/>
+                <w:szCs w:val="22"/>
+              </w:rPr>
+              <w:t>20 bytes, Alpha</w:t>
+            </w:r>
+          </w:p>
+        </w:tc>
+        <w:tc>
+          <w:tcPr>
+            <w:tcW w:w="3787" w:type="dxa"/>
+            <w:tcBorders>
+              <w:top w:val="single" w:sz="4" w:space="0" w:color="auto"/>
+              <w:left w:val="single" w:sz="4" w:space="0" w:color="auto"/>
+              <w:bottom w:val="single" w:sz="4" w:space="0" w:color="auto"/>
+              <w:right w:val="single" w:sz="4" w:space="0" w:color="auto"/>
+            </w:tcBorders>
+          </w:tcPr>
+          <w:p>
+            <w:pPr>
+              <w:rPr>
+                <w:sz w:val="22"/>
+                <w:szCs w:val="22"/>
+              </w:rPr>
+            </w:pPr>
+            <w:r>
+              <w:rPr>
+                <w:sz w:val="22"/>
+                <w:szCs w:val="22"/>
+              </w:rPr>
+              <w:t>Indirect</w:t>
+            </w:r>
+          </w:p>
+        </w:tc>
+      </w:tr>
+      <w:tr>
+        <w:trPr>
+          <w:tblHeader/>
+        </w:trPr>
+        <w:tc>
+          <w:tcPr>
+            <w:tcW w:w="1253" w:type="dxa"/>
+            <w:tcBorders>
+              <w:top w:val="single" w:sz="4" w:space="0" w:color="auto"/>
+              <w:left w:val="single" w:sz="4" w:space="0" w:color="auto"/>
+              <w:bottom w:val="single" w:sz="4" w:space="0" w:color="auto"/>
+              <w:right w:val="single" w:sz="4" w:space="0" w:color="auto"/>
+            </w:tcBorders>
+          </w:tcPr>
+          <w:p>
+            <w:pPr>
+              <w:pStyle w:val="TableText"/>
+              <w:ind w:left="360"/>
+              <w:rPr>
+                <w:b w:val="0"/>
+                <w:szCs w:val="22"/>
+              </w:rPr>
+            </w:pPr>
+            <w:r>
+              <w:rPr>
+                <w:b w:val="0"/>
+                <w:szCs w:val="22"/>
+              </w:rPr>
+              <w:t>4</w:t>
+            </w:r>
+          </w:p>
+        </w:tc>
+        <w:tc>
+          <w:tcPr>
+            <w:tcW w:w="2250" w:type="dxa"/>
+            <w:tcBorders>
+              <w:top w:val="single" w:sz="4" w:space="0" w:color="auto"/>
+              <w:left w:val="single" w:sz="4" w:space="0" w:color="auto"/>
+              <w:bottom w:val="single" w:sz="4" w:space="0" w:color="auto"/>
+              <w:right w:val="single" w:sz="4" w:space="0" w:color="auto"/>
+            </w:tcBorders>
+          </w:tcPr>
+          <w:p>
+            <w:pPr>
+              <w:rPr>
+                <w:sz w:val="22"/>
+                <w:szCs w:val="22"/>
+              </w:rPr>
+            </w:pPr>
+            <w:r>
+              <w:rPr>
+                <w:sz w:val="22"/>
+                <w:szCs w:val="22"/>
+              </w:rPr>
+              <w:t>strSource</w:t>
+            </w:r>
+          </w:p>
+        </w:tc>
+        <w:tc>
+          <w:tcPr>
+            <w:tcW w:w="1800" w:type="dxa"/>
+            <w:tcBorders>
+              <w:top w:val="single" w:sz="4" w:space="0" w:color="auto"/>
+              <w:left w:val="single" w:sz="4" w:space="0" w:color="auto"/>
+              <w:bottom w:val="single" w:sz="4" w:space="0" w:color="auto"/>
+              <w:right w:val="single" w:sz="4" w:space="0" w:color="auto"/>
+            </w:tcBorders>
+          </w:tcPr>
+          <w:p>
+            <w:pPr>
+              <w:rPr>
+                <w:sz w:val="22"/>
+                <w:szCs w:val="22"/>
+              </w:rPr>
+            </w:pPr>
+            <w:r>
+              <w:rPr>
+                <w:sz w:val="22"/>
+                <w:szCs w:val="22"/>
+              </w:rPr>
+              <w:t>60 bytes, Alpha/Numeric</w:t>
+            </w:r>
+          </w:p>
+        </w:tc>
+        <w:tc>
+          <w:tcPr>
+            <w:tcW w:w="3787" w:type="dxa"/>
+            <w:tcBorders>
+              <w:top w:val="single" w:sz="4" w:space="0" w:color="auto"/>
+              <w:left w:val="single" w:sz="4" w:space="0" w:color="auto"/>
+              <w:bottom w:val="single" w:sz="4" w:space="0" w:color="auto"/>
+              <w:right w:val="single" w:sz="4" w:space="0" w:color="auto"/>
+            </w:tcBorders>
+          </w:tcPr>
+          <w:p>
+            <w:pPr>
+              <w:rPr>
+                <w:sz w:val="22"/>
+                <w:szCs w:val="22"/>
+              </w:rPr>
+            </w:pPr>
+            <w:r>
+              <w:rPr>
+                <w:sz w:val="22"/>
+                <w:szCs w:val="22"/>
+              </w:rPr>
+              <w:t>Internal CCO Reporting</w:t>
+            </w:r>
+          </w:p>
+          <w:p>
+            <w:pPr>
+              <w:rPr>
+                <w:sz w:val="22"/>
+                <w:szCs w:val="22"/>
+              </w:rPr>
+            </w:pPr>
+          </w:p>
+        </w:tc>
+      </w:tr>
+      <w:tr>
+        <w:trPr>
+          <w:tblHeader/>
+        </w:trPr>
+        <w:tc>
+          <w:tcPr>
+            <w:tcW w:w="1253" w:type="dxa"/>
+            <w:tcBorders>
+              <w:top w:val="single" w:sz="4" w:space="0" w:color="auto"/>
+              <w:left w:val="single" w:sz="4" w:space="0" w:color="auto"/>
+              <w:bottom w:val="single" w:sz="4" w:space="0" w:color="auto"/>
+              <w:right w:val="single" w:sz="4" w:space="0" w:color="auto"/>
+            </w:tcBorders>
+          </w:tcPr>
+          <w:p>
+            <w:pPr>
+              <w:pStyle w:val="TableText"/>
+              <w:ind w:left="360"/>
+              <w:rPr>
+                <w:b w:val="0"/>
+                <w:szCs w:val="22"/>
+              </w:rPr>
+            </w:pPr>
+            <w:r>
+              <w:rPr>
+                <w:b w:val="0"/>
+                <w:szCs w:val="22"/>
+              </w:rPr>
+              <w:t>5</w:t>
+            </w:r>
+          </w:p>
+        </w:tc>
+        <w:tc>
+          <w:tcPr>
+            <w:tcW w:w="2250" w:type="dxa"/>
+            <w:tcBorders>
+              <w:top w:val="single" w:sz="4" w:space="0" w:color="auto"/>
+              <w:left w:val="single" w:sz="4" w:space="0" w:color="auto"/>
+              <w:bottom w:val="single" w:sz="4" w:space="0" w:color="auto"/>
+              <w:right w:val="single" w:sz="4" w:space="0" w:color="auto"/>
+            </w:tcBorders>
+          </w:tcPr>
+          <w:p>
+            <w:pPr>
+              <w:rPr>
+                <w:sz w:val="22"/>
+                <w:szCs w:val="22"/>
+              </w:rPr>
+            </w:pPr>
+            <w:r>
+              <w:rPr>
+                <w:sz w:val="22"/>
+                <w:szCs w:val="22"/>
+              </w:rPr>
+              <w:t>strFormStatus</w:t>
+            </w:r>
+          </w:p>
+        </w:tc>
+        <w:tc>
+          <w:tcPr>
+            <w:tcW w:w="1800" w:type="dxa"/>
+            <w:tcBorders>
+              <w:top w:val="single" w:sz="4" w:space="0" w:color="auto"/>
+              <w:left w:val="single" w:sz="4" w:space="0" w:color="auto"/>
+              <w:bottom w:val="single" w:sz="4" w:space="0" w:color="auto"/>
+              <w:right w:val="single" w:sz="4" w:space="0" w:color="auto"/>
+            </w:tcBorders>
+          </w:tcPr>
+          <w:p>
+            <w:pPr>
+              <w:rPr>
+                <w:sz w:val="22"/>
+                <w:szCs w:val="22"/>
+              </w:rPr>
+            </w:pPr>
+            <w:r>
+              <w:rPr>
+                <w:sz w:val="22"/>
+                <w:szCs w:val="22"/>
+              </w:rPr>
+              <w:t>30 bytes, Alpha</w:t>
+            </w:r>
+          </w:p>
+        </w:tc>
+        <w:tc>
+          <w:tcPr>
+            <w:tcW w:w="3787" w:type="dxa"/>
+            <w:tcBorders>
+              <w:top w:val="single" w:sz="4" w:space="0" w:color="auto"/>
+              <w:left w:val="single" w:sz="4" w:space="0" w:color="auto"/>
+              <w:bottom w:val="single" w:sz="4" w:space="0" w:color="auto"/>
+              <w:right w:val="single" w:sz="4" w:space="0" w:color="auto"/>
+            </w:tcBorders>
+          </w:tcPr>
+          <w:p>
+            <w:pPr>
+              <w:rPr>
+                <w:sz w:val="22"/>
+                <w:szCs w:val="22"/>
+              </w:rPr>
+            </w:pPr>
+            <w:r>
+              <w:rPr>
+                <w:sz w:val="22"/>
+                <w:szCs w:val="22"/>
+              </w:rPr>
+              <w:t>Status of the evaluation</w:t>
+            </w:r>
+            <w:r>
+              <w:rPr>
+                <w:sz w:val="22"/>
+                <w:szCs w:val="22"/>
+              </w:rPr>
+              <w:t>:</w:t>
+            </w:r>
+            <w:r>
+              <w:rPr>
+                <w:sz w:val="22"/>
+                <w:szCs w:val="22"/>
+              </w:rPr>
+              <w:t xml:space="preserve"> </w:t>
+            </w:r>
+          </w:p>
+          <w:p>
+            <w:pPr>
+              <w:rPr>
+                <w:sz w:val="22"/>
+                <w:szCs w:val="22"/>
+              </w:rPr>
+            </w:pPr>
+            <w:r>
+              <w:rPr>
+                <w:sz w:val="22"/>
+                <w:szCs w:val="22"/>
+              </w:rPr>
+              <w:t>Pending Acknowledgement</w:t>
+            </w:r>
+          </w:p>
+          <w:p>
+            <w:pPr>
+              <w:rPr>
+                <w:sz w:val="22"/>
+                <w:szCs w:val="22"/>
+              </w:rPr>
+            </w:pPr>
+          </w:p>
+        </w:tc>
+      </w:tr>
+      <w:tr>
+        <w:trPr>
+          <w:tblHeader/>
+        </w:trPr>
+        <w:tc>
+          <w:tcPr>
+            <w:tcW w:w="1253" w:type="dxa"/>
+            <w:tcBorders>
+              <w:top w:val="single" w:sz="4" w:space="0" w:color="auto"/>
+              <w:left w:val="single" w:sz="4" w:space="0" w:color="auto"/>
+              <w:bottom w:val="single" w:sz="4" w:space="0" w:color="auto"/>
+              <w:right w:val="single" w:sz="4" w:space="0" w:color="auto"/>
+            </w:tcBorders>
+          </w:tcPr>
+          <w:p>
+            <w:pPr>
+              <w:pStyle w:val="TableText"/>
+              <w:ind w:left="360"/>
+              <w:rPr>
+                <w:b w:val="0"/>
+                <w:szCs w:val="22"/>
+              </w:rPr>
+            </w:pPr>
+            <w:r>
+              <w:rPr>
+                <w:b w:val="0"/>
+                <w:szCs w:val="22"/>
+              </w:rPr>
+              <w:t>6</w:t>
+            </w:r>
+          </w:p>
+        </w:tc>
+        <w:tc>
+          <w:tcPr>
+            <w:tcW w:w="2250" w:type="dxa"/>
+            <w:tcBorders>
+              <w:top w:val="single" w:sz="4" w:space="0" w:color="auto"/>
+              <w:left w:val="single" w:sz="4" w:space="0" w:color="auto"/>
+              <w:bottom w:val="single" w:sz="4" w:space="0" w:color="auto"/>
+              <w:right w:val="single" w:sz="4" w:space="0" w:color="auto"/>
+            </w:tcBorders>
+          </w:tcPr>
+          <w:p>
+            <w:pPr>
+              <w:rPr>
+                <w:b/>
+                <w:sz w:val="22"/>
+                <w:szCs w:val="22"/>
+              </w:rPr>
+            </w:pPr>
+            <w:r>
+              <w:rPr>
+                <w:sz w:val="22"/>
+                <w:szCs w:val="22"/>
+              </w:rPr>
+              <w:t>EventDate</w:t>
+            </w:r>
+          </w:p>
+        </w:tc>
+        <w:tc>
+          <w:tcPr>
+            <w:tcW w:w="1800" w:type="dxa"/>
+            <w:tcBorders>
+              <w:top w:val="single" w:sz="4" w:space="0" w:color="auto"/>
+              <w:left w:val="single" w:sz="4" w:space="0" w:color="auto"/>
+              <w:bottom w:val="single" w:sz="4" w:space="0" w:color="auto"/>
+              <w:right w:val="single" w:sz="4" w:space="0" w:color="auto"/>
+            </w:tcBorders>
+          </w:tcPr>
+          <w:p>
+            <w:pPr>
+              <w:rPr>
+                <w:sz w:val="22"/>
+                <w:szCs w:val="22"/>
+              </w:rPr>
+            </w:pPr>
+            <w:r>
+              <w:rPr>
+                <w:sz w:val="22"/>
+                <w:szCs w:val="22"/>
+              </w:rPr>
+              <w:t>10 bytes, MM/DD/CCYY</w:t>
+            </w:r>
+          </w:p>
+        </w:tc>
+        <w:tc>
+          <w:tcPr>
+            <w:tcW w:w="3787" w:type="dxa"/>
+            <w:tcBorders>
+              <w:top w:val="single" w:sz="4" w:space="0" w:color="auto"/>
+              <w:left w:val="single" w:sz="4" w:space="0" w:color="auto"/>
+              <w:bottom w:val="single" w:sz="4" w:space="0" w:color="auto"/>
+              <w:right w:val="single" w:sz="4" w:space="0" w:color="auto"/>
+            </w:tcBorders>
+          </w:tcPr>
+          <w:p>
+            <w:pPr>
+              <w:rPr>
+                <w:sz w:val="22"/>
+                <w:szCs w:val="22"/>
+              </w:rPr>
+            </w:pPr>
+            <w:r>
+              <w:rPr>
+                <w:sz w:val="22"/>
+                <w:szCs w:val="22"/>
+              </w:rPr>
+              <w:t>Date of feed</w:t>
+            </w:r>
+            <w:r>
+              <w:rPr>
+                <w:vanish/>
+                <w:sz w:val="22"/>
+                <w:szCs w:val="22"/>
+              </w:rPr>
+              <w:t>e CSR’s sentuator IDcard as an opportunity or reinforcement</w:t>
+            </w:r>
+            <w:r>
+              <w:rPr>
+                <w:vanish/>
+                <w:sz w:val="22"/>
+                <w:szCs w:val="22"/>
+              </w:rPr>
+              <w:pgNum/>
+            </w:r>
+            <w:r>
+              <w:rPr>
+                <w:vanish/>
+                <w:sz w:val="22"/>
+                <w:szCs w:val="22"/>
+              </w:rPr>
+              <w:pgNum/>
+            </w:r>
+            <w:r>
+              <w:rPr>
+                <w:vanish/>
+                <w:sz w:val="22"/>
+                <w:szCs w:val="22"/>
+              </w:rPr>
+              <w:pgNum/>
+            </w:r>
+            <w:r>
+              <w:rPr>
+                <w:vanish/>
+                <w:sz w:val="22"/>
+                <w:szCs w:val="22"/>
+              </w:rPr>
+              <w:pgNum/>
+            </w:r>
+            <w:r>
+              <w:rPr>
+                <w:vanish/>
+                <w:sz w:val="22"/>
+                <w:szCs w:val="22"/>
+              </w:rPr>
+              <w:pgNum/>
+            </w:r>
+            <w:r>
+              <w:rPr>
+                <w:vanish/>
+                <w:sz w:val="22"/>
+                <w:szCs w:val="22"/>
+              </w:rPr>
+              <w:pgNum/>
+            </w:r>
+            <w:r>
+              <w:rPr>
+                <w:vanish/>
+                <w:sz w:val="22"/>
+                <w:szCs w:val="22"/>
+              </w:rPr>
+              <w:pgNum/>
+            </w:r>
+            <w:r>
+              <w:rPr>
+                <w:vanish/>
+                <w:sz w:val="22"/>
+                <w:szCs w:val="22"/>
+              </w:rPr>
+              <w:pgNum/>
+            </w:r>
+            <w:r>
+              <w:rPr>
+                <w:vanish/>
+                <w:sz w:val="22"/>
+                <w:szCs w:val="22"/>
+              </w:rPr>
+              <w:pgNum/>
+            </w:r>
+            <w:r>
+              <w:rPr>
+                <w:vanish/>
+                <w:sz w:val="22"/>
+                <w:szCs w:val="22"/>
+              </w:rPr>
+              <w:pgNum/>
+            </w:r>
+            <w:r>
+              <w:rPr>
+                <w:vanish/>
+                <w:sz w:val="22"/>
+                <w:szCs w:val="22"/>
+              </w:rPr>
+              <w:pgNum/>
+            </w:r>
+            <w:r>
+              <w:rPr>
+                <w:vanish/>
+                <w:sz w:val="22"/>
+                <w:szCs w:val="22"/>
+              </w:rPr>
+              <w:pgNum/>
+            </w:r>
+            <w:r>
+              <w:rPr>
+                <w:vanish/>
+                <w:sz w:val="22"/>
+                <w:szCs w:val="22"/>
+              </w:rPr>
+              <w:pgNum/>
+            </w:r>
+            <w:r>
+              <w:rPr>
+                <w:vanish/>
+                <w:sz w:val="22"/>
+                <w:szCs w:val="22"/>
+              </w:rPr>
+              <w:pgNum/>
+            </w:r>
+            <w:r>
+              <w:rPr>
+                <w:vanish/>
+                <w:sz w:val="22"/>
+                <w:szCs w:val="22"/>
+              </w:rPr>
+              <w:pgNum/>
+            </w:r>
+            <w:r>
+              <w:rPr>
+                <w:vanish/>
+                <w:sz w:val="22"/>
+                <w:szCs w:val="22"/>
+              </w:rPr>
+              <w:pgNum/>
+            </w:r>
+            <w:r>
+              <w:rPr>
+                <w:vanish/>
+                <w:sz w:val="22"/>
+                <w:szCs w:val="22"/>
+              </w:rPr>
+              <w:pgNum/>
+            </w:r>
+            <w:r>
+              <w:rPr>
+                <w:vanish/>
+                <w:sz w:val="22"/>
+                <w:szCs w:val="22"/>
+              </w:rPr>
+              <w:pgNum/>
+            </w:r>
+            <w:r>
+              <w:rPr>
+                <w:vanish/>
+                <w:sz w:val="22"/>
+                <w:szCs w:val="22"/>
+              </w:rPr>
+              <w:pgNum/>
+            </w:r>
+            <w:r>
+              <w:rPr>
+                <w:vanish/>
+                <w:sz w:val="22"/>
+                <w:szCs w:val="22"/>
+              </w:rPr>
+              <w:pgNum/>
+            </w:r>
+            <w:r>
+              <w:rPr>
+                <w:vanish/>
+                <w:sz w:val="22"/>
+                <w:szCs w:val="22"/>
+              </w:rPr>
+              <w:pgNum/>
+            </w:r>
+            <w:r>
+              <w:rPr>
+                <w:vanish/>
+                <w:sz w:val="22"/>
+                <w:szCs w:val="22"/>
+              </w:rPr>
+              <w:pgNum/>
+            </w:r>
+            <w:r>
+              <w:rPr>
+                <w:vanish/>
+                <w:sz w:val="22"/>
+                <w:szCs w:val="22"/>
+              </w:rPr>
+              <w:pgNum/>
+            </w:r>
+            <w:r>
+              <w:rPr>
+                <w:vanish/>
+                <w:sz w:val="22"/>
+                <w:szCs w:val="22"/>
+              </w:rPr>
+              <w:pgNum/>
+            </w:r>
+            <w:r>
+              <w:rPr>
+                <w:vanish/>
+                <w:sz w:val="22"/>
+                <w:szCs w:val="22"/>
+              </w:rPr>
+              <w:pgNum/>
+            </w:r>
+            <w:r>
+              <w:rPr>
+                <w:vanish/>
+                <w:sz w:val="22"/>
+                <w:szCs w:val="22"/>
+              </w:rPr>
+              <w:pgNum/>
+            </w:r>
+            <w:r>
+              <w:rPr>
+                <w:vanish/>
+                <w:sz w:val="22"/>
+                <w:szCs w:val="22"/>
+              </w:rPr>
+              <w:pgNum/>
+            </w:r>
+            <w:r>
+              <w:rPr>
+                <w:vanish/>
+                <w:sz w:val="22"/>
+                <w:szCs w:val="22"/>
+              </w:rPr>
+              <w:pgNum/>
+            </w:r>
+            <w:r>
+              <w:rPr>
+                <w:vanish/>
+                <w:sz w:val="22"/>
+                <w:szCs w:val="22"/>
+              </w:rPr>
+              <w:pgNum/>
+            </w:r>
+            <w:r>
+              <w:rPr>
+                <w:vanish/>
+                <w:sz w:val="22"/>
+                <w:szCs w:val="22"/>
+              </w:rPr>
+              <w:pgNum/>
+            </w:r>
+            <w:r>
+              <w:rPr>
+                <w:vanish/>
+                <w:sz w:val="22"/>
+                <w:szCs w:val="22"/>
+              </w:rPr>
+              <w:pgNum/>
+            </w:r>
+            <w:r>
+              <w:rPr>
+                <w:vanish/>
+                <w:sz w:val="22"/>
+                <w:szCs w:val="22"/>
+              </w:rPr>
+              <w:pgNum/>
+            </w:r>
+            <w:r>
+              <w:rPr>
+                <w:vanish/>
+                <w:sz w:val="22"/>
+                <w:szCs w:val="22"/>
+              </w:rPr>
+              <w:pgNum/>
+            </w:r>
+            <w:r>
+              <w:rPr>
+                <w:vanish/>
+                <w:sz w:val="22"/>
+                <w:szCs w:val="22"/>
+              </w:rPr>
+              <w:pgNum/>
+            </w:r>
+            <w:r>
+              <w:rPr>
+                <w:vanish/>
+                <w:sz w:val="22"/>
+                <w:szCs w:val="22"/>
+              </w:rPr>
+              <w:pgNum/>
+            </w:r>
+            <w:r>
+              <w:rPr>
+                <w:vanish/>
+                <w:sz w:val="22"/>
+                <w:szCs w:val="22"/>
+              </w:rPr>
+              <w:pgNum/>
+            </w:r>
+            <w:r>
+              <w:rPr>
+                <w:vanish/>
+                <w:sz w:val="22"/>
+                <w:szCs w:val="22"/>
+              </w:rPr>
+              <w:pgNum/>
+            </w:r>
+            <w:r>
+              <w:rPr>
+                <w:vanish/>
+                <w:sz w:val="22"/>
+                <w:szCs w:val="22"/>
+              </w:rPr>
+              <w:pgNum/>
+            </w:r>
+            <w:r>
+              <w:rPr>
+                <w:vanish/>
+                <w:sz w:val="22"/>
+                <w:szCs w:val="22"/>
+              </w:rPr>
+              <w:pgNum/>
+            </w:r>
+            <w:r>
+              <w:rPr>
+                <w:vanish/>
+                <w:sz w:val="22"/>
+                <w:szCs w:val="22"/>
+              </w:rPr>
+              <w:pgNum/>
+            </w:r>
+            <w:r>
+              <w:rPr>
+                <w:vanish/>
+                <w:sz w:val="22"/>
+                <w:szCs w:val="22"/>
+              </w:rPr>
+              <w:pgNum/>
+            </w:r>
+            <w:r>
+              <w:rPr>
+                <w:vanish/>
+                <w:sz w:val="22"/>
+                <w:szCs w:val="22"/>
+              </w:rPr>
+              <w:pgNum/>
+            </w:r>
+            <w:r>
+              <w:rPr>
+                <w:vanish/>
+                <w:sz w:val="22"/>
+                <w:szCs w:val="22"/>
+              </w:rPr>
+              <w:pgNum/>
+            </w:r>
+            <w:r>
+              <w:rPr>
+                <w:vanish/>
+                <w:sz w:val="22"/>
+                <w:szCs w:val="22"/>
+              </w:rPr>
+              <w:pgNum/>
+            </w:r>
+            <w:r>
+              <w:rPr>
+                <w:vanish/>
+                <w:sz w:val="22"/>
+                <w:szCs w:val="22"/>
+              </w:rPr>
+              <w:pgNum/>
+            </w:r>
+            <w:r>
+              <w:rPr>
+                <w:vanish/>
+                <w:sz w:val="22"/>
+                <w:szCs w:val="22"/>
+              </w:rPr>
+              <w:pgNum/>
+            </w:r>
+            <w:r>
+              <w:rPr>
+                <w:vanish/>
+                <w:sz w:val="22"/>
+                <w:szCs w:val="22"/>
+              </w:rPr>
+              <w:pgNum/>
+            </w:r>
+            <w:r>
+              <w:rPr>
+                <w:vanish/>
+                <w:sz w:val="22"/>
+                <w:szCs w:val="22"/>
+              </w:rPr>
+              <w:pgNum/>
+            </w:r>
+            <w:r>
+              <w:rPr>
+                <w:vanish/>
+                <w:sz w:val="22"/>
+                <w:szCs w:val="22"/>
+              </w:rPr>
+              <w:pgNum/>
+            </w:r>
+            <w:r>
+              <w:rPr>
+                <w:vanish/>
+                <w:sz w:val="22"/>
+                <w:szCs w:val="22"/>
+              </w:rPr>
+              <w:pgNum/>
+            </w:r>
+            <w:r>
+              <w:rPr>
+                <w:vanish/>
+                <w:sz w:val="22"/>
+                <w:szCs w:val="22"/>
+              </w:rPr>
+              <w:pgNum/>
+            </w:r>
+            <w:r>
+              <w:rPr>
+                <w:vanish/>
+                <w:sz w:val="22"/>
+                <w:szCs w:val="22"/>
+              </w:rPr>
+              <w:pgNum/>
+            </w:r>
+            <w:r>
+              <w:rPr>
+                <w:vanish/>
+                <w:sz w:val="22"/>
+                <w:szCs w:val="22"/>
+              </w:rPr>
+              <w:pgNum/>
+            </w:r>
+            <w:r>
+              <w:rPr>
+                <w:vanish/>
+                <w:sz w:val="22"/>
+                <w:szCs w:val="22"/>
+              </w:rPr>
+              <w:pgNum/>
+            </w:r>
+            <w:r>
+              <w:rPr>
+                <w:vanish/>
+                <w:sz w:val="22"/>
+                <w:szCs w:val="22"/>
+              </w:rPr>
+              <w:pgNum/>
+            </w:r>
+            <w:r>
+              <w:rPr>
+                <w:vanish/>
+                <w:sz w:val="22"/>
+                <w:szCs w:val="22"/>
+              </w:rPr>
+              <w:pgNum/>
+            </w:r>
+          </w:p>
+        </w:tc>
+      </w:tr>
+      <w:tr>
+        <w:trPr>
+          <w:tblHeader/>
+        </w:trPr>
+        <w:tc>
+          <w:tcPr>
+            <w:tcW w:w="1253" w:type="dxa"/>
+            <w:tcBorders>
+              <w:top w:val="single" w:sz="4" w:space="0" w:color="auto"/>
+              <w:left w:val="single" w:sz="4" w:space="0" w:color="auto"/>
+              <w:bottom w:val="single" w:sz="4" w:space="0" w:color="auto"/>
+              <w:right w:val="single" w:sz="4" w:space="0" w:color="auto"/>
+            </w:tcBorders>
+          </w:tcPr>
+          <w:p>
+            <w:pPr>
+              <w:pStyle w:val="TableText"/>
+              <w:ind w:left="360"/>
+              <w:rPr>
+                <w:b w:val="0"/>
+                <w:szCs w:val="22"/>
+              </w:rPr>
+            </w:pPr>
+            <w:r>
+              <w:rPr>
+                <w:b w:val="0"/>
+                <w:szCs w:val="22"/>
+              </w:rPr>
+              <w:t>7</w:t>
+            </w:r>
+          </w:p>
+        </w:tc>
+        <w:tc>
+          <w:tcPr>
+            <w:tcW w:w="2250" w:type="dxa"/>
+            <w:tcBorders>
+              <w:top w:val="single" w:sz="4" w:space="0" w:color="auto"/>
+              <w:left w:val="single" w:sz="4" w:space="0" w:color="auto"/>
+              <w:bottom w:val="single" w:sz="4" w:space="0" w:color="auto"/>
+              <w:right w:val="single" w:sz="4" w:space="0" w:color="auto"/>
+            </w:tcBorders>
+          </w:tcPr>
+          <w:p>
+            <w:pPr>
+              <w:rPr>
+                <w:sz w:val="22"/>
+                <w:szCs w:val="22"/>
+              </w:rPr>
+            </w:pPr>
+            <w:r>
+              <w:rPr>
+                <w:sz w:val="22"/>
+                <w:szCs w:val="22"/>
+              </w:rPr>
+              <w:t>SubmittedDate</w:t>
+            </w:r>
+          </w:p>
+        </w:tc>
+        <w:tc>
+          <w:tcPr>
+            <w:tcW w:w="1800" w:type="dxa"/>
+            <w:tcBorders>
+              <w:top w:val="single" w:sz="4" w:space="0" w:color="auto"/>
+              <w:left w:val="single" w:sz="4" w:space="0" w:color="auto"/>
+              <w:bottom w:val="single" w:sz="4" w:space="0" w:color="auto"/>
+              <w:right w:val="single" w:sz="4" w:space="0" w:color="auto"/>
+            </w:tcBorders>
+          </w:tcPr>
+          <w:p>
+            <w:pPr>
+              <w:rPr>
+                <w:sz w:val="22"/>
+                <w:szCs w:val="22"/>
+              </w:rPr>
+            </w:pPr>
+            <w:r>
+              <w:rPr>
+                <w:sz w:val="22"/>
+                <w:szCs w:val="22"/>
+              </w:rPr>
+              <w:t>10 bytes, MM/DD/CCYY</w:t>
+            </w:r>
+          </w:p>
+        </w:tc>
+        <w:tc>
+          <w:tcPr>
+            <w:tcW w:w="3787" w:type="dxa"/>
+            <w:tcBorders>
+              <w:top w:val="single" w:sz="4" w:space="0" w:color="auto"/>
+              <w:left w:val="single" w:sz="4" w:space="0" w:color="auto"/>
+              <w:bottom w:val="single" w:sz="4" w:space="0" w:color="auto"/>
+              <w:right w:val="single" w:sz="4" w:space="0" w:color="auto"/>
+            </w:tcBorders>
+          </w:tcPr>
+          <w:p>
+            <w:pPr>
+              <w:rPr>
+                <w:sz w:val="22"/>
+                <w:szCs w:val="22"/>
+              </w:rPr>
+            </w:pPr>
+            <w:r>
+              <w:rPr>
+                <w:sz w:val="22"/>
+                <w:szCs w:val="22"/>
+              </w:rPr>
+              <w:t>Date of feed</w:t>
+            </w:r>
+          </w:p>
+          <w:p>
+            <w:pPr>
+              <w:rPr>
+                <w:sz w:val="22"/>
+                <w:szCs w:val="22"/>
+              </w:rPr>
+            </w:pPr>
+            <w:r>
+              <w:rPr>
+                <w:vanish/>
+                <w:sz w:val="22"/>
+                <w:szCs w:val="22"/>
+              </w:rPr>
+              <w:t>e CSR’s sentuator IDcard as an opportunity or reinforcement</w:t>
+            </w:r>
+            <w:r>
+              <w:rPr>
+                <w:vanish/>
+                <w:sz w:val="22"/>
+                <w:szCs w:val="22"/>
+              </w:rPr>
+              <w:pgNum/>
+            </w:r>
+            <w:r>
+              <w:rPr>
+                <w:vanish/>
+                <w:sz w:val="22"/>
+                <w:szCs w:val="22"/>
+              </w:rPr>
+              <w:pgNum/>
+            </w:r>
+            <w:r>
+              <w:rPr>
+                <w:vanish/>
+                <w:sz w:val="22"/>
+                <w:szCs w:val="22"/>
+              </w:rPr>
+              <w:pgNum/>
+            </w:r>
+            <w:r>
+              <w:rPr>
+                <w:vanish/>
+                <w:sz w:val="22"/>
+                <w:szCs w:val="22"/>
+              </w:rPr>
+              <w:pgNum/>
+            </w:r>
+            <w:r>
+              <w:rPr>
+                <w:vanish/>
+                <w:sz w:val="22"/>
+                <w:szCs w:val="22"/>
+              </w:rPr>
+              <w:pgNum/>
+            </w:r>
+            <w:r>
+              <w:rPr>
+                <w:vanish/>
+                <w:sz w:val="22"/>
+                <w:szCs w:val="22"/>
+              </w:rPr>
+              <w:pgNum/>
+            </w:r>
+            <w:r>
+              <w:rPr>
+                <w:vanish/>
+                <w:sz w:val="22"/>
+                <w:szCs w:val="22"/>
+              </w:rPr>
+              <w:pgNum/>
+            </w:r>
+            <w:r>
+              <w:rPr>
+                <w:vanish/>
+                <w:sz w:val="22"/>
+                <w:szCs w:val="22"/>
+              </w:rPr>
+              <w:pgNum/>
+            </w:r>
+            <w:r>
+              <w:rPr>
+                <w:vanish/>
+                <w:sz w:val="22"/>
+                <w:szCs w:val="22"/>
+              </w:rPr>
+              <w:pgNum/>
+            </w:r>
+            <w:r>
+              <w:rPr>
+                <w:vanish/>
+                <w:sz w:val="22"/>
+                <w:szCs w:val="22"/>
+              </w:rPr>
+              <w:pgNum/>
+            </w:r>
+            <w:r>
+              <w:rPr>
+                <w:vanish/>
+                <w:sz w:val="22"/>
+                <w:szCs w:val="22"/>
+              </w:rPr>
+              <w:pgNum/>
+            </w:r>
+            <w:r>
+              <w:rPr>
+                <w:vanish/>
+                <w:sz w:val="22"/>
+                <w:szCs w:val="22"/>
+              </w:rPr>
+              <w:pgNum/>
+            </w:r>
+            <w:r>
+              <w:rPr>
+                <w:vanish/>
+                <w:sz w:val="22"/>
+                <w:szCs w:val="22"/>
+              </w:rPr>
+              <w:pgNum/>
+            </w:r>
+            <w:r>
+              <w:rPr>
+                <w:vanish/>
+                <w:sz w:val="22"/>
+                <w:szCs w:val="22"/>
+              </w:rPr>
+              <w:pgNum/>
+            </w:r>
+            <w:r>
+              <w:rPr>
+                <w:vanish/>
+                <w:sz w:val="22"/>
+                <w:szCs w:val="22"/>
+              </w:rPr>
+              <w:pgNum/>
+            </w:r>
+            <w:r>
+              <w:rPr>
+                <w:vanish/>
+                <w:sz w:val="22"/>
+                <w:szCs w:val="22"/>
+              </w:rPr>
+              <w:pgNum/>
+            </w:r>
+            <w:r>
+              <w:rPr>
+                <w:vanish/>
+                <w:sz w:val="22"/>
+                <w:szCs w:val="22"/>
+              </w:rPr>
+              <w:pgNum/>
+            </w:r>
+            <w:r>
+              <w:rPr>
+                <w:vanish/>
+                <w:sz w:val="22"/>
+                <w:szCs w:val="22"/>
+              </w:rPr>
+              <w:pgNum/>
+            </w:r>
+            <w:r>
+              <w:rPr>
+                <w:vanish/>
+                <w:sz w:val="22"/>
+                <w:szCs w:val="22"/>
+              </w:rPr>
+              <w:pgNum/>
+            </w:r>
+            <w:r>
+              <w:rPr>
+                <w:vanish/>
+                <w:sz w:val="22"/>
+                <w:szCs w:val="22"/>
+              </w:rPr>
+              <w:pgNum/>
+            </w:r>
+            <w:r>
+              <w:rPr>
+                <w:vanish/>
+                <w:sz w:val="22"/>
+                <w:szCs w:val="22"/>
+              </w:rPr>
+              <w:pgNum/>
+            </w:r>
+            <w:r>
+              <w:rPr>
+                <w:vanish/>
+                <w:sz w:val="22"/>
+                <w:szCs w:val="22"/>
+              </w:rPr>
+              <w:pgNum/>
+            </w:r>
+            <w:r>
+              <w:rPr>
+                <w:vanish/>
+                <w:sz w:val="22"/>
+                <w:szCs w:val="22"/>
+              </w:rPr>
+              <w:pgNum/>
+            </w:r>
+            <w:r>
+              <w:rPr>
+                <w:vanish/>
+                <w:sz w:val="22"/>
+                <w:szCs w:val="22"/>
+              </w:rPr>
+              <w:pgNum/>
+            </w:r>
+            <w:r>
+              <w:rPr>
+                <w:vanish/>
+                <w:sz w:val="22"/>
+                <w:szCs w:val="22"/>
+              </w:rPr>
+              <w:pgNum/>
+            </w:r>
+            <w:r>
+              <w:rPr>
+                <w:vanish/>
+                <w:sz w:val="22"/>
+                <w:szCs w:val="22"/>
+              </w:rPr>
+              <w:pgNum/>
+            </w:r>
+            <w:r>
+              <w:rPr>
+                <w:vanish/>
+                <w:sz w:val="22"/>
+                <w:szCs w:val="22"/>
+              </w:rPr>
+              <w:pgNum/>
+            </w:r>
+            <w:r>
+              <w:rPr>
+                <w:vanish/>
+                <w:sz w:val="22"/>
+                <w:szCs w:val="22"/>
+              </w:rPr>
+              <w:pgNum/>
+            </w:r>
+            <w:r>
+              <w:rPr>
+                <w:vanish/>
+                <w:sz w:val="22"/>
+                <w:szCs w:val="22"/>
+              </w:rPr>
+              <w:pgNum/>
+            </w:r>
+            <w:r>
+              <w:rPr>
+                <w:vanish/>
+                <w:sz w:val="22"/>
+                <w:szCs w:val="22"/>
+              </w:rPr>
+              <w:pgNum/>
+            </w:r>
+            <w:r>
+              <w:rPr>
+                <w:vanish/>
+                <w:sz w:val="22"/>
+                <w:szCs w:val="22"/>
+              </w:rPr>
+              <w:pgNum/>
+            </w:r>
+            <w:r>
+              <w:rPr>
+                <w:vanish/>
+                <w:sz w:val="22"/>
+                <w:szCs w:val="22"/>
+              </w:rPr>
+              <w:pgNum/>
+            </w:r>
+            <w:r>
+              <w:rPr>
+                <w:vanish/>
+                <w:sz w:val="22"/>
+                <w:szCs w:val="22"/>
+              </w:rPr>
+              <w:pgNum/>
+            </w:r>
+            <w:r>
+              <w:rPr>
+                <w:vanish/>
+                <w:sz w:val="22"/>
+                <w:szCs w:val="22"/>
+              </w:rPr>
+              <w:pgNum/>
+            </w:r>
+            <w:r>
+              <w:rPr>
+                <w:vanish/>
+                <w:sz w:val="22"/>
+                <w:szCs w:val="22"/>
+              </w:rPr>
+              <w:pgNum/>
+            </w:r>
+            <w:r>
+              <w:rPr>
+                <w:vanish/>
+                <w:sz w:val="22"/>
+                <w:szCs w:val="22"/>
+              </w:rPr>
+              <w:pgNum/>
+            </w:r>
+            <w:r>
+              <w:rPr>
+                <w:vanish/>
+                <w:sz w:val="22"/>
+                <w:szCs w:val="22"/>
+              </w:rPr>
+              <w:pgNum/>
+            </w:r>
+            <w:r>
+              <w:rPr>
+                <w:vanish/>
+                <w:sz w:val="22"/>
+                <w:szCs w:val="22"/>
+              </w:rPr>
+              <w:pgNum/>
+            </w:r>
+            <w:r>
+              <w:rPr>
+                <w:vanish/>
+                <w:sz w:val="22"/>
+                <w:szCs w:val="22"/>
+              </w:rPr>
+              <w:pgNum/>
+            </w:r>
+            <w:r>
+              <w:rPr>
+                <w:vanish/>
+                <w:sz w:val="22"/>
+                <w:szCs w:val="22"/>
+              </w:rPr>
+              <w:pgNum/>
+            </w:r>
+            <w:r>
+              <w:rPr>
+                <w:vanish/>
+                <w:sz w:val="22"/>
+                <w:szCs w:val="22"/>
+              </w:rPr>
+              <w:pgNum/>
+            </w:r>
+            <w:r>
+              <w:rPr>
+                <w:vanish/>
+                <w:sz w:val="22"/>
+                <w:szCs w:val="22"/>
+              </w:rPr>
+              <w:pgNum/>
+            </w:r>
+            <w:r>
+              <w:rPr>
+                <w:vanish/>
+                <w:sz w:val="22"/>
+                <w:szCs w:val="22"/>
+              </w:rPr>
+              <w:pgNum/>
+            </w:r>
+            <w:r>
+              <w:rPr>
+                <w:vanish/>
+                <w:sz w:val="22"/>
+                <w:szCs w:val="22"/>
+              </w:rPr>
+              <w:pgNum/>
+            </w:r>
+            <w:r>
+              <w:rPr>
+                <w:vanish/>
+                <w:sz w:val="22"/>
+                <w:szCs w:val="22"/>
+              </w:rPr>
+              <w:pgNum/>
+            </w:r>
+            <w:r>
+              <w:rPr>
+                <w:vanish/>
+                <w:sz w:val="22"/>
+                <w:szCs w:val="22"/>
+              </w:rPr>
+              <w:pgNum/>
+            </w:r>
+            <w:r>
+              <w:rPr>
+                <w:vanish/>
+                <w:sz w:val="22"/>
+                <w:szCs w:val="22"/>
+              </w:rPr>
+              <w:pgNum/>
+            </w:r>
+            <w:r>
+              <w:rPr>
+                <w:vanish/>
+                <w:sz w:val="22"/>
+                <w:szCs w:val="22"/>
+              </w:rPr>
+              <w:pgNum/>
+            </w:r>
+            <w:r>
+              <w:rPr>
+                <w:vanish/>
+                <w:sz w:val="22"/>
+                <w:szCs w:val="22"/>
+              </w:rPr>
+              <w:pgNum/>
+            </w:r>
+            <w:r>
+              <w:rPr>
+                <w:vanish/>
+                <w:sz w:val="22"/>
+                <w:szCs w:val="22"/>
+              </w:rPr>
+              <w:pgNum/>
+            </w:r>
+            <w:r>
+              <w:rPr>
+                <w:vanish/>
+                <w:sz w:val="22"/>
+                <w:szCs w:val="22"/>
+              </w:rPr>
+              <w:pgNum/>
+            </w:r>
+            <w:r>
+              <w:rPr>
+                <w:vanish/>
+                <w:sz w:val="22"/>
+                <w:szCs w:val="22"/>
+              </w:rPr>
+              <w:pgNum/>
+            </w:r>
+            <w:r>
+              <w:rPr>
+                <w:vanish/>
+                <w:sz w:val="22"/>
+                <w:szCs w:val="22"/>
+              </w:rPr>
+              <w:pgNum/>
+            </w:r>
+            <w:r>
+              <w:rPr>
+                <w:vanish/>
+                <w:sz w:val="22"/>
+                <w:szCs w:val="22"/>
+              </w:rPr>
+              <w:pgNum/>
+            </w:r>
+            <w:r>
+              <w:rPr>
+                <w:vanish/>
+                <w:sz w:val="22"/>
+                <w:szCs w:val="22"/>
+              </w:rPr>
+              <w:pgNum/>
+            </w:r>
+            <w:r>
+              <w:rPr>
+                <w:vanish/>
+                <w:sz w:val="22"/>
+                <w:szCs w:val="22"/>
+              </w:rPr>
+              <w:pgNum/>
+            </w:r>
+          </w:p>
+        </w:tc>
+      </w:tr>
+      <w:tr>
+        <w:trPr>
+          <w:tblHeader/>
+        </w:trPr>
+        <w:tc>
+          <w:tcPr>
+            <w:tcW w:w="1253" w:type="dxa"/>
+            <w:tcBorders>
+              <w:top w:val="single" w:sz="4" w:space="0" w:color="auto"/>
+              <w:left w:val="single" w:sz="4" w:space="0" w:color="auto"/>
+              <w:bottom w:val="single" w:sz="4" w:space="0" w:color="auto"/>
+              <w:right w:val="single" w:sz="4" w:space="0" w:color="auto"/>
+            </w:tcBorders>
+          </w:tcPr>
+          <w:p>
+            <w:pPr>
+              <w:pStyle w:val="TableText"/>
+              <w:ind w:left="360"/>
+              <w:rPr>
+                <w:b w:val="0"/>
+                <w:szCs w:val="22"/>
+              </w:rPr>
+            </w:pPr>
+            <w:r>
+              <w:rPr>
+                <w:b w:val="0"/>
+                <w:szCs w:val="22"/>
+              </w:rPr>
+              <w:t>8</w:t>
+            </w:r>
+          </w:p>
+        </w:tc>
+        <w:tc>
+          <w:tcPr>
+            <w:tcW w:w="2250" w:type="dxa"/>
+            <w:tcBorders>
+              <w:top w:val="single" w:sz="4" w:space="0" w:color="auto"/>
+              <w:left w:val="single" w:sz="4" w:space="0" w:color="auto"/>
+              <w:bottom w:val="single" w:sz="4" w:space="0" w:color="auto"/>
+              <w:right w:val="single" w:sz="4" w:space="0" w:color="auto"/>
+            </w:tcBorders>
+          </w:tcPr>
+          <w:p>
+            <w:pPr>
+              <w:rPr>
+                <w:sz w:val="22"/>
+                <w:szCs w:val="22"/>
+              </w:rPr>
+            </w:pPr>
+            <w:r>
+              <w:rPr>
+                <w:sz w:val="22"/>
+                <w:szCs w:val="22"/>
+              </w:rPr>
+              <w:t>StartDate</w:t>
+            </w:r>
+          </w:p>
+        </w:tc>
+        <w:tc>
+          <w:tcPr>
+            <w:tcW w:w="1800" w:type="dxa"/>
+            <w:tcBorders>
+              <w:top w:val="single" w:sz="4" w:space="0" w:color="auto"/>
+              <w:left w:val="single" w:sz="4" w:space="0" w:color="auto"/>
+              <w:bottom w:val="single" w:sz="4" w:space="0" w:color="auto"/>
+              <w:right w:val="single" w:sz="4" w:space="0" w:color="auto"/>
+            </w:tcBorders>
+          </w:tcPr>
+          <w:p>
+            <w:pPr>
+              <w:rPr>
+                <w:sz w:val="22"/>
+                <w:szCs w:val="22"/>
+              </w:rPr>
+            </w:pPr>
+            <w:r>
+              <w:rPr>
+                <w:sz w:val="22"/>
+                <w:szCs w:val="22"/>
+              </w:rPr>
+              <w:t>10 bytes, MM/DD/CCYY</w:t>
+            </w:r>
+          </w:p>
+        </w:tc>
+        <w:tc>
+          <w:tcPr>
+            <w:tcW w:w="3787" w:type="dxa"/>
+            <w:tcBorders>
+              <w:top w:val="single" w:sz="4" w:space="0" w:color="auto"/>
+              <w:left w:val="single" w:sz="4" w:space="0" w:color="auto"/>
+              <w:bottom w:val="single" w:sz="4" w:space="0" w:color="auto"/>
+              <w:right w:val="single" w:sz="4" w:space="0" w:color="auto"/>
+            </w:tcBorders>
+          </w:tcPr>
+          <w:p>
+            <w:pPr>
+              <w:rPr>
+                <w:sz w:val="22"/>
+                <w:szCs w:val="22"/>
+              </w:rPr>
+            </w:pPr>
+            <w:r>
+              <w:rPr>
+                <w:sz w:val="22"/>
+                <w:szCs w:val="22"/>
+              </w:rPr>
+              <w:t>Date of feed</w:t>
+            </w:r>
+          </w:p>
+        </w:tc>
+      </w:tr>
+      <w:tr>
+        <w:trPr>
+          <w:tblHeader/>
+        </w:trPr>
+        <w:tc>
+          <w:tcPr>
+            <w:tcW w:w="1253" w:type="dxa"/>
+            <w:tcBorders>
+              <w:top w:val="single" w:sz="4" w:space="0" w:color="auto"/>
+              <w:left w:val="single" w:sz="4" w:space="0" w:color="auto"/>
+              <w:bottom w:val="single" w:sz="4" w:space="0" w:color="auto"/>
+              <w:right w:val="single" w:sz="4" w:space="0" w:color="auto"/>
+            </w:tcBorders>
+          </w:tcPr>
+          <w:p>
+            <w:pPr>
+              <w:pStyle w:val="TableText"/>
+              <w:ind w:left="360"/>
+              <w:rPr>
+                <w:b w:val="0"/>
+                <w:szCs w:val="22"/>
+              </w:rPr>
+            </w:pPr>
+            <w:r>
+              <w:rPr>
+                <w:b w:val="0"/>
+                <w:szCs w:val="22"/>
+              </w:rPr>
+              <w:t>9</w:t>
+            </w:r>
+          </w:p>
+        </w:tc>
+        <w:tc>
+          <w:tcPr>
+            <w:tcW w:w="2250" w:type="dxa"/>
+            <w:tcBorders>
+              <w:top w:val="single" w:sz="4" w:space="0" w:color="auto"/>
+              <w:left w:val="single" w:sz="4" w:space="0" w:color="auto"/>
+              <w:bottom w:val="single" w:sz="4" w:space="0" w:color="auto"/>
+              <w:right w:val="single" w:sz="4" w:space="0" w:color="auto"/>
+            </w:tcBorders>
+          </w:tcPr>
+          <w:p>
+            <w:pPr>
+              <w:rPr>
+                <w:sz w:val="22"/>
+                <w:szCs w:val="22"/>
+              </w:rPr>
+            </w:pPr>
+            <w:r>
+              <w:rPr>
+                <w:sz w:val="22"/>
+                <w:szCs w:val="22"/>
+              </w:rPr>
+              <w:t>strSubmitterName</w:t>
+            </w:r>
+          </w:p>
+        </w:tc>
+        <w:tc>
+          <w:tcPr>
+            <w:tcW w:w="1800" w:type="dxa"/>
+            <w:tcBorders>
+              <w:top w:val="single" w:sz="4" w:space="0" w:color="auto"/>
+              <w:left w:val="single" w:sz="4" w:space="0" w:color="auto"/>
+              <w:bottom w:val="single" w:sz="4" w:space="0" w:color="auto"/>
+              <w:right w:val="single" w:sz="4" w:space="0" w:color="auto"/>
+            </w:tcBorders>
+          </w:tcPr>
+          <w:p>
+            <w:pPr>
+              <w:rPr>
+                <w:sz w:val="22"/>
+                <w:szCs w:val="22"/>
+              </w:rPr>
+            </w:pPr>
+            <w:r>
+              <w:rPr>
+                <w:sz w:val="22"/>
+                <w:szCs w:val="22"/>
+              </w:rPr>
+              <w:t>30 bytes, Alpha/Numeric</w:t>
+            </w:r>
+          </w:p>
+        </w:tc>
+        <w:tc>
+          <w:tcPr>
+            <w:tcW w:w="3787" w:type="dxa"/>
+            <w:tcBorders>
+              <w:top w:val="single" w:sz="4" w:space="0" w:color="auto"/>
+              <w:left w:val="single" w:sz="4" w:space="0" w:color="auto"/>
+              <w:bottom w:val="single" w:sz="4" w:space="0" w:color="auto"/>
+              <w:right w:val="single" w:sz="4" w:space="0" w:color="auto"/>
+            </w:tcBorders>
+          </w:tcPr>
+          <w:p>
+            <w:pPr>
+              <w:rPr>
+                <w:sz w:val="22"/>
+                <w:szCs w:val="22"/>
+              </w:rPr>
+            </w:pPr>
+            <w:r>
+              <w:rPr>
+                <w:sz w:val="22"/>
+                <w:szCs w:val="22"/>
+              </w:rPr>
+              <w:t>CCO</w:t>
+            </w:r>
+          </w:p>
+        </w:tc>
+      </w:tr>
+      <w:tr>
+        <w:trPr>
+          <w:tblHeader/>
+        </w:trPr>
+        <w:tc>
+          <w:tcPr>
+            <w:tcW w:w="1253" w:type="dxa"/>
+            <w:tcBorders>
+              <w:top w:val="single" w:sz="4" w:space="0" w:color="auto"/>
+              <w:left w:val="single" w:sz="4" w:space="0" w:color="auto"/>
+              <w:bottom w:val="single" w:sz="4" w:space="0" w:color="auto"/>
+              <w:right w:val="single" w:sz="4" w:space="0" w:color="auto"/>
+            </w:tcBorders>
+          </w:tcPr>
+          <w:p>
+            <w:pPr>
+              <w:pStyle w:val="TableText"/>
+              <w:ind w:left="360"/>
+              <w:rPr>
+                <w:b w:val="0"/>
+                <w:szCs w:val="22"/>
+              </w:rPr>
+            </w:pPr>
+            <w:r>
+              <w:rPr>
+                <w:b w:val="0"/>
+                <w:szCs w:val="22"/>
+              </w:rPr>
+              <w:t>10</w:t>
+            </w:r>
+          </w:p>
+        </w:tc>
+        <w:tc>
+          <w:tcPr>
+            <w:tcW w:w="2250" w:type="dxa"/>
+            <w:tcBorders>
+              <w:top w:val="single" w:sz="4" w:space="0" w:color="auto"/>
+              <w:left w:val="single" w:sz="4" w:space="0" w:color="auto"/>
+              <w:bottom w:val="single" w:sz="4" w:space="0" w:color="auto"/>
+              <w:right w:val="single" w:sz="4" w:space="0" w:color="auto"/>
+            </w:tcBorders>
+          </w:tcPr>
+          <w:p>
+            <w:pPr>
+              <w:pStyle w:val="NormalWeb"/>
+              <w:spacing w:before="0" w:beforeAutospacing="0" w:after="0" w:afterAutospacing="0"/>
+              <w:rPr>
+                <w:sz w:val="22"/>
+                <w:szCs w:val="22"/>
+              </w:rPr>
+            </w:pPr>
+            <w:r>
+              <w:rPr>
+                <w:sz w:val="22"/>
+                <w:szCs w:val="22"/>
+              </w:rPr>
+              <w:t>strSubmitterEmail</w:t>
+            </w:r>
+          </w:p>
+          <w:p>
+            <w:pPr>
+              <w:rPr>
+                <w:sz w:val="22"/>
+                <w:szCs w:val="22"/>
+              </w:rPr>
+            </w:pPr>
+          </w:p>
+        </w:tc>
+        <w:tc>
+          <w:tcPr>
+            <w:tcW w:w="1800" w:type="dxa"/>
+            <w:tcBorders>
+              <w:top w:val="single" w:sz="4" w:space="0" w:color="auto"/>
+              <w:left w:val="single" w:sz="4" w:space="0" w:color="auto"/>
+              <w:bottom w:val="single" w:sz="4" w:space="0" w:color="auto"/>
+              <w:right w:val="single" w:sz="4" w:space="0" w:color="auto"/>
+            </w:tcBorders>
+          </w:tcPr>
+          <w:p>
+            <w:pPr>
+              <w:rPr>
+                <w:sz w:val="22"/>
+                <w:szCs w:val="22"/>
+              </w:rPr>
+            </w:pPr>
+            <w:r>
+              <w:rPr>
+                <w:sz w:val="22"/>
+                <w:szCs w:val="22"/>
+              </w:rPr>
+              <w:t>50 bytes,  Alpha/Numeric</w:t>
+            </w:r>
+          </w:p>
+        </w:tc>
+        <w:tc>
+          <w:tcPr>
+            <w:tcW w:w="3787" w:type="dxa"/>
+            <w:tcBorders>
+              <w:top w:val="single" w:sz="4" w:space="0" w:color="auto"/>
+              <w:left w:val="single" w:sz="4" w:space="0" w:color="auto"/>
+              <w:bottom w:val="single" w:sz="4" w:space="0" w:color="auto"/>
+              <w:right w:val="single" w:sz="4" w:space="0" w:color="auto"/>
+            </w:tcBorders>
+          </w:tcPr>
+          <w:p>
+            <w:pPr>
+              <w:rPr>
+                <w:sz w:val="22"/>
+                <w:szCs w:val="22"/>
+              </w:rPr>
+            </w:pPr>
+            <w:r>
+              <w:rPr>
+                <w:sz w:val="22"/>
+                <w:szCs w:val="22"/>
+              </w:rPr>
+              <w:t>CCO_Reports</w:t>
+            </w:r>
+            <w:r>
+              <w:rPr>
+                <w:sz w:val="22"/>
+                <w:szCs w:val="22"/>
+              </w:rPr>
+              <w:t>@Maximus.com</w:t>
+            </w:r>
+          </w:p>
+        </w:tc>
+      </w:tr>
+      <w:tr>
+        <w:trPr>
+          <w:tblHeader/>
+        </w:trPr>
+        <w:tc>
+          <w:tcPr>
+            <w:tcW w:w="1253" w:type="dxa"/>
+            <w:tcBorders>
+              <w:top w:val="single" w:sz="4" w:space="0" w:color="auto"/>
+              <w:left w:val="single" w:sz="4" w:space="0" w:color="auto"/>
+              <w:bottom w:val="single" w:sz="4" w:space="0" w:color="auto"/>
+              <w:right w:val="single" w:sz="4" w:space="0" w:color="auto"/>
+            </w:tcBorders>
+          </w:tcPr>
+          <w:p>
+            <w:pPr>
+              <w:pStyle w:val="TableText"/>
+              <w:ind w:left="360"/>
+              <w:rPr>
+                <w:b w:val="0"/>
+                <w:szCs w:val="22"/>
+              </w:rPr>
+            </w:pPr>
+            <w:r>
+              <w:rPr>
+                <w:b w:val="0"/>
+                <w:szCs w:val="22"/>
+              </w:rPr>
+              <w:t>11</w:t>
+            </w:r>
+          </w:p>
+        </w:tc>
+        <w:tc>
+          <w:tcPr>
+            <w:tcW w:w="2250" w:type="dxa"/>
+            <w:tcBorders>
+              <w:top w:val="single" w:sz="4" w:space="0" w:color="auto"/>
+              <w:left w:val="single" w:sz="4" w:space="0" w:color="auto"/>
+              <w:bottom w:val="single" w:sz="4" w:space="0" w:color="auto"/>
+              <w:right w:val="single" w:sz="4" w:space="0" w:color="auto"/>
+            </w:tcBorders>
+          </w:tcPr>
+          <w:p>
+            <w:pPr>
+              <w:pStyle w:val="NormalWeb"/>
+              <w:spacing w:before="0" w:beforeAutospacing="0" w:after="0" w:afterAutospacing="0"/>
+              <w:rPr>
+                <w:sz w:val="22"/>
+                <w:szCs w:val="22"/>
+              </w:rPr>
+            </w:pPr>
+            <w:r>
+              <w:rPr>
+                <w:sz w:val="22"/>
+                <w:szCs w:val="22"/>
+              </w:rPr>
+              <w:t>EmpID</w:t>
+            </w:r>
+          </w:p>
+        </w:tc>
+        <w:tc>
+          <w:tcPr>
+            <w:tcW w:w="1800" w:type="dxa"/>
+            <w:tcBorders>
+              <w:top w:val="single" w:sz="4" w:space="0" w:color="auto"/>
+              <w:left w:val="single" w:sz="4" w:space="0" w:color="auto"/>
+              <w:bottom w:val="single" w:sz="4" w:space="0" w:color="auto"/>
+              <w:right w:val="single" w:sz="4" w:space="0" w:color="auto"/>
+            </w:tcBorders>
+          </w:tcPr>
+          <w:p>
+            <w:pPr>
+              <w:rPr>
+                <w:sz w:val="22"/>
+                <w:szCs w:val="22"/>
+              </w:rPr>
+            </w:pPr>
+            <w:r>
+              <w:rPr>
+                <w:sz w:val="22"/>
+                <w:szCs w:val="22"/>
+              </w:rPr>
+              <w:t>20 bytes. Alpha/Numeric</w:t>
+            </w:r>
+          </w:p>
+        </w:tc>
+        <w:tc>
+          <w:tcPr>
+            <w:tcW w:w="3787" w:type="dxa"/>
+            <w:tcBorders>
+              <w:top w:val="single" w:sz="4" w:space="0" w:color="auto"/>
+              <w:left w:val="single" w:sz="4" w:space="0" w:color="auto"/>
+              <w:bottom w:val="single" w:sz="4" w:space="0" w:color="auto"/>
+              <w:right w:val="single" w:sz="4" w:space="0" w:color="auto"/>
+            </w:tcBorders>
+          </w:tcPr>
+          <w:p>
+            <w:pPr>
+              <w:rPr>
+                <w:sz w:val="22"/>
+                <w:szCs w:val="22"/>
+              </w:rPr>
+            </w:pPr>
+            <w:r>
+              <w:rPr>
+                <w:sz w:val="22"/>
+                <w:szCs w:val="22"/>
+              </w:rPr>
+              <w:t>Employee ID</w:t>
+            </w:r>
+            <w:r>
+              <w:rPr>
+                <w:sz w:val="22"/>
+                <w:szCs w:val="22"/>
+              </w:rPr>
+              <w:t xml:space="preserve"> </w:t>
+            </w:r>
+            <w:r>
+              <w:rPr>
+                <w:sz w:val="22"/>
+                <w:szCs w:val="22"/>
+              </w:rPr>
+              <w:t>to which the Earnback was applied</w:t>
+            </w:r>
+          </w:p>
+        </w:tc>
+      </w:tr>
+      <w:tr>
+        <w:trPr>
+          <w:tblHeader/>
+        </w:trPr>
+        <w:tc>
+          <w:tcPr>
+            <w:tcW w:w="1253" w:type="dxa"/>
+            <w:tcBorders>
+              <w:top w:val="single" w:sz="4" w:space="0" w:color="auto"/>
+              <w:left w:val="single" w:sz="4" w:space="0" w:color="auto"/>
+              <w:bottom w:val="single" w:sz="4" w:space="0" w:color="auto"/>
+              <w:right w:val="single" w:sz="4" w:space="0" w:color="auto"/>
+            </w:tcBorders>
+          </w:tcPr>
+          <w:p>
+            <w:pPr>
+              <w:pStyle w:val="TableText"/>
+              <w:ind w:left="360"/>
+              <w:rPr>
+                <w:b w:val="0"/>
+                <w:szCs w:val="22"/>
+              </w:rPr>
+            </w:pPr>
+            <w:r>
+              <w:rPr>
+                <w:b w:val="0"/>
+                <w:szCs w:val="22"/>
+              </w:rPr>
+              <w:t>12</w:t>
+            </w:r>
+          </w:p>
+        </w:tc>
+        <w:tc>
+          <w:tcPr>
+            <w:tcW w:w="2250" w:type="dxa"/>
+            <w:tcBorders>
+              <w:top w:val="single" w:sz="4" w:space="0" w:color="auto"/>
+              <w:left w:val="single" w:sz="4" w:space="0" w:color="auto"/>
+              <w:bottom w:val="single" w:sz="4" w:space="0" w:color="auto"/>
+              <w:right w:val="single" w:sz="4" w:space="0" w:color="auto"/>
+            </w:tcBorders>
+          </w:tcPr>
+          <w:p>
+            <w:pPr>
+              <w:pStyle w:val="NormalWeb"/>
+              <w:spacing w:before="0" w:beforeAutospacing="0" w:after="0" w:afterAutospacing="0"/>
+              <w:rPr>
+                <w:sz w:val="22"/>
+                <w:szCs w:val="22"/>
+              </w:rPr>
+            </w:pPr>
+            <w:r>
+              <w:rPr>
+                <w:sz w:val="22"/>
+                <w:szCs w:val="22"/>
+              </w:rPr>
+              <w:t>strCSRSite</w:t>
+            </w:r>
+          </w:p>
+        </w:tc>
+        <w:tc>
+          <w:tcPr>
+            <w:tcW w:w="1800" w:type="dxa"/>
+            <w:tcBorders>
+              <w:top w:val="single" w:sz="4" w:space="0" w:color="auto"/>
+              <w:left w:val="single" w:sz="4" w:space="0" w:color="auto"/>
+              <w:bottom w:val="single" w:sz="4" w:space="0" w:color="auto"/>
+              <w:right w:val="single" w:sz="4" w:space="0" w:color="auto"/>
+            </w:tcBorders>
+          </w:tcPr>
+          <w:p>
+            <w:pPr>
+              <w:rPr>
+                <w:sz w:val="22"/>
+                <w:szCs w:val="22"/>
+              </w:rPr>
+            </w:pPr>
+            <w:r>
+              <w:rPr>
+                <w:sz w:val="22"/>
+                <w:szCs w:val="22"/>
+              </w:rPr>
+              <w:t>20 bytes. Alpha</w:t>
+            </w:r>
+          </w:p>
+          <w:p>
+            <w:pPr>
+              <w:rPr>
+                <w:sz w:val="22"/>
+                <w:szCs w:val="22"/>
+              </w:rPr>
+            </w:pPr>
+          </w:p>
+        </w:tc>
+        <w:tc>
+          <w:tcPr>
+            <w:tcW w:w="3787" w:type="dxa"/>
+            <w:tcBorders>
+              <w:top w:val="single" w:sz="4" w:space="0" w:color="auto"/>
+              <w:left w:val="single" w:sz="4" w:space="0" w:color="auto"/>
+              <w:bottom w:val="single" w:sz="4" w:space="0" w:color="auto"/>
+              <w:right w:val="single" w:sz="4" w:space="0" w:color="auto"/>
+            </w:tcBorders>
+          </w:tcPr>
+          <w:p>
+            <w:pPr>
+              <w:rPr>
+                <w:sz w:val="22"/>
+                <w:szCs w:val="22"/>
+              </w:rPr>
+            </w:pPr>
+            <w:r>
+              <w:rPr>
+                <w:sz w:val="22"/>
+                <w:szCs w:val="22"/>
+              </w:rPr>
+              <w:t xml:space="preserve">Name of the </w:t>
+            </w:r>
+            <w:r>
+              <w:rPr>
+                <w:sz w:val="22"/>
+                <w:szCs w:val="22"/>
+              </w:rPr>
+              <w:t xml:space="preserve">employee’s </w:t>
+            </w:r>
+            <w:r>
+              <w:rPr>
+                <w:sz w:val="22"/>
+                <w:szCs w:val="22"/>
+              </w:rPr>
+              <w:t>site.</w:t>
+            </w:r>
+          </w:p>
+          <w:p>
+            <w:pPr>
+              <w:rPr>
+                <w:sz w:val="22"/>
+                <w:szCs w:val="22"/>
+              </w:rPr>
+            </w:pPr>
+          </w:p>
+        </w:tc>
+      </w:tr>
+      <w:tr>
+        <w:trPr>
+          <w:tblHeader/>
+        </w:trPr>
+        <w:tc>
+          <w:tcPr>
+            <w:tcW w:w="1253" w:type="dxa"/>
+            <w:tcBorders>
+              <w:top w:val="single" w:sz="4" w:space="0" w:color="auto"/>
+              <w:left w:val="single" w:sz="4" w:space="0" w:color="auto"/>
+              <w:bottom w:val="single" w:sz="4" w:space="0" w:color="auto"/>
+              <w:right w:val="single" w:sz="4" w:space="0" w:color="auto"/>
+            </w:tcBorders>
+          </w:tcPr>
+          <w:p>
+            <w:pPr>
+              <w:pStyle w:val="TableText"/>
+              <w:ind w:left="360"/>
+              <w:rPr>
+                <w:b w:val="0"/>
+                <w:szCs w:val="22"/>
+              </w:rPr>
+            </w:pPr>
+            <w:r>
+              <w:rPr>
+                <w:b w:val="0"/>
+                <w:szCs w:val="22"/>
+              </w:rPr>
+              <w:t>13</w:t>
+            </w:r>
+          </w:p>
+        </w:tc>
+        <w:tc>
+          <w:tcPr>
+            <w:tcW w:w="2250" w:type="dxa"/>
+            <w:tcBorders>
+              <w:top w:val="single" w:sz="4" w:space="0" w:color="auto"/>
+              <w:left w:val="single" w:sz="4" w:space="0" w:color="auto"/>
+              <w:bottom w:val="single" w:sz="4" w:space="0" w:color="auto"/>
+              <w:right w:val="single" w:sz="4" w:space="0" w:color="auto"/>
+            </w:tcBorders>
+          </w:tcPr>
+          <w:p>
+            <w:pPr>
+              <w:pStyle w:val="NormalWeb"/>
+              <w:spacing w:before="0" w:beforeAutospacing="0" w:after="0" w:afterAutospacing="0"/>
+              <w:rPr>
+                <w:sz w:val="22"/>
+                <w:szCs w:val="22"/>
+              </w:rPr>
+            </w:pPr>
+            <w:r>
+              <w:rPr>
+                <w:sz w:val="22"/>
+                <w:szCs w:val="22"/>
+              </w:rPr>
+              <w:t>strCoachReason_Current_Coaching_Initiatives</w:t>
+            </w:r>
+          </w:p>
+        </w:tc>
+        <w:tc>
+          <w:tcPr>
+            <w:tcW w:w="1800" w:type="dxa"/>
+            <w:tcBorders>
+              <w:top w:val="single" w:sz="4" w:space="0" w:color="auto"/>
+              <w:left w:val="single" w:sz="4" w:space="0" w:color="auto"/>
+              <w:bottom w:val="single" w:sz="4" w:space="0" w:color="auto"/>
+              <w:right w:val="single" w:sz="4" w:space="0" w:color="auto"/>
+            </w:tcBorders>
+          </w:tcPr>
+          <w:p>
+            <w:pPr>
+              <w:rPr>
+                <w:sz w:val="22"/>
+                <w:szCs w:val="22"/>
+              </w:rPr>
+            </w:pPr>
+            <w:r>
+              <w:rPr>
+                <w:sz w:val="22"/>
+                <w:szCs w:val="22"/>
+              </w:rPr>
+              <w:t>20 bytes, Alpha</w:t>
+            </w:r>
+          </w:p>
+        </w:tc>
+        <w:tc>
+          <w:tcPr>
+            <w:tcW w:w="3787" w:type="dxa"/>
+            <w:tcBorders>
+              <w:top w:val="single" w:sz="4" w:space="0" w:color="auto"/>
+              <w:left w:val="single" w:sz="4" w:space="0" w:color="auto"/>
+              <w:bottom w:val="single" w:sz="4" w:space="0" w:color="auto"/>
+              <w:right w:val="single" w:sz="4" w:space="0" w:color="auto"/>
+            </w:tcBorders>
+          </w:tcPr>
+          <w:p>
+            <w:pPr>
+              <w:rPr>
+                <w:sz w:val="22"/>
+                <w:szCs w:val="22"/>
+              </w:rPr>
+            </w:pPr>
+            <w:r>
+              <w:rPr>
+                <w:sz w:val="22"/>
+                <w:szCs w:val="22"/>
+              </w:rPr>
+              <w:t>Reinforcement</w:t>
+            </w:r>
+            <w:r>
+              <w:rPr>
+                <w:sz w:val="22"/>
+                <w:szCs w:val="22"/>
+              </w:rPr>
+              <w:t xml:space="preserve"> </w:t>
+            </w:r>
+          </w:p>
+        </w:tc>
+      </w:tr>
+      <w:tr>
+        <w:trPr>
+          <w:tblHeader/>
+        </w:trPr>
+        <w:tc>
+          <w:tcPr>
+            <w:tcW w:w="1253" w:type="dxa"/>
+            <w:tcBorders>
+              <w:top w:val="single" w:sz="4" w:space="0" w:color="auto"/>
+              <w:left w:val="single" w:sz="4" w:space="0" w:color="auto"/>
+              <w:bottom w:val="single" w:sz="4" w:space="0" w:color="auto"/>
+              <w:right w:val="single" w:sz="4" w:space="0" w:color="auto"/>
+            </w:tcBorders>
+          </w:tcPr>
+          <w:p>
+            <w:pPr>
+              <w:pStyle w:val="TableText"/>
+              <w:ind w:left="360"/>
+              <w:rPr>
+                <w:b w:val="0"/>
+                <w:szCs w:val="22"/>
+              </w:rPr>
+            </w:pPr>
+            <w:r>
+              <w:rPr>
+                <w:b w:val="0"/>
+                <w:szCs w:val="22"/>
+              </w:rPr>
+              <w:lastRenderedPageBreak/>
+              <w:t>14</w:t>
+            </w:r>
+          </w:p>
+        </w:tc>
+        <w:tc>
+          <w:tcPr>
+            <w:tcW w:w="2250" w:type="dxa"/>
+            <w:tcBorders>
+              <w:top w:val="single" w:sz="4" w:space="0" w:color="auto"/>
+              <w:left w:val="single" w:sz="4" w:space="0" w:color="auto"/>
+              <w:bottom w:val="single" w:sz="4" w:space="0" w:color="auto"/>
+              <w:right w:val="single" w:sz="4" w:space="0" w:color="auto"/>
+            </w:tcBorders>
+          </w:tcPr>
+          <w:p>
+            <w:pPr>
+              <w:pStyle w:val="NormalWeb"/>
+              <w:spacing w:before="0" w:beforeAutospacing="0" w:after="0" w:afterAutospacing="0"/>
+              <w:rPr>
+                <w:sz w:val="22"/>
+                <w:szCs w:val="22"/>
+              </w:rPr>
+            </w:pPr>
+            <w:r>
+              <w:rPr>
+                <w:sz w:val="22"/>
+                <w:szCs w:val="22"/>
+              </w:rPr>
+              <w:t>txtDescription</w:t>
+            </w:r>
+          </w:p>
+        </w:tc>
+        <w:tc>
+          <w:tcPr>
+            <w:tcW w:w="1800" w:type="dxa"/>
+            <w:tcBorders>
+              <w:top w:val="single" w:sz="4" w:space="0" w:color="auto"/>
+              <w:left w:val="single" w:sz="4" w:space="0" w:color="auto"/>
+              <w:bottom w:val="single" w:sz="4" w:space="0" w:color="auto"/>
+              <w:right w:val="single" w:sz="4" w:space="0" w:color="auto"/>
+            </w:tcBorders>
+          </w:tcPr>
+          <w:p>
+            <w:pPr>
+              <w:rPr>
+                <w:sz w:val="22"/>
+                <w:szCs w:val="22"/>
+              </w:rPr>
+            </w:pPr>
+            <w:r>
+              <w:rPr>
+                <w:sz w:val="22"/>
+                <w:szCs w:val="22"/>
+              </w:rPr>
+              <w:t xml:space="preserve">3000 bytes, Alpha/Numeric </w:t>
+            </w:r>
+          </w:p>
+        </w:tc>
+        <w:tc>
+          <w:tcPr>
+            <w:tcW w:w="3787" w:type="dxa"/>
+            <w:tcBorders>
+              <w:top w:val="single" w:sz="4" w:space="0" w:color="auto"/>
+              <w:left w:val="single" w:sz="4" w:space="0" w:color="auto"/>
+              <w:bottom w:val="single" w:sz="4" w:space="0" w:color="auto"/>
+              <w:right w:val="single" w:sz="4" w:space="0" w:color="auto"/>
+            </w:tcBorders>
+          </w:tcPr>
+          <w:tbl>
+            <w:tblPr>
+              <w:tblW w:w="0" w:type="auto"/>
+              <w:tblInd w:w="2" w:type="dxa"/>
+              <w:tblCellMar>
+                <w:left w:w="0" w:type="dxa"/>
+                <w:right w:w="0" w:type="dxa"/>
+              </w:tblCellMar>
+              <w:tblLook w:val="04A0" w:firstRow="1" w:lastRow="0" w:firstColumn="1" w:lastColumn="0" w:noHBand="0" w:noVBand="1"/>
+            </w:tblPr>
+            <w:tblGrid>
+              <w:gridCol w:w="2459"/>
+            </w:tblGrid>
+            <w:tr>
+              <w:trPr>
+                <w:trHeight w:val="900"/>
+              </w:trPr>
+              <w:tc>
+                <w:tcPr>
+                  <w:tcW w:w="0" w:type="auto"/>
+                  <w:tcBorders>
+                    <w:top w:val="nil"/>
+                    <w:left w:val="nil"/>
+                    <w:bottom w:val="nil"/>
+                    <w:right w:val="single" w:sz="8" w:space="0" w:color="auto"/>
+                  </w:tcBorders>
+                  <w:tcMar>
+                    <w:top w:w="0" w:type="dxa"/>
+                    <w:left w:w="108" w:type="dxa"/>
+                    <w:bottom w:w="0" w:type="dxa"/>
+                    <w:right w:w="108" w:type="dxa"/>
+                  </w:tcMar>
+                  <w:hideMark/>
+                </w:tcPr>
+                <w:p>
+                  <w:pPr>
+                    <w:rPr>
+                      <w:color w:val="FF0000"/>
+                    </w:rPr>
+                  </w:pPr>
+                  <w:r>
+                    <w:rPr>
+                      <w:b/>
+                      <w:bCs/>
+                      <w:color w:val="000000"/>
+                    </w:rPr>
+                    <w:t>For 22 perfect shifts:</w:t>
+                  </w:r>
+                  <w:r>
+                    <w:rPr>
+                      <w:color w:val="000000"/>
+                    </w:rPr>
+                    <w:t>  “Congratulations on a fantastic streak of perfect attendance! Your last 22 shifts were perfect and to say thank you for the incredible support, (&lt;Earnback hours in decimal format&gt;) hours of accrued absence are being removed from your record. Keep up the great work!”  </w:t>
+                  </w:r>
+                  <w:r>
+                    <w:rPr>
+                      <w:color w:val="FF0000"/>
+                    </w:rPr>
+                    <w:t>+  breakdown of accrued absences removed by date</w:t>
+                  </w:r>
+                </w:p>
+                <w:p>
+                  <w:pPr>
+                    <w:rPr>
+                      <w:b/>
+                      <w:bCs/>
+                      <w:color w:val="000000"/>
+                    </w:rPr>
+                  </w:pPr>
+                </w:p>
+              </w:tc>
+            </w:tr>
+            <w:tr>
+              <w:trPr>
+                <w:trHeight w:val="1215"/>
+              </w:trPr>
+              <w:tc>
+                <w:tcPr>
+                  <w:tcW w:w="0" w:type="auto"/>
+                  <w:tcBorders>
+                    <w:top w:val="nil"/>
+                    <w:left w:val="nil"/>
+                    <w:bottom w:val="nil"/>
+                    <w:right w:val="single" w:sz="8" w:space="0" w:color="auto"/>
+                  </w:tcBorders>
+                  <w:tcMar>
+                    <w:top w:w="0" w:type="dxa"/>
+                    <w:left w:w="108" w:type="dxa"/>
+                    <w:bottom w:w="0" w:type="dxa"/>
+                    <w:right w:w="108" w:type="dxa"/>
+                  </w:tcMar>
+                </w:tcPr>
+                <w:p>
+                  <w:pPr>
+                    <w:rPr>
+                      <w:color w:val="000000"/>
+                    </w:rPr>
+                  </w:pPr>
+                  <w:r>
+                    <w:rPr>
+                      <w:b/>
+                      <w:bCs/>
+                      <w:color w:val="000000"/>
+                    </w:rPr>
+                    <w:t xml:space="preserve">For perfect week: </w:t>
+                  </w:r>
+                  <w:r>
+                    <w:rPr>
+                      <w:color w:val="000000"/>
+                    </w:rPr>
+                    <w:t xml:space="preserve">"Congratulations on a week of perfect attendance! During a critical week for our callers (&lt;defined perfect week in mm/dd/ccyyy - mm/dd/ccyyy format&gt;) your attendance was perfect and to say thank you for the incredible support, (&lt;Earnback hours in decimal format&gt;) hours of accrued absence are being removed from your record. Keep up the great work! "  </w:t>
+                  </w:r>
+                  <w:r>
+                    <w:rPr>
+                      <w:color w:val="FF0000"/>
+                    </w:rPr>
+                    <w:t>+  breakdown of accrued absences removed by date</w:t>
+                  </w:r>
+                </w:p>
+                <w:p>
+                  <w:pPr>
+                    <w:rPr>
+                      <w:rFonts w:ascii="Calibri" w:hAnsi="Calibri" w:cs="Calibri"/>
+                      <w:b/>
+                      <w:bCs/>
+                      <w:color w:val="1F497D"/>
+                    </w:rPr>
+                  </w:pPr>
+                </w:p>
+                <w:p>
+                  <w:pPr>
+                    <w:rPr>
+                      <w:color w:val="000000"/>
+                      <w:highlight w:val="cyan"/>
+                    </w:rPr>
+                  </w:pPr>
+                </w:p>
+              </w:tc>
+            </w:tr>
+          </w:tbl>
+          <w:p>
+            <w:pPr>
+              <w:rPr>
+                <w:sz w:val="22"/>
+                <w:szCs w:val="22"/>
+              </w:rPr>
+            </w:pPr>
+          </w:p>
+        </w:tc>
+      </w:tr>
+      <w:tr>
+        <w:trPr>
+          <w:tblHeader/>
+        </w:trPr>
+        <w:tc>
+          <w:tcPr>
+            <w:tcW w:w="1253" w:type="dxa"/>
+            <w:tcBorders>
+              <w:top w:val="single" w:sz="4" w:space="0" w:color="auto"/>
+              <w:left w:val="single" w:sz="4" w:space="0" w:color="auto"/>
+              <w:bottom w:val="single" w:sz="4" w:space="0" w:color="auto"/>
+              <w:right w:val="single" w:sz="4" w:space="0" w:color="auto"/>
+            </w:tcBorders>
+          </w:tcPr>
+          <w:p>
+            <w:pPr>
+              <w:pStyle w:val="TableText"/>
+              <w:ind w:left="360"/>
+              <w:rPr>
+                <w:b w:val="0"/>
+                <w:szCs w:val="22"/>
+              </w:rPr>
+            </w:pPr>
+            <w:r>
+              <w:rPr>
+                <w:b w:val="0"/>
+                <w:szCs w:val="22"/>
+              </w:rPr>
+              <w:t>15</w:t>
+            </w:r>
+          </w:p>
+        </w:tc>
+        <w:tc>
+          <w:tcPr>
+            <w:tcW w:w="2250" w:type="dxa"/>
+            <w:tcBorders>
+              <w:top w:val="single" w:sz="4" w:space="0" w:color="auto"/>
+              <w:left w:val="single" w:sz="4" w:space="0" w:color="auto"/>
+              <w:bottom w:val="single" w:sz="4" w:space="0" w:color="auto"/>
+              <w:right w:val="single" w:sz="4" w:space="0" w:color="auto"/>
+            </w:tcBorders>
+          </w:tcPr>
+          <w:p>
+            <w:pPr>
+              <w:pStyle w:val="NormalWeb"/>
+              <w:spacing w:before="0" w:beforeAutospacing="0" w:after="0" w:afterAutospacing="0"/>
+              <w:rPr>
+                <w:sz w:val="22"/>
+                <w:szCs w:val="22"/>
+              </w:rPr>
+            </w:pPr>
+            <w:r>
+              <w:rPr>
+                <w:sz w:val="22"/>
+                <w:szCs w:val="22"/>
+              </w:rPr>
+              <w:t>strProgram</w:t>
+            </w:r>
+          </w:p>
+        </w:tc>
+        <w:tc>
+          <w:tcPr>
+            <w:tcW w:w="1800" w:type="dxa"/>
+            <w:tcBorders>
+              <w:top w:val="single" w:sz="4" w:space="0" w:color="auto"/>
+              <w:left w:val="single" w:sz="4" w:space="0" w:color="auto"/>
+              <w:bottom w:val="single" w:sz="4" w:space="0" w:color="auto"/>
+              <w:right w:val="single" w:sz="4" w:space="0" w:color="auto"/>
+            </w:tcBorders>
+          </w:tcPr>
+          <w:p>
+            <w:pPr>
+              <w:rPr>
+                <w:sz w:val="22"/>
+                <w:szCs w:val="22"/>
+              </w:rPr>
+            </w:pPr>
+            <w:r>
+              <w:rPr>
+                <w:sz w:val="22"/>
+                <w:szCs w:val="22"/>
+              </w:rPr>
+              <w:t>20 bytes, Alpha/Numeric</w:t>
+            </w:r>
+          </w:p>
+        </w:tc>
+        <w:tc>
+          <w:tcPr>
+            <w:tcW w:w="3787" w:type="dxa"/>
+            <w:tcBorders>
+              <w:top w:val="single" w:sz="4" w:space="0" w:color="auto"/>
+              <w:left w:val="single" w:sz="4" w:space="0" w:color="auto"/>
+              <w:bottom w:val="single" w:sz="4" w:space="0" w:color="auto"/>
+              <w:right w:val="single" w:sz="4" w:space="0" w:color="auto"/>
+            </w:tcBorders>
+          </w:tcPr>
+          <w:p>
+            <w:pPr>
+              <w:rPr>
+                <w:sz w:val="22"/>
+                <w:szCs w:val="22"/>
+              </w:rPr>
+            </w:pPr>
+            <w:r>
+              <w:rPr>
+                <w:sz w:val="22"/>
+                <w:szCs w:val="22"/>
+              </w:rPr>
+              <w:t>Identifies whether the coa</w:t>
+            </w:r>
+            <w:r>
+              <w:rPr>
+                <w:sz w:val="22"/>
+                <w:szCs w:val="22"/>
+              </w:rPr>
+              <w:t>ching record is for Medicare,</w:t>
+            </w:r>
+            <w:r>
+              <w:rPr>
+                <w:sz w:val="22"/>
+                <w:szCs w:val="22"/>
+              </w:rPr>
+              <w:t>Marketplace</w:t>
+            </w:r>
+            <w:r>
+              <w:rPr>
+                <w:sz w:val="22"/>
+                <w:szCs w:val="22"/>
+              </w:rPr>
+              <w:t>, or Dual</w:t>
+            </w:r>
+            <w:bookmarkStart w:id="2" w:name="_GoBack"/>
+            <w:bookmarkEnd w:id="2"/>
+          </w:p>
+        </w:tc>
+      </w:tr>
+    </w:tbl>
+    <w:p>
+      <w:pPr>
+        <w:rPr>
+          <w:b/>
+          <w:sz w:val="24"/>
+          <w:szCs w:val="24"/>
+        </w:rPr>
+      </w:pPr>
+    </w:p>
+    <w:p>
+      <w:pPr>
+        <w:pStyle w:val="ListParagraph"/>
+        <w:ind w:left="360"/>
         <w:rPr>
           <w:b/>
           <w:sz w:val="24"/>
@@ -5264,21 +8230,7 @@
           <w:b w:val="0"/>
         </w:rPr>
         <w:lastRenderedPageBreak/>
-        <w:t xml:space="preserve">The following chart defines the Generic Report Data File Elements and layout format for the </w:t>
-      </w:r>
-      <w:proofErr w:type="spellStart"/>
-      <w:r>
-        <w:rPr>
-          <w:b w:val="0"/>
-        </w:rPr>
-        <w:t>eCoaching</w:t>
-      </w:r>
-      <w:proofErr w:type="spellEnd"/>
-      <w:r>
-        <w:rPr>
-          <w:b w:val="0"/>
-        </w:rPr>
-        <w:t xml:space="preserve"> Log Generic Report data file.</w:t>
+        <w:t>The following chart defines the Generic Report Data File Elements and layout format for the eCoaching Log Generic Report data file.</w:t>
       </w:r>
       <w:r>
         <w:rPr>
@@ -5482,7 +8434,6 @@
                 <w:szCs w:val="22"/>
               </w:rPr>
             </w:pPr>
-            <w:proofErr w:type="spellStart"/>
             <w:r>
               <w:rPr>
                 <w:sz w:val="22"/>
@@ -5490,7 +8441,6 @@
               </w:rPr>
               <w:t>numReportID</w:t>
             </w:r>
-            <w:proofErr w:type="spellEnd"/>
           </w:p>
         </w:tc>
         <w:tc>
@@ -5588,7 +8538,6 @@
                 <w:szCs w:val="22"/>
               </w:rPr>
             </w:pPr>
-            <w:proofErr w:type="spellStart"/>
             <w:r>
               <w:rPr>
                 <w:sz w:val="22"/>
@@ -5596,7 +8545,6 @@
               </w:rPr>
               <w:t>strReportCode</w:t>
             </w:r>
-            <w:proofErr w:type="spellEnd"/>
           </w:p>
         </w:tc>
         <w:tc>
@@ -5709,7 +8657,6 @@
                 <w:szCs w:val="22"/>
               </w:rPr>
             </w:pPr>
-            <w:proofErr w:type="spellStart"/>
             <w:r>
               <w:rPr>
                 <w:sz w:val="22"/>
@@ -5717,7 +8664,6 @@
               </w:rPr>
               <w:t>numModuleID</w:t>
             </w:r>
-            <w:proofErr w:type="spellEnd"/>
           </w:p>
         </w:tc>
         <w:tc>
@@ -5830,7 +8776,6 @@
                 <w:szCs w:val="22"/>
               </w:rPr>
             </w:pPr>
-            <w:proofErr w:type="spellStart"/>
             <w:r>
               <w:rPr>
                 <w:sz w:val="22"/>
@@ -5838,7 +8783,6 @@
               </w:rPr>
               <w:t>strFormType</w:t>
             </w:r>
-            <w:proofErr w:type="spellEnd"/>
           </w:p>
         </w:tc>
         <w:tc>
@@ -5936,7 +8880,6 @@
                 <w:szCs w:val="22"/>
               </w:rPr>
             </w:pPr>
-            <w:proofErr w:type="spellStart"/>
             <w:r>
               <w:rPr>
                 <w:sz w:val="22"/>
@@ -5944,7 +8887,6 @@
               </w:rPr>
               <w:t>numSourceID</w:t>
             </w:r>
-            <w:proofErr w:type="spellEnd"/>
           </w:p>
         </w:tc>
         <w:tc>
@@ -6027,21 +8969,12 @@
               </w:rPr>
               <w:t>(</w:t>
             </w:r>
-            <w:proofErr w:type="spellStart"/>
-            <w:r>
-              <w:rPr>
-                <w:sz w:val="22"/>
-                <w:szCs w:val="22"/>
-              </w:rPr>
-              <w:t>EC.DIM_Source</w:t>
-            </w:r>
-            <w:proofErr w:type="spellEnd"/>
-            <w:r>
-              <w:rPr>
-                <w:sz w:val="22"/>
-                <w:szCs w:val="22"/>
-              </w:rPr>
-              <w:t>)</w:t>
+            <w:r>
+              <w:rPr>
+                <w:sz w:val="22"/>
+                <w:szCs w:val="22"/>
+              </w:rPr>
+              <w:t>EC.DIM_Source)</w:t>
             </w:r>
           </w:p>
         </w:tc>
@@ -6088,7 +9021,6 @@
                 <w:szCs w:val="22"/>
               </w:rPr>
             </w:pPr>
-            <w:proofErr w:type="spellStart"/>
             <w:r>
               <w:rPr>
                 <w:sz w:val="22"/>
@@ -6096,7 +9028,6 @@
               </w:rPr>
               <w:t>isCSE</w:t>
             </w:r>
-            <w:proofErr w:type="spellEnd"/>
           </w:p>
         </w:tc>
         <w:tc>
@@ -6239,7 +9170,6 @@
                 <w:szCs w:val="22"/>
               </w:rPr>
             </w:pPr>
-            <w:proofErr w:type="spellStart"/>
             <w:r>
               <w:rPr>
                 <w:sz w:val="22"/>
@@ -6247,7 +9177,6 @@
               </w:rPr>
               <w:t>numStatusID</w:t>
             </w:r>
-            <w:proofErr w:type="spellEnd"/>
           </w:p>
         </w:tc>
         <w:tc>
@@ -6328,23 +9257,7 @@
                 <w:sz w:val="22"/>
                 <w:szCs w:val="22"/>
               </w:rPr>
-              <w:t>(</w:t>
-            </w:r>
-            <w:proofErr w:type="spellStart"/>
-            <w:r>
-              <w:rPr>
-                <w:sz w:val="22"/>
-                <w:szCs w:val="22"/>
-              </w:rPr>
-              <w:t>EC.DIM_Status</w:t>
-            </w:r>
-            <w:proofErr w:type="spellEnd"/>
-            <w:r>
-              <w:rPr>
-                <w:sz w:val="22"/>
-                <w:szCs w:val="22"/>
-              </w:rPr>
-              <w:t>)</w:t>
+              <w:t>(EC.DIM_Status)</w:t>
             </w:r>
           </w:p>
         </w:tc>
@@ -6391,7 +9304,6 @@
                 <w:szCs w:val="22"/>
               </w:rPr>
             </w:pPr>
-            <w:proofErr w:type="spellStart"/>
             <w:r>
               <w:rPr>
                 <w:sz w:val="22"/>
@@ -6399,7 +9311,6 @@
               </w:rPr>
               <w:t>numCRID</w:t>
             </w:r>
-            <w:proofErr w:type="spellEnd"/>
           </w:p>
         </w:tc>
         <w:tc>
@@ -6480,23 +9391,7 @@
                 <w:sz w:val="22"/>
                 <w:szCs w:val="22"/>
               </w:rPr>
-              <w:t>(</w:t>
-            </w:r>
-            <w:proofErr w:type="spellStart"/>
-            <w:r>
-              <w:rPr>
-                <w:sz w:val="22"/>
-                <w:szCs w:val="22"/>
-              </w:rPr>
-              <w:t>EC.DIM_Coaching_Reason</w:t>
-            </w:r>
-            <w:proofErr w:type="spellEnd"/>
-            <w:r>
-              <w:rPr>
-                <w:sz w:val="22"/>
-                <w:szCs w:val="22"/>
-              </w:rPr>
-              <w:t>)</w:t>
+              <w:t>(EC.DIM_Coaching_Reason)</w:t>
             </w:r>
           </w:p>
         </w:tc>
@@ -6543,7 +9438,6 @@
                 <w:szCs w:val="22"/>
               </w:rPr>
             </w:pPr>
-            <w:proofErr w:type="spellStart"/>
             <w:r>
               <w:rPr>
                 <w:sz w:val="22"/>
@@ -6551,7 +9445,6 @@
               </w:rPr>
               <w:t>numSubCRID</w:t>
             </w:r>
-            <w:proofErr w:type="spellEnd"/>
           </w:p>
         </w:tc>
         <w:tc>
@@ -6632,23 +9525,7 @@
                 <w:sz w:val="22"/>
                 <w:szCs w:val="22"/>
               </w:rPr>
-              <w:t>(</w:t>
-            </w:r>
-            <w:proofErr w:type="spellStart"/>
-            <w:r>
-              <w:rPr>
-                <w:sz w:val="22"/>
-                <w:szCs w:val="22"/>
-              </w:rPr>
-              <w:t>EC.DIM_Sub_Coaching_Reason</w:t>
-            </w:r>
-            <w:proofErr w:type="spellEnd"/>
-            <w:r>
-              <w:rPr>
-                <w:sz w:val="22"/>
-                <w:szCs w:val="22"/>
-              </w:rPr>
-              <w:t>)</w:t>
+              <w:t>(EC.DIM_Sub_Coaching_Reason)</w:t>
             </w:r>
           </w:p>
         </w:tc>
@@ -6830,7 +9707,6 @@
                 <w:szCs w:val="22"/>
               </w:rPr>
             </w:pPr>
-            <w:proofErr w:type="spellStart"/>
             <w:r>
               <w:rPr>
                 <w:sz w:val="22"/>
@@ -6838,7 +9714,6 @@
               </w:rPr>
               <w:t>EventDate</w:t>
             </w:r>
-            <w:proofErr w:type="spellEnd"/>
           </w:p>
         </w:tc>
         <w:tc>
@@ -6944,7 +9819,6 @@
                 <w:szCs w:val="22"/>
               </w:rPr>
             </w:pPr>
-            <w:proofErr w:type="spellStart"/>
             <w:r>
               <w:rPr>
                 <w:sz w:val="22"/>
@@ -6952,7 +9826,6 @@
               </w:rPr>
               <w:t>EmpID</w:t>
             </w:r>
-            <w:proofErr w:type="spellEnd"/>
           </w:p>
         </w:tc>
         <w:tc>
@@ -7154,7 +10027,6 @@
                 <w:szCs w:val="22"/>
               </w:rPr>
             </w:pPr>
-            <w:proofErr w:type="spellStart"/>
             <w:r>
               <w:rPr>
                 <w:sz w:val="22"/>
@@ -7162,7 +10034,6 @@
               </w:rPr>
               <w:t>SubmittedDate</w:t>
             </w:r>
-            <w:proofErr w:type="spellEnd"/>
           </w:p>
         </w:tc>
         <w:tc>
@@ -7260,7 +10131,6 @@
                 <w:szCs w:val="22"/>
               </w:rPr>
             </w:pPr>
-            <w:proofErr w:type="spellStart"/>
             <w:r>
               <w:rPr>
                 <w:sz w:val="22"/>
@@ -7268,7 +10138,6 @@
               </w:rPr>
               <w:t>StartDate</w:t>
             </w:r>
-            <w:proofErr w:type="spellEnd"/>
           </w:p>
         </w:tc>
         <w:tc>
@@ -7366,7 +10235,6 @@
                 <w:szCs w:val="22"/>
               </w:rPr>
             </w:pPr>
-            <w:proofErr w:type="spellStart"/>
             <w:r>
               <w:rPr>
                 <w:sz w:val="22"/>
@@ -7374,7 +10242,6 @@
               </w:rPr>
               <w:t>SubmitterID</w:t>
             </w:r>
-            <w:proofErr w:type="spellEnd"/>
           </w:p>
         </w:tc>
         <w:tc>
@@ -7489,7 +10356,6 @@
                 <w:szCs w:val="22"/>
               </w:rPr>
             </w:pPr>
-            <w:proofErr w:type="spellStart"/>
             <w:r>
               <w:rPr>
                 <w:sz w:val="22"/>
@@ -7497,7 +10363,6 @@
               </w:rPr>
               <w:t>txtDescription</w:t>
             </w:r>
-            <w:proofErr w:type="spellEnd"/>
           </w:p>
         </w:tc>
         <w:tc>
@@ -7728,7 +10593,7 @@
 </file>
 
 <file path=word/endnotes.xml><?xml version="1.0" encoding="utf-8"?>
-<w:endnotes xmlns:wpc="http://schemas.microsoft.com/office/word/2010/wordprocessingCanvas" xmlns:mc="http://schemas.openxmlformats.org/markup-compatibility/2006" xmlns:o="urn:schemas-microsoft-com:office:office" xmlns:r="http://schemas.openxmlformats.org/officeDocument/2006/relationships" xmlns:m="http://schemas.openxmlformats.org/officeDocument/2006/math" xmlns:v="urn:schemas-microsoft-com:vml" xmlns:wp14="http://schemas.microsoft.com/office/word/2010/wordprocessingDrawing" xmlns:wp="http://schemas.openxmlformats.org/drawingml/2006/wordprocessingDrawing" xmlns:w10="urn:schemas-microsoft-com:office:word" xmlns:w="http://schemas.openxmlformats.org/wordprocessingml/2006/main" xmlns:w14="http://schemas.microsoft.com/office/word/2010/wordml" xmlns:w15="http://schemas.microsoft.com/office/word/2012/wordml" xmlns:wpg="http://schemas.microsoft.com/office/word/2010/wordprocessingGroup" xmlns:wpi="http://schemas.microsoft.com/office/word/2010/wordprocessingInk" xmlns:wne="http://schemas.microsoft.com/office/word/2006/wordml" xmlns:wps="http://schemas.microsoft.com/office/word/2010/wordprocessingShape" mc:Ignorable="w14 w15 wp14">
+<w:endnotes xmlns:wpc="http://schemas.microsoft.com/office/word/2010/wordprocessingCanvas" xmlns:cx="http://schemas.microsoft.com/office/drawing/2014/chartex" xmlns:cx1="http://schemas.microsoft.com/office/drawing/2015/9/8/chartex" xmlns:mc="http://schemas.openxmlformats.org/markup-compatibility/2006" xmlns:o="urn:schemas-microsoft-com:office:office" xmlns:r="http://schemas.openxmlformats.org/officeDocument/2006/relationships" xmlns:m="http://schemas.openxmlformats.org/officeDocument/2006/math" xmlns:v="urn:schemas-microsoft-com:vml" xmlns:wp14="http://schemas.microsoft.com/office/word/2010/wordprocessingDrawing" xmlns:wp="http://schemas.openxmlformats.org/drawingml/2006/wordprocessingDrawing" xmlns:w10="urn:schemas-microsoft-com:office:word" xmlns:w="http://schemas.openxmlformats.org/wordprocessingml/2006/main" xmlns:w14="http://schemas.microsoft.com/office/word/2010/wordml" xmlns:w15="http://schemas.microsoft.com/office/word/2012/wordml" xmlns:w16se="http://schemas.microsoft.com/office/word/2015/wordml/symex" xmlns:wpg="http://schemas.microsoft.com/office/word/2010/wordprocessingGroup" xmlns:wpi="http://schemas.microsoft.com/office/word/2010/wordprocessingInk" xmlns:wne="http://schemas.microsoft.com/office/word/2006/wordml" xmlns:wps="http://schemas.microsoft.com/office/word/2010/wordprocessingShape" mc:Ignorable="w14 w15 w16se wp14">
   <w:endnote w:type="separator" w:id="-1">
     <w:p>
       <w:r>
@@ -7747,7 +10612,7 @@
 </file>
 
 <file path=word/footer1.xml><?xml version="1.0" encoding="utf-8"?>
-<w:ftr xmlns:wpc="http://schemas.microsoft.com/office/word/2010/wordprocessingCanvas" xmlns:mc="http://schemas.openxmlformats.org/markup-compatibility/2006" xmlns:o="urn:schemas-microsoft-com:office:office" xmlns:r="http://schemas.openxmlformats.org/officeDocument/2006/relationships" xmlns:m="http://schemas.openxmlformats.org/officeDocument/2006/math" xmlns:v="urn:schemas-microsoft-com:vml" xmlns:wp14="http://schemas.microsoft.com/office/word/2010/wordprocessingDrawing" xmlns:wp="http://schemas.openxmlformats.org/drawingml/2006/wordprocessingDrawing" xmlns:w10="urn:schemas-microsoft-com:office:word" xmlns:w="http://schemas.openxmlformats.org/wordprocessingml/2006/main" xmlns:w14="http://schemas.microsoft.com/office/word/2010/wordml" xmlns:w15="http://schemas.microsoft.com/office/word/2012/wordml" xmlns:wpg="http://schemas.microsoft.com/office/word/2010/wordprocessingGroup" xmlns:wpi="http://schemas.microsoft.com/office/word/2010/wordprocessingInk" xmlns:wne="http://schemas.microsoft.com/office/word/2006/wordml" xmlns:wps="http://schemas.microsoft.com/office/word/2010/wordprocessingShape" mc:Ignorable="w14 w15 wp14">
+<w:ftr xmlns:wpc="http://schemas.microsoft.com/office/word/2010/wordprocessingCanvas" xmlns:cx="http://schemas.microsoft.com/office/drawing/2014/chartex" xmlns:cx1="http://schemas.microsoft.com/office/drawing/2015/9/8/chartex" xmlns:mc="http://schemas.openxmlformats.org/markup-compatibility/2006" xmlns:o="urn:schemas-microsoft-com:office:office" xmlns:r="http://schemas.openxmlformats.org/officeDocument/2006/relationships" xmlns:m="http://schemas.openxmlformats.org/officeDocument/2006/math" xmlns:v="urn:schemas-microsoft-com:vml" xmlns:wp14="http://schemas.microsoft.com/office/word/2010/wordprocessingDrawing" xmlns:wp="http://schemas.openxmlformats.org/drawingml/2006/wordprocessingDrawing" xmlns:w10="urn:schemas-microsoft-com:office:word" xmlns:w="http://schemas.openxmlformats.org/wordprocessingml/2006/main" xmlns:w14="http://schemas.microsoft.com/office/word/2010/wordml" xmlns:w15="http://schemas.microsoft.com/office/word/2012/wordml" xmlns:w16se="http://schemas.microsoft.com/office/word/2015/wordml/symex" xmlns:wpg="http://schemas.microsoft.com/office/word/2010/wordprocessingGroup" xmlns:wpi="http://schemas.microsoft.com/office/word/2010/wordprocessingInk" xmlns:wne="http://schemas.microsoft.com/office/word/2006/wordml" xmlns:wps="http://schemas.microsoft.com/office/word/2010/wordprocessingShape" mc:Ignorable="w14 w15 w16se wp14">
   <w:p>
     <w:pPr>
       <w:pStyle w:val="Footer"/>
@@ -7785,7 +10650,7 @@
 </file>
 
 <file path=word/footer2.xml><?xml version="1.0" encoding="utf-8"?>
-<w:ftr xmlns:wpc="http://schemas.microsoft.com/office/word/2010/wordprocessingCanvas" xmlns:mc="http://schemas.openxmlformats.org/markup-compatibility/2006" xmlns:o="urn:schemas-microsoft-com:office:office" xmlns:r="http://schemas.openxmlformats.org/officeDocument/2006/relationships" xmlns:m="http://schemas.openxmlformats.org/officeDocument/2006/math" xmlns:v="urn:schemas-microsoft-com:vml" xmlns:wp14="http://schemas.microsoft.com/office/word/2010/wordprocessingDrawing" xmlns:wp="http://schemas.openxmlformats.org/drawingml/2006/wordprocessingDrawing" xmlns:w10="urn:schemas-microsoft-com:office:word" xmlns:w="http://schemas.openxmlformats.org/wordprocessingml/2006/main" xmlns:w14="http://schemas.microsoft.com/office/word/2010/wordml" xmlns:w15="http://schemas.microsoft.com/office/word/2012/wordml" xmlns:wpg="http://schemas.microsoft.com/office/word/2010/wordprocessingGroup" xmlns:wpi="http://schemas.microsoft.com/office/word/2010/wordprocessingInk" xmlns:wne="http://schemas.microsoft.com/office/word/2006/wordml" xmlns:wps="http://schemas.microsoft.com/office/word/2010/wordprocessingShape" mc:Ignorable="w14 w15 wp14">
+<w:ftr xmlns:wpc="http://schemas.microsoft.com/office/word/2010/wordprocessingCanvas" xmlns:cx="http://schemas.microsoft.com/office/drawing/2014/chartex" xmlns:cx1="http://schemas.microsoft.com/office/drawing/2015/9/8/chartex" xmlns:mc="http://schemas.openxmlformats.org/markup-compatibility/2006" xmlns:o="urn:schemas-microsoft-com:office:office" xmlns:r="http://schemas.openxmlformats.org/officeDocument/2006/relationships" xmlns:m="http://schemas.openxmlformats.org/officeDocument/2006/math" xmlns:v="urn:schemas-microsoft-com:vml" xmlns:wp14="http://schemas.microsoft.com/office/word/2010/wordprocessingDrawing" xmlns:wp="http://schemas.openxmlformats.org/drawingml/2006/wordprocessingDrawing" xmlns:w10="urn:schemas-microsoft-com:office:word" xmlns:w="http://schemas.openxmlformats.org/wordprocessingml/2006/main" xmlns:w14="http://schemas.microsoft.com/office/word/2010/wordml" xmlns:w15="http://schemas.microsoft.com/office/word/2012/wordml" xmlns:w16se="http://schemas.microsoft.com/office/word/2015/wordml/symex" xmlns:wpg="http://schemas.microsoft.com/office/word/2010/wordprocessingGroup" xmlns:wpi="http://schemas.microsoft.com/office/word/2010/wordprocessingInk" xmlns:wne="http://schemas.microsoft.com/office/word/2006/wordml" xmlns:wps="http://schemas.microsoft.com/office/word/2010/wordprocessingShape" mc:Ignorable="w14 w15 w16se wp14">
   <w:p>
     <w:pPr>
       <w:rPr>
@@ -7998,7 +10863,7 @@
         <w:noProof/>
         <w:sz w:val="18"/>
       </w:rPr>
-      <w:t>3</w:t>
+      <w:t>7</w:t>
     </w:r>
     <w:r>
       <w:rPr>
@@ -8012,7 +10877,7 @@
 </file>
 
 <file path=word/footer3.xml><?xml version="1.0" encoding="utf-8"?>
-<w:ftr xmlns:wpc="http://schemas.microsoft.com/office/word/2010/wordprocessingCanvas" xmlns:mc="http://schemas.openxmlformats.org/markup-compatibility/2006" xmlns:o="urn:schemas-microsoft-com:office:office" xmlns:r="http://schemas.openxmlformats.org/officeDocument/2006/relationships" xmlns:m="http://schemas.openxmlformats.org/officeDocument/2006/math" xmlns:v="urn:schemas-microsoft-com:vml" xmlns:wp14="http://schemas.microsoft.com/office/word/2010/wordprocessingDrawing" xmlns:wp="http://schemas.openxmlformats.org/drawingml/2006/wordprocessingDrawing" xmlns:w10="urn:schemas-microsoft-com:office:word" xmlns:w="http://schemas.openxmlformats.org/wordprocessingml/2006/main" xmlns:w14="http://schemas.microsoft.com/office/word/2010/wordml" xmlns:w15="http://schemas.microsoft.com/office/word/2012/wordml" xmlns:wpg="http://schemas.microsoft.com/office/word/2010/wordprocessingGroup" xmlns:wpi="http://schemas.microsoft.com/office/word/2010/wordprocessingInk" xmlns:wne="http://schemas.microsoft.com/office/word/2006/wordml" xmlns:wps="http://schemas.microsoft.com/office/word/2010/wordprocessingShape" mc:Ignorable="w14 w15 wp14">
+<w:ftr xmlns:wpc="http://schemas.microsoft.com/office/word/2010/wordprocessingCanvas" xmlns:cx="http://schemas.microsoft.com/office/drawing/2014/chartex" xmlns:cx1="http://schemas.microsoft.com/office/drawing/2015/9/8/chartex" xmlns:mc="http://schemas.openxmlformats.org/markup-compatibility/2006" xmlns:o="urn:schemas-microsoft-com:office:office" xmlns:r="http://schemas.openxmlformats.org/officeDocument/2006/relationships" xmlns:m="http://schemas.openxmlformats.org/officeDocument/2006/math" xmlns:v="urn:schemas-microsoft-com:vml" xmlns:wp14="http://schemas.microsoft.com/office/word/2010/wordprocessingDrawing" xmlns:wp="http://schemas.openxmlformats.org/drawingml/2006/wordprocessingDrawing" xmlns:w10="urn:schemas-microsoft-com:office:word" xmlns:w="http://schemas.openxmlformats.org/wordprocessingml/2006/main" xmlns:w14="http://schemas.microsoft.com/office/word/2010/wordml" xmlns:w15="http://schemas.microsoft.com/office/word/2012/wordml" xmlns:w16se="http://schemas.microsoft.com/office/word/2015/wordml/symex" xmlns:wpg="http://schemas.microsoft.com/office/word/2010/wordprocessingGroup" xmlns:wpi="http://schemas.microsoft.com/office/word/2010/wordprocessingInk" xmlns:wne="http://schemas.microsoft.com/office/word/2006/wordml" xmlns:wps="http://schemas.microsoft.com/office/word/2010/wordprocessingShape" mc:Ignorable="w14 w15 w16se wp14">
   <w:p>
     <w:pPr>
       <w:pStyle w:val="Footer"/>
@@ -8149,7 +11014,7 @@
 </file>
 
 <file path=word/footnotes.xml><?xml version="1.0" encoding="utf-8"?>
-<w:footnotes xmlns:wpc="http://schemas.microsoft.com/office/word/2010/wordprocessingCanvas" xmlns:mc="http://schemas.openxmlformats.org/markup-compatibility/2006" xmlns:o="urn:schemas-microsoft-com:office:office" xmlns:r="http://schemas.openxmlformats.org/officeDocument/2006/relationships" xmlns:m="http://schemas.openxmlformats.org/officeDocument/2006/math" xmlns:v="urn:schemas-microsoft-com:vml" xmlns:wp14="http://schemas.microsoft.com/office/word/2010/wordprocessingDrawing" xmlns:wp="http://schemas.openxmlformats.org/drawingml/2006/wordprocessingDrawing" xmlns:w10="urn:schemas-microsoft-com:office:word" xmlns:w="http://schemas.openxmlformats.org/wordprocessingml/2006/main" xmlns:w14="http://schemas.microsoft.com/office/word/2010/wordml" xmlns:w15="http://schemas.microsoft.com/office/word/2012/wordml" xmlns:wpg="http://schemas.microsoft.com/office/word/2010/wordprocessingGroup" xmlns:wpi="http://schemas.microsoft.com/office/word/2010/wordprocessingInk" xmlns:wne="http://schemas.microsoft.com/office/word/2006/wordml" xmlns:wps="http://schemas.microsoft.com/office/word/2010/wordprocessingShape" mc:Ignorable="w14 w15 wp14">
+<w:footnotes xmlns:wpc="http://schemas.microsoft.com/office/word/2010/wordprocessingCanvas" xmlns:cx="http://schemas.microsoft.com/office/drawing/2014/chartex" xmlns:cx1="http://schemas.microsoft.com/office/drawing/2015/9/8/chartex" xmlns:mc="http://schemas.openxmlformats.org/markup-compatibility/2006" xmlns:o="urn:schemas-microsoft-com:office:office" xmlns:r="http://schemas.openxmlformats.org/officeDocument/2006/relationships" xmlns:m="http://schemas.openxmlformats.org/officeDocument/2006/math" xmlns:v="urn:schemas-microsoft-com:vml" xmlns:wp14="http://schemas.microsoft.com/office/word/2010/wordprocessingDrawing" xmlns:wp="http://schemas.openxmlformats.org/drawingml/2006/wordprocessingDrawing" xmlns:w10="urn:schemas-microsoft-com:office:word" xmlns:w="http://schemas.openxmlformats.org/wordprocessingml/2006/main" xmlns:w14="http://schemas.microsoft.com/office/word/2010/wordml" xmlns:w15="http://schemas.microsoft.com/office/word/2012/wordml" xmlns:w16se="http://schemas.microsoft.com/office/word/2015/wordml/symex" xmlns:wpg="http://schemas.microsoft.com/office/word/2010/wordprocessingGroup" xmlns:wpi="http://schemas.microsoft.com/office/word/2010/wordprocessingInk" xmlns:wne="http://schemas.microsoft.com/office/word/2006/wordml" xmlns:wps="http://schemas.microsoft.com/office/word/2010/wordprocessingShape" mc:Ignorable="w14 w15 w16se wp14">
   <w:footnote w:type="separator" w:id="-1">
     <w:p>
       <w:r>
@@ -8168,7 +11033,7 @@
 </file>
 
 <file path=word/header1.xml><?xml version="1.0" encoding="utf-8"?>
-<w:hdr xmlns:wpc="http://schemas.microsoft.com/office/word/2010/wordprocessingCanvas" xmlns:mc="http://schemas.openxmlformats.org/markup-compatibility/2006" xmlns:o="urn:schemas-microsoft-com:office:office" xmlns:r="http://schemas.openxmlformats.org/officeDocument/2006/relationships" xmlns:m="http://schemas.openxmlformats.org/officeDocument/2006/math" xmlns:v="urn:schemas-microsoft-com:vml" xmlns:wp14="http://schemas.microsoft.com/office/word/2010/wordprocessingDrawing" xmlns:wp="http://schemas.openxmlformats.org/drawingml/2006/wordprocessingDrawing" xmlns:w10="urn:schemas-microsoft-com:office:word" xmlns:w="http://schemas.openxmlformats.org/wordprocessingml/2006/main" xmlns:w14="http://schemas.microsoft.com/office/word/2010/wordml" xmlns:w15="http://schemas.microsoft.com/office/word/2012/wordml" xmlns:wpg="http://schemas.microsoft.com/office/word/2010/wordprocessingGroup" xmlns:wpi="http://schemas.microsoft.com/office/word/2010/wordprocessingInk" xmlns:wne="http://schemas.microsoft.com/office/word/2006/wordml" xmlns:wps="http://schemas.microsoft.com/office/word/2010/wordprocessingShape" mc:Ignorable="w14 w15 wp14">
+<w:hdr xmlns:wpc="http://schemas.microsoft.com/office/word/2010/wordprocessingCanvas" xmlns:cx="http://schemas.microsoft.com/office/drawing/2014/chartex" xmlns:cx1="http://schemas.microsoft.com/office/drawing/2015/9/8/chartex" xmlns:mc="http://schemas.openxmlformats.org/markup-compatibility/2006" xmlns:o="urn:schemas-microsoft-com:office:office" xmlns:r="http://schemas.openxmlformats.org/officeDocument/2006/relationships" xmlns:m="http://schemas.openxmlformats.org/officeDocument/2006/math" xmlns:v="urn:schemas-microsoft-com:vml" xmlns:wp14="http://schemas.microsoft.com/office/word/2010/wordprocessingDrawing" xmlns:wp="http://schemas.openxmlformats.org/drawingml/2006/wordprocessingDrawing" xmlns:w10="urn:schemas-microsoft-com:office:word" xmlns:w="http://schemas.openxmlformats.org/wordprocessingml/2006/main" xmlns:w14="http://schemas.microsoft.com/office/word/2010/wordml" xmlns:w15="http://schemas.microsoft.com/office/word/2012/wordml" xmlns:w16se="http://schemas.microsoft.com/office/word/2015/wordml/symex" xmlns:wpg="http://schemas.microsoft.com/office/word/2010/wordprocessingGroup" xmlns:wpi="http://schemas.microsoft.com/office/word/2010/wordprocessingInk" xmlns:wne="http://schemas.microsoft.com/office/word/2006/wordml" xmlns:wps="http://schemas.microsoft.com/office/word/2010/wordprocessingShape" mc:Ignorable="w14 w15 w16se wp14">
   <w:p>
     <w:pPr>
       <w:pStyle w:val="Header"/>
@@ -8287,7 +11152,7 @@
 </file>
 
 <file path=word/header2.xml><?xml version="1.0" encoding="utf-8"?>
-<w:hdr xmlns:wpc="http://schemas.microsoft.com/office/word/2010/wordprocessingCanvas" xmlns:mc="http://schemas.openxmlformats.org/markup-compatibility/2006" xmlns:o="urn:schemas-microsoft-com:office:office" xmlns:r="http://schemas.openxmlformats.org/officeDocument/2006/relationships" xmlns:m="http://schemas.openxmlformats.org/officeDocument/2006/math" xmlns:v="urn:schemas-microsoft-com:vml" xmlns:wp14="http://schemas.microsoft.com/office/word/2010/wordprocessingDrawing" xmlns:wp="http://schemas.openxmlformats.org/drawingml/2006/wordprocessingDrawing" xmlns:w10="urn:schemas-microsoft-com:office:word" xmlns:w="http://schemas.openxmlformats.org/wordprocessingml/2006/main" xmlns:w14="http://schemas.microsoft.com/office/word/2010/wordml" xmlns:w15="http://schemas.microsoft.com/office/word/2012/wordml" xmlns:wpg="http://schemas.microsoft.com/office/word/2010/wordprocessingGroup" xmlns:wpi="http://schemas.microsoft.com/office/word/2010/wordprocessingInk" xmlns:wne="http://schemas.microsoft.com/office/word/2006/wordml" xmlns:wps="http://schemas.microsoft.com/office/word/2010/wordprocessingShape" mc:Ignorable="w14 w15 wp14">
+<w:hdr xmlns:wpc="http://schemas.microsoft.com/office/word/2010/wordprocessingCanvas" xmlns:cx="http://schemas.microsoft.com/office/drawing/2014/chartex" xmlns:cx1="http://schemas.microsoft.com/office/drawing/2015/9/8/chartex" xmlns:mc="http://schemas.openxmlformats.org/markup-compatibility/2006" xmlns:o="urn:schemas-microsoft-com:office:office" xmlns:r="http://schemas.openxmlformats.org/officeDocument/2006/relationships" xmlns:m="http://schemas.openxmlformats.org/officeDocument/2006/math" xmlns:v="urn:schemas-microsoft-com:vml" xmlns:wp14="http://schemas.microsoft.com/office/word/2010/wordprocessingDrawing" xmlns:wp="http://schemas.openxmlformats.org/drawingml/2006/wordprocessingDrawing" xmlns:w10="urn:schemas-microsoft-com:office:word" xmlns:w="http://schemas.openxmlformats.org/wordprocessingml/2006/main" xmlns:w14="http://schemas.microsoft.com/office/word/2010/wordml" xmlns:w15="http://schemas.microsoft.com/office/word/2012/wordml" xmlns:w16se="http://schemas.microsoft.com/office/word/2015/wordml/symex" xmlns:wpg="http://schemas.microsoft.com/office/word/2010/wordprocessingGroup" xmlns:wpi="http://schemas.microsoft.com/office/word/2010/wordprocessingInk" xmlns:wne="http://schemas.microsoft.com/office/word/2006/wordml" xmlns:wps="http://schemas.microsoft.com/office/word/2010/wordprocessingShape" mc:Ignorable="w14 w15 w16se wp14">
   <w:p>
     <w:pPr>
       <w:pStyle w:val="Header"/>
@@ -8382,7 +11247,7 @@
 </file>
 
 <file path=word/numbering.xml><?xml version="1.0" encoding="utf-8"?>
-<w:numbering xmlns:wpc="http://schemas.microsoft.com/office/word/2010/wordprocessingCanvas" xmlns:mc="http://schemas.openxmlformats.org/markup-compatibility/2006" xmlns:o="urn:schemas-microsoft-com:office:office" xmlns:r="http://schemas.openxmlformats.org/officeDocument/2006/relationships" xmlns:m="http://schemas.openxmlformats.org/officeDocument/2006/math" xmlns:v="urn:schemas-microsoft-com:vml" xmlns:wp14="http://schemas.microsoft.com/office/word/2010/wordprocessingDrawing" xmlns:wp="http://schemas.openxmlformats.org/drawingml/2006/wordprocessingDrawing" xmlns:w10="urn:schemas-microsoft-com:office:word" xmlns:w="http://schemas.openxmlformats.org/wordprocessingml/2006/main" xmlns:w14="http://schemas.microsoft.com/office/word/2010/wordml" xmlns:w15="http://schemas.microsoft.com/office/word/2012/wordml" xmlns:wpg="http://schemas.microsoft.com/office/word/2010/wordprocessingGroup" xmlns:wpi="http://schemas.microsoft.com/office/word/2010/wordprocessingInk" xmlns:wne="http://schemas.microsoft.com/office/word/2006/wordml" xmlns:wps="http://schemas.microsoft.com/office/word/2010/wordprocessingShape" mc:Ignorable="w14 w15 wp14">
+<w:numbering xmlns:wpc="http://schemas.microsoft.com/office/word/2010/wordprocessingCanvas" xmlns:cx="http://schemas.microsoft.com/office/drawing/2014/chartex" xmlns:cx1="http://schemas.microsoft.com/office/drawing/2015/9/8/chartex" xmlns:mc="http://schemas.openxmlformats.org/markup-compatibility/2006" xmlns:o="urn:schemas-microsoft-com:office:office" xmlns:r="http://schemas.openxmlformats.org/officeDocument/2006/relationships" xmlns:m="http://schemas.openxmlformats.org/officeDocument/2006/math" xmlns:v="urn:schemas-microsoft-com:vml" xmlns:wp14="http://schemas.microsoft.com/office/word/2010/wordprocessingDrawing" xmlns:wp="http://schemas.openxmlformats.org/drawingml/2006/wordprocessingDrawing" xmlns:w10="urn:schemas-microsoft-com:office:word" xmlns:w="http://schemas.openxmlformats.org/wordprocessingml/2006/main" xmlns:w14="http://schemas.microsoft.com/office/word/2010/wordml" xmlns:w15="http://schemas.microsoft.com/office/word/2012/wordml" xmlns:w16se="http://schemas.microsoft.com/office/word/2015/wordml/symex" xmlns:wpg="http://schemas.microsoft.com/office/word/2010/wordprocessingGroup" xmlns:wpi="http://schemas.microsoft.com/office/word/2010/wordprocessingInk" xmlns:wne="http://schemas.microsoft.com/office/word/2006/wordml" xmlns:wps="http://schemas.microsoft.com/office/word/2010/wordprocessingShape" mc:Ignorable="w14 w15 w16se wp14">
   <w:abstractNum w:abstractNumId="0" w15:restartNumberingAfterBreak="0">
     <w:nsid w:val="000155C1"/>
     <w:multiLevelType w:val="hybridMultilevel"/>
@@ -8814,7 +11679,7 @@
   <w:abstractNum w:abstractNumId="4" w15:restartNumberingAfterBreak="0">
     <w:nsid w:val="3B37710B"/>
     <w:multiLevelType w:val="multilevel"/>
-    <w:tmpl w:val="F4E22584"/>
+    <w:tmpl w:val="D8ACE15E"/>
     <w:lvl w:ilvl="0">
       <w:start w:val="1"/>
       <w:numFmt w:val="decimal"/>
@@ -8839,9 +11704,9 @@
       <w:lvlJc w:val="left"/>
       <w:pPr>
         <w:tabs>
-          <w:tab w:val="num" w:pos="576"/>
+          <w:tab w:val="num" w:pos="756"/>
         </w:tabs>
-        <w:ind w:left="576" w:hanging="576"/>
+        <w:ind w:left="756" w:hanging="576"/>
       </w:pPr>
       <w:rPr>
         <w:rFonts w:hint="default"/>
@@ -9903,6 +12768,92 @@
       <w:rPr>
         <w:rFonts w:ascii="Wingdings" w:hAnsi="Wingdings" w:hint="default"/>
       </w:rPr>
+    </w:lvl>
+  </w:abstractNum>
+  <w:abstractNum w:abstractNumId="15" w15:restartNumberingAfterBreak="0">
+    <w:nsid w:val="7FB76ECC"/>
+    <w:multiLevelType w:val="multilevel"/>
+    <w:tmpl w:val="0409001F"/>
+    <w:lvl w:ilvl="0">
+      <w:start w:val="1"/>
+      <w:numFmt w:val="decimal"/>
+      <w:lvlText w:val="%1."/>
+      <w:lvlJc w:val="left"/>
+      <w:pPr>
+        <w:ind w:left="360" w:hanging="360"/>
+      </w:pPr>
+    </w:lvl>
+    <w:lvl w:ilvl="1">
+      <w:start w:val="1"/>
+      <w:numFmt w:val="decimal"/>
+      <w:lvlText w:val="%1.%2."/>
+      <w:lvlJc w:val="left"/>
+      <w:pPr>
+        <w:ind w:left="792" w:hanging="432"/>
+      </w:pPr>
+    </w:lvl>
+    <w:lvl w:ilvl="2">
+      <w:start w:val="1"/>
+      <w:numFmt w:val="decimal"/>
+      <w:lvlText w:val="%1.%2.%3."/>
+      <w:lvlJc w:val="left"/>
+      <w:pPr>
+        <w:ind w:left="1224" w:hanging="504"/>
+      </w:pPr>
+    </w:lvl>
+    <w:lvl w:ilvl="3">
+      <w:start w:val="1"/>
+      <w:numFmt w:val="decimal"/>
+      <w:lvlText w:val="%1.%2.%3.%4."/>
+      <w:lvlJc w:val="left"/>
+      <w:pPr>
+        <w:ind w:left="1728" w:hanging="648"/>
+      </w:pPr>
+    </w:lvl>
+    <w:lvl w:ilvl="4">
+      <w:start w:val="1"/>
+      <w:numFmt w:val="decimal"/>
+      <w:lvlText w:val="%1.%2.%3.%4.%5."/>
+      <w:lvlJc w:val="left"/>
+      <w:pPr>
+        <w:ind w:left="2232" w:hanging="792"/>
+      </w:pPr>
+    </w:lvl>
+    <w:lvl w:ilvl="5">
+      <w:start w:val="1"/>
+      <w:numFmt w:val="decimal"/>
+      <w:lvlText w:val="%1.%2.%3.%4.%5.%6."/>
+      <w:lvlJc w:val="left"/>
+      <w:pPr>
+        <w:ind w:left="2736" w:hanging="936"/>
+      </w:pPr>
+    </w:lvl>
+    <w:lvl w:ilvl="6">
+      <w:start w:val="1"/>
+      <w:numFmt w:val="decimal"/>
+      <w:lvlText w:val="%1.%2.%3.%4.%5.%6.%7."/>
+      <w:lvlJc w:val="left"/>
+      <w:pPr>
+        <w:ind w:left="3240" w:hanging="1080"/>
+      </w:pPr>
+    </w:lvl>
+    <w:lvl w:ilvl="7">
+      <w:start w:val="1"/>
+      <w:numFmt w:val="decimal"/>
+      <w:lvlText w:val="%1.%2.%3.%4.%5.%6.%7.%8."/>
+      <w:lvlJc w:val="left"/>
+      <w:pPr>
+        <w:ind w:left="3744" w:hanging="1224"/>
+      </w:pPr>
+    </w:lvl>
+    <w:lvl w:ilvl="8">
+      <w:start w:val="1"/>
+      <w:numFmt w:val="decimal"/>
+      <w:lvlText w:val="%1.%2.%3.%4.%5.%6.%7.%8.%9."/>
+      <w:lvlJc w:val="left"/>
+      <w:pPr>
+        <w:ind w:left="4320" w:hanging="1440"/>
+      </w:pPr>
     </w:lvl>
   </w:abstractNum>
   <w:num w:numId="1">
@@ -9950,12 +12901,15 @@
   <w:num w:numId="15">
     <w:abstractNumId w:val="8"/>
   </w:num>
+  <w:num w:numId="16">
+    <w:abstractNumId w:val="15"/>
+  </w:num>
   <w:numIdMacAtCleanup w:val="3"/>
 </w:numbering>
 </file>
 
 <file path=word/styles.xml><?xml version="1.0" encoding="utf-8"?>
-<w:styles xmlns:mc="http://schemas.openxmlformats.org/markup-compatibility/2006" xmlns:r="http://schemas.openxmlformats.org/officeDocument/2006/relationships" xmlns:w="http://schemas.openxmlformats.org/wordprocessingml/2006/main" xmlns:w14="http://schemas.microsoft.com/office/word/2010/wordml" xmlns:w15="http://schemas.microsoft.com/office/word/2012/wordml" mc:Ignorable="w14 w15">
+<w:styles xmlns:mc="http://schemas.openxmlformats.org/markup-compatibility/2006" xmlns:r="http://schemas.openxmlformats.org/officeDocument/2006/relationships" xmlns:w="http://schemas.openxmlformats.org/wordprocessingml/2006/main" xmlns:w14="http://schemas.microsoft.com/office/word/2010/wordml" xmlns:w15="http://schemas.microsoft.com/office/word/2012/wordml" xmlns:w16se="http://schemas.microsoft.com/office/word/2015/wordml/symex" mc:Ignorable="w14 w15 w16se">
   <w:docDefaults>
     <w:rPrDefault>
       <w:rPr>
@@ -10361,6 +13315,7 @@
     <w:name w:val="heading 2"/>
     <w:basedOn w:val="Normal"/>
     <w:next w:val="Normal"/>
+    <w:link w:val="Heading2Char"/>
     <w:qFormat/>
     <w:rsid w:val="00AC778C"/>
     <w:pPr>
@@ -10369,7 +13324,12 @@
         <w:ilvl w:val="1"/>
         <w:numId w:val="2"/>
       </w:numPr>
+      <w:tabs>
+        <w:tab w:val="clear" w:pos="756"/>
+        <w:tab w:val="num" w:pos="576"/>
+      </w:tabs>
       <w:spacing w:before="240" w:after="240"/>
+      <w:ind w:left="576"/>
       <w:outlineLvl w:val="1"/>
     </w:pPr>
     <w:rPr>
@@ -11184,6 +14144,16 @@
       <w:contextualSpacing/>
     </w:pPr>
   </w:style>
+  <w:style w:type="character" w:customStyle="1" w:styleId="Heading2Char">
+    <w:name w:val="Heading 2 Char"/>
+    <w:basedOn w:val="DefaultParagraphFont"/>
+    <w:link w:val="Heading2"/>
+    <w:rsid w:val="009A4271"/>
+    <w:rPr>
+      <w:b/>
+      <w:sz w:val="24"/>
+    </w:rPr>
+  </w:style>
 </w:styles>
 </file>
 
@@ -11471,12 +14441,9 @@
 </file>
 
 <file path=customXml/item1.xml><?xml version="1.0" encoding="utf-8"?>
-<?mso-contentType ?>
-<FormTemplates xmlns="http://schemas.microsoft.com/sharepoint/v3/contenttype/forms">
-  <Display>DocumentLibraryForm</Display>
-  <Edit>DocumentLibraryForm</Edit>
-  <New>DocumentLibraryForm</New>
-</FormTemplates>
+<p:properties xmlns:p="http://schemas.microsoft.com/office/2006/metadata/properties" xmlns:xsi="http://www.w3.org/2001/XMLSchema-instance" xmlns:pc="http://schemas.microsoft.com/office/infopath/2007/PartnerControls">
+  <documentManagement/>
+</p:properties>
 </file>
 
 <file path=customXml/item2.xml><?xml version="1.0" encoding="utf-8"?>
@@ -11594,9 +14561,12 @@
 </file>
 
 <file path=customXml/item3.xml><?xml version="1.0" encoding="utf-8"?>
-<p:properties xmlns:p="http://schemas.microsoft.com/office/2006/metadata/properties" xmlns:xsi="http://www.w3.org/2001/XMLSchema-instance" xmlns:pc="http://schemas.microsoft.com/office/infopath/2007/PartnerControls">
-  <documentManagement/>
-</p:properties>
+<?mso-contentType ?>
+<FormTemplates xmlns="http://schemas.microsoft.com/sharepoint/v3/contenttype/forms">
+  <Display>DocumentLibraryForm</Display>
+  <Edit>DocumentLibraryForm</Edit>
+  <New>DocumentLibraryForm</New>
+</FormTemplates>
 </file>
 
 <file path=customXml/item4.xml><?xml version="1.0" encoding="utf-8"?>
@@ -11604,9 +14574,10 @@
 </file>
 
 <file path=customXml/itemProps1.xml><?xml version="1.0" encoding="utf-8"?>
-<ds:datastoreItem xmlns:ds="http://schemas.openxmlformats.org/officeDocument/2006/customXml" ds:itemID="{A885B2DB-42DA-4318-9EB7-6D24C272F932}">
+<ds:datastoreItem xmlns:ds="http://schemas.openxmlformats.org/officeDocument/2006/customXml" ds:itemID="{FAB5EBB6-5E22-4A93-8A88-BE0203FA85CB}">
   <ds:schemaRefs>
-    <ds:schemaRef ds:uri="http://schemas.microsoft.com/sharepoint/v3/contenttype/forms"/>
+    <ds:schemaRef ds:uri="http://schemas.microsoft.com/office/2006/metadata/properties"/>
+    <ds:schemaRef ds:uri="http://schemas.microsoft.com/office/infopath/2007/PartnerControls"/>
   </ds:schemaRefs>
 </ds:datastoreItem>
 </file>
@@ -11628,16 +14599,15 @@
 </file>
 
 <file path=customXml/itemProps3.xml><?xml version="1.0" encoding="utf-8"?>
-<ds:datastoreItem xmlns:ds="http://schemas.openxmlformats.org/officeDocument/2006/customXml" ds:itemID="{FAB5EBB6-5E22-4A93-8A88-BE0203FA85CB}">
+<ds:datastoreItem xmlns:ds="http://schemas.openxmlformats.org/officeDocument/2006/customXml" ds:itemID="{A885B2DB-42DA-4318-9EB7-6D24C272F932}">
   <ds:schemaRefs>
-    <ds:schemaRef ds:uri="http://schemas.microsoft.com/office/2006/metadata/properties"/>
-    <ds:schemaRef ds:uri="http://schemas.microsoft.com/office/infopath/2007/PartnerControls"/>
+    <ds:schemaRef ds:uri="http://schemas.microsoft.com/sharepoint/v3/contenttype/forms"/>
   </ds:schemaRefs>
 </ds:datastoreItem>
 </file>
 
 <file path=customXml/itemProps4.xml><?xml version="1.0" encoding="utf-8"?>
-<ds:datastoreItem xmlns:ds="http://schemas.openxmlformats.org/officeDocument/2006/customXml" ds:itemID="{4F4E1B02-5A74-4F96-BA14-DDA4810C32C2}">
+<ds:datastoreItem xmlns:ds="http://schemas.openxmlformats.org/officeDocument/2006/customXml" ds:itemID="{8F550B76-7734-4E58-9D8E-81BD32793490}">
   <ds:schemaRefs>
     <ds:schemaRef ds:uri="http://schemas.openxmlformats.org/officeDocument/2006/bibliography"/>
   </ds:schemaRefs>

</xml_diff>

<commit_message>
tfs15782 - ecl generic feed fs updates
git-tfs-id: [https://tfs.omnicloud.local/tfs/cco%20program/]$/eCoaching_V2;C43784
</commit_message>
<xml_diff>
--- a/Requirements/CCO_eCoaching_Log_Generic_Reports_Layout.docx
+++ b/Requirements/CCO_eCoaching_Log_Generic_Reports_Layout.docx
@@ -1,13 +1,15 @@
 
 <file path=word/document.xml><?xml version="1.0" encoding="utf-8"?>
-<w:document xmlns:wpc="http://schemas.microsoft.com/office/word/2010/wordprocessingCanvas" xmlns:cx="http://schemas.microsoft.com/office/drawing/2014/chartex" xmlns:cx1="http://schemas.microsoft.com/office/drawing/2015/9/8/chartex" xmlns:mc="http://schemas.openxmlformats.org/markup-compatibility/2006" xmlns:o="urn:schemas-microsoft-com:office:office" xmlns:r="http://schemas.openxmlformats.org/officeDocument/2006/relationships" xmlns:m="http://schemas.openxmlformats.org/officeDocument/2006/math" xmlns:v="urn:schemas-microsoft-com:vml" xmlns:wp14="http://schemas.microsoft.com/office/word/2010/wordprocessingDrawing" xmlns:wp="http://schemas.openxmlformats.org/drawingml/2006/wordprocessingDrawing" xmlns:w10="urn:schemas-microsoft-com:office:word" xmlns:w="http://schemas.openxmlformats.org/wordprocessingml/2006/main" xmlns:w14="http://schemas.microsoft.com/office/word/2010/wordml" xmlns:w15="http://schemas.microsoft.com/office/word/2012/wordml" xmlns:w16se="http://schemas.microsoft.com/office/word/2015/wordml/symex" xmlns:wpg="http://schemas.microsoft.com/office/word/2010/wordprocessingGroup" xmlns:wpi="http://schemas.microsoft.com/office/word/2010/wordprocessingInk" xmlns:wne="http://schemas.microsoft.com/office/word/2006/wordml" xmlns:wps="http://schemas.microsoft.com/office/word/2010/wordprocessingShape" mc:Ignorable="w14 w15 w16se wp14">
+<w:document xmlns:wpc="http://schemas.microsoft.com/office/word/2010/wordprocessingCanvas" xmlns:mc="http://schemas.openxmlformats.org/markup-compatibility/2006" xmlns:o="urn:schemas-microsoft-com:office:office" xmlns:r="http://schemas.openxmlformats.org/officeDocument/2006/relationships" xmlns:m="http://schemas.openxmlformats.org/officeDocument/2006/math" xmlns:v="urn:schemas-microsoft-com:vml" xmlns:wp14="http://schemas.microsoft.com/office/word/2010/wordprocessingDrawing" xmlns:wp="http://schemas.openxmlformats.org/drawingml/2006/wordprocessingDrawing" xmlns:w10="urn:schemas-microsoft-com:office:word" xmlns:w="http://schemas.openxmlformats.org/wordprocessingml/2006/main" xmlns:w14="http://schemas.microsoft.com/office/word/2010/wordml" xmlns:w15="http://schemas.microsoft.com/office/word/2012/wordml" xmlns:wpg="http://schemas.microsoft.com/office/word/2010/wordprocessingGroup" xmlns:wpi="http://schemas.microsoft.com/office/word/2010/wordprocessingInk" xmlns:wne="http://schemas.microsoft.com/office/word/2006/wordml" xmlns:wps="http://schemas.microsoft.com/office/word/2010/wordprocessingShape" mc:Ignorable="w14 w15 wp14">
   <w:body>
     <w:p>
       <w:pPr>
         <w:pStyle w:val="Title1"/>
       </w:pPr>
       <w:bookmarkStart w:id="0" w:name="_Ref29370327"/>
+      <w:bookmarkStart w:id="1" w:name="_GoBack"/>
       <w:bookmarkEnd w:id="0"/>
+      <w:bookmarkEnd w:id="1"/>
       <w:r>
         <w:t>__________________________</w:t>
       </w:r>
@@ -147,6 +149,7 @@
         </w:rPr>
         <w:t xml:space="preserve">Reports </w:t>
       </w:r>
+      <w:proofErr w:type="spellStart"/>
       <w:r>
         <w:rPr>
           <w:rFonts w:ascii="Arial Black" w:hAnsi="Arial Black"/>
@@ -161,7 +164,16 @@
           <w:b/>
           <w:sz w:val="32"/>
         </w:rPr>
-        <w:t>Coaching Log</w:t>
+        <w:t>Coaching</w:t>
+      </w:r>
+      <w:proofErr w:type="spellEnd"/>
+      <w:r>
+        <w:rPr>
+          <w:rFonts w:ascii="Arial Black" w:hAnsi="Arial Black"/>
+          <w:b/>
+          <w:sz w:val="32"/>
+        </w:rPr>
+        <w:t xml:space="preserve"> Log</w:t>
       </w:r>
       <w:r>
         <w:rPr>
@@ -292,7 +304,7 @@
               </wp:anchor>
             </w:drawing>
           </mc:Choice>
-          <mc:Fallback>
+          <mc:Fallback xmlns:w16se="http://schemas.microsoft.com/office/word/2015/wordml/symex" xmlns:cx1="http://schemas.microsoft.com/office/drawing/2015/9/8/chartex" xmlns:cx="http://schemas.microsoft.com/office/drawing/2014/chartex">
             <w:pict>
               <v:line w14:anchorId="5613FC4F" id="Line 232" o:spid="_x0000_s1026" style="position:absolute;z-index:251658240;visibility:visible;mso-wrap-style:square;mso-width-percent:0;mso-height-percent:0;mso-wrap-distance-left:9pt;mso-wrap-distance-top:0;mso-wrap-distance-right:9pt;mso-wrap-distance-bottom:0;mso-position-horizontal:absolute;mso-position-horizontal-relative:text;mso-position-vertical:absolute;mso-position-vertical-relative:text;mso-width-percent:0;mso-height-percent:0;mso-width-relative:page;mso-height-relative:page" from="367.2pt,33.3pt" to="439.25pt,33.35pt" o:gfxdata="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" o:allowincell="f">
                 <v:stroke startarrowwidth="narrow" startarrowlength="short" endarrowwidth="narrow" endarrowlength="short"/>
@@ -370,7 +382,7 @@
               </wp:anchor>
             </w:drawing>
           </mc:Choice>
-          <mc:Fallback>
+          <mc:Fallback xmlns:w16se="http://schemas.microsoft.com/office/word/2015/wordml/symex" xmlns:cx1="http://schemas.microsoft.com/office/drawing/2015/9/8/chartex" xmlns:cx="http://schemas.microsoft.com/office/drawing/2014/chartex">
             <w:pict>
               <v:line w14:anchorId="7B7EB906" id="Line 230" o:spid="_x0000_s1026" style="position:absolute;z-index:251656192;visibility:visible;mso-wrap-style:square;mso-width-percent:0;mso-height-percent:0;mso-wrap-distance-left:9pt;mso-wrap-distance-top:0;mso-wrap-distance-right:9pt;mso-wrap-distance-bottom:0;mso-position-horizontal:absolute;mso-position-horizontal-relative:text;mso-position-vertical:absolute;mso-position-vertical-relative:text;mso-width-percent:0;mso-height-percent:0;mso-width-relative:page;mso-height-relative:page" from="1in,33.3pt" to="266.45pt,33.35pt" o:gfxdata="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" o:allowincell="f">
                 <v:stroke startarrowwidth="narrow" startarrowlength="short" endarrowwidth="narrow" endarrowlength="short"/>
@@ -598,7 +610,7 @@
               </wp:anchor>
             </w:drawing>
           </mc:Choice>
-          <mc:Fallback>
+          <mc:Fallback xmlns:w16se="http://schemas.microsoft.com/office/word/2015/wordml/symex" xmlns:cx1="http://schemas.microsoft.com/office/drawing/2015/9/8/chartex" xmlns:cx="http://schemas.microsoft.com/office/drawing/2014/chartex">
             <w:pict>
               <v:line w14:anchorId="20F14947" id="Line 234" o:spid="_x0000_s1026" style="position:absolute;z-index:251659776;visibility:visible;mso-wrap-style:square;mso-width-percent:0;mso-height-percent:0;mso-wrap-distance-left:9pt;mso-wrap-distance-top:0;mso-wrap-distance-right:9pt;mso-wrap-distance-bottom:0;mso-position-horizontal:absolute;mso-position-horizontal-relative:text;mso-position-vertical:absolute;mso-position-vertical-relative:text;mso-width-percent:0;mso-height-percent:0;mso-width-relative:page;mso-height-relative:page" from="115.2pt,.6pt" to="309.6pt,.6pt" o:gfxdata="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" o:allowincell="f">
                 <v:stroke startarrowwidth="narrow" startarrowlength="short" endarrowwidth="narrow" endarrowlength="short"/>
@@ -704,7 +716,7 @@
               </wp:anchor>
             </w:drawing>
           </mc:Choice>
-          <mc:Fallback>
+          <mc:Fallback xmlns:w16se="http://schemas.microsoft.com/office/word/2015/wordml/symex" xmlns:cx1="http://schemas.microsoft.com/office/drawing/2015/9/8/chartex" xmlns:cx="http://schemas.microsoft.com/office/drawing/2014/chartex">
             <w:pict>
               <v:line w14:anchorId="15E6543B" id="Line 233" o:spid="_x0000_s1026" style="position:absolute;z-index:251658752;visibility:visible;mso-wrap-style:square;mso-width-percent:0;mso-height-percent:0;mso-wrap-distance-left:9pt;mso-wrap-distance-top:0;mso-wrap-distance-right:9pt;mso-wrap-distance-bottom:0;mso-position-horizontal:absolute;mso-position-horizontal-relative:text;mso-position-vertical:absolute;mso-position-vertical-relative:text;mso-width-percent:0;mso-height-percent:0;mso-width-relative:page;mso-height-relative:page" from="374.4pt,34.75pt" to="446.45pt,34.8pt" o:gfxdata="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" o:allowincell="f">
                 <v:stroke startarrowwidth="narrow" startarrowlength="short" endarrowwidth="narrow" endarrowlength="short"/>
@@ -782,7 +794,7 @@
               </wp:anchor>
             </w:drawing>
           </mc:Choice>
-          <mc:Fallback>
+          <mc:Fallback xmlns:w16se="http://schemas.microsoft.com/office/word/2015/wordml/symex" xmlns:cx1="http://schemas.microsoft.com/office/drawing/2015/9/8/chartex" xmlns:cx="http://schemas.microsoft.com/office/drawing/2014/chartex">
             <w:pict>
               <v:line w14:anchorId="2A2BF85C" id="Line 231" o:spid="_x0000_s1026" style="position:absolute;z-index:251656704;visibility:visible;mso-wrap-style:square;mso-width-percent:0;mso-height-percent:0;mso-wrap-distance-left:9pt;mso-wrap-distance-top:0;mso-wrap-distance-right:9pt;mso-wrap-distance-bottom:0;mso-position-horizontal:absolute;mso-position-horizontal-relative:text;mso-position-vertical:absolute;mso-position-vertical-relative:text;mso-width-percent:0;mso-height-percent:0;mso-width-relative:page;mso-height-relative:page" from="1in,32.75pt" to="266.45pt,32.8pt" o:gfxdata="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" o:allowincell="f">
                 <v:stroke startarrowwidth="narrow" startarrowlength="short" endarrowwidth="narrow" endarrowlength="short"/>
@@ -1106,7 +1118,21 @@
               <w:rPr>
                 <w:sz w:val="20"/>
               </w:rPr>
-              <w:t>TFS3972 – eCL Attendance Feed</w:t>
+              <w:t xml:space="preserve">TFS3972 – </w:t>
+            </w:r>
+            <w:proofErr w:type="spellStart"/>
+            <w:r>
+              <w:rPr>
+                <w:sz w:val="20"/>
+              </w:rPr>
+              <w:t>eCL</w:t>
+            </w:r>
+            <w:proofErr w:type="spellEnd"/>
+            <w:r>
+              <w:rPr>
+                <w:sz w:val="20"/>
+              </w:rPr>
+              <w:t xml:space="preserve"> Attendance Feed</w:t>
             </w:r>
           </w:p>
         </w:tc>
@@ -1177,7 +1203,21 @@
               <w:rPr>
                 <w:sz w:val="20"/>
               </w:rPr>
-              <w:t>TFS4916 – eCL Generic Feed</w:t>
+              <w:t xml:space="preserve">TFS4916 – </w:t>
+            </w:r>
+            <w:proofErr w:type="spellStart"/>
+            <w:r>
+              <w:rPr>
+                <w:sz w:val="20"/>
+              </w:rPr>
+              <w:t>eCL</w:t>
+            </w:r>
+            <w:proofErr w:type="spellEnd"/>
+            <w:r>
+              <w:rPr>
+                <w:sz w:val="20"/>
+              </w:rPr>
+              <w:t xml:space="preserve"> Generic Feed</w:t>
             </w:r>
           </w:p>
           <w:p>
@@ -1294,7 +1334,21 @@
               <w:rPr>
                 <w:sz w:val="20"/>
               </w:rPr>
-              <w:t>TFS4916 – eCL Generic Feed</w:t>
+              <w:t xml:space="preserve">TFS4916 – </w:t>
+            </w:r>
+            <w:proofErr w:type="spellStart"/>
+            <w:r>
+              <w:rPr>
+                <w:sz w:val="20"/>
+              </w:rPr>
+              <w:t>eCL</w:t>
+            </w:r>
+            <w:proofErr w:type="spellEnd"/>
+            <w:r>
+              <w:rPr>
+                <w:sz w:val="20"/>
+              </w:rPr>
+              <w:t xml:space="preserve"> Generic Feed</w:t>
             </w:r>
           </w:p>
           <w:p>
@@ -1311,7 +1365,21 @@
               <w:rPr>
                 <w:sz w:val="20"/>
               </w:rPr>
-              <w:t>Added number 18 – EmailSent to 2.1</w:t>
+              <w:t xml:space="preserve">Added number 18 – </w:t>
+            </w:r>
+            <w:proofErr w:type="spellStart"/>
+            <w:r>
+              <w:rPr>
+                <w:sz w:val="20"/>
+              </w:rPr>
+              <w:t>EmailSent</w:t>
+            </w:r>
+            <w:proofErr w:type="spellEnd"/>
+            <w:r>
+              <w:rPr>
+                <w:sz w:val="20"/>
+              </w:rPr>
+              <w:t xml:space="preserve"> to 2.1</w:t>
             </w:r>
           </w:p>
         </w:tc>
@@ -1394,7 +1462,21 @@
               <w:rPr>
                 <w:sz w:val="20"/>
               </w:rPr>
-              <w:t>TFS5149 – eCL Requirement Document Cleanup</w:t>
+              <w:t xml:space="preserve">TFS5149 – </w:t>
+            </w:r>
+            <w:proofErr w:type="spellStart"/>
+            <w:r>
+              <w:rPr>
+                <w:sz w:val="20"/>
+              </w:rPr>
+              <w:t>eCL</w:t>
+            </w:r>
+            <w:proofErr w:type="spellEnd"/>
+            <w:r>
+              <w:rPr>
+                <w:sz w:val="20"/>
+              </w:rPr>
+              <w:t xml:space="preserve"> Requirement Document Cleanup</w:t>
             </w:r>
           </w:p>
           <w:p>
@@ -1428,7 +1510,21 @@
               <w:rPr>
                 <w:sz w:val="20"/>
               </w:rPr>
-              <w:t>Changed EmpID to 20 bytes</w:t>
+              <w:t xml:space="preserve">Changed </w:t>
+            </w:r>
+            <w:proofErr w:type="spellStart"/>
+            <w:r>
+              <w:rPr>
+                <w:sz w:val="20"/>
+              </w:rPr>
+              <w:t>EmpID</w:t>
+            </w:r>
+            <w:proofErr w:type="spellEnd"/>
+            <w:r>
+              <w:rPr>
+                <w:sz w:val="20"/>
+              </w:rPr>
+              <w:t xml:space="preserve"> to 20 bytes</w:t>
             </w:r>
           </w:p>
           <w:p>
@@ -1550,7 +1646,21 @@
               <w:rPr>
                 <w:sz w:val="20"/>
               </w:rPr>
-              <w:t>TFS7646 – eCL Discrepancy Feed</w:t>
+              <w:t xml:space="preserve">TFS7646 – </w:t>
+            </w:r>
+            <w:proofErr w:type="spellStart"/>
+            <w:r>
+              <w:rPr>
+                <w:sz w:val="20"/>
+              </w:rPr>
+              <w:t>eCL</w:t>
+            </w:r>
+            <w:proofErr w:type="spellEnd"/>
+            <w:r>
+              <w:rPr>
+                <w:sz w:val="20"/>
+              </w:rPr>
+              <w:t xml:space="preserve"> Discrepancy Feed</w:t>
             </w:r>
           </w:p>
           <w:p>
@@ -1644,7 +1754,21 @@
               <w:rPr>
                 <w:sz w:val="20"/>
               </w:rPr>
-              <w:t>TFS8597 – eCL DTT Feed Changes</w:t>
+              <w:t xml:space="preserve">TFS8597 – </w:t>
+            </w:r>
+            <w:proofErr w:type="spellStart"/>
+            <w:r>
+              <w:rPr>
+                <w:sz w:val="20"/>
+              </w:rPr>
+              <w:t>eCL</w:t>
+            </w:r>
+            <w:proofErr w:type="spellEnd"/>
+            <w:r>
+              <w:rPr>
+                <w:sz w:val="20"/>
+              </w:rPr>
+              <w:t xml:space="preserve"> DTT Feed Changes</w:t>
             </w:r>
           </w:p>
           <w:p>
@@ -1661,8 +1785,16 @@
               <w:rPr>
                 <w:sz w:val="20"/>
               </w:rPr>
-              <w:t>Modified 1.1 5 strFormStatus</w:t>
-            </w:r>
+              <w:t xml:space="preserve">Modified 1.1 5 </w:t>
+            </w:r>
+            <w:proofErr w:type="spellStart"/>
+            <w:r>
+              <w:rPr>
+                <w:sz w:val="20"/>
+              </w:rPr>
+              <w:t>strFormStatus</w:t>
+            </w:r>
+            <w:proofErr w:type="spellEnd"/>
           </w:p>
         </w:tc>
         <w:tc>
@@ -1732,8 +1864,30 @@
               <w:rPr>
                 <w:sz w:val="20"/>
               </w:rPr>
-              <w:t>TFS 15095 – ATT - Create feed to eCL for Attendance Policy Earnback</w:t>
-            </w:r>
+              <w:t xml:space="preserve">TFS 15095 – ATT - Create feed to </w:t>
+            </w:r>
+            <w:proofErr w:type="spellStart"/>
+            <w:r>
+              <w:rPr>
+                <w:sz w:val="20"/>
+              </w:rPr>
+              <w:t>eCL</w:t>
+            </w:r>
+            <w:proofErr w:type="spellEnd"/>
+            <w:r>
+              <w:rPr>
+                <w:sz w:val="20"/>
+              </w:rPr>
+              <w:t xml:space="preserve"> for Attendance Policy </w:t>
+            </w:r>
+            <w:proofErr w:type="spellStart"/>
+            <w:r>
+              <w:rPr>
+                <w:sz w:val="20"/>
+              </w:rPr>
+              <w:t>Earnback</w:t>
+            </w:r>
+            <w:proofErr w:type="spellEnd"/>
           </w:p>
         </w:tc>
         <w:tc>
@@ -1777,6 +1931,12 @@
                 <w:sz w:val="20"/>
               </w:rPr>
             </w:pPr>
+            <w:r>
+              <w:rPr>
+                <w:sz w:val="20"/>
+              </w:rPr>
+              <w:t>10/21/2019</w:t>
+            </w:r>
           </w:p>
         </w:tc>
         <w:tc>
@@ -1793,6 +1953,26 @@
                 <w:sz w:val="20"/>
               </w:rPr>
             </w:pPr>
+            <w:r>
+              <w:rPr>
+                <w:sz w:val="20"/>
+              </w:rPr>
+              <w:t xml:space="preserve">TFS15782 – </w:t>
+            </w:r>
+            <w:proofErr w:type="spellStart"/>
+            <w:r>
+              <w:rPr>
+                <w:sz w:val="20"/>
+              </w:rPr>
+              <w:t>eCL</w:t>
+            </w:r>
+            <w:proofErr w:type="spellEnd"/>
+            <w:r>
+              <w:rPr>
+                <w:sz w:val="20"/>
+              </w:rPr>
+              <w:t xml:space="preserve"> Generic Feed FS Updates</w:t>
+            </w:r>
           </w:p>
         </w:tc>
         <w:tc>
@@ -1809,6 +1989,12 @@
                 <w:sz w:val="20"/>
               </w:rPr>
             </w:pPr>
+            <w:r>
+              <w:rPr>
+                <w:sz w:val="20"/>
+              </w:rPr>
+              <w:t>Doug Stearns</w:t>
+            </w:r>
           </w:p>
         </w:tc>
       </w:tr>
@@ -1943,10 +2129,17 @@
           <w:szCs w:val="24"/>
         </w:rPr>
       </w:pPr>
-      <w:bookmarkStart w:id="1" w:name="_Toc321377922"/>
+      <w:bookmarkStart w:id="2" w:name="_Toc321377922"/>
+      <w:proofErr w:type="spellStart"/>
+      <w:proofErr w:type="gramStart"/>
       <w:r>
         <w:lastRenderedPageBreak/>
-        <w:t xml:space="preserve">eCoaching Log </w:t>
+        <w:t>eCoaching</w:t>
+      </w:r>
+      <w:proofErr w:type="spellEnd"/>
+      <w:proofErr w:type="gramEnd"/>
+      <w:r>
+        <w:t xml:space="preserve"> Log </w:t>
       </w:r>
       <w:r>
         <w:t>Generic</w:t>
@@ -1960,7 +2153,7 @@
       <w:r>
         <w:t xml:space="preserve"> Requirements</w:t>
       </w:r>
-      <w:bookmarkEnd w:id="1"/>
+      <w:bookmarkEnd w:id="2"/>
       <w:r>
         <w:br/>
       </w:r>
@@ -2030,12 +2223,21 @@
         </w:rPr>
         <w:t xml:space="preserve">nd layout format for the </w:t>
       </w:r>
+      <w:proofErr w:type="spellStart"/>
       <w:r>
         <w:rPr>
           <w:b w:val="0"/>
           <w:szCs w:val="24"/>
         </w:rPr>
-        <w:t>eCoaching Log</w:t>
+        <w:t>eCoaching</w:t>
+      </w:r>
+      <w:proofErr w:type="spellEnd"/>
+      <w:r>
+        <w:rPr>
+          <w:b w:val="0"/>
+          <w:szCs w:val="24"/>
+        </w:rPr>
+        <w:t xml:space="preserve"> Log</w:t>
       </w:r>
       <w:r>
         <w:rPr>
@@ -2116,9 +2318,6 @@
         <w:gridCol w:w="3787"/>
       </w:tblGrid>
       <w:tr>
-        <w:trPr>
-          <w:tblHeader/>
-        </w:trPr>
         <w:tc>
           <w:tcPr>
             <w:tcW w:w="1253" w:type="dxa"/>
@@ -2233,9 +2432,6 @@
         </w:tc>
       </w:tr>
       <w:tr>
-        <w:trPr>
-          <w:tblHeader/>
-        </w:trPr>
         <w:tc>
           <w:tcPr>
             <w:tcW w:w="1253" w:type="dxa"/>
@@ -2277,6 +2473,7 @@
                 <w:szCs w:val="22"/>
               </w:rPr>
             </w:pPr>
+            <w:proofErr w:type="spellStart"/>
             <w:r>
               <w:rPr>
                 <w:sz w:val="22"/>
@@ -2284,6 +2481,7 @@
               </w:rPr>
               <w:t>numReportID</w:t>
             </w:r>
+            <w:proofErr w:type="spellEnd"/>
           </w:p>
         </w:tc>
         <w:tc>
@@ -2354,9 +2552,6 @@
         </w:tc>
       </w:tr>
       <w:tr>
-        <w:trPr>
-          <w:tblHeader/>
-        </w:trPr>
         <w:tc>
           <w:tcPr>
             <w:tcW w:w="1253" w:type="dxa"/>
@@ -2398,6 +2593,7 @@
                 <w:szCs w:val="22"/>
               </w:rPr>
             </w:pPr>
+            <w:proofErr w:type="spellStart"/>
             <w:r>
               <w:rPr>
                 <w:sz w:val="22"/>
@@ -2405,6 +2601,7 @@
               </w:rPr>
               <w:t>strReportCode</w:t>
             </w:r>
+            <w:proofErr w:type="spellEnd"/>
           </w:p>
         </w:tc>
         <w:tc>
@@ -2505,6 +2702,28 @@
                 <w:sz w:val="22"/>
                 <w:szCs w:val="22"/>
               </w:rPr>
+              <w:t>DTT – Discrepancy Time Tracking</w:t>
+            </w:r>
+            <w:r>
+              <w:rPr>
+                <w:sz w:val="22"/>
+                <w:szCs w:val="22"/>
+              </w:rPr>
+              <w:t>,</w:t>
+            </w:r>
+          </w:p>
+          <w:p>
+            <w:pPr>
+              <w:rPr>
+                <w:sz w:val="22"/>
+                <w:szCs w:val="22"/>
+              </w:rPr>
+            </w:pPr>
+            <w:r>
+              <w:rPr>
+                <w:sz w:val="22"/>
+                <w:szCs w:val="22"/>
+              </w:rPr>
               <w:t>SEA – Seasonal Employee Attendance</w:t>
             </w:r>
             <w:r>
@@ -2512,7 +2731,53 @@
                 <w:sz w:val="22"/>
                 <w:szCs w:val="22"/>
               </w:rPr>
-              <w:t>, DTT – Discrepancy Time Tracking</w:t>
+              <w:t>,</w:t>
+            </w:r>
+          </w:p>
+          <w:p>
+            <w:pPr>
+              <w:rPr>
+                <w:sz w:val="22"/>
+                <w:szCs w:val="22"/>
+              </w:rPr>
+            </w:pPr>
+            <w:r>
+              <w:rPr>
+                <w:sz w:val="22"/>
+                <w:szCs w:val="22"/>
+              </w:rPr>
+              <w:t>SEAA – Unapproved Time – Opportunity,</w:t>
+            </w:r>
+          </w:p>
+          <w:p>
+            <w:pPr>
+              <w:rPr>
+                <w:sz w:val="22"/>
+                <w:szCs w:val="22"/>
+              </w:rPr>
+            </w:pPr>
+            <w:r>
+              <w:rPr>
+                <w:sz w:val="22"/>
+                <w:szCs w:val="22"/>
+              </w:rPr>
+              <w:t xml:space="preserve">SEAR – </w:t>
+            </w:r>
+            <w:proofErr w:type="spellStart"/>
+            <w:r>
+              <w:rPr>
+                <w:sz w:val="22"/>
+                <w:szCs w:val="22"/>
+              </w:rPr>
+              <w:t>Unapprovied</w:t>
+            </w:r>
+            <w:proofErr w:type="spellEnd"/>
+            <w:r>
+              <w:rPr>
+                <w:sz w:val="22"/>
+                <w:szCs w:val="22"/>
+              </w:rPr>
+              <w:t xml:space="preserve"> Time – Reinforcement</w:t>
             </w:r>
             <w:r>
               <w:rPr>
@@ -2525,9 +2790,6 @@
         </w:tc>
       </w:tr>
       <w:tr>
-        <w:trPr>
-          <w:tblHeader/>
-        </w:trPr>
         <w:tc>
           <w:tcPr>
             <w:tcW w:w="1253" w:type="dxa"/>
@@ -2569,6 +2831,7 @@
                 <w:szCs w:val="22"/>
               </w:rPr>
             </w:pPr>
+            <w:proofErr w:type="spellStart"/>
             <w:r>
               <w:rPr>
                 <w:sz w:val="22"/>
@@ -2576,6 +2839,7 @@
               </w:rPr>
               <w:t>strFormType</w:t>
             </w:r>
+            <w:proofErr w:type="spellEnd"/>
           </w:p>
         </w:tc>
         <w:tc>
@@ -2632,9 +2896,6 @@
         </w:tc>
       </w:tr>
       <w:tr>
-        <w:trPr>
-          <w:tblHeader/>
-        </w:trPr>
         <w:tc>
           <w:tcPr>
             <w:tcW w:w="1253" w:type="dxa"/>
@@ -2676,6 +2937,7 @@
                 <w:szCs w:val="22"/>
               </w:rPr>
             </w:pPr>
+            <w:proofErr w:type="spellStart"/>
             <w:r>
               <w:rPr>
                 <w:sz w:val="22"/>
@@ -2683,6 +2945,7 @@
               </w:rPr>
               <w:t>strSource</w:t>
             </w:r>
+            <w:proofErr w:type="spellEnd"/>
           </w:p>
         </w:tc>
         <w:tc>
@@ -2740,6 +3003,21 @@
                 <w:sz w:val="22"/>
                 <w:szCs w:val="22"/>
               </w:rPr>
+              <w:t>DTT – Empower</w:t>
+            </w:r>
+          </w:p>
+          <w:p>
+            <w:pPr>
+              <w:rPr>
+                <w:sz w:val="22"/>
+                <w:szCs w:val="22"/>
+              </w:rPr>
+            </w:pPr>
+            <w:r>
+              <w:rPr>
+                <w:sz w:val="22"/>
+                <w:szCs w:val="22"/>
+              </w:rPr>
               <w:t>SEA – Internal CCO Reporting</w:t>
             </w:r>
           </w:p>
@@ -2755,15 +3033,41 @@
                 <w:sz w:val="22"/>
                 <w:szCs w:val="22"/>
               </w:rPr>
-              <w:t xml:space="preserve">DTT – Empower </w:t>
+              <w:t xml:space="preserve">SEAA – </w:t>
+            </w:r>
+            <w:r>
+              <w:rPr>
+                <w:sz w:val="22"/>
+                <w:szCs w:val="22"/>
+              </w:rPr>
+              <w:t>Internal CCO Reporting</w:t>
+            </w:r>
+            <w:r>
+              <w:rPr>
+                <w:sz w:val="22"/>
+                <w:szCs w:val="22"/>
+              </w:rPr>
+              <w:t xml:space="preserve"> </w:t>
+            </w:r>
+            <w:r>
+              <w:rPr>
+                <w:sz w:val="22"/>
+                <w:szCs w:val="22"/>
+              </w:rPr>
+              <w:br/>
+              <w:t xml:space="preserve">SEAR – </w:t>
+            </w:r>
+            <w:r>
+              <w:rPr>
+                <w:sz w:val="22"/>
+                <w:szCs w:val="22"/>
+              </w:rPr>
+              <w:t>Internal CCO Reporting</w:t>
             </w:r>
           </w:p>
         </w:tc>
       </w:tr>
       <w:tr>
-        <w:trPr>
-          <w:tblHeader/>
-        </w:trPr>
         <w:tc>
           <w:tcPr>
             <w:tcW w:w="1253" w:type="dxa"/>
@@ -2805,6 +3109,7 @@
                 <w:szCs w:val="22"/>
               </w:rPr>
             </w:pPr>
+            <w:proofErr w:type="spellStart"/>
             <w:r>
               <w:rPr>
                 <w:sz w:val="22"/>
@@ -2812,6 +3117,7 @@
               </w:rPr>
               <w:t>strFormStatus</w:t>
             </w:r>
+            <w:proofErr w:type="spellEnd"/>
           </w:p>
         </w:tc>
         <w:tc>
@@ -2884,6 +3190,35 @@
                 <w:sz w:val="22"/>
                 <w:szCs w:val="22"/>
               </w:rPr>
+              <w:t>DTT</w:t>
+            </w:r>
+            <w:r>
+              <w:rPr>
+                <w:sz w:val="22"/>
+                <w:szCs w:val="22"/>
+              </w:rPr>
+              <w:t xml:space="preserve"> – Pending </w:t>
+            </w:r>
+            <w:r>
+              <w:rPr>
+                <w:sz w:val="22"/>
+                <w:szCs w:val="22"/>
+              </w:rPr>
+              <w:t>Employee Review</w:t>
+            </w:r>
+          </w:p>
+          <w:p>
+            <w:pPr>
+              <w:rPr>
+                <w:sz w:val="22"/>
+                <w:szCs w:val="22"/>
+              </w:rPr>
+            </w:pPr>
+            <w:r>
+              <w:rPr>
+                <w:sz w:val="22"/>
+                <w:szCs w:val="22"/>
+              </w:rPr>
               <w:t>SEA – Pending Acknowledgement</w:t>
             </w:r>
           </w:p>
@@ -2899,29 +3234,34 @@
                 <w:sz w:val="22"/>
                 <w:szCs w:val="22"/>
               </w:rPr>
-              <w:t>DTT</w:t>
-            </w:r>
-            <w:r>
-              <w:rPr>
-                <w:sz w:val="22"/>
-                <w:szCs w:val="22"/>
-              </w:rPr>
-              <w:t xml:space="preserve"> – Pending </w:t>
-            </w:r>
-            <w:r>
-              <w:rPr>
-                <w:sz w:val="22"/>
-                <w:szCs w:val="22"/>
-              </w:rPr>
-              <w:t>Employee Review</w:t>
+              <w:t xml:space="preserve">SEAA – </w:t>
+            </w:r>
+            <w:r>
+              <w:rPr>
+                <w:sz w:val="22"/>
+                <w:szCs w:val="22"/>
+              </w:rPr>
+              <w:t>Pending Acknowledgement</w:t>
+            </w:r>
+            <w:r>
+              <w:rPr>
+                <w:sz w:val="22"/>
+                <w:szCs w:val="22"/>
+              </w:rPr>
+              <w:br/>
+              <w:t xml:space="preserve">SEAR – </w:t>
+            </w:r>
+            <w:r>
+              <w:rPr>
+                <w:sz w:val="22"/>
+                <w:szCs w:val="22"/>
+              </w:rPr>
+              <w:t>Pending Acknowledgement</w:t>
             </w:r>
           </w:p>
         </w:tc>
       </w:tr>
       <w:tr>
-        <w:trPr>
-          <w:tblHeader/>
-        </w:trPr>
         <w:tc>
           <w:tcPr>
             <w:tcW w:w="1253" w:type="dxa"/>
@@ -2964,6 +3304,7 @@
                 <w:szCs w:val="22"/>
               </w:rPr>
             </w:pPr>
+            <w:proofErr w:type="spellStart"/>
             <w:r>
               <w:rPr>
                 <w:sz w:val="22"/>
@@ -2971,6 +3312,7 @@
               </w:rPr>
               <w:t>EventDate</w:t>
             </w:r>
+            <w:proofErr w:type="spellEnd"/>
           </w:p>
         </w:tc>
         <w:tc>
@@ -3497,9 +3839,6 @@
         </w:tc>
       </w:tr>
       <w:tr>
-        <w:trPr>
-          <w:tblHeader/>
-        </w:trPr>
         <w:tc>
           <w:tcPr>
             <w:tcW w:w="1253" w:type="dxa"/>
@@ -3541,6 +3880,7 @@
                 <w:szCs w:val="22"/>
               </w:rPr>
             </w:pPr>
+            <w:proofErr w:type="spellStart"/>
             <w:r>
               <w:rPr>
                 <w:sz w:val="22"/>
@@ -3548,6 +3888,7 @@
               </w:rPr>
               <w:t>SubmittedDate</w:t>
             </w:r>
+            <w:proofErr w:type="spellEnd"/>
           </w:p>
         </w:tc>
         <w:tc>
@@ -4075,9 +4416,6 @@
         </w:tc>
       </w:tr>
       <w:tr>
-        <w:trPr>
-          <w:tblHeader/>
-        </w:trPr>
         <w:tc>
           <w:tcPr>
             <w:tcW w:w="1253" w:type="dxa"/>
@@ -4119,6 +4457,7 @@
                 <w:szCs w:val="22"/>
               </w:rPr>
             </w:pPr>
+            <w:proofErr w:type="spellStart"/>
             <w:r>
               <w:rPr>
                 <w:sz w:val="22"/>
@@ -4126,6 +4465,7 @@
               </w:rPr>
               <w:t>StartDate</w:t>
             </w:r>
+            <w:proofErr w:type="spellEnd"/>
           </w:p>
         </w:tc>
         <w:tc>
@@ -4182,9 +4522,6 @@
         </w:tc>
       </w:tr>
       <w:tr>
-        <w:trPr>
-          <w:tblHeader/>
-        </w:trPr>
         <w:tc>
           <w:tcPr>
             <w:tcW w:w="1253" w:type="dxa"/>
@@ -4226,6 +4563,7 @@
                 <w:szCs w:val="22"/>
               </w:rPr>
             </w:pPr>
+            <w:proofErr w:type="spellStart"/>
             <w:r>
               <w:rPr>
                 <w:sz w:val="22"/>
@@ -4233,6 +4571,7 @@
               </w:rPr>
               <w:t>strSubmitterName</w:t>
             </w:r>
+            <w:proofErr w:type="spellEnd"/>
           </w:p>
         </w:tc>
         <w:tc>
@@ -4296,9 +4635,6 @@
         </w:tc>
       </w:tr>
       <w:tr>
-        <w:trPr>
-          <w:tblHeader/>
-        </w:trPr>
         <w:tc>
           <w:tcPr>
             <w:tcW w:w="1253" w:type="dxa"/>
@@ -4342,6 +4678,7 @@
                 <w:szCs w:val="22"/>
               </w:rPr>
             </w:pPr>
+            <w:proofErr w:type="spellStart"/>
             <w:r>
               <w:rPr>
                 <w:sz w:val="22"/>
@@ -4349,6 +4686,7 @@
               </w:rPr>
               <w:t>strSubmitterEmail</w:t>
             </w:r>
+            <w:proofErr w:type="spellEnd"/>
           </w:p>
           <w:p>
             <w:pPr>
@@ -4409,20 +4747,28 @@
                 <w:szCs w:val="22"/>
               </w:rPr>
             </w:pPr>
-            <w:r>
-              <w:rPr>
-                <w:sz w:val="22"/>
-                <w:szCs w:val="22"/>
-              </w:rPr>
-              <w:t>eMail address of the submitter.</w:t>
+            <w:proofErr w:type="spellStart"/>
+            <w:proofErr w:type="gramStart"/>
+            <w:r>
+              <w:rPr>
+                <w:sz w:val="22"/>
+                <w:szCs w:val="22"/>
+              </w:rPr>
+              <w:t>eMail</w:t>
+            </w:r>
+            <w:proofErr w:type="spellEnd"/>
+            <w:proofErr w:type="gramEnd"/>
+            <w:r>
+              <w:rPr>
+                <w:sz w:val="22"/>
+                <w:szCs w:val="22"/>
+              </w:rPr>
+              <w:t xml:space="preserve"> address of the submitter.</w:t>
             </w:r>
           </w:p>
         </w:tc>
       </w:tr>
       <w:tr>
-        <w:trPr>
-          <w:tblHeader/>
-        </w:trPr>
         <w:tc>
           <w:tcPr>
             <w:tcW w:w="1253" w:type="dxa"/>
@@ -4466,6 +4812,7 @@
                 <w:szCs w:val="22"/>
               </w:rPr>
             </w:pPr>
+            <w:proofErr w:type="spellStart"/>
             <w:r>
               <w:rPr>
                 <w:sz w:val="22"/>
@@ -4473,6 +4820,7 @@
               </w:rPr>
               <w:t>EmpID</w:t>
             </w:r>
+            <w:proofErr w:type="spellEnd"/>
           </w:p>
         </w:tc>
         <w:tc>
@@ -4543,9 +4891,6 @@
         </w:tc>
       </w:tr>
       <w:tr>
-        <w:trPr>
-          <w:tblHeader/>
-        </w:trPr>
         <w:tc>
           <w:tcPr>
             <w:tcW w:w="1253" w:type="dxa"/>
@@ -4589,6 +4934,7 @@
                 <w:szCs w:val="22"/>
               </w:rPr>
             </w:pPr>
+            <w:proofErr w:type="spellStart"/>
             <w:r>
               <w:rPr>
                 <w:sz w:val="22"/>
@@ -4596,6 +4942,7 @@
               </w:rPr>
               <w:t>strCSRSite</w:t>
             </w:r>
+            <w:proofErr w:type="spellEnd"/>
           </w:p>
         </w:tc>
         <w:tc>
@@ -4696,9 +5043,6 @@
         </w:tc>
       </w:tr>
       <w:tr>
-        <w:trPr>
-          <w:tblHeader/>
-        </w:trPr>
         <w:tc>
           <w:tcPr>
             <w:tcW w:w="1253" w:type="dxa"/>
@@ -4742,6 +5086,7 @@
                 <w:szCs w:val="22"/>
               </w:rPr>
             </w:pPr>
+            <w:proofErr w:type="spellStart"/>
             <w:r>
               <w:rPr>
                 <w:sz w:val="22"/>
@@ -4749,6 +5094,7 @@
               </w:rPr>
               <w:t>strCoachReason_Current_Coaching_Initiatives</w:t>
             </w:r>
+            <w:proofErr w:type="spellEnd"/>
           </w:p>
         </w:tc>
         <w:tc>
@@ -4806,30 +5152,57 @@
                 <w:sz w:val="22"/>
                 <w:szCs w:val="22"/>
               </w:rPr>
-              <w:t xml:space="preserve">SEA – Opportunity </w:t>
-            </w:r>
-          </w:p>
-          <w:p>
-            <w:pPr>
-              <w:rPr>
-                <w:sz w:val="22"/>
-                <w:szCs w:val="22"/>
-              </w:rPr>
-            </w:pPr>
-            <w:r>
-              <w:rPr>
-                <w:sz w:val="22"/>
-                <w:szCs w:val="22"/>
-              </w:rPr>
-              <w:t xml:space="preserve">DTT – Opportunity </w:t>
+              <w:t>DTT – Opportunity</w:t>
+            </w:r>
+          </w:p>
+          <w:p>
+            <w:pPr>
+              <w:rPr>
+                <w:sz w:val="22"/>
+                <w:szCs w:val="22"/>
+              </w:rPr>
+            </w:pPr>
+            <w:r>
+              <w:rPr>
+                <w:sz w:val="22"/>
+                <w:szCs w:val="22"/>
+              </w:rPr>
+              <w:t>SEA – Opportunity</w:t>
+            </w:r>
+          </w:p>
+          <w:p>
+            <w:pPr>
+              <w:rPr>
+                <w:sz w:val="22"/>
+                <w:szCs w:val="22"/>
+              </w:rPr>
+            </w:pPr>
+            <w:r>
+              <w:rPr>
+                <w:sz w:val="22"/>
+                <w:szCs w:val="22"/>
+              </w:rPr>
+              <w:t>SEAA – Opportunity</w:t>
+            </w:r>
+          </w:p>
+          <w:p>
+            <w:pPr>
+              <w:rPr>
+                <w:sz w:val="22"/>
+                <w:szCs w:val="22"/>
+              </w:rPr>
+            </w:pPr>
+            <w:r>
+              <w:rPr>
+                <w:sz w:val="22"/>
+                <w:szCs w:val="22"/>
+              </w:rPr>
+              <w:t>SEAR – Reinforcement</w:t>
             </w:r>
           </w:p>
         </w:tc>
       </w:tr>
       <w:tr>
-        <w:trPr>
-          <w:tblHeader/>
-        </w:trPr>
         <w:tc>
           <w:tcPr>
             <w:tcW w:w="1253" w:type="dxa"/>
@@ -4873,6 +5246,7 @@
                 <w:szCs w:val="22"/>
               </w:rPr>
             </w:pPr>
+            <w:proofErr w:type="spellStart"/>
             <w:r>
               <w:rPr>
                 <w:sz w:val="22"/>
@@ -4880,6 +5254,7 @@
               </w:rPr>
               <w:t>txtDescription</w:t>
             </w:r>
+            <w:proofErr w:type="spellEnd"/>
           </w:p>
         </w:tc>
         <w:tc>
@@ -4950,9 +5325,6 @@
         </w:tc>
       </w:tr>
       <w:tr>
-        <w:trPr>
-          <w:tblHeader/>
-        </w:trPr>
         <w:tc>
           <w:tcPr>
             <w:tcW w:w="1253" w:type="dxa"/>
@@ -4996,6 +5368,7 @@
                 <w:szCs w:val="22"/>
               </w:rPr>
             </w:pPr>
+            <w:proofErr w:type="spellStart"/>
             <w:r>
               <w:rPr>
                 <w:sz w:val="22"/>
@@ -5003,6 +5376,7 @@
               </w:rPr>
               <w:t>strProgram</w:t>
             </w:r>
+            <w:proofErr w:type="spellEnd"/>
           </w:p>
         </w:tc>
         <w:tc>
@@ -5070,25 +5444,82 @@
     </w:p>
     <w:p>
       <w:pPr>
-        <w:pStyle w:val="Heading3"/>
+        <w:rPr>
+          <w:b/>
+          <w:sz w:val="24"/>
+          <w:szCs w:val="24"/>
+        </w:rPr>
       </w:pPr>
       <w:r>
-        <w:t xml:space="preserve">The following chart defines the </w:t>
+        <w:rPr>
+          <w:b/>
+          <w:sz w:val="24"/>
+          <w:szCs w:val="24"/>
+        </w:rPr>
+        <w:br w:type="page"/>
       </w:r>
+    </w:p>
+    <w:p>
+      <w:pPr>
+        <w:rPr>
+          <w:b/>
+          <w:sz w:val="24"/>
+          <w:szCs w:val="24"/>
+        </w:rPr>
+      </w:pPr>
+    </w:p>
+    <w:p>
+      <w:pPr>
+        <w:pStyle w:val="Heading2"/>
+        <w:tabs>
+          <w:tab w:val="clear" w:pos="756"/>
+          <w:tab w:val="num" w:pos="576"/>
+        </w:tabs>
+        <w:spacing w:before="0" w:after="0"/>
+        <w:ind w:left="576"/>
+        <w:rPr>
+          <w:b w:val="0"/>
+          <w:szCs w:val="24"/>
+        </w:rPr>
+      </w:pPr>
       <w:r>
-        <w:t xml:space="preserve">Generic Other </w:t>
+        <w:rPr>
+          <w:b w:val="0"/>
+          <w:szCs w:val="24"/>
+        </w:rPr>
+        <w:t xml:space="preserve">The following chart defines the Generic Other Report Data File Elements and layout format for the </w:t>
       </w:r>
+      <w:proofErr w:type="spellStart"/>
       <w:r>
-        <w:t xml:space="preserve">Report Data File Elements and layout format for the eCoaching Log </w:t>
+        <w:rPr>
+          <w:b w:val="0"/>
+          <w:szCs w:val="24"/>
+        </w:rPr>
+        <w:t>eCoaching</w:t>
       </w:r>
+      <w:proofErr w:type="spellEnd"/>
       <w:r>
-        <w:t>Attendance Earnbacks</w:t>
+        <w:rPr>
+          <w:b w:val="0"/>
+          <w:szCs w:val="24"/>
+        </w:rPr>
+        <w:t xml:space="preserve"> Log Attendance </w:t>
       </w:r>
+      <w:proofErr w:type="spellStart"/>
       <w:r>
-        <w:t xml:space="preserve"> </w:t>
+        <w:rPr>
+          <w:b w:val="0"/>
+          <w:szCs w:val="24"/>
+        </w:rPr>
+        <w:t>Earnbacks</w:t>
       </w:r>
+      <w:proofErr w:type="spellEnd"/>
       <w:r>
-        <w:t xml:space="preserve">data file. </w:t>
+        <w:rPr>
+          <w:b w:val="0"/>
+          <w:szCs w:val="24"/>
+        </w:rPr>
+        <w:t xml:space="preserve"> data file. </w:t>
       </w:r>
     </w:p>
     <w:p>
@@ -5101,7 +5532,7 @@
     </w:p>
     <w:tbl>
       <w:tblPr>
-        <w:tblW w:w="9090" w:type="dxa"/>
+        <w:tblW w:w="9145" w:type="dxa"/>
         <w:tblInd w:w="565" w:type="dxa"/>
         <w:tblBorders>
           <w:top w:val="single" w:sz="4" w:space="0" w:color="auto"/>
@@ -5111,6 +5542,7 @@
           <w:insideH w:val="single" w:sz="4" w:space="0" w:color="auto"/>
           <w:insideV w:val="single" w:sz="4" w:space="0" w:color="auto"/>
         </w:tblBorders>
+        <w:tblLayout w:type="fixed"/>
         <w:tblCellMar>
           <w:top w:w="29" w:type="dxa"/>
           <w:left w:w="115" w:type="dxa"/>
@@ -5120,18 +5552,15 @@
         <w:tblLook w:val="01E0" w:firstRow="1" w:lastRow="1" w:firstColumn="1" w:lastColumn="1" w:noHBand="0" w:noVBand="0"/>
       </w:tblPr>
       <w:tblGrid>
-        <w:gridCol w:w="936"/>
-        <w:gridCol w:w="3977"/>
-        <w:gridCol w:w="1531"/>
+        <w:gridCol w:w="1230"/>
+        <w:gridCol w:w="3150"/>
+        <w:gridCol w:w="2064"/>
         <w:gridCol w:w="2701"/>
       </w:tblGrid>
       <w:tr>
-        <w:trPr>
-          <w:tblHeader/>
-        </w:trPr>
-        <w:tc>
-          <w:tcPr>
-            <w:tcW w:w="1253" w:type="dxa"/>
+        <w:tc>
+          <w:tcPr>
+            <w:tcW w:w="1230" w:type="dxa"/>
             <w:tcBorders>
               <w:top w:val="single" w:sz="4" w:space="0" w:color="auto"/>
               <w:left w:val="single" w:sz="4" w:space="0" w:color="auto"/>
@@ -5153,14 +5582,13 @@
                 <w:sz w:val="22"/>
                 <w:szCs w:val="22"/>
               </w:rPr>
-              <w:lastRenderedPageBreak/>
               <w:t>Element #</w:t>
             </w:r>
           </w:p>
         </w:tc>
         <w:tc>
           <w:tcPr>
-            <w:tcW w:w="2250" w:type="dxa"/>
+            <w:tcW w:w="3150" w:type="dxa"/>
             <w:tcBorders>
               <w:top w:val="single" w:sz="4" w:space="0" w:color="auto"/>
               <w:left w:val="single" w:sz="4" w:space="0" w:color="auto"/>
@@ -5188,7 +5616,7 @@
         </w:tc>
         <w:tc>
           <w:tcPr>
-            <w:tcW w:w="1800" w:type="dxa"/>
+            <w:tcW w:w="2064" w:type="dxa"/>
             <w:tcBorders>
               <w:top w:val="single" w:sz="4" w:space="0" w:color="auto"/>
               <w:left w:val="single" w:sz="4" w:space="0" w:color="auto"/>
@@ -5216,7 +5644,7 @@
         </w:tc>
         <w:tc>
           <w:tcPr>
-            <w:tcW w:w="3787" w:type="dxa"/>
+            <w:tcW w:w="2701" w:type="dxa"/>
             <w:tcBorders>
               <w:top w:val="single" w:sz="4" w:space="0" w:color="auto"/>
               <w:left w:val="single" w:sz="4" w:space="0" w:color="auto"/>
@@ -5244,12 +5672,9 @@
         </w:tc>
       </w:tr>
       <w:tr>
-        <w:trPr>
-          <w:tblHeader/>
-        </w:trPr>
-        <w:tc>
-          <w:tcPr>
-            <w:tcW w:w="1253" w:type="dxa"/>
+        <w:tc>
+          <w:tcPr>
+            <w:tcW w:w="1230" w:type="dxa"/>
             <w:tcBorders>
               <w:top w:val="single" w:sz="4" w:space="0" w:color="auto"/>
               <w:left w:val="single" w:sz="4" w:space="0" w:color="auto"/>
@@ -5277,21 +5702,22 @@
         </w:tc>
         <w:tc>
           <w:tcPr>
-            <w:tcW w:w="2250" w:type="dxa"/>
-            <w:tcBorders>
-              <w:top w:val="single" w:sz="4" w:space="0" w:color="auto"/>
-              <w:left w:val="single" w:sz="4" w:space="0" w:color="auto"/>
-              <w:bottom w:val="single" w:sz="4" w:space="0" w:color="auto"/>
-              <w:right w:val="single" w:sz="4" w:space="0" w:color="auto"/>
-            </w:tcBorders>
-          </w:tcPr>
-          <w:p>
-            <w:pPr>
-              <w:rPr>
-                <w:sz w:val="22"/>
-                <w:szCs w:val="22"/>
-              </w:rPr>
-            </w:pPr>
+            <w:tcW w:w="3150" w:type="dxa"/>
+            <w:tcBorders>
+              <w:top w:val="single" w:sz="4" w:space="0" w:color="auto"/>
+              <w:left w:val="single" w:sz="4" w:space="0" w:color="auto"/>
+              <w:bottom w:val="single" w:sz="4" w:space="0" w:color="auto"/>
+              <w:right w:val="single" w:sz="4" w:space="0" w:color="auto"/>
+            </w:tcBorders>
+          </w:tcPr>
+          <w:p>
+            <w:pPr>
+              <w:rPr>
+                <w:sz w:val="22"/>
+                <w:szCs w:val="22"/>
+              </w:rPr>
+            </w:pPr>
+            <w:proofErr w:type="spellStart"/>
             <w:r>
               <w:rPr>
                 <w:sz w:val="22"/>
@@ -5299,11 +5725,12 @@
               </w:rPr>
               <w:t>numReportID</w:t>
             </w:r>
-          </w:p>
-        </w:tc>
-        <w:tc>
-          <w:tcPr>
-            <w:tcW w:w="1800" w:type="dxa"/>
+            <w:proofErr w:type="spellEnd"/>
+          </w:p>
+        </w:tc>
+        <w:tc>
+          <w:tcPr>
+            <w:tcW w:w="2064" w:type="dxa"/>
             <w:tcBorders>
               <w:top w:val="single" w:sz="4" w:space="0" w:color="auto"/>
               <w:left w:val="single" w:sz="4" w:space="0" w:color="auto"/>
@@ -5329,7 +5756,7 @@
         </w:tc>
         <w:tc>
           <w:tcPr>
-            <w:tcW w:w="3787" w:type="dxa"/>
+            <w:tcW w:w="2701" w:type="dxa"/>
             <w:tcBorders>
               <w:top w:val="single" w:sz="4" w:space="0" w:color="auto"/>
               <w:left w:val="single" w:sz="4" w:space="0" w:color="auto"/>
@@ -5355,12 +5782,9 @@
         </w:tc>
       </w:tr>
       <w:tr>
-        <w:trPr>
-          <w:tblHeader/>
-        </w:trPr>
-        <w:tc>
-          <w:tcPr>
-            <w:tcW w:w="1253" w:type="dxa"/>
+        <w:tc>
+          <w:tcPr>
+            <w:tcW w:w="1230" w:type="dxa"/>
             <w:tcBorders>
               <w:top w:val="single" w:sz="4" w:space="0" w:color="auto"/>
               <w:left w:val="single" w:sz="4" w:space="0" w:color="auto"/>
@@ -5388,21 +5812,22 @@
         </w:tc>
         <w:tc>
           <w:tcPr>
-            <w:tcW w:w="2250" w:type="dxa"/>
-            <w:tcBorders>
-              <w:top w:val="single" w:sz="4" w:space="0" w:color="auto"/>
-              <w:left w:val="single" w:sz="4" w:space="0" w:color="auto"/>
-              <w:bottom w:val="single" w:sz="4" w:space="0" w:color="auto"/>
-              <w:right w:val="single" w:sz="4" w:space="0" w:color="auto"/>
-            </w:tcBorders>
-          </w:tcPr>
-          <w:p>
-            <w:pPr>
-              <w:rPr>
-                <w:sz w:val="22"/>
-                <w:szCs w:val="22"/>
-              </w:rPr>
-            </w:pPr>
+            <w:tcW w:w="3150" w:type="dxa"/>
+            <w:tcBorders>
+              <w:top w:val="single" w:sz="4" w:space="0" w:color="auto"/>
+              <w:left w:val="single" w:sz="4" w:space="0" w:color="auto"/>
+              <w:bottom w:val="single" w:sz="4" w:space="0" w:color="auto"/>
+              <w:right w:val="single" w:sz="4" w:space="0" w:color="auto"/>
+            </w:tcBorders>
+          </w:tcPr>
+          <w:p>
+            <w:pPr>
+              <w:rPr>
+                <w:sz w:val="22"/>
+                <w:szCs w:val="22"/>
+              </w:rPr>
+            </w:pPr>
+            <w:proofErr w:type="spellStart"/>
             <w:r>
               <w:rPr>
                 <w:sz w:val="22"/>
@@ -5410,11 +5835,12 @@
               </w:rPr>
               <w:t>strReportCode</w:t>
             </w:r>
-          </w:p>
-        </w:tc>
-        <w:tc>
-          <w:tcPr>
-            <w:tcW w:w="1800" w:type="dxa"/>
+            <w:proofErr w:type="spellEnd"/>
+          </w:p>
+        </w:tc>
+        <w:tc>
+          <w:tcPr>
+            <w:tcW w:w="2064" w:type="dxa"/>
             <w:tcBorders>
               <w:top w:val="single" w:sz="4" w:space="0" w:color="auto"/>
               <w:left w:val="single" w:sz="4" w:space="0" w:color="auto"/>
@@ -5440,7 +5866,7 @@
         </w:tc>
         <w:tc>
           <w:tcPr>
-            <w:tcW w:w="3787" w:type="dxa"/>
+            <w:tcW w:w="2701" w:type="dxa"/>
             <w:tcBorders>
               <w:top w:val="single" w:sz="4" w:space="0" w:color="auto"/>
               <w:left w:val="single" w:sz="4" w:space="0" w:color="auto"/>
@@ -5503,35 +5929,7 @@
                 <w:sz w:val="22"/>
                 <w:szCs w:val="22"/>
               </w:rPr>
-              <w:t>22 Perfect Shifts</w:t>
-            </w:r>
-            <w:r>
-              <w:rPr>
-                <w:sz w:val="22"/>
-                <w:szCs w:val="22"/>
-              </w:rPr>
-              <w:t xml:space="preserve">, </w:t>
-            </w:r>
-            <w:r>
-              <w:rPr>
-                <w:sz w:val="22"/>
-                <w:szCs w:val="22"/>
-              </w:rPr>
-              <w:t>APW</w:t>
-            </w:r>
-            <w:r>
-              <w:rPr>
-                <w:sz w:val="22"/>
-                <w:szCs w:val="22"/>
-              </w:rPr>
-              <w:t xml:space="preserve"> – </w:t>
-            </w:r>
-            <w:r>
-              <w:rPr>
-                <w:sz w:val="22"/>
-                <w:szCs w:val="22"/>
-              </w:rPr>
-              <w:t>Perfect Week</w:t>
+              <w:t>22 Perfect Shifts, APW – Perfect Week</w:t>
             </w:r>
             <w:r>
               <w:rPr>
@@ -5544,12 +5942,9 @@
         </w:tc>
       </w:tr>
       <w:tr>
-        <w:trPr>
-          <w:tblHeader/>
-        </w:trPr>
-        <w:tc>
-          <w:tcPr>
-            <w:tcW w:w="1253" w:type="dxa"/>
+        <w:tc>
+          <w:tcPr>
+            <w:tcW w:w="1230" w:type="dxa"/>
             <w:tcBorders>
               <w:top w:val="single" w:sz="4" w:space="0" w:color="auto"/>
               <w:left w:val="single" w:sz="4" w:space="0" w:color="auto"/>
@@ -5577,21 +5972,22 @@
         </w:tc>
         <w:tc>
           <w:tcPr>
-            <w:tcW w:w="2250" w:type="dxa"/>
-            <w:tcBorders>
-              <w:top w:val="single" w:sz="4" w:space="0" w:color="auto"/>
-              <w:left w:val="single" w:sz="4" w:space="0" w:color="auto"/>
-              <w:bottom w:val="single" w:sz="4" w:space="0" w:color="auto"/>
-              <w:right w:val="single" w:sz="4" w:space="0" w:color="auto"/>
-            </w:tcBorders>
-          </w:tcPr>
-          <w:p>
-            <w:pPr>
-              <w:rPr>
-                <w:sz w:val="22"/>
-                <w:szCs w:val="22"/>
-              </w:rPr>
-            </w:pPr>
+            <w:tcW w:w="3150" w:type="dxa"/>
+            <w:tcBorders>
+              <w:top w:val="single" w:sz="4" w:space="0" w:color="auto"/>
+              <w:left w:val="single" w:sz="4" w:space="0" w:color="auto"/>
+              <w:bottom w:val="single" w:sz="4" w:space="0" w:color="auto"/>
+              <w:right w:val="single" w:sz="4" w:space="0" w:color="auto"/>
+            </w:tcBorders>
+          </w:tcPr>
+          <w:p>
+            <w:pPr>
+              <w:rPr>
+                <w:sz w:val="22"/>
+                <w:szCs w:val="22"/>
+              </w:rPr>
+            </w:pPr>
+            <w:proofErr w:type="spellStart"/>
             <w:r>
               <w:rPr>
                 <w:sz w:val="22"/>
@@ -5599,11 +5995,12 @@
               </w:rPr>
               <w:t>strFormType</w:t>
             </w:r>
-          </w:p>
-        </w:tc>
-        <w:tc>
-          <w:tcPr>
-            <w:tcW w:w="1800" w:type="dxa"/>
+            <w:proofErr w:type="spellEnd"/>
+          </w:p>
+        </w:tc>
+        <w:tc>
+          <w:tcPr>
+            <w:tcW w:w="2064" w:type="dxa"/>
             <w:tcBorders>
               <w:top w:val="single" w:sz="4" w:space="0" w:color="auto"/>
               <w:left w:val="single" w:sz="4" w:space="0" w:color="auto"/>
@@ -5629,7 +6026,7 @@
         </w:tc>
         <w:tc>
           <w:tcPr>
-            <w:tcW w:w="3787" w:type="dxa"/>
+            <w:tcW w:w="2701" w:type="dxa"/>
             <w:tcBorders>
               <w:top w:val="single" w:sz="4" w:space="0" w:color="auto"/>
               <w:left w:val="single" w:sz="4" w:space="0" w:color="auto"/>
@@ -5655,12 +6052,9 @@
         </w:tc>
       </w:tr>
       <w:tr>
-        <w:trPr>
-          <w:tblHeader/>
-        </w:trPr>
-        <w:tc>
-          <w:tcPr>
-            <w:tcW w:w="1253" w:type="dxa"/>
+        <w:tc>
+          <w:tcPr>
+            <w:tcW w:w="1230" w:type="dxa"/>
             <w:tcBorders>
               <w:top w:val="single" w:sz="4" w:space="0" w:color="auto"/>
               <w:left w:val="single" w:sz="4" w:space="0" w:color="auto"/>
@@ -5688,21 +6082,22 @@
         </w:tc>
         <w:tc>
           <w:tcPr>
-            <w:tcW w:w="2250" w:type="dxa"/>
-            <w:tcBorders>
-              <w:top w:val="single" w:sz="4" w:space="0" w:color="auto"/>
-              <w:left w:val="single" w:sz="4" w:space="0" w:color="auto"/>
-              <w:bottom w:val="single" w:sz="4" w:space="0" w:color="auto"/>
-              <w:right w:val="single" w:sz="4" w:space="0" w:color="auto"/>
-            </w:tcBorders>
-          </w:tcPr>
-          <w:p>
-            <w:pPr>
-              <w:rPr>
-                <w:sz w:val="22"/>
-                <w:szCs w:val="22"/>
-              </w:rPr>
-            </w:pPr>
+            <w:tcW w:w="3150" w:type="dxa"/>
+            <w:tcBorders>
+              <w:top w:val="single" w:sz="4" w:space="0" w:color="auto"/>
+              <w:left w:val="single" w:sz="4" w:space="0" w:color="auto"/>
+              <w:bottom w:val="single" w:sz="4" w:space="0" w:color="auto"/>
+              <w:right w:val="single" w:sz="4" w:space="0" w:color="auto"/>
+            </w:tcBorders>
+          </w:tcPr>
+          <w:p>
+            <w:pPr>
+              <w:rPr>
+                <w:sz w:val="22"/>
+                <w:szCs w:val="22"/>
+              </w:rPr>
+            </w:pPr>
+            <w:proofErr w:type="spellStart"/>
             <w:r>
               <w:rPr>
                 <w:sz w:val="22"/>
@@ -5710,11 +6105,12 @@
               </w:rPr>
               <w:t>strSource</w:t>
             </w:r>
-          </w:p>
-        </w:tc>
-        <w:tc>
-          <w:tcPr>
-            <w:tcW w:w="1800" w:type="dxa"/>
+            <w:proofErr w:type="spellEnd"/>
+          </w:p>
+        </w:tc>
+        <w:tc>
+          <w:tcPr>
+            <w:tcW w:w="2064" w:type="dxa"/>
             <w:tcBorders>
               <w:top w:val="single" w:sz="4" w:space="0" w:color="auto"/>
               <w:left w:val="single" w:sz="4" w:space="0" w:color="auto"/>
@@ -5740,7 +6136,7 @@
         </w:tc>
         <w:tc>
           <w:tcPr>
-            <w:tcW w:w="3787" w:type="dxa"/>
+            <w:tcW w:w="2701" w:type="dxa"/>
             <w:tcBorders>
               <w:top w:val="single" w:sz="4" w:space="0" w:color="auto"/>
               <w:left w:val="single" w:sz="4" w:space="0" w:color="auto"/>
@@ -5774,12 +6170,9 @@
         </w:tc>
       </w:tr>
       <w:tr>
-        <w:trPr>
-          <w:tblHeader/>
-        </w:trPr>
-        <w:tc>
-          <w:tcPr>
-            <w:tcW w:w="1253" w:type="dxa"/>
+        <w:tc>
+          <w:tcPr>
+            <w:tcW w:w="1230" w:type="dxa"/>
             <w:tcBorders>
               <w:top w:val="single" w:sz="4" w:space="0" w:color="auto"/>
               <w:left w:val="single" w:sz="4" w:space="0" w:color="auto"/>
@@ -5807,21 +6200,22 @@
         </w:tc>
         <w:tc>
           <w:tcPr>
-            <w:tcW w:w="2250" w:type="dxa"/>
-            <w:tcBorders>
-              <w:top w:val="single" w:sz="4" w:space="0" w:color="auto"/>
-              <w:left w:val="single" w:sz="4" w:space="0" w:color="auto"/>
-              <w:bottom w:val="single" w:sz="4" w:space="0" w:color="auto"/>
-              <w:right w:val="single" w:sz="4" w:space="0" w:color="auto"/>
-            </w:tcBorders>
-          </w:tcPr>
-          <w:p>
-            <w:pPr>
-              <w:rPr>
-                <w:sz w:val="22"/>
-                <w:szCs w:val="22"/>
-              </w:rPr>
-            </w:pPr>
+            <w:tcW w:w="3150" w:type="dxa"/>
+            <w:tcBorders>
+              <w:top w:val="single" w:sz="4" w:space="0" w:color="auto"/>
+              <w:left w:val="single" w:sz="4" w:space="0" w:color="auto"/>
+              <w:bottom w:val="single" w:sz="4" w:space="0" w:color="auto"/>
+              <w:right w:val="single" w:sz="4" w:space="0" w:color="auto"/>
+            </w:tcBorders>
+          </w:tcPr>
+          <w:p>
+            <w:pPr>
+              <w:rPr>
+                <w:sz w:val="22"/>
+                <w:szCs w:val="22"/>
+              </w:rPr>
+            </w:pPr>
+            <w:proofErr w:type="spellStart"/>
             <w:r>
               <w:rPr>
                 <w:sz w:val="22"/>
@@ -5829,11 +6223,12 @@
               </w:rPr>
               <w:t>strFormStatus</w:t>
             </w:r>
-          </w:p>
-        </w:tc>
-        <w:tc>
-          <w:tcPr>
-            <w:tcW w:w="1800" w:type="dxa"/>
+            <w:proofErr w:type="spellEnd"/>
+          </w:p>
+        </w:tc>
+        <w:tc>
+          <w:tcPr>
+            <w:tcW w:w="2064" w:type="dxa"/>
             <w:tcBorders>
               <w:top w:val="single" w:sz="4" w:space="0" w:color="auto"/>
               <w:left w:val="single" w:sz="4" w:space="0" w:color="auto"/>
@@ -5859,7 +6254,7 @@
         </w:tc>
         <w:tc>
           <w:tcPr>
-            <w:tcW w:w="3787" w:type="dxa"/>
+            <w:tcW w:w="2701" w:type="dxa"/>
             <w:tcBorders>
               <w:top w:val="single" w:sz="4" w:space="0" w:color="auto"/>
               <w:left w:val="single" w:sz="4" w:space="0" w:color="auto"/>
@@ -5922,12 +6317,9 @@
         </w:tc>
       </w:tr>
       <w:tr>
-        <w:trPr>
-          <w:tblHeader/>
-        </w:trPr>
-        <w:tc>
-          <w:tcPr>
-            <w:tcW w:w="1253" w:type="dxa"/>
+        <w:tc>
+          <w:tcPr>
+            <w:tcW w:w="1230" w:type="dxa"/>
             <w:tcBorders>
               <w:top w:val="single" w:sz="4" w:space="0" w:color="auto"/>
               <w:left w:val="single" w:sz="4" w:space="0" w:color="auto"/>
@@ -5955,7 +6347,7 @@
         </w:tc>
         <w:tc>
           <w:tcPr>
-            <w:tcW w:w="2250" w:type="dxa"/>
+            <w:tcW w:w="3150" w:type="dxa"/>
             <w:tcBorders>
               <w:top w:val="single" w:sz="4" w:space="0" w:color="auto"/>
               <w:left w:val="single" w:sz="4" w:space="0" w:color="auto"/>
@@ -5971,6 +6363,7 @@
                 <w:szCs w:val="22"/>
               </w:rPr>
             </w:pPr>
+            <w:proofErr w:type="spellStart"/>
             <w:r>
               <w:rPr>
                 <w:sz w:val="22"/>
@@ -5978,11 +6371,12 @@
               </w:rPr>
               <w:t>EventDate</w:t>
             </w:r>
-          </w:p>
-        </w:tc>
-        <w:tc>
-          <w:tcPr>
-            <w:tcW w:w="1800" w:type="dxa"/>
+            <w:proofErr w:type="spellEnd"/>
+          </w:p>
+        </w:tc>
+        <w:tc>
+          <w:tcPr>
+            <w:tcW w:w="2064" w:type="dxa"/>
             <w:tcBorders>
               <w:top w:val="single" w:sz="4" w:space="0" w:color="auto"/>
               <w:left w:val="single" w:sz="4" w:space="0" w:color="auto"/>
@@ -6008,7 +6402,7 @@
         </w:tc>
         <w:tc>
           <w:tcPr>
-            <w:tcW w:w="3787" w:type="dxa"/>
+            <w:tcW w:w="2701" w:type="dxa"/>
             <w:tcBorders>
               <w:top w:val="single" w:sz="4" w:space="0" w:color="auto"/>
               <w:left w:val="single" w:sz="4" w:space="0" w:color="auto"/>
@@ -6490,12 +6884,9 @@
         </w:tc>
       </w:tr>
       <w:tr>
-        <w:trPr>
-          <w:tblHeader/>
-        </w:trPr>
-        <w:tc>
-          <w:tcPr>
-            <w:tcW w:w="1253" w:type="dxa"/>
+        <w:tc>
+          <w:tcPr>
+            <w:tcW w:w="1230" w:type="dxa"/>
             <w:tcBorders>
               <w:top w:val="single" w:sz="4" w:space="0" w:color="auto"/>
               <w:left w:val="single" w:sz="4" w:space="0" w:color="auto"/>
@@ -6523,21 +6914,22 @@
         </w:tc>
         <w:tc>
           <w:tcPr>
-            <w:tcW w:w="2250" w:type="dxa"/>
-            <w:tcBorders>
-              <w:top w:val="single" w:sz="4" w:space="0" w:color="auto"/>
-              <w:left w:val="single" w:sz="4" w:space="0" w:color="auto"/>
-              <w:bottom w:val="single" w:sz="4" w:space="0" w:color="auto"/>
-              <w:right w:val="single" w:sz="4" w:space="0" w:color="auto"/>
-            </w:tcBorders>
-          </w:tcPr>
-          <w:p>
-            <w:pPr>
-              <w:rPr>
-                <w:sz w:val="22"/>
-                <w:szCs w:val="22"/>
-              </w:rPr>
-            </w:pPr>
+            <w:tcW w:w="3150" w:type="dxa"/>
+            <w:tcBorders>
+              <w:top w:val="single" w:sz="4" w:space="0" w:color="auto"/>
+              <w:left w:val="single" w:sz="4" w:space="0" w:color="auto"/>
+              <w:bottom w:val="single" w:sz="4" w:space="0" w:color="auto"/>
+              <w:right w:val="single" w:sz="4" w:space="0" w:color="auto"/>
+            </w:tcBorders>
+          </w:tcPr>
+          <w:p>
+            <w:pPr>
+              <w:rPr>
+                <w:sz w:val="22"/>
+                <w:szCs w:val="22"/>
+              </w:rPr>
+            </w:pPr>
+            <w:proofErr w:type="spellStart"/>
             <w:r>
               <w:rPr>
                 <w:sz w:val="22"/>
@@ -6545,11 +6937,12 @@
               </w:rPr>
               <w:t>SubmittedDate</w:t>
             </w:r>
-          </w:p>
-        </w:tc>
-        <w:tc>
-          <w:tcPr>
-            <w:tcW w:w="1800" w:type="dxa"/>
+            <w:proofErr w:type="spellEnd"/>
+          </w:p>
+        </w:tc>
+        <w:tc>
+          <w:tcPr>
+            <w:tcW w:w="2064" w:type="dxa"/>
             <w:tcBorders>
               <w:top w:val="single" w:sz="4" w:space="0" w:color="auto"/>
               <w:left w:val="single" w:sz="4" w:space="0" w:color="auto"/>
@@ -6575,7 +6968,7 @@
         </w:tc>
         <w:tc>
           <w:tcPr>
-            <w:tcW w:w="3787" w:type="dxa"/>
+            <w:tcW w:w="2701" w:type="dxa"/>
             <w:tcBorders>
               <w:top w:val="single" w:sz="4" w:space="0" w:color="auto"/>
               <w:left w:val="single" w:sz="4" w:space="0" w:color="auto"/>
@@ -7065,12 +7458,9 @@
         </w:tc>
       </w:tr>
       <w:tr>
-        <w:trPr>
-          <w:tblHeader/>
-        </w:trPr>
-        <w:tc>
-          <w:tcPr>
-            <w:tcW w:w="1253" w:type="dxa"/>
+        <w:tc>
+          <w:tcPr>
+            <w:tcW w:w="1230" w:type="dxa"/>
             <w:tcBorders>
               <w:top w:val="single" w:sz="4" w:space="0" w:color="auto"/>
               <w:left w:val="single" w:sz="4" w:space="0" w:color="auto"/>
@@ -7098,21 +7488,22 @@
         </w:tc>
         <w:tc>
           <w:tcPr>
-            <w:tcW w:w="2250" w:type="dxa"/>
-            <w:tcBorders>
-              <w:top w:val="single" w:sz="4" w:space="0" w:color="auto"/>
-              <w:left w:val="single" w:sz="4" w:space="0" w:color="auto"/>
-              <w:bottom w:val="single" w:sz="4" w:space="0" w:color="auto"/>
-              <w:right w:val="single" w:sz="4" w:space="0" w:color="auto"/>
-            </w:tcBorders>
-          </w:tcPr>
-          <w:p>
-            <w:pPr>
-              <w:rPr>
-                <w:sz w:val="22"/>
-                <w:szCs w:val="22"/>
-              </w:rPr>
-            </w:pPr>
+            <w:tcW w:w="3150" w:type="dxa"/>
+            <w:tcBorders>
+              <w:top w:val="single" w:sz="4" w:space="0" w:color="auto"/>
+              <w:left w:val="single" w:sz="4" w:space="0" w:color="auto"/>
+              <w:bottom w:val="single" w:sz="4" w:space="0" w:color="auto"/>
+              <w:right w:val="single" w:sz="4" w:space="0" w:color="auto"/>
+            </w:tcBorders>
+          </w:tcPr>
+          <w:p>
+            <w:pPr>
+              <w:rPr>
+                <w:sz w:val="22"/>
+                <w:szCs w:val="22"/>
+              </w:rPr>
+            </w:pPr>
+            <w:proofErr w:type="spellStart"/>
             <w:r>
               <w:rPr>
                 <w:sz w:val="22"/>
@@ -7120,11 +7511,12 @@
               </w:rPr>
               <w:t>StartDate</w:t>
             </w:r>
-          </w:p>
-        </w:tc>
-        <w:tc>
-          <w:tcPr>
-            <w:tcW w:w="1800" w:type="dxa"/>
+            <w:proofErr w:type="spellEnd"/>
+          </w:p>
+        </w:tc>
+        <w:tc>
+          <w:tcPr>
+            <w:tcW w:w="2064" w:type="dxa"/>
             <w:tcBorders>
               <w:top w:val="single" w:sz="4" w:space="0" w:color="auto"/>
               <w:left w:val="single" w:sz="4" w:space="0" w:color="auto"/>
@@ -7150,7 +7542,7 @@
         </w:tc>
         <w:tc>
           <w:tcPr>
-            <w:tcW w:w="3787" w:type="dxa"/>
+            <w:tcW w:w="2701" w:type="dxa"/>
             <w:tcBorders>
               <w:top w:val="single" w:sz="4" w:space="0" w:color="auto"/>
               <w:left w:val="single" w:sz="4" w:space="0" w:color="auto"/>
@@ -7176,12 +7568,9 @@
         </w:tc>
       </w:tr>
       <w:tr>
-        <w:trPr>
-          <w:tblHeader/>
-        </w:trPr>
-        <w:tc>
-          <w:tcPr>
-            <w:tcW w:w="1253" w:type="dxa"/>
+        <w:tc>
+          <w:tcPr>
+            <w:tcW w:w="1230" w:type="dxa"/>
             <w:tcBorders>
               <w:top w:val="single" w:sz="4" w:space="0" w:color="auto"/>
               <w:left w:val="single" w:sz="4" w:space="0" w:color="auto"/>
@@ -7209,21 +7598,22 @@
         </w:tc>
         <w:tc>
           <w:tcPr>
-            <w:tcW w:w="2250" w:type="dxa"/>
-            <w:tcBorders>
-              <w:top w:val="single" w:sz="4" w:space="0" w:color="auto"/>
-              <w:left w:val="single" w:sz="4" w:space="0" w:color="auto"/>
-              <w:bottom w:val="single" w:sz="4" w:space="0" w:color="auto"/>
-              <w:right w:val="single" w:sz="4" w:space="0" w:color="auto"/>
-            </w:tcBorders>
-          </w:tcPr>
-          <w:p>
-            <w:pPr>
-              <w:rPr>
-                <w:sz w:val="22"/>
-                <w:szCs w:val="22"/>
-              </w:rPr>
-            </w:pPr>
+            <w:tcW w:w="3150" w:type="dxa"/>
+            <w:tcBorders>
+              <w:top w:val="single" w:sz="4" w:space="0" w:color="auto"/>
+              <w:left w:val="single" w:sz="4" w:space="0" w:color="auto"/>
+              <w:bottom w:val="single" w:sz="4" w:space="0" w:color="auto"/>
+              <w:right w:val="single" w:sz="4" w:space="0" w:color="auto"/>
+            </w:tcBorders>
+          </w:tcPr>
+          <w:p>
+            <w:pPr>
+              <w:rPr>
+                <w:sz w:val="22"/>
+                <w:szCs w:val="22"/>
+              </w:rPr>
+            </w:pPr>
+            <w:proofErr w:type="spellStart"/>
             <w:r>
               <w:rPr>
                 <w:sz w:val="22"/>
@@ -7231,11 +7621,12 @@
               </w:rPr>
               <w:t>strSubmitterName</w:t>
             </w:r>
-          </w:p>
-        </w:tc>
-        <w:tc>
-          <w:tcPr>
-            <w:tcW w:w="1800" w:type="dxa"/>
+            <w:proofErr w:type="spellEnd"/>
+          </w:p>
+        </w:tc>
+        <w:tc>
+          <w:tcPr>
+            <w:tcW w:w="2064" w:type="dxa"/>
             <w:tcBorders>
               <w:top w:val="single" w:sz="4" w:space="0" w:color="auto"/>
               <w:left w:val="single" w:sz="4" w:space="0" w:color="auto"/>
@@ -7261,7 +7652,7 @@
         </w:tc>
         <w:tc>
           <w:tcPr>
-            <w:tcW w:w="3787" w:type="dxa"/>
+            <w:tcW w:w="2701" w:type="dxa"/>
             <w:tcBorders>
               <w:top w:val="single" w:sz="4" w:space="0" w:color="auto"/>
               <w:left w:val="single" w:sz="4" w:space="0" w:color="auto"/>
@@ -7287,12 +7678,9 @@
         </w:tc>
       </w:tr>
       <w:tr>
-        <w:trPr>
-          <w:tblHeader/>
-        </w:trPr>
-        <w:tc>
-          <w:tcPr>
-            <w:tcW w:w="1253" w:type="dxa"/>
+        <w:tc>
+          <w:tcPr>
+            <w:tcW w:w="1230" w:type="dxa"/>
             <w:tcBorders>
               <w:top w:val="single" w:sz="4" w:space="0" w:color="auto"/>
               <w:left w:val="single" w:sz="4" w:space="0" w:color="auto"/>
@@ -7320,7 +7708,7 @@
         </w:tc>
         <w:tc>
           <w:tcPr>
-            <w:tcW w:w="2250" w:type="dxa"/>
+            <w:tcW w:w="3150" w:type="dxa"/>
             <w:tcBorders>
               <w:top w:val="single" w:sz="4" w:space="0" w:color="auto"/>
               <w:left w:val="single" w:sz="4" w:space="0" w:color="auto"/>
@@ -7337,6 +7725,7 @@
                 <w:szCs w:val="22"/>
               </w:rPr>
             </w:pPr>
+            <w:proofErr w:type="spellStart"/>
             <w:r>
               <w:rPr>
                 <w:sz w:val="22"/>
@@ -7344,19 +7733,20 @@
               </w:rPr>
               <w:t>strSubmitterEmail</w:t>
             </w:r>
-          </w:p>
-          <w:p>
-            <w:pPr>
-              <w:rPr>
-                <w:sz w:val="22"/>
-                <w:szCs w:val="22"/>
-              </w:rPr>
-            </w:pPr>
-          </w:p>
-        </w:tc>
-        <w:tc>
-          <w:tcPr>
-            <w:tcW w:w="1800" w:type="dxa"/>
+            <w:proofErr w:type="spellEnd"/>
+          </w:p>
+          <w:p>
+            <w:pPr>
+              <w:rPr>
+                <w:sz w:val="22"/>
+                <w:szCs w:val="22"/>
+              </w:rPr>
+            </w:pPr>
+          </w:p>
+        </w:tc>
+        <w:tc>
+          <w:tcPr>
+            <w:tcW w:w="2064" w:type="dxa"/>
             <w:tcBorders>
               <w:top w:val="single" w:sz="4" w:space="0" w:color="auto"/>
               <w:left w:val="single" w:sz="4" w:space="0" w:color="auto"/>
@@ -7382,7 +7772,7 @@
         </w:tc>
         <w:tc>
           <w:tcPr>
-            <w:tcW w:w="3787" w:type="dxa"/>
+            <w:tcW w:w="2701" w:type="dxa"/>
             <w:tcBorders>
               <w:top w:val="single" w:sz="4" w:space="0" w:color="auto"/>
               <w:left w:val="single" w:sz="4" w:space="0" w:color="auto"/>
@@ -7415,12 +7805,9 @@
         </w:tc>
       </w:tr>
       <w:tr>
-        <w:trPr>
-          <w:tblHeader/>
-        </w:trPr>
-        <w:tc>
-          <w:tcPr>
-            <w:tcW w:w="1253" w:type="dxa"/>
+        <w:tc>
+          <w:tcPr>
+            <w:tcW w:w="1230" w:type="dxa"/>
             <w:tcBorders>
               <w:top w:val="single" w:sz="4" w:space="0" w:color="auto"/>
               <w:left w:val="single" w:sz="4" w:space="0" w:color="auto"/>
@@ -7448,7 +7835,7 @@
         </w:tc>
         <w:tc>
           <w:tcPr>
-            <w:tcW w:w="2250" w:type="dxa"/>
+            <w:tcW w:w="3150" w:type="dxa"/>
             <w:tcBorders>
               <w:top w:val="single" w:sz="4" w:space="0" w:color="auto"/>
               <w:left w:val="single" w:sz="4" w:space="0" w:color="auto"/>
@@ -7465,6 +7852,7 @@
                 <w:szCs w:val="22"/>
               </w:rPr>
             </w:pPr>
+            <w:proofErr w:type="spellStart"/>
             <w:r>
               <w:rPr>
                 <w:sz w:val="22"/>
@@ -7472,11 +7860,12 @@
               </w:rPr>
               <w:t>EmpID</w:t>
             </w:r>
-          </w:p>
-        </w:tc>
-        <w:tc>
-          <w:tcPr>
-            <w:tcW w:w="1800" w:type="dxa"/>
+            <w:proofErr w:type="spellEnd"/>
+          </w:p>
+        </w:tc>
+        <w:tc>
+          <w:tcPr>
+            <w:tcW w:w="2064" w:type="dxa"/>
             <w:tcBorders>
               <w:top w:val="single" w:sz="4" w:space="0" w:color="auto"/>
               <w:left w:val="single" w:sz="4" w:space="0" w:color="auto"/>
@@ -7502,7 +7891,7 @@
         </w:tc>
         <w:tc>
           <w:tcPr>
-            <w:tcW w:w="3787" w:type="dxa"/>
+            <w:tcW w:w="2701" w:type="dxa"/>
             <w:tcBorders>
               <w:top w:val="single" w:sz="4" w:space="0" w:color="auto"/>
               <w:left w:val="single" w:sz="4" w:space="0" w:color="auto"/>
@@ -7536,18 +7925,31 @@
                 <w:sz w:val="22"/>
                 <w:szCs w:val="22"/>
               </w:rPr>
-              <w:t>to which the Earnback was applied</w:t>
+              <w:t xml:space="preserve">to which the </w:t>
+            </w:r>
+            <w:proofErr w:type="spellStart"/>
+            <w:r>
+              <w:rPr>
+                <w:sz w:val="22"/>
+                <w:szCs w:val="22"/>
+              </w:rPr>
+              <w:t>Earnback</w:t>
+            </w:r>
+            <w:proofErr w:type="spellEnd"/>
+            <w:r>
+              <w:rPr>
+                <w:sz w:val="22"/>
+                <w:szCs w:val="22"/>
+              </w:rPr>
+              <w:t xml:space="preserve"> was applied</w:t>
             </w:r>
           </w:p>
         </w:tc>
       </w:tr>
       <w:tr>
-        <w:trPr>
-          <w:tblHeader/>
-        </w:trPr>
-        <w:tc>
-          <w:tcPr>
-            <w:tcW w:w="1253" w:type="dxa"/>
+        <w:tc>
+          <w:tcPr>
+            <w:tcW w:w="1230" w:type="dxa"/>
             <w:tcBorders>
               <w:top w:val="single" w:sz="4" w:space="0" w:color="auto"/>
               <w:left w:val="single" w:sz="4" w:space="0" w:color="auto"/>
@@ -7575,7 +7977,7 @@
         </w:tc>
         <w:tc>
           <w:tcPr>
-            <w:tcW w:w="2250" w:type="dxa"/>
+            <w:tcW w:w="3150" w:type="dxa"/>
             <w:tcBorders>
               <w:top w:val="single" w:sz="4" w:space="0" w:color="auto"/>
               <w:left w:val="single" w:sz="4" w:space="0" w:color="auto"/>
@@ -7592,6 +7994,7 @@
                 <w:szCs w:val="22"/>
               </w:rPr>
             </w:pPr>
+            <w:proofErr w:type="spellStart"/>
             <w:r>
               <w:rPr>
                 <w:sz w:val="22"/>
@@ -7599,11 +8002,12 @@
               </w:rPr>
               <w:t>strCSRSite</w:t>
             </w:r>
-          </w:p>
-        </w:tc>
-        <w:tc>
-          <w:tcPr>
-            <w:tcW w:w="1800" w:type="dxa"/>
+            <w:proofErr w:type="spellEnd"/>
+          </w:p>
+        </w:tc>
+        <w:tc>
+          <w:tcPr>
+            <w:tcW w:w="2064" w:type="dxa"/>
             <w:tcBorders>
               <w:top w:val="single" w:sz="4" w:space="0" w:color="auto"/>
               <w:left w:val="single" w:sz="4" w:space="0" w:color="auto"/>
@@ -7637,7 +8041,7 @@
         </w:tc>
         <w:tc>
           <w:tcPr>
-            <w:tcW w:w="3787" w:type="dxa"/>
+            <w:tcW w:w="2701" w:type="dxa"/>
             <w:tcBorders>
               <w:top w:val="single" w:sz="4" w:space="0" w:color="auto"/>
               <w:left w:val="single" w:sz="4" w:space="0" w:color="auto"/>
@@ -7685,12 +8089,9 @@
         </w:tc>
       </w:tr>
       <w:tr>
-        <w:trPr>
-          <w:tblHeader/>
-        </w:trPr>
-        <w:tc>
-          <w:tcPr>
-            <w:tcW w:w="1253" w:type="dxa"/>
+        <w:tc>
+          <w:tcPr>
+            <w:tcW w:w="1230" w:type="dxa"/>
             <w:tcBorders>
               <w:top w:val="single" w:sz="4" w:space="0" w:color="auto"/>
               <w:left w:val="single" w:sz="4" w:space="0" w:color="auto"/>
@@ -7718,7 +8119,7 @@
         </w:tc>
         <w:tc>
           <w:tcPr>
-            <w:tcW w:w="2250" w:type="dxa"/>
+            <w:tcW w:w="3150" w:type="dxa"/>
             <w:tcBorders>
               <w:top w:val="single" w:sz="4" w:space="0" w:color="auto"/>
               <w:left w:val="single" w:sz="4" w:space="0" w:color="auto"/>
@@ -7735,6 +8136,7 @@
                 <w:szCs w:val="22"/>
               </w:rPr>
             </w:pPr>
+            <w:proofErr w:type="spellStart"/>
             <w:r>
               <w:rPr>
                 <w:sz w:val="22"/>
@@ -7742,11 +8144,12 @@
               </w:rPr>
               <w:t>strCoachReason_Current_Coaching_Initiatives</w:t>
             </w:r>
-          </w:p>
-        </w:tc>
-        <w:tc>
-          <w:tcPr>
-            <w:tcW w:w="1800" w:type="dxa"/>
+            <w:proofErr w:type="spellEnd"/>
+          </w:p>
+        </w:tc>
+        <w:tc>
+          <w:tcPr>
+            <w:tcW w:w="2064" w:type="dxa"/>
             <w:tcBorders>
               <w:top w:val="single" w:sz="4" w:space="0" w:color="auto"/>
               <w:left w:val="single" w:sz="4" w:space="0" w:color="auto"/>
@@ -7772,7 +8175,7 @@
         </w:tc>
         <w:tc>
           <w:tcPr>
-            <w:tcW w:w="3787" w:type="dxa"/>
+            <w:tcW w:w="2701" w:type="dxa"/>
             <w:tcBorders>
               <w:top w:val="single" w:sz="4" w:space="0" w:color="auto"/>
               <w:left w:val="single" w:sz="4" w:space="0" w:color="auto"/>
@@ -7805,12 +8208,9 @@
         </w:tc>
       </w:tr>
       <w:tr>
-        <w:trPr>
-          <w:tblHeader/>
-        </w:trPr>
-        <w:tc>
-          <w:tcPr>
-            <w:tcW w:w="1253" w:type="dxa"/>
+        <w:tc>
+          <w:tcPr>
+            <w:tcW w:w="1230" w:type="dxa"/>
             <w:tcBorders>
               <w:top w:val="single" w:sz="4" w:space="0" w:color="auto"/>
               <w:left w:val="single" w:sz="4" w:space="0" w:color="auto"/>
@@ -7832,14 +8232,13 @@
                 <w:b w:val="0"/>
                 <w:szCs w:val="22"/>
               </w:rPr>
-              <w:lastRenderedPageBreak/>
               <w:t>14</w:t>
             </w:r>
           </w:p>
         </w:tc>
         <w:tc>
           <w:tcPr>
-            <w:tcW w:w="2250" w:type="dxa"/>
+            <w:tcW w:w="3150" w:type="dxa"/>
             <w:tcBorders>
               <w:top w:val="single" w:sz="4" w:space="0" w:color="auto"/>
               <w:left w:val="single" w:sz="4" w:space="0" w:color="auto"/>
@@ -7856,6 +8255,7 @@
                 <w:szCs w:val="22"/>
               </w:rPr>
             </w:pPr>
+            <w:proofErr w:type="spellStart"/>
             <w:r>
               <w:rPr>
                 <w:sz w:val="22"/>
@@ -7863,11 +8263,12 @@
               </w:rPr>
               <w:t>txtDescription</w:t>
             </w:r>
-          </w:p>
-        </w:tc>
-        <w:tc>
-          <w:tcPr>
-            <w:tcW w:w="1800" w:type="dxa"/>
+            <w:proofErr w:type="spellEnd"/>
+          </w:p>
+        </w:tc>
+        <w:tc>
+          <w:tcPr>
+            <w:tcW w:w="2064" w:type="dxa"/>
             <w:tcBorders>
               <w:top w:val="single" w:sz="4" w:space="0" w:color="auto"/>
               <w:left w:val="single" w:sz="4" w:space="0" w:color="auto"/>
@@ -7893,7 +8294,7 @@
         </w:tc>
         <w:tc>
           <w:tcPr>
-            <w:tcW w:w="3787" w:type="dxa"/>
+            <w:tcW w:w="2701" w:type="dxa"/>
             <w:tcBorders>
               <w:top w:val="single" w:sz="4" w:space="0" w:color="auto"/>
               <w:left w:val="single" w:sz="4" w:space="0" w:color="auto"/>
@@ -7905,6 +8306,7 @@
             <w:tblPr>
               <w:tblW w:w="0" w:type="auto"/>
               <w:tblInd w:w="2" w:type="dxa"/>
+              <w:tblLayout w:type="fixed"/>
               <w:tblCellMar>
                 <w:left w:w="0" w:type="dxa"/>
                 <w:right w:w="0" w:type="dxa"/>
@@ -7920,7 +8322,7 @@
               </w:trPr>
               <w:tc>
                 <w:tcPr>
-                  <w:tcW w:w="0" w:type="auto"/>
+                  <w:tcW w:w="2459" w:type="dxa"/>
                   <w:tcBorders>
                     <w:top w:val="nil"/>
                     <w:left w:val="nil"/>
@@ -7953,7 +8355,28 @@
                     <w:rPr>
                       <w:color w:val="000000"/>
                     </w:rPr>
-                    <w:t>  “Congratulations on a fantastic streak of perfect attendance! Your last 22 shifts were perfect and to say thank you for the incredible support, (&lt;Earnback hours in decimal format&gt;) hours of accrued absence are being removed from your record. Keep up the great work!”  </w:t>
+                    <w:t>  “Congratulations on a fantastic streak of perfect attendance! Your last 22 shifts were perfect and to say thank you for the incredible support, (&lt;</w:t>
+                  </w:r>
+                  <w:proofErr w:type="spellStart"/>
+                  <w:r>
+                    <w:rPr>
+                      <w:color w:val="000000"/>
+                    </w:rPr>
+                    <w:t>Earnback</w:t>
+                  </w:r>
+                  <w:proofErr w:type="spellEnd"/>
+                  <w:r>
+                    <w:rPr>
+                      <w:color w:val="000000"/>
+                    </w:rPr>
+                    <w:t xml:space="preserve"> hours in decimal format&gt;) hours of accrued absence are being removed from your record. </w:t>
+                  </w:r>
+                  <w:r>
+                    <w:rPr>
+                      <w:color w:val="000000"/>
+                    </w:rPr>
+                    <w:lastRenderedPageBreak/>
+                    <w:t>Keep up the great work!”  </w:t>
                   </w:r>
                   <w:r>
                     <w:rPr>
@@ -7979,7 +8402,7 @@
               </w:trPr>
               <w:tc>
                 <w:tcPr>
-                  <w:tcW w:w="0" w:type="auto"/>
+                  <w:tcW w:w="2459" w:type="dxa"/>
                   <w:tcBorders>
                     <w:top w:val="nil"/>
                     <w:left w:val="nil"/>
@@ -7997,6 +8420,7 @@
                   <w:pPr>
                     <w:rPr>
                       <w:color w:val="000000"/>
+                      <w:highlight w:val="cyan"/>
                     </w:rPr>
                   </w:pPr>
                   <w:r>
@@ -8005,13 +8429,84 @@
                       <w:bCs/>
                       <w:color w:val="000000"/>
                     </w:rPr>
+                    <w:lastRenderedPageBreak/>
                     <w:t xml:space="preserve">For perfect week: </w:t>
                   </w:r>
                   <w:r>
                     <w:rPr>
                       <w:color w:val="000000"/>
                     </w:rPr>
-                    <w:t xml:space="preserve">"Congratulations on a week of perfect attendance! During a critical week for our callers (&lt;defined perfect week in mm/dd/ccyyy - mm/dd/ccyyy format&gt;) your attendance was perfect and to say thank you for the incredible support, (&lt;Earnback hours in decimal format&gt;) hours of accrued absence are being removed from your record. Keep up the great work! "  </w:t>
+                    <w:t>"Congratulations on a week of perfect attendance! During a critical week for our callers (&lt;defined perfect week in mm/</w:t>
+                  </w:r>
+                  <w:proofErr w:type="spellStart"/>
+                  <w:r>
+                    <w:rPr>
+                      <w:color w:val="000000"/>
+                    </w:rPr>
+                    <w:t>dd</w:t>
+                  </w:r>
+                  <w:proofErr w:type="spellEnd"/>
+                  <w:r>
+                    <w:rPr>
+                      <w:color w:val="000000"/>
+                    </w:rPr>
+                    <w:t>/</w:t>
+                  </w:r>
+                  <w:proofErr w:type="spellStart"/>
+                  <w:r>
+                    <w:rPr>
+                      <w:color w:val="000000"/>
+                    </w:rPr>
+                    <w:t>ccyyy</w:t>
+                  </w:r>
+                  <w:proofErr w:type="spellEnd"/>
+                  <w:r>
+                    <w:rPr>
+                      <w:color w:val="000000"/>
+                    </w:rPr>
+                    <w:t xml:space="preserve"> - mm/</w:t>
+                  </w:r>
+                  <w:proofErr w:type="spellStart"/>
+                  <w:r>
+                    <w:rPr>
+                      <w:color w:val="000000"/>
+                    </w:rPr>
+                    <w:t>dd</w:t>
+                  </w:r>
+                  <w:proofErr w:type="spellEnd"/>
+                  <w:r>
+                    <w:rPr>
+                      <w:color w:val="000000"/>
+                    </w:rPr>
+                    <w:t>/</w:t>
+                  </w:r>
+                  <w:proofErr w:type="spellStart"/>
+                  <w:r>
+                    <w:rPr>
+                      <w:color w:val="000000"/>
+                    </w:rPr>
+                    <w:t>ccyyy</w:t>
+                  </w:r>
+                  <w:proofErr w:type="spellEnd"/>
+                  <w:r>
+                    <w:rPr>
+                      <w:color w:val="000000"/>
+                    </w:rPr>
+                    <w:t xml:space="preserve"> format&gt;) your attendance was perfect and to say thank you for the incredible support, (&lt;</w:t>
+                  </w:r>
+                  <w:proofErr w:type="spellStart"/>
+                  <w:r>
+                    <w:rPr>
+                      <w:color w:val="000000"/>
+                    </w:rPr>
+                    <w:t>Earnback</w:t>
+                  </w:r>
+                  <w:proofErr w:type="spellEnd"/>
+                  <w:r>
+                    <w:rPr>
+                      <w:color w:val="000000"/>
+                    </w:rPr>
+                    <w:t xml:space="preserve"> hours in decimal format&gt;) hours of accrued absence are being removed from your record. Keep up the great work! "  </w:t>
                   </w:r>
                   <w:r>
                     <w:rPr>
@@ -8020,24 +8515,6 @@
                     <w:t>+  breakdown of accrued absences removed by date</w:t>
                   </w:r>
                 </w:p>
-                <w:p>
-                  <w:pPr>
-                    <w:rPr>
-                      <w:rFonts w:ascii="Calibri" w:hAnsi="Calibri" w:cs="Calibri"/>
-                      <w:b/>
-                      <w:bCs/>
-                      <w:color w:val="1F497D"/>
-                    </w:rPr>
-                  </w:pPr>
-                </w:p>
-                <w:p>
-                  <w:pPr>
-                    <w:rPr>
-                      <w:color w:val="000000"/>
-                      <w:highlight w:val="cyan"/>
-                    </w:rPr>
-                  </w:pPr>
-                </w:p>
               </w:tc>
             </w:tr>
           </w:tbl>
@@ -8052,12 +8529,9 @@
         </w:tc>
       </w:tr>
       <w:tr>
-        <w:trPr>
-          <w:tblHeader/>
-        </w:trPr>
-        <w:tc>
-          <w:tcPr>
-            <w:tcW w:w="1253" w:type="dxa"/>
+        <w:tc>
+          <w:tcPr>
+            <w:tcW w:w="1230" w:type="dxa"/>
             <w:tcBorders>
               <w:top w:val="single" w:sz="4" w:space="0" w:color="auto"/>
               <w:left w:val="single" w:sz="4" w:space="0" w:color="auto"/>
@@ -8079,13 +8553,14 @@
                 <w:b w:val="0"/>
                 <w:szCs w:val="22"/>
               </w:rPr>
+              <w:lastRenderedPageBreak/>
               <w:t>15</w:t>
             </w:r>
           </w:p>
         </w:tc>
         <w:tc>
           <w:tcPr>
-            <w:tcW w:w="2250" w:type="dxa"/>
+            <w:tcW w:w="3150" w:type="dxa"/>
             <w:tcBorders>
               <w:top w:val="single" w:sz="4" w:space="0" w:color="auto"/>
               <w:left w:val="single" w:sz="4" w:space="0" w:color="auto"/>
@@ -8102,6 +8577,7 @@
                 <w:szCs w:val="22"/>
               </w:rPr>
             </w:pPr>
+            <w:proofErr w:type="spellStart"/>
             <w:r>
               <w:rPr>
                 <w:sz w:val="22"/>
@@ -8109,11 +8585,12 @@
               </w:rPr>
               <w:t>strProgram</w:t>
             </w:r>
-          </w:p>
-        </w:tc>
-        <w:tc>
-          <w:tcPr>
-            <w:tcW w:w="1800" w:type="dxa"/>
+            <w:proofErr w:type="spellEnd"/>
+          </w:p>
+        </w:tc>
+        <w:tc>
+          <w:tcPr>
+            <w:tcW w:w="2064" w:type="dxa"/>
             <w:tcBorders>
               <w:top w:val="single" w:sz="4" w:space="0" w:color="auto"/>
               <w:left w:val="single" w:sz="4" w:space="0" w:color="auto"/>
@@ -8139,7 +8616,7 @@
         </w:tc>
         <w:tc>
           <w:tcPr>
-            <w:tcW w:w="3787" w:type="dxa"/>
+            <w:tcW w:w="2701" w:type="dxa"/>
             <w:tcBorders>
               <w:top w:val="single" w:sz="4" w:space="0" w:color="auto"/>
               <w:left w:val="single" w:sz="4" w:space="0" w:color="auto"/>
@@ -8166,7 +8643,15 @@
                 <w:sz w:val="22"/>
                 <w:szCs w:val="22"/>
               </w:rPr>
-              <w:t>ching record is for Medicare,</w:t>
+              <w:t xml:space="preserve">ching record is for </w:t>
+            </w:r>
+            <w:proofErr w:type="spellStart"/>
+            <w:r>
+              <w:rPr>
+                <w:sz w:val="22"/>
+                <w:szCs w:val="22"/>
+              </w:rPr>
+              <w:t>Medicare,</w:t>
             </w:r>
             <w:r>
               <w:rPr>
@@ -8175,6 +8660,7 @@
               </w:rPr>
               <w:t>Marketplace</w:t>
             </w:r>
+            <w:proofErr w:type="spellEnd"/>
             <w:r>
               <w:rPr>
                 <w:sz w:val="22"/>
@@ -8182,8 +8668,6 @@
               </w:rPr>
               <w:t>, or Dual</w:t>
             </w:r>
-            <w:bookmarkStart w:id="2" w:name="_GoBack"/>
-            <w:bookmarkEnd w:id="2"/>
           </w:p>
         </w:tc>
       </w:tr>
@@ -8230,7 +8714,21 @@
           <w:b w:val="0"/>
         </w:rPr>
         <w:lastRenderedPageBreak/>
-        <w:t>The following chart defines the Generic Report Data File Elements and layout format for the eCoaching Log Generic Report data file.</w:t>
+        <w:t xml:space="preserve">The following chart defines the Generic Report Data File Elements and layout format for the </w:t>
+      </w:r>
+      <w:proofErr w:type="spellStart"/>
+      <w:r>
+        <w:rPr>
+          <w:b w:val="0"/>
+        </w:rPr>
+        <w:t>eCoaching</w:t>
+      </w:r>
+      <w:proofErr w:type="spellEnd"/>
+      <w:r>
+        <w:rPr>
+          <w:b w:val="0"/>
+        </w:rPr>
+        <w:t xml:space="preserve"> Log Generic Report data file.</w:t>
       </w:r>
       <w:r>
         <w:rPr>
@@ -8276,9 +8774,6 @@
         <w:gridCol w:w="3787"/>
       </w:tblGrid>
       <w:tr>
-        <w:trPr>
-          <w:tblHeader/>
-        </w:trPr>
         <w:tc>
           <w:tcPr>
             <w:tcW w:w="1320" w:type="dxa"/>
@@ -8434,6 +8929,7 @@
                 <w:szCs w:val="22"/>
               </w:rPr>
             </w:pPr>
+            <w:proofErr w:type="spellStart"/>
             <w:r>
               <w:rPr>
                 <w:sz w:val="22"/>
@@ -8441,6 +8937,7 @@
               </w:rPr>
               <w:t>numReportID</w:t>
             </w:r>
+            <w:proofErr w:type="spellEnd"/>
           </w:p>
         </w:tc>
         <w:tc>
@@ -8538,6 +9035,7 @@
                 <w:szCs w:val="22"/>
               </w:rPr>
             </w:pPr>
+            <w:proofErr w:type="spellStart"/>
             <w:r>
               <w:rPr>
                 <w:sz w:val="22"/>
@@ -8545,6 +9043,7 @@
               </w:rPr>
               <w:t>strReportCode</w:t>
             </w:r>
+            <w:proofErr w:type="spellEnd"/>
           </w:p>
         </w:tc>
         <w:tc>
@@ -8657,6 +9156,7 @@
                 <w:szCs w:val="22"/>
               </w:rPr>
             </w:pPr>
+            <w:proofErr w:type="spellStart"/>
             <w:r>
               <w:rPr>
                 <w:sz w:val="22"/>
@@ -8664,6 +9164,7 @@
               </w:rPr>
               <w:t>numModuleID</w:t>
             </w:r>
+            <w:proofErr w:type="spellEnd"/>
           </w:p>
         </w:tc>
         <w:tc>
@@ -8776,6 +9277,7 @@
                 <w:szCs w:val="22"/>
               </w:rPr>
             </w:pPr>
+            <w:proofErr w:type="spellStart"/>
             <w:r>
               <w:rPr>
                 <w:sz w:val="22"/>
@@ -8783,6 +9285,7 @@
               </w:rPr>
               <w:t>strFormType</w:t>
             </w:r>
+            <w:proofErr w:type="spellEnd"/>
           </w:p>
         </w:tc>
         <w:tc>
@@ -8880,6 +9383,7 @@
                 <w:szCs w:val="22"/>
               </w:rPr>
             </w:pPr>
+            <w:proofErr w:type="spellStart"/>
             <w:r>
               <w:rPr>
                 <w:sz w:val="22"/>
@@ -8887,6 +9391,7 @@
               </w:rPr>
               <w:t>numSourceID</w:t>
             </w:r>
+            <w:proofErr w:type="spellEnd"/>
           </w:p>
         </w:tc>
         <w:tc>
@@ -8969,12 +9474,21 @@
               </w:rPr>
               <w:t>(</w:t>
             </w:r>
-            <w:r>
-              <w:rPr>
-                <w:sz w:val="22"/>
-                <w:szCs w:val="22"/>
-              </w:rPr>
-              <w:t>EC.DIM_Source)</w:t>
+            <w:proofErr w:type="spellStart"/>
+            <w:r>
+              <w:rPr>
+                <w:sz w:val="22"/>
+                <w:szCs w:val="22"/>
+              </w:rPr>
+              <w:t>EC.DIM_Source</w:t>
+            </w:r>
+            <w:proofErr w:type="spellEnd"/>
+            <w:r>
+              <w:rPr>
+                <w:sz w:val="22"/>
+                <w:szCs w:val="22"/>
+              </w:rPr>
+              <w:t>)</w:t>
             </w:r>
           </w:p>
         </w:tc>
@@ -9021,6 +9535,7 @@
                 <w:szCs w:val="22"/>
               </w:rPr>
             </w:pPr>
+            <w:proofErr w:type="spellStart"/>
             <w:r>
               <w:rPr>
                 <w:sz w:val="22"/>
@@ -9028,6 +9543,7 @@
               </w:rPr>
               <w:t>isCSE</w:t>
             </w:r>
+            <w:proofErr w:type="spellEnd"/>
           </w:p>
         </w:tc>
         <w:tc>
@@ -9170,6 +9686,7 @@
                 <w:szCs w:val="22"/>
               </w:rPr>
             </w:pPr>
+            <w:proofErr w:type="spellStart"/>
             <w:r>
               <w:rPr>
                 <w:sz w:val="22"/>
@@ -9177,6 +9694,7 @@
               </w:rPr>
               <w:t>numStatusID</w:t>
             </w:r>
+            <w:proofErr w:type="spellEnd"/>
           </w:p>
         </w:tc>
         <w:tc>
@@ -9257,7 +9775,23 @@
                 <w:sz w:val="22"/>
                 <w:szCs w:val="22"/>
               </w:rPr>
-              <w:t>(EC.DIM_Status)</w:t>
+              <w:t>(</w:t>
+            </w:r>
+            <w:proofErr w:type="spellStart"/>
+            <w:r>
+              <w:rPr>
+                <w:sz w:val="22"/>
+                <w:szCs w:val="22"/>
+              </w:rPr>
+              <w:t>EC.DIM_Status</w:t>
+            </w:r>
+            <w:proofErr w:type="spellEnd"/>
+            <w:r>
+              <w:rPr>
+                <w:sz w:val="22"/>
+                <w:szCs w:val="22"/>
+              </w:rPr>
+              <w:t>)</w:t>
             </w:r>
           </w:p>
         </w:tc>
@@ -9304,6 +9838,7 @@
                 <w:szCs w:val="22"/>
               </w:rPr>
             </w:pPr>
+            <w:proofErr w:type="spellStart"/>
             <w:r>
               <w:rPr>
                 <w:sz w:val="22"/>
@@ -9311,6 +9846,7 @@
               </w:rPr>
               <w:t>numCRID</w:t>
             </w:r>
+            <w:proofErr w:type="spellEnd"/>
           </w:p>
         </w:tc>
         <w:tc>
@@ -9391,7 +9927,23 @@
                 <w:sz w:val="22"/>
                 <w:szCs w:val="22"/>
               </w:rPr>
-              <w:t>(EC.DIM_Coaching_Reason)</w:t>
+              <w:t>(</w:t>
+            </w:r>
+            <w:proofErr w:type="spellStart"/>
+            <w:r>
+              <w:rPr>
+                <w:sz w:val="22"/>
+                <w:szCs w:val="22"/>
+              </w:rPr>
+              <w:t>EC.DIM_Coaching_Reason</w:t>
+            </w:r>
+            <w:proofErr w:type="spellEnd"/>
+            <w:r>
+              <w:rPr>
+                <w:sz w:val="22"/>
+                <w:szCs w:val="22"/>
+              </w:rPr>
+              <w:t>)</w:t>
             </w:r>
           </w:p>
         </w:tc>
@@ -9438,6 +9990,7 @@
                 <w:szCs w:val="22"/>
               </w:rPr>
             </w:pPr>
+            <w:proofErr w:type="spellStart"/>
             <w:r>
               <w:rPr>
                 <w:sz w:val="22"/>
@@ -9445,6 +9998,7 @@
               </w:rPr>
               <w:t>numSubCRID</w:t>
             </w:r>
+            <w:proofErr w:type="spellEnd"/>
           </w:p>
         </w:tc>
         <w:tc>
@@ -9525,7 +10079,23 @@
                 <w:sz w:val="22"/>
                 <w:szCs w:val="22"/>
               </w:rPr>
-              <w:t>(EC.DIM_Sub_Coaching_Reason)</w:t>
+              <w:t>(</w:t>
+            </w:r>
+            <w:proofErr w:type="spellStart"/>
+            <w:r>
+              <w:rPr>
+                <w:sz w:val="22"/>
+                <w:szCs w:val="22"/>
+              </w:rPr>
+              <w:t>EC.DIM_Sub_Coaching_Reason</w:t>
+            </w:r>
+            <w:proofErr w:type="spellEnd"/>
+            <w:r>
+              <w:rPr>
+                <w:sz w:val="22"/>
+                <w:szCs w:val="22"/>
+              </w:rPr>
+              <w:t>)</w:t>
             </w:r>
           </w:p>
         </w:tc>
@@ -9707,6 +10277,7 @@
                 <w:szCs w:val="22"/>
               </w:rPr>
             </w:pPr>
+            <w:proofErr w:type="spellStart"/>
             <w:r>
               <w:rPr>
                 <w:sz w:val="22"/>
@@ -9714,6 +10285,7 @@
               </w:rPr>
               <w:t>EventDate</w:t>
             </w:r>
+            <w:proofErr w:type="spellEnd"/>
           </w:p>
         </w:tc>
         <w:tc>
@@ -9819,6 +10391,7 @@
                 <w:szCs w:val="22"/>
               </w:rPr>
             </w:pPr>
+            <w:proofErr w:type="spellStart"/>
             <w:r>
               <w:rPr>
                 <w:sz w:val="22"/>
@@ -9826,6 +10399,7 @@
               </w:rPr>
               <w:t>EmpID</w:t>
             </w:r>
+            <w:proofErr w:type="spellEnd"/>
           </w:p>
         </w:tc>
         <w:tc>
@@ -10027,6 +10601,7 @@
                 <w:szCs w:val="22"/>
               </w:rPr>
             </w:pPr>
+            <w:proofErr w:type="spellStart"/>
             <w:r>
               <w:rPr>
                 <w:sz w:val="22"/>
@@ -10034,6 +10609,7 @@
               </w:rPr>
               <w:t>SubmittedDate</w:t>
             </w:r>
+            <w:proofErr w:type="spellEnd"/>
           </w:p>
         </w:tc>
         <w:tc>
@@ -10131,6 +10707,7 @@
                 <w:szCs w:val="22"/>
               </w:rPr>
             </w:pPr>
+            <w:proofErr w:type="spellStart"/>
             <w:r>
               <w:rPr>
                 <w:sz w:val="22"/>
@@ -10138,6 +10715,7 @@
               </w:rPr>
               <w:t>StartDate</w:t>
             </w:r>
+            <w:proofErr w:type="spellEnd"/>
           </w:p>
         </w:tc>
         <w:tc>
@@ -10235,6 +10813,7 @@
                 <w:szCs w:val="22"/>
               </w:rPr>
             </w:pPr>
+            <w:proofErr w:type="spellStart"/>
             <w:r>
               <w:rPr>
                 <w:sz w:val="22"/>
@@ -10242,6 +10821,7 @@
               </w:rPr>
               <w:t>SubmitterID</w:t>
             </w:r>
+            <w:proofErr w:type="spellEnd"/>
           </w:p>
         </w:tc>
         <w:tc>
@@ -10356,6 +10936,7 @@
                 <w:szCs w:val="22"/>
               </w:rPr>
             </w:pPr>
+            <w:proofErr w:type="spellStart"/>
             <w:r>
               <w:rPr>
                 <w:sz w:val="22"/>
@@ -10363,6 +10944,7 @@
               </w:rPr>
               <w:t>txtDescription</w:t>
             </w:r>
+            <w:proofErr w:type="spellEnd"/>
           </w:p>
         </w:tc>
         <w:tc>
@@ -10593,7 +11175,7 @@
 </file>
 
 <file path=word/endnotes.xml><?xml version="1.0" encoding="utf-8"?>
-<w:endnotes xmlns:wpc="http://schemas.microsoft.com/office/word/2010/wordprocessingCanvas" xmlns:cx="http://schemas.microsoft.com/office/drawing/2014/chartex" xmlns:cx1="http://schemas.microsoft.com/office/drawing/2015/9/8/chartex" xmlns:mc="http://schemas.openxmlformats.org/markup-compatibility/2006" xmlns:o="urn:schemas-microsoft-com:office:office" xmlns:r="http://schemas.openxmlformats.org/officeDocument/2006/relationships" xmlns:m="http://schemas.openxmlformats.org/officeDocument/2006/math" xmlns:v="urn:schemas-microsoft-com:vml" xmlns:wp14="http://schemas.microsoft.com/office/word/2010/wordprocessingDrawing" xmlns:wp="http://schemas.openxmlformats.org/drawingml/2006/wordprocessingDrawing" xmlns:w10="urn:schemas-microsoft-com:office:word" xmlns:w="http://schemas.openxmlformats.org/wordprocessingml/2006/main" xmlns:w14="http://schemas.microsoft.com/office/word/2010/wordml" xmlns:w15="http://schemas.microsoft.com/office/word/2012/wordml" xmlns:w16se="http://schemas.microsoft.com/office/word/2015/wordml/symex" xmlns:wpg="http://schemas.microsoft.com/office/word/2010/wordprocessingGroup" xmlns:wpi="http://schemas.microsoft.com/office/word/2010/wordprocessingInk" xmlns:wne="http://schemas.microsoft.com/office/word/2006/wordml" xmlns:wps="http://schemas.microsoft.com/office/word/2010/wordprocessingShape" mc:Ignorable="w14 w15 w16se wp14">
+<w:endnotes xmlns:wpc="http://schemas.microsoft.com/office/word/2010/wordprocessingCanvas" xmlns:mc="http://schemas.openxmlformats.org/markup-compatibility/2006" xmlns:o="urn:schemas-microsoft-com:office:office" xmlns:r="http://schemas.openxmlformats.org/officeDocument/2006/relationships" xmlns:m="http://schemas.openxmlformats.org/officeDocument/2006/math" xmlns:v="urn:schemas-microsoft-com:vml" xmlns:wp14="http://schemas.microsoft.com/office/word/2010/wordprocessingDrawing" xmlns:wp="http://schemas.openxmlformats.org/drawingml/2006/wordprocessingDrawing" xmlns:w10="urn:schemas-microsoft-com:office:word" xmlns:w="http://schemas.openxmlformats.org/wordprocessingml/2006/main" xmlns:w14="http://schemas.microsoft.com/office/word/2010/wordml" xmlns:w15="http://schemas.microsoft.com/office/word/2012/wordml" xmlns:wpg="http://schemas.microsoft.com/office/word/2010/wordprocessingGroup" xmlns:wpi="http://schemas.microsoft.com/office/word/2010/wordprocessingInk" xmlns:wne="http://schemas.microsoft.com/office/word/2006/wordml" xmlns:wps="http://schemas.microsoft.com/office/word/2010/wordprocessingShape" mc:Ignorable="w14 w15 wp14">
   <w:endnote w:type="separator" w:id="-1">
     <w:p>
       <w:r>
@@ -10612,7 +11194,7 @@
 </file>
 
 <file path=word/footer1.xml><?xml version="1.0" encoding="utf-8"?>
-<w:ftr xmlns:wpc="http://schemas.microsoft.com/office/word/2010/wordprocessingCanvas" xmlns:cx="http://schemas.microsoft.com/office/drawing/2014/chartex" xmlns:cx1="http://schemas.microsoft.com/office/drawing/2015/9/8/chartex" xmlns:mc="http://schemas.openxmlformats.org/markup-compatibility/2006" xmlns:o="urn:schemas-microsoft-com:office:office" xmlns:r="http://schemas.openxmlformats.org/officeDocument/2006/relationships" xmlns:m="http://schemas.openxmlformats.org/officeDocument/2006/math" xmlns:v="urn:schemas-microsoft-com:vml" xmlns:wp14="http://schemas.microsoft.com/office/word/2010/wordprocessingDrawing" xmlns:wp="http://schemas.openxmlformats.org/drawingml/2006/wordprocessingDrawing" xmlns:w10="urn:schemas-microsoft-com:office:word" xmlns:w="http://schemas.openxmlformats.org/wordprocessingml/2006/main" xmlns:w14="http://schemas.microsoft.com/office/word/2010/wordml" xmlns:w15="http://schemas.microsoft.com/office/word/2012/wordml" xmlns:w16se="http://schemas.microsoft.com/office/word/2015/wordml/symex" xmlns:wpg="http://schemas.microsoft.com/office/word/2010/wordprocessingGroup" xmlns:wpi="http://schemas.microsoft.com/office/word/2010/wordprocessingInk" xmlns:wne="http://schemas.microsoft.com/office/word/2006/wordml" xmlns:wps="http://schemas.microsoft.com/office/word/2010/wordprocessingShape" mc:Ignorable="w14 w15 w16se wp14">
+<w:ftr xmlns:wpc="http://schemas.microsoft.com/office/word/2010/wordprocessingCanvas" xmlns:mc="http://schemas.openxmlformats.org/markup-compatibility/2006" xmlns:o="urn:schemas-microsoft-com:office:office" xmlns:r="http://schemas.openxmlformats.org/officeDocument/2006/relationships" xmlns:m="http://schemas.openxmlformats.org/officeDocument/2006/math" xmlns:v="urn:schemas-microsoft-com:vml" xmlns:wp14="http://schemas.microsoft.com/office/word/2010/wordprocessingDrawing" xmlns:wp="http://schemas.openxmlformats.org/drawingml/2006/wordprocessingDrawing" xmlns:w10="urn:schemas-microsoft-com:office:word" xmlns:w="http://schemas.openxmlformats.org/wordprocessingml/2006/main" xmlns:w14="http://schemas.microsoft.com/office/word/2010/wordml" xmlns:w15="http://schemas.microsoft.com/office/word/2012/wordml" xmlns:wpg="http://schemas.microsoft.com/office/word/2010/wordprocessingGroup" xmlns:wpi="http://schemas.microsoft.com/office/word/2010/wordprocessingInk" xmlns:wne="http://schemas.microsoft.com/office/word/2006/wordml" xmlns:wps="http://schemas.microsoft.com/office/word/2010/wordprocessingShape" mc:Ignorable="w14 w15 wp14">
   <w:p>
     <w:pPr>
       <w:pStyle w:val="Footer"/>
@@ -10650,7 +11232,7 @@
 </file>
 
 <file path=word/footer2.xml><?xml version="1.0" encoding="utf-8"?>
-<w:ftr xmlns:wpc="http://schemas.microsoft.com/office/word/2010/wordprocessingCanvas" xmlns:cx="http://schemas.microsoft.com/office/drawing/2014/chartex" xmlns:cx1="http://schemas.microsoft.com/office/drawing/2015/9/8/chartex" xmlns:mc="http://schemas.openxmlformats.org/markup-compatibility/2006" xmlns:o="urn:schemas-microsoft-com:office:office" xmlns:r="http://schemas.openxmlformats.org/officeDocument/2006/relationships" xmlns:m="http://schemas.openxmlformats.org/officeDocument/2006/math" xmlns:v="urn:schemas-microsoft-com:vml" xmlns:wp14="http://schemas.microsoft.com/office/word/2010/wordprocessingDrawing" xmlns:wp="http://schemas.openxmlformats.org/drawingml/2006/wordprocessingDrawing" xmlns:w10="urn:schemas-microsoft-com:office:word" xmlns:w="http://schemas.openxmlformats.org/wordprocessingml/2006/main" xmlns:w14="http://schemas.microsoft.com/office/word/2010/wordml" xmlns:w15="http://schemas.microsoft.com/office/word/2012/wordml" xmlns:w16se="http://schemas.microsoft.com/office/word/2015/wordml/symex" xmlns:wpg="http://schemas.microsoft.com/office/word/2010/wordprocessingGroup" xmlns:wpi="http://schemas.microsoft.com/office/word/2010/wordprocessingInk" xmlns:wne="http://schemas.microsoft.com/office/word/2006/wordml" xmlns:wps="http://schemas.microsoft.com/office/word/2010/wordprocessingShape" mc:Ignorable="w14 w15 w16se wp14">
+<w:ftr xmlns:wpc="http://schemas.microsoft.com/office/word/2010/wordprocessingCanvas" xmlns:mc="http://schemas.openxmlformats.org/markup-compatibility/2006" xmlns:o="urn:schemas-microsoft-com:office:office" xmlns:r="http://schemas.openxmlformats.org/officeDocument/2006/relationships" xmlns:m="http://schemas.openxmlformats.org/officeDocument/2006/math" xmlns:v="urn:schemas-microsoft-com:vml" xmlns:wp14="http://schemas.microsoft.com/office/word/2010/wordprocessingDrawing" xmlns:wp="http://schemas.openxmlformats.org/drawingml/2006/wordprocessingDrawing" xmlns:w10="urn:schemas-microsoft-com:office:word" xmlns:w="http://schemas.openxmlformats.org/wordprocessingml/2006/main" xmlns:w14="http://schemas.microsoft.com/office/word/2010/wordml" xmlns:w15="http://schemas.microsoft.com/office/word/2012/wordml" xmlns:wpg="http://schemas.microsoft.com/office/word/2010/wordprocessingGroup" xmlns:wpi="http://schemas.microsoft.com/office/word/2010/wordprocessingInk" xmlns:wne="http://schemas.microsoft.com/office/word/2006/wordml" xmlns:wps="http://schemas.microsoft.com/office/word/2010/wordprocessingShape" mc:Ignorable="w14 w15 wp14">
   <w:p>
     <w:pPr>
       <w:rPr>
@@ -10726,7 +11308,7 @@
             </wp:anchor>
           </w:drawing>
         </mc:Choice>
-        <mc:Fallback>
+        <mc:Fallback xmlns:w16se="http://schemas.microsoft.com/office/word/2015/wordml/symex" xmlns:cx1="http://schemas.microsoft.com/office/drawing/2015/9/8/chartex" xmlns:cx="http://schemas.microsoft.com/office/drawing/2014/chartex">
           <w:pict>
             <v:line w14:anchorId="342EF1BC" id="Line 39" o:spid="_x0000_s1026" style="position:absolute;z-index:251658240;visibility:visible;mso-wrap-style:square;mso-width-percent:0;mso-height-percent:0;mso-wrap-distance-left:9pt;mso-wrap-distance-top:0;mso-wrap-distance-right:9pt;mso-wrap-distance-bottom:0;mso-position-horizontal:absolute;mso-position-horizontal-relative:text;mso-position-vertical:absolute;mso-position-vertical-relative:text;mso-width-percent:0;mso-height-percent:0;mso-width-relative:page;mso-height-relative:page" from="0,1.8pt" to="475.2pt,1.8pt" o:gfxdata="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" o:allowincell="f"/>
           </w:pict>
@@ -10863,7 +11445,7 @@
         <w:noProof/>
         <w:sz w:val="18"/>
       </w:rPr>
-      <w:t>7</w:t>
+      <w:t>8</w:t>
     </w:r>
     <w:r>
       <w:rPr>
@@ -10877,7 +11459,7 @@
 </file>
 
 <file path=word/footer3.xml><?xml version="1.0" encoding="utf-8"?>
-<w:ftr xmlns:wpc="http://schemas.microsoft.com/office/word/2010/wordprocessingCanvas" xmlns:cx="http://schemas.microsoft.com/office/drawing/2014/chartex" xmlns:cx1="http://schemas.microsoft.com/office/drawing/2015/9/8/chartex" xmlns:mc="http://schemas.openxmlformats.org/markup-compatibility/2006" xmlns:o="urn:schemas-microsoft-com:office:office" xmlns:r="http://schemas.openxmlformats.org/officeDocument/2006/relationships" xmlns:m="http://schemas.openxmlformats.org/officeDocument/2006/math" xmlns:v="urn:schemas-microsoft-com:vml" xmlns:wp14="http://schemas.microsoft.com/office/word/2010/wordprocessingDrawing" xmlns:wp="http://schemas.openxmlformats.org/drawingml/2006/wordprocessingDrawing" xmlns:w10="urn:schemas-microsoft-com:office:word" xmlns:w="http://schemas.openxmlformats.org/wordprocessingml/2006/main" xmlns:w14="http://schemas.microsoft.com/office/word/2010/wordml" xmlns:w15="http://schemas.microsoft.com/office/word/2012/wordml" xmlns:w16se="http://schemas.microsoft.com/office/word/2015/wordml/symex" xmlns:wpg="http://schemas.microsoft.com/office/word/2010/wordprocessingGroup" xmlns:wpi="http://schemas.microsoft.com/office/word/2010/wordprocessingInk" xmlns:wne="http://schemas.microsoft.com/office/word/2006/wordml" xmlns:wps="http://schemas.microsoft.com/office/word/2010/wordprocessingShape" mc:Ignorable="w14 w15 w16se wp14">
+<w:ftr xmlns:wpc="http://schemas.microsoft.com/office/word/2010/wordprocessingCanvas" xmlns:mc="http://schemas.openxmlformats.org/markup-compatibility/2006" xmlns:o="urn:schemas-microsoft-com:office:office" xmlns:r="http://schemas.openxmlformats.org/officeDocument/2006/relationships" xmlns:m="http://schemas.openxmlformats.org/officeDocument/2006/math" xmlns:v="urn:schemas-microsoft-com:vml" xmlns:wp14="http://schemas.microsoft.com/office/word/2010/wordprocessingDrawing" xmlns:wp="http://schemas.openxmlformats.org/drawingml/2006/wordprocessingDrawing" xmlns:w10="urn:schemas-microsoft-com:office:word" xmlns:w="http://schemas.openxmlformats.org/wordprocessingml/2006/main" xmlns:w14="http://schemas.microsoft.com/office/word/2010/wordml" xmlns:w15="http://schemas.microsoft.com/office/word/2012/wordml" xmlns:wpg="http://schemas.microsoft.com/office/word/2010/wordprocessingGroup" xmlns:wpi="http://schemas.microsoft.com/office/word/2010/wordprocessingInk" xmlns:wne="http://schemas.microsoft.com/office/word/2006/wordml" xmlns:wps="http://schemas.microsoft.com/office/word/2010/wordprocessingShape" mc:Ignorable="w14 w15 wp14">
   <w:p>
     <w:pPr>
       <w:pStyle w:val="Footer"/>
@@ -10957,7 +11539,7 @@
             </wp:anchor>
           </w:drawing>
         </mc:Choice>
-        <mc:Fallback>
+        <mc:Fallback xmlns:w16se="http://schemas.microsoft.com/office/word/2015/wordml/symex" xmlns:cx1="http://schemas.microsoft.com/office/drawing/2015/9/8/chartex" xmlns:cx="http://schemas.microsoft.com/office/drawing/2014/chartex">
           <w:pict>
             <v:line w14:anchorId="30682FB3" id="Line 32" o:spid="_x0000_s1026" style="position:absolute;z-index:251657216;visibility:visible;mso-wrap-style:square;mso-width-percent:0;mso-height-percent:0;mso-wrap-distance-left:9pt;mso-wrap-distance-top:0;mso-wrap-distance-right:9pt;mso-wrap-distance-bottom:0;mso-position-horizontal:absolute;mso-position-horizontal-relative:page;mso-position-vertical:absolute;mso-position-vertical-relative:page;mso-width-percent:0;mso-height-percent:0;mso-width-relative:page;mso-height-relative:page" from="1in,750.3pt" to="540pt,750.3pt" o:gfxdata="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" o:allowincell="f">
               <w10:wrap anchorx="page" anchory="page"/>
@@ -11014,7 +11596,7 @@
 </file>
 
 <file path=word/footnotes.xml><?xml version="1.0" encoding="utf-8"?>
-<w:footnotes xmlns:wpc="http://schemas.microsoft.com/office/word/2010/wordprocessingCanvas" xmlns:cx="http://schemas.microsoft.com/office/drawing/2014/chartex" xmlns:cx1="http://schemas.microsoft.com/office/drawing/2015/9/8/chartex" xmlns:mc="http://schemas.openxmlformats.org/markup-compatibility/2006" xmlns:o="urn:schemas-microsoft-com:office:office" xmlns:r="http://schemas.openxmlformats.org/officeDocument/2006/relationships" xmlns:m="http://schemas.openxmlformats.org/officeDocument/2006/math" xmlns:v="urn:schemas-microsoft-com:vml" xmlns:wp14="http://schemas.microsoft.com/office/word/2010/wordprocessingDrawing" xmlns:wp="http://schemas.openxmlformats.org/drawingml/2006/wordprocessingDrawing" xmlns:w10="urn:schemas-microsoft-com:office:word" xmlns:w="http://schemas.openxmlformats.org/wordprocessingml/2006/main" xmlns:w14="http://schemas.microsoft.com/office/word/2010/wordml" xmlns:w15="http://schemas.microsoft.com/office/word/2012/wordml" xmlns:w16se="http://schemas.microsoft.com/office/word/2015/wordml/symex" xmlns:wpg="http://schemas.microsoft.com/office/word/2010/wordprocessingGroup" xmlns:wpi="http://schemas.microsoft.com/office/word/2010/wordprocessingInk" xmlns:wne="http://schemas.microsoft.com/office/word/2006/wordml" xmlns:wps="http://schemas.microsoft.com/office/word/2010/wordprocessingShape" mc:Ignorable="w14 w15 w16se wp14">
+<w:footnotes xmlns:wpc="http://schemas.microsoft.com/office/word/2010/wordprocessingCanvas" xmlns:mc="http://schemas.openxmlformats.org/markup-compatibility/2006" xmlns:o="urn:schemas-microsoft-com:office:office" xmlns:r="http://schemas.openxmlformats.org/officeDocument/2006/relationships" xmlns:m="http://schemas.openxmlformats.org/officeDocument/2006/math" xmlns:v="urn:schemas-microsoft-com:vml" xmlns:wp14="http://schemas.microsoft.com/office/word/2010/wordprocessingDrawing" xmlns:wp="http://schemas.openxmlformats.org/drawingml/2006/wordprocessingDrawing" xmlns:w10="urn:schemas-microsoft-com:office:word" xmlns:w="http://schemas.openxmlformats.org/wordprocessingml/2006/main" xmlns:w14="http://schemas.microsoft.com/office/word/2010/wordml" xmlns:w15="http://schemas.microsoft.com/office/word/2012/wordml" xmlns:wpg="http://schemas.microsoft.com/office/word/2010/wordprocessingGroup" xmlns:wpi="http://schemas.microsoft.com/office/word/2010/wordprocessingInk" xmlns:wne="http://schemas.microsoft.com/office/word/2006/wordml" xmlns:wps="http://schemas.microsoft.com/office/word/2010/wordprocessingShape" mc:Ignorable="w14 w15 wp14">
   <w:footnote w:type="separator" w:id="-1">
     <w:p>
       <w:r>
@@ -11033,7 +11615,7 @@
 </file>
 
 <file path=word/header1.xml><?xml version="1.0" encoding="utf-8"?>
-<w:hdr xmlns:wpc="http://schemas.microsoft.com/office/word/2010/wordprocessingCanvas" xmlns:cx="http://schemas.microsoft.com/office/drawing/2014/chartex" xmlns:cx1="http://schemas.microsoft.com/office/drawing/2015/9/8/chartex" xmlns:mc="http://schemas.openxmlformats.org/markup-compatibility/2006" xmlns:o="urn:schemas-microsoft-com:office:office" xmlns:r="http://schemas.openxmlformats.org/officeDocument/2006/relationships" xmlns:m="http://schemas.openxmlformats.org/officeDocument/2006/math" xmlns:v="urn:schemas-microsoft-com:vml" xmlns:wp14="http://schemas.microsoft.com/office/word/2010/wordprocessingDrawing" xmlns:wp="http://schemas.openxmlformats.org/drawingml/2006/wordprocessingDrawing" xmlns:w10="urn:schemas-microsoft-com:office:word" xmlns:w="http://schemas.openxmlformats.org/wordprocessingml/2006/main" xmlns:w14="http://schemas.microsoft.com/office/word/2010/wordml" xmlns:w15="http://schemas.microsoft.com/office/word/2012/wordml" xmlns:w16se="http://schemas.microsoft.com/office/word/2015/wordml/symex" xmlns:wpg="http://schemas.microsoft.com/office/word/2010/wordprocessingGroup" xmlns:wpi="http://schemas.microsoft.com/office/word/2010/wordprocessingInk" xmlns:wne="http://schemas.microsoft.com/office/word/2006/wordml" xmlns:wps="http://schemas.microsoft.com/office/word/2010/wordprocessingShape" mc:Ignorable="w14 w15 w16se wp14">
+<w:hdr xmlns:wpc="http://schemas.microsoft.com/office/word/2010/wordprocessingCanvas" xmlns:mc="http://schemas.openxmlformats.org/markup-compatibility/2006" xmlns:o="urn:schemas-microsoft-com:office:office" xmlns:r="http://schemas.openxmlformats.org/officeDocument/2006/relationships" xmlns:m="http://schemas.openxmlformats.org/officeDocument/2006/math" xmlns:v="urn:schemas-microsoft-com:vml" xmlns:wp14="http://schemas.microsoft.com/office/word/2010/wordprocessingDrawing" xmlns:wp="http://schemas.openxmlformats.org/drawingml/2006/wordprocessingDrawing" xmlns:w10="urn:schemas-microsoft-com:office:word" xmlns:w="http://schemas.openxmlformats.org/wordprocessingml/2006/main" xmlns:w14="http://schemas.microsoft.com/office/word/2010/wordml" xmlns:w15="http://schemas.microsoft.com/office/word/2012/wordml" xmlns:wpg="http://schemas.microsoft.com/office/word/2010/wordprocessingGroup" xmlns:wpi="http://schemas.microsoft.com/office/word/2010/wordprocessingInk" xmlns:wne="http://schemas.microsoft.com/office/word/2006/wordml" xmlns:wps="http://schemas.microsoft.com/office/word/2010/wordprocessingShape" mc:Ignorable="w14 w15 wp14">
   <w:p>
     <w:pPr>
       <w:pStyle w:val="Header"/>
@@ -11113,7 +11695,7 @@
             </wp:anchor>
           </w:drawing>
         </mc:Choice>
-        <mc:Fallback>
+        <mc:Fallback xmlns:w16se="http://schemas.microsoft.com/office/word/2015/wordml/symex" xmlns:cx1="http://schemas.microsoft.com/office/drawing/2015/9/8/chartex" xmlns:cx="http://schemas.microsoft.com/office/drawing/2014/chartex">
           <w:pict>
             <v:line w14:anchorId="2389F78C" id="Line 38" o:spid="_x0000_s1026" style="position:absolute;z-index:251659264;visibility:visible;mso-wrap-style:square;mso-width-percent:0;mso-height-percent:0;mso-wrap-distance-left:9pt;mso-wrap-distance-top:0;mso-wrap-distance-right:9pt;mso-wrap-distance-bottom:0;mso-position-horizontal:absolute;mso-position-horizontal-relative:page;mso-position-vertical:absolute;mso-position-vertical-relative:page;mso-width-percent:0;mso-height-percent:0;mso-width-relative:page;mso-height-relative:page" from="1in,50.4pt" to="561.6pt,50.4pt" o:gfxdata="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" o:allowincell="f">
               <w10:wrap anchorx="page" anchory="page"/>
@@ -11152,7 +11734,7 @@
 </file>
 
 <file path=word/header2.xml><?xml version="1.0" encoding="utf-8"?>
-<w:hdr xmlns:wpc="http://schemas.microsoft.com/office/word/2010/wordprocessingCanvas" xmlns:cx="http://schemas.microsoft.com/office/drawing/2014/chartex" xmlns:cx1="http://schemas.microsoft.com/office/drawing/2015/9/8/chartex" xmlns:mc="http://schemas.openxmlformats.org/markup-compatibility/2006" xmlns:o="urn:schemas-microsoft-com:office:office" xmlns:r="http://schemas.openxmlformats.org/officeDocument/2006/relationships" xmlns:m="http://schemas.openxmlformats.org/officeDocument/2006/math" xmlns:v="urn:schemas-microsoft-com:vml" xmlns:wp14="http://schemas.microsoft.com/office/word/2010/wordprocessingDrawing" xmlns:wp="http://schemas.openxmlformats.org/drawingml/2006/wordprocessingDrawing" xmlns:w10="urn:schemas-microsoft-com:office:word" xmlns:w="http://schemas.openxmlformats.org/wordprocessingml/2006/main" xmlns:w14="http://schemas.microsoft.com/office/word/2010/wordml" xmlns:w15="http://schemas.microsoft.com/office/word/2012/wordml" xmlns:w16se="http://schemas.microsoft.com/office/word/2015/wordml/symex" xmlns:wpg="http://schemas.microsoft.com/office/word/2010/wordprocessingGroup" xmlns:wpi="http://schemas.microsoft.com/office/word/2010/wordprocessingInk" xmlns:wne="http://schemas.microsoft.com/office/word/2006/wordml" xmlns:wps="http://schemas.microsoft.com/office/word/2010/wordprocessingShape" mc:Ignorable="w14 w15 w16se wp14">
+<w:hdr xmlns:wpc="http://schemas.microsoft.com/office/word/2010/wordprocessingCanvas" xmlns:mc="http://schemas.openxmlformats.org/markup-compatibility/2006" xmlns:o="urn:schemas-microsoft-com:office:office" xmlns:r="http://schemas.openxmlformats.org/officeDocument/2006/relationships" xmlns:m="http://schemas.openxmlformats.org/officeDocument/2006/math" xmlns:v="urn:schemas-microsoft-com:vml" xmlns:wp14="http://schemas.microsoft.com/office/word/2010/wordprocessingDrawing" xmlns:wp="http://schemas.openxmlformats.org/drawingml/2006/wordprocessingDrawing" xmlns:w10="urn:schemas-microsoft-com:office:word" xmlns:w="http://schemas.openxmlformats.org/wordprocessingml/2006/main" xmlns:w14="http://schemas.microsoft.com/office/word/2010/wordml" xmlns:w15="http://schemas.microsoft.com/office/word/2012/wordml" xmlns:wpg="http://schemas.microsoft.com/office/word/2010/wordprocessingGroup" xmlns:wpi="http://schemas.microsoft.com/office/word/2010/wordprocessingInk" xmlns:wne="http://schemas.microsoft.com/office/word/2006/wordml" xmlns:wps="http://schemas.microsoft.com/office/word/2010/wordprocessingShape" mc:Ignorable="w14 w15 wp14">
   <w:p>
     <w:pPr>
       <w:pStyle w:val="Header"/>
@@ -11226,7 +11808,7 @@
             </wp:anchor>
           </w:drawing>
         </mc:Choice>
-        <mc:Fallback>
+        <mc:Fallback xmlns:w16se="http://schemas.microsoft.com/office/word/2015/wordml/symex" xmlns:cx1="http://schemas.microsoft.com/office/drawing/2015/9/8/chartex" xmlns:cx="http://schemas.microsoft.com/office/drawing/2014/chartex">
           <w:pict>
             <v:line w14:anchorId="15ABC5CD" id="Line 30" o:spid="_x0000_s1026" style="position:absolute;z-index:251656192;visibility:visible;mso-wrap-style:square;mso-width-percent:0;mso-height-percent:0;mso-wrap-distance-left:9pt;mso-wrap-distance-top:0;mso-wrap-distance-right:9pt;mso-wrap-distance-bottom:0;mso-position-horizontal:absolute;mso-position-horizontal-relative:page;mso-position-vertical:absolute;mso-position-vertical-relative:page;mso-width-percent:0;mso-height-percent:0;mso-width-relative:page;mso-height-relative:page" from="1in,50.4pt" to="540pt,50.4pt" o:gfxdata="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" o:allowincell="f">
               <w10:wrap anchorx="page" anchory="page"/>
@@ -11247,7 +11829,7 @@
 </file>
 
 <file path=word/numbering.xml><?xml version="1.0" encoding="utf-8"?>
-<w:numbering xmlns:wpc="http://schemas.microsoft.com/office/word/2010/wordprocessingCanvas" xmlns:cx="http://schemas.microsoft.com/office/drawing/2014/chartex" xmlns:cx1="http://schemas.microsoft.com/office/drawing/2015/9/8/chartex" xmlns:mc="http://schemas.openxmlformats.org/markup-compatibility/2006" xmlns:o="urn:schemas-microsoft-com:office:office" xmlns:r="http://schemas.openxmlformats.org/officeDocument/2006/relationships" xmlns:m="http://schemas.openxmlformats.org/officeDocument/2006/math" xmlns:v="urn:schemas-microsoft-com:vml" xmlns:wp14="http://schemas.microsoft.com/office/word/2010/wordprocessingDrawing" xmlns:wp="http://schemas.openxmlformats.org/drawingml/2006/wordprocessingDrawing" xmlns:w10="urn:schemas-microsoft-com:office:word" xmlns:w="http://schemas.openxmlformats.org/wordprocessingml/2006/main" xmlns:w14="http://schemas.microsoft.com/office/word/2010/wordml" xmlns:w15="http://schemas.microsoft.com/office/word/2012/wordml" xmlns:w16se="http://schemas.microsoft.com/office/word/2015/wordml/symex" xmlns:wpg="http://schemas.microsoft.com/office/word/2010/wordprocessingGroup" xmlns:wpi="http://schemas.microsoft.com/office/word/2010/wordprocessingInk" xmlns:wne="http://schemas.microsoft.com/office/word/2006/wordml" xmlns:wps="http://schemas.microsoft.com/office/word/2010/wordprocessingShape" mc:Ignorable="w14 w15 w16se wp14">
+<w:numbering xmlns:wpc="http://schemas.microsoft.com/office/word/2010/wordprocessingCanvas" xmlns:mc="http://schemas.openxmlformats.org/markup-compatibility/2006" xmlns:o="urn:schemas-microsoft-com:office:office" xmlns:r="http://schemas.openxmlformats.org/officeDocument/2006/relationships" xmlns:m="http://schemas.openxmlformats.org/officeDocument/2006/math" xmlns:v="urn:schemas-microsoft-com:vml" xmlns:wp14="http://schemas.microsoft.com/office/word/2010/wordprocessingDrawing" xmlns:wp="http://schemas.openxmlformats.org/drawingml/2006/wordprocessingDrawing" xmlns:w10="urn:schemas-microsoft-com:office:word" xmlns:w="http://schemas.openxmlformats.org/wordprocessingml/2006/main" xmlns:w14="http://schemas.microsoft.com/office/word/2010/wordml" xmlns:w15="http://schemas.microsoft.com/office/word/2012/wordml" xmlns:wpg="http://schemas.microsoft.com/office/word/2010/wordprocessingGroup" xmlns:wpi="http://schemas.microsoft.com/office/word/2010/wordprocessingInk" xmlns:wne="http://schemas.microsoft.com/office/word/2006/wordml" xmlns:wps="http://schemas.microsoft.com/office/word/2010/wordprocessingShape" mc:Ignorable="w14 w15 wp14">
   <w:abstractNum w:abstractNumId="0" w15:restartNumberingAfterBreak="0">
     <w:nsid w:val="000155C1"/>
     <w:multiLevelType w:val="hybridMultilevel"/>
@@ -12904,12 +13486,15 @@
   <w:num w:numId="16">
     <w:abstractNumId w:val="15"/>
   </w:num>
+  <w:num w:numId="17">
+    <w:abstractNumId w:val="4"/>
+  </w:num>
   <w:numIdMacAtCleanup w:val="3"/>
 </w:numbering>
 </file>
 
 <file path=word/styles.xml><?xml version="1.0" encoding="utf-8"?>
-<w:styles xmlns:mc="http://schemas.openxmlformats.org/markup-compatibility/2006" xmlns:r="http://schemas.openxmlformats.org/officeDocument/2006/relationships" xmlns:w="http://schemas.openxmlformats.org/wordprocessingml/2006/main" xmlns:w14="http://schemas.microsoft.com/office/word/2010/wordml" xmlns:w15="http://schemas.microsoft.com/office/word/2012/wordml" xmlns:w16se="http://schemas.microsoft.com/office/word/2015/wordml/symex" mc:Ignorable="w14 w15 w16se">
+<w:styles xmlns:mc="http://schemas.openxmlformats.org/markup-compatibility/2006" xmlns:r="http://schemas.openxmlformats.org/officeDocument/2006/relationships" xmlns:w="http://schemas.openxmlformats.org/wordprocessingml/2006/main" xmlns:w14="http://schemas.microsoft.com/office/word/2010/wordml" xmlns:w15="http://schemas.microsoft.com/office/word/2012/wordml" mc:Ignorable="w14 w15">
   <w:docDefaults>
     <w:rPrDefault>
       <w:rPr>
@@ -13324,12 +13909,7 @@
         <w:ilvl w:val="1"/>
         <w:numId w:val="2"/>
       </w:numPr>
-      <w:tabs>
-        <w:tab w:val="clear" w:pos="756"/>
-        <w:tab w:val="num" w:pos="576"/>
-      </w:tabs>
       <w:spacing w:before="240" w:after="240"/>
-      <w:ind w:left="576"/>
       <w:outlineLvl w:val="1"/>
     </w:pPr>
     <w:rPr>
@@ -14441,9 +15021,12 @@
 </file>
 
 <file path=customXml/item1.xml><?xml version="1.0" encoding="utf-8"?>
-<p:properties xmlns:p="http://schemas.microsoft.com/office/2006/metadata/properties" xmlns:xsi="http://www.w3.org/2001/XMLSchema-instance" xmlns:pc="http://schemas.microsoft.com/office/infopath/2007/PartnerControls">
-  <documentManagement/>
-</p:properties>
+<?mso-contentType ?>
+<FormTemplates xmlns="http://schemas.microsoft.com/sharepoint/v3/contenttype/forms">
+  <Display>DocumentLibraryForm</Display>
+  <Edit>DocumentLibraryForm</Edit>
+  <New>DocumentLibraryForm</New>
+</FormTemplates>
 </file>
 
 <file path=customXml/item2.xml><?xml version="1.0" encoding="utf-8"?>
@@ -14561,12 +15144,9 @@
 </file>
 
 <file path=customXml/item3.xml><?xml version="1.0" encoding="utf-8"?>
-<?mso-contentType ?>
-<FormTemplates xmlns="http://schemas.microsoft.com/sharepoint/v3/contenttype/forms">
-  <Display>DocumentLibraryForm</Display>
-  <Edit>DocumentLibraryForm</Edit>
-  <New>DocumentLibraryForm</New>
-</FormTemplates>
+<p:properties xmlns:p="http://schemas.microsoft.com/office/2006/metadata/properties" xmlns:xsi="http://www.w3.org/2001/XMLSchema-instance" xmlns:pc="http://schemas.microsoft.com/office/infopath/2007/PartnerControls">
+  <documentManagement/>
+</p:properties>
 </file>
 
 <file path=customXml/item4.xml><?xml version="1.0" encoding="utf-8"?>
@@ -14574,10 +15154,9 @@
 </file>
 
 <file path=customXml/itemProps1.xml><?xml version="1.0" encoding="utf-8"?>
-<ds:datastoreItem xmlns:ds="http://schemas.openxmlformats.org/officeDocument/2006/customXml" ds:itemID="{FAB5EBB6-5E22-4A93-8A88-BE0203FA85CB}">
+<ds:datastoreItem xmlns:ds="http://schemas.openxmlformats.org/officeDocument/2006/customXml" ds:itemID="{A885B2DB-42DA-4318-9EB7-6D24C272F932}">
   <ds:schemaRefs>
-    <ds:schemaRef ds:uri="http://schemas.microsoft.com/office/2006/metadata/properties"/>
-    <ds:schemaRef ds:uri="http://schemas.microsoft.com/office/infopath/2007/PartnerControls"/>
+    <ds:schemaRef ds:uri="http://schemas.microsoft.com/sharepoint/v3/contenttype/forms"/>
   </ds:schemaRefs>
 </ds:datastoreItem>
 </file>
@@ -14599,15 +15178,16 @@
 </file>
 
 <file path=customXml/itemProps3.xml><?xml version="1.0" encoding="utf-8"?>
-<ds:datastoreItem xmlns:ds="http://schemas.openxmlformats.org/officeDocument/2006/customXml" ds:itemID="{A885B2DB-42DA-4318-9EB7-6D24C272F932}">
+<ds:datastoreItem xmlns:ds="http://schemas.openxmlformats.org/officeDocument/2006/customXml" ds:itemID="{FAB5EBB6-5E22-4A93-8A88-BE0203FA85CB}">
   <ds:schemaRefs>
-    <ds:schemaRef ds:uri="http://schemas.microsoft.com/sharepoint/v3/contenttype/forms"/>
+    <ds:schemaRef ds:uri="http://schemas.microsoft.com/office/2006/metadata/properties"/>
+    <ds:schemaRef ds:uri="http://schemas.microsoft.com/office/infopath/2007/PartnerControls"/>
   </ds:schemaRefs>
 </ds:datastoreItem>
 </file>
 
 <file path=customXml/itemProps4.xml><?xml version="1.0" encoding="utf-8"?>
-<ds:datastoreItem xmlns:ds="http://schemas.openxmlformats.org/officeDocument/2006/customXml" ds:itemID="{8F550B76-7734-4E58-9D8E-81BD32793490}">
+<ds:datastoreItem xmlns:ds="http://schemas.openxmlformats.org/officeDocument/2006/customXml" ds:itemID="{25AE227F-99C0-48C6-8CBA-5A6ED8AB85CA}">
   <ds:schemaRefs>
     <ds:schemaRef ds:uri="http://schemas.openxmlformats.org/officeDocument/2006/bibliography"/>
   </ds:schemaRefs>

</xml_diff>

<commit_message>
tfs18833 - ecl expand site size
git-tfs-id: [https://tfs.omnicloud.local/tfs/cco%20program/]$/eCoaching_V2;C47363
</commit_message>
<xml_diff>
--- a/Requirements/CCO_eCoaching_Log_Generic_Reports_Layout.docx
+++ b/Requirements/CCO_eCoaching_Log_Generic_Reports_Layout.docx
@@ -2084,6 +2084,12 @@
                 <w:sz w:val="20"/>
               </w:rPr>
             </w:pPr>
+            <w:r>
+              <w:rPr>
+                <w:sz w:val="20"/>
+              </w:rPr>
+              <w:t>10/13/2020</w:t>
+            </w:r>
           </w:p>
         </w:tc>
         <w:tc>
@@ -2100,12 +2106,27 @@
                 <w:sz w:val="20"/>
               </w:rPr>
             </w:pPr>
-          </w:p>
-        </w:tc>
-        <w:tc>
-          <w:tcPr>
-            <w:tcW w:w="1822" w:type="dxa"/>
-          </w:tcPr>
+            <w:r>
+              <w:rPr>
+                <w:sz w:val="20"/>
+              </w:rPr>
+              <w:t xml:space="preserve">TFS18833 – </w:t>
+            </w:r>
+            <w:proofErr w:type="spellStart"/>
+            <w:r>
+              <w:rPr>
+                <w:sz w:val="20"/>
+              </w:rPr>
+              <w:t>eCL</w:t>
+            </w:r>
+            <w:proofErr w:type="spellEnd"/>
+            <w:r>
+              <w:rPr>
+                <w:sz w:val="20"/>
+              </w:rPr>
+              <w:t xml:space="preserve"> Site field size expansion</w:t>
+            </w:r>
+          </w:p>
           <w:p>
             <w:pPr>
               <w:pStyle w:val="hdr1"/>
@@ -2116,6 +2137,40 @@
                 <w:sz w:val="20"/>
               </w:rPr>
             </w:pPr>
+            <w:r>
+              <w:rPr>
+                <w:sz w:val="20"/>
+              </w:rPr>
+              <w:t xml:space="preserve">Updated </w:t>
+            </w:r>
+            <w:r>
+              <w:rPr>
+                <w:sz w:val="20"/>
+              </w:rPr>
+              <w:t>1.1 12, 1.2 12</w:t>
+            </w:r>
+          </w:p>
+        </w:tc>
+        <w:tc>
+          <w:tcPr>
+            <w:tcW w:w="1822" w:type="dxa"/>
+          </w:tcPr>
+          <w:p>
+            <w:pPr>
+              <w:pStyle w:val="hdr1"/>
+              <w:spacing w:before="0"/>
+              <w:ind w:left="0"/>
+              <w:jc w:val="left"/>
+              <w:rPr>
+                <w:sz w:val="20"/>
+              </w:rPr>
+            </w:pPr>
+            <w:r>
+              <w:rPr>
+                <w:sz w:val="20"/>
+              </w:rPr>
+              <w:t>Doug Stearns</w:t>
+            </w:r>
           </w:p>
         </w:tc>
       </w:tr>
@@ -4969,7 +5024,14 @@
                 <w:sz w:val="22"/>
                 <w:szCs w:val="22"/>
               </w:rPr>
-              <w:t>20</w:t>
+              <w:t>6</w:t>
+            </w:r>
+            <w:r>
+              <w:rPr>
+                <w:sz w:val="22"/>
+                <w:szCs w:val="22"/>
+              </w:rPr>
+              <w:t>0</w:t>
             </w:r>
             <w:r>
               <w:rPr>
@@ -8027,7 +8089,14 @@
                 <w:sz w:val="22"/>
                 <w:szCs w:val="22"/>
               </w:rPr>
-              <w:t>20 bytes. Alpha</w:t>
+              <w:t>6</w:t>
+            </w:r>
+            <w:r>
+              <w:rPr>
+                <w:sz w:val="22"/>
+                <w:szCs w:val="22"/>
+              </w:rPr>
+              <w:t>0 bytes. Alpha</w:t>
             </w:r>
           </w:p>
           <w:p>
@@ -14989,9 +15058,12 @@
 </file>
 
 <file path=customXml/item1.xml><?xml version="1.0" encoding="utf-8"?>
-<p:properties xmlns:p="http://schemas.microsoft.com/office/2006/metadata/properties" xmlns:xsi="http://www.w3.org/2001/XMLSchema-instance" xmlns:pc="http://schemas.microsoft.com/office/infopath/2007/PartnerControls">
-  <documentManagement/>
-</p:properties>
+<?mso-contentType ?>
+<FormTemplates xmlns="http://schemas.microsoft.com/sharepoint/v3/contenttype/forms">
+  <Display>DocumentLibraryForm</Display>
+  <Edit>DocumentLibraryForm</Edit>
+  <New>DocumentLibraryForm</New>
+</FormTemplates>
 </file>
 
 <file path=customXml/item2.xml><?xml version="1.0" encoding="utf-8"?>
@@ -14999,12 +15071,9 @@
 </file>
 
 <file path=customXml/item3.xml><?xml version="1.0" encoding="utf-8"?>
-<?mso-contentType ?>
-<FormTemplates xmlns="http://schemas.microsoft.com/sharepoint/v3/contenttype/forms">
-  <Display>DocumentLibraryForm</Display>
-  <Edit>DocumentLibraryForm</Edit>
-  <New>DocumentLibraryForm</New>
-</FormTemplates>
+<p:properties xmlns:p="http://schemas.microsoft.com/office/2006/metadata/properties" xmlns:xsi="http://www.w3.org/2001/XMLSchema-instance" xmlns:pc="http://schemas.microsoft.com/office/infopath/2007/PartnerControls">
+  <documentManagement/>
+</p:properties>
 </file>
 
 <file path=customXml/item4.xml><?xml version="1.0" encoding="utf-8"?>
@@ -15122,10 +15191,9 @@
 </file>
 
 <file path=customXml/itemProps1.xml><?xml version="1.0" encoding="utf-8"?>
-<ds:datastoreItem xmlns:ds="http://schemas.openxmlformats.org/officeDocument/2006/customXml" ds:itemID="{FAB5EBB6-5E22-4A93-8A88-BE0203FA85CB}">
+<ds:datastoreItem xmlns:ds="http://schemas.openxmlformats.org/officeDocument/2006/customXml" ds:itemID="{A885B2DB-42DA-4318-9EB7-6D24C272F932}">
   <ds:schemaRefs>
-    <ds:schemaRef ds:uri="http://schemas.microsoft.com/office/2006/metadata/properties"/>
-    <ds:schemaRef ds:uri="http://schemas.microsoft.com/office/infopath/2007/PartnerControls"/>
+    <ds:schemaRef ds:uri="http://schemas.microsoft.com/sharepoint/v3/contenttype/forms"/>
   </ds:schemaRefs>
 </ds:datastoreItem>
 </file>
@@ -15139,9 +15207,10 @@
 </file>
 
 <file path=customXml/itemProps3.xml><?xml version="1.0" encoding="utf-8"?>
-<ds:datastoreItem xmlns:ds="http://schemas.openxmlformats.org/officeDocument/2006/customXml" ds:itemID="{A885B2DB-42DA-4318-9EB7-6D24C272F932}">
+<ds:datastoreItem xmlns:ds="http://schemas.openxmlformats.org/officeDocument/2006/customXml" ds:itemID="{FAB5EBB6-5E22-4A93-8A88-BE0203FA85CB}">
   <ds:schemaRefs>
-    <ds:schemaRef ds:uri="http://schemas.microsoft.com/sharepoint/v3/contenttype/forms"/>
+    <ds:schemaRef ds:uri="http://schemas.microsoft.com/office/2006/metadata/properties"/>
+    <ds:schemaRef ds:uri="http://schemas.microsoft.com/office/infopath/2007/PartnerControls"/>
   </ds:schemaRefs>
 </ds:datastoreItem>
 </file>

</xml_diff>

<commit_message>
tfs19502 - ecl att earn back day feed
git-tfs-id: [https://tfs.omnicloud.local/tfs/cco%20program/]$/eCoaching_V2;C47873
</commit_message>
<xml_diff>
--- a/Requirements/CCO_eCoaching_Log_Generic_Reports_Layout.docx
+++ b/Requirements/CCO_eCoaching_Log_Generic_Reports_Layout.docx
@@ -2174,6 +2174,132 @@
           </w:p>
         </w:tc>
       </w:tr>
+      <w:tr>
+        <w:trPr>
+          <w:jc w:val="center"/>
+        </w:trPr>
+        <w:tc>
+          <w:tcPr>
+            <w:tcW w:w="1440" w:type="dxa"/>
+          </w:tcPr>
+          <w:p>
+            <w:pPr>
+              <w:pStyle w:val="hdr1"/>
+              <w:spacing w:before="0"/>
+              <w:ind w:left="0"/>
+              <w:jc w:val="left"/>
+              <w:rPr>
+                <w:sz w:val="20"/>
+              </w:rPr>
+            </w:pPr>
+            <w:r>
+              <w:rPr>
+                <w:sz w:val="20"/>
+              </w:rPr>
+              <w:t>11/</w:t>
+            </w:r>
+            <w:r>
+              <w:rPr>
+                <w:sz w:val="20"/>
+              </w:rPr>
+              <w:t>30</w:t>
+            </w:r>
+            <w:r>
+              <w:rPr>
+                <w:sz w:val="20"/>
+              </w:rPr>
+              <w:t>/2020</w:t>
+            </w:r>
+          </w:p>
+        </w:tc>
+        <w:tc>
+          <w:tcPr>
+            <w:tcW w:w="6152" w:type="dxa"/>
+          </w:tcPr>
+          <w:p>
+            <w:pPr>
+              <w:pStyle w:val="hdr1"/>
+              <w:spacing w:before="0"/>
+              <w:ind w:left="0"/>
+              <w:jc w:val="left"/>
+              <w:rPr>
+                <w:sz w:val="20"/>
+              </w:rPr>
+            </w:pPr>
+            <w:r>
+              <w:rPr>
+                <w:sz w:val="20"/>
+              </w:rPr>
+              <w:t xml:space="preserve">TFS19502 – </w:t>
+            </w:r>
+            <w:proofErr w:type="spellStart"/>
+            <w:r>
+              <w:rPr>
+                <w:sz w:val="20"/>
+              </w:rPr>
+              <w:t>eCL</w:t>
+            </w:r>
+            <w:proofErr w:type="spellEnd"/>
+            <w:r>
+              <w:rPr>
+                <w:sz w:val="20"/>
+              </w:rPr>
+              <w:t xml:space="preserve"> Earn Back Day Feed</w:t>
+            </w:r>
+          </w:p>
+          <w:p>
+            <w:pPr>
+              <w:pStyle w:val="hdr1"/>
+              <w:spacing w:before="0"/>
+              <w:ind w:left="0"/>
+              <w:jc w:val="left"/>
+              <w:rPr>
+                <w:sz w:val="20"/>
+              </w:rPr>
+            </w:pPr>
+            <w:r>
+              <w:rPr>
+                <w:sz w:val="20"/>
+              </w:rPr>
+              <w:t>Updated 1.2</w:t>
+            </w:r>
+            <w:r>
+              <w:rPr>
+                <w:sz w:val="20"/>
+              </w:rPr>
+              <w:t xml:space="preserve"> </w:t>
+            </w:r>
+            <w:r>
+              <w:rPr>
+                <w:sz w:val="20"/>
+              </w:rPr>
+              <w:t>2</w:t>
+            </w:r>
+          </w:p>
+        </w:tc>
+        <w:tc>
+          <w:tcPr>
+            <w:tcW w:w="1822" w:type="dxa"/>
+          </w:tcPr>
+          <w:p>
+            <w:pPr>
+              <w:pStyle w:val="hdr1"/>
+              <w:spacing w:before="0"/>
+              <w:ind w:left="0"/>
+              <w:jc w:val="left"/>
+              <w:rPr>
+                <w:sz w:val="20"/>
+              </w:rPr>
+            </w:pPr>
+            <w:r>
+              <w:rPr>
+                <w:sz w:val="20"/>
+              </w:rPr>
+              <w:t>Doug Stearns</w:t>
+            </w:r>
+          </w:p>
+        </w:tc>
+      </w:tr>
     </w:tbl>
     <w:p>
       <w:pPr>
@@ -5979,6 +6105,42 @@
                 <w:sz w:val="22"/>
                 <w:szCs w:val="22"/>
               </w:rPr>
+              <w:t xml:space="preserve">AED – </w:t>
+            </w:r>
+            <w:r>
+              <w:rPr>
+                <w:sz w:val="22"/>
+                <w:szCs w:val="22"/>
+              </w:rPr>
+              <w:t xml:space="preserve">Attendance </w:t>
+            </w:r>
+            <w:r>
+              <w:rPr>
+                <w:sz w:val="22"/>
+                <w:szCs w:val="22"/>
+              </w:rPr>
+              <w:t>Earn Back Day</w:t>
+            </w:r>
+            <w:r>
+              <w:rPr>
+                <w:sz w:val="22"/>
+                <w:szCs w:val="22"/>
+              </w:rPr>
+              <w:t>,</w:t>
+            </w:r>
+          </w:p>
+          <w:p>
+            <w:pPr>
+              <w:rPr>
+                <w:sz w:val="22"/>
+                <w:szCs w:val="22"/>
+              </w:rPr>
+            </w:pPr>
+            <w:r>
+              <w:rPr>
+                <w:sz w:val="22"/>
+                <w:szCs w:val="22"/>
+              </w:rPr>
               <w:t>APS</w:t>
             </w:r>
             <w:r>
@@ -5993,7 +6155,56 @@
                 <w:sz w:val="22"/>
                 <w:szCs w:val="22"/>
               </w:rPr>
-              <w:t>22 Perfect Shifts, APW – Perfect Week</w:t>
+              <w:t>Attendance Perfect Shifts (</w:t>
+            </w:r>
+            <w:r>
+              <w:rPr>
+                <w:sz w:val="22"/>
+                <w:szCs w:val="22"/>
+              </w:rPr>
+              <w:t>22</w:t>
+            </w:r>
+            <w:r>
+              <w:rPr>
+                <w:sz w:val="22"/>
+                <w:szCs w:val="22"/>
+              </w:rPr>
+              <w:t>)</w:t>
+            </w:r>
+            <w:r>
+              <w:rPr>
+                <w:sz w:val="22"/>
+                <w:szCs w:val="22"/>
+              </w:rPr>
+              <w:t xml:space="preserve">, </w:t>
+            </w:r>
+            <w:r>
+              <w:rPr>
+                <w:sz w:val="22"/>
+                <w:szCs w:val="22"/>
+              </w:rPr>
+              <w:br/>
+            </w:r>
+            <w:r>
+              <w:rPr>
+                <w:sz w:val="22"/>
+                <w:szCs w:val="22"/>
+              </w:rPr>
+              <w:t xml:space="preserve">APW – </w:t>
+            </w:r>
+            <w:r>
+              <w:rPr>
+                <w:sz w:val="22"/>
+                <w:szCs w:val="22"/>
+              </w:rPr>
+              <w:t xml:space="preserve">Attendance </w:t>
+            </w:r>
+            <w:r>
+              <w:rPr>
+                <w:sz w:val="22"/>
+                <w:szCs w:val="22"/>
+              </w:rPr>
+              <w:t>Perfect Week</w:t>
             </w:r>
             <w:r>
               <w:rPr>
@@ -8424,7 +8635,14 @@
                     <w:rPr>
                       <w:color w:val="000000"/>
                     </w:rPr>
-                    <w:t>  “Congratulations on a fantastic streak of perfect attendance! Your last 22 shifts were perfect and to say thank you for the incredible support, (&lt;</w:t>
+                    <w:t xml:space="preserve">  “Congratulations on a fantastic streak of perfect attendance! Your last 22 shifts were perfect and to say thank you for the incredible support, </w:t>
+                  </w:r>
+                  <w:r>
+                    <w:rPr>
+                      <w:color w:val="000000"/>
+                    </w:rPr>
+                    <w:lastRenderedPageBreak/>
+                    <w:t>(&lt;</w:t>
                   </w:r>
                   <w:proofErr w:type="spellStart"/>
                   <w:r>
@@ -8438,14 +8656,7 @@
                     <w:rPr>
                       <w:color w:val="000000"/>
                     </w:rPr>
-                    <w:t xml:space="preserve"> hours in decimal format&gt;) hours of accrued absence are being removed from your record. </w:t>
-                  </w:r>
-                  <w:r>
-                    <w:rPr>
-                      <w:color w:val="000000"/>
-                    </w:rPr>
-                    <w:lastRenderedPageBreak/>
-                    <w:t>Keep up the great work!”  </w:t>
+                    <w:t xml:space="preserve"> hours in decimal format&gt;) hours of accrued absence are being removed from your record. Keep up the great work!”  </w:t>
                   </w:r>
                   <w:r>
                     <w:rPr>
@@ -15058,25 +15269,12 @@
 </file>
 
 <file path=customXml/item1.xml><?xml version="1.0" encoding="utf-8"?>
-<?mso-contentType ?>
-<FormTemplates xmlns="http://schemas.microsoft.com/sharepoint/v3/contenttype/forms">
-  <Display>DocumentLibraryForm</Display>
-  <Edit>DocumentLibraryForm</Edit>
-  <New>DocumentLibraryForm</New>
-</FormTemplates>
-</file>
-
-<file path=customXml/item2.xml><?xml version="1.0" encoding="utf-8"?>
-<b:Sources xmlns:b="http://schemas.openxmlformats.org/officeDocument/2006/bibliography" xmlns="http://schemas.openxmlformats.org/officeDocument/2006/bibliography" SelectedStyle="\APA.XSL" StyleName="APA"/>
-</file>
-
-<file path=customXml/item3.xml><?xml version="1.0" encoding="utf-8"?>
 <p:properties xmlns:p="http://schemas.microsoft.com/office/2006/metadata/properties" xmlns:xsi="http://www.w3.org/2001/XMLSchema-instance" xmlns:pc="http://schemas.microsoft.com/office/infopath/2007/PartnerControls">
   <documentManagement/>
 </p:properties>
 </file>
 
-<file path=customXml/item4.xml><?xml version="1.0" encoding="utf-8"?>
+<file path=customXml/item2.xml><?xml version="1.0" encoding="utf-8"?>
 <ct:contentTypeSchema xmlns:ct="http://schemas.microsoft.com/office/2006/metadata/contentType" xmlns:ma="http://schemas.microsoft.com/office/2006/metadata/properties/metaAttributes" ct:_="" ma:_="" ma:contentTypeName="Document" ma:contentTypeID="0x010100DFEC865D7254EB4A8B6C8590FD20E39F" ma:contentTypeVersion="0" ma:contentTypeDescription="Create a new document." ma:contentTypeScope="" ma:versionID="dc620579c55658ff994e4edfb59cdcf1">
   <xsd:schema xmlns:xsd="http://www.w3.org/2001/XMLSchema" xmlns:xs="http://www.w3.org/2001/XMLSchema" xmlns:p="http://schemas.microsoft.com/office/2006/metadata/properties" targetNamespace="http://schemas.microsoft.com/office/2006/metadata/properties" ma:root="true" ma:fieldsID="c64490b4aec6201516c3a874156f37b2">
     <xsd:element name="properties">
@@ -15190,23 +15388,20 @@
 </ct:contentTypeSchema>
 </file>
 
-<file path=customXml/itemProps1.xml><?xml version="1.0" encoding="utf-8"?>
-<ds:datastoreItem xmlns:ds="http://schemas.openxmlformats.org/officeDocument/2006/customXml" ds:itemID="{A885B2DB-42DA-4318-9EB7-6D24C272F932}">
-  <ds:schemaRefs>
-    <ds:schemaRef ds:uri="http://schemas.microsoft.com/sharepoint/v3/contenttype/forms"/>
-  </ds:schemaRefs>
-</ds:datastoreItem>
+<file path=customXml/item3.xml><?xml version="1.0" encoding="utf-8"?>
+<?mso-contentType ?>
+<FormTemplates xmlns="http://schemas.microsoft.com/sharepoint/v3/contenttype/forms">
+  <Display>DocumentLibraryForm</Display>
+  <Edit>DocumentLibraryForm</Edit>
+  <New>DocumentLibraryForm</New>
+</FormTemplates>
 </file>
 
-<file path=customXml/itemProps2.xml><?xml version="1.0" encoding="utf-8"?>
-<ds:datastoreItem xmlns:ds="http://schemas.openxmlformats.org/officeDocument/2006/customXml" ds:itemID="{25AE227F-99C0-48C6-8CBA-5A6ED8AB85CA}">
-  <ds:schemaRefs>
-    <ds:schemaRef ds:uri="http://schemas.openxmlformats.org/officeDocument/2006/bibliography"/>
-  </ds:schemaRefs>
-</ds:datastoreItem>
+<file path=customXml/item4.xml><?xml version="1.0" encoding="utf-8"?>
+<b:Sources xmlns:b="http://schemas.openxmlformats.org/officeDocument/2006/bibliography" xmlns="http://schemas.openxmlformats.org/officeDocument/2006/bibliography" SelectedStyle="\APA.XSL" StyleName="APA"/>
 </file>
 
-<file path=customXml/itemProps3.xml><?xml version="1.0" encoding="utf-8"?>
+<file path=customXml/itemProps1.xml><?xml version="1.0" encoding="utf-8"?>
 <ds:datastoreItem xmlns:ds="http://schemas.openxmlformats.org/officeDocument/2006/customXml" ds:itemID="{FAB5EBB6-5E22-4A93-8A88-BE0203FA85CB}">
   <ds:schemaRefs>
     <ds:schemaRef ds:uri="http://schemas.microsoft.com/office/2006/metadata/properties"/>
@@ -15215,7 +15410,7 @@
 </ds:datastoreItem>
 </file>
 
-<file path=customXml/itemProps4.xml><?xml version="1.0" encoding="utf-8"?>
+<file path=customXml/itemProps2.xml><?xml version="1.0" encoding="utf-8"?>
 <ds:datastoreItem xmlns:ds="http://schemas.openxmlformats.org/officeDocument/2006/customXml" ds:itemID="{3EC30AF7-F6FD-4FB6-B723-1340D7FE908C}">
   <ds:schemaRefs>
     <ds:schemaRef ds:uri="http://schemas.microsoft.com/office/2006/metadata/contentType"/>
@@ -15229,4 +15424,20 @@
     <ds:schemaRef ds:uri="http://schemas.microsoft.com/office/infopath/2007/PartnerControls"/>
   </ds:schemaRefs>
 </ds:datastoreItem>
+</file>
+
+<file path=customXml/itemProps3.xml><?xml version="1.0" encoding="utf-8"?>
+<ds:datastoreItem xmlns:ds="http://schemas.openxmlformats.org/officeDocument/2006/customXml" ds:itemID="{A885B2DB-42DA-4318-9EB7-6D24C272F932}">
+  <ds:schemaRefs>
+    <ds:schemaRef ds:uri="http://schemas.microsoft.com/sharepoint/v3/contenttype/forms"/>
+  </ds:schemaRefs>
+</ds:datastoreItem>
+</file>
+
+<file path=customXml/itemProps4.xml><?xml version="1.0" encoding="utf-8"?>
+<ds:datastoreItem xmlns:ds="http://schemas.openxmlformats.org/officeDocument/2006/customXml" ds:itemID="{25AE227F-99C0-48C6-8CBA-5A6ED8AB85CA}">
+  <ds:schemaRefs>
+    <ds:schemaRef ds:uri="http://schemas.openxmlformats.org/officeDocument/2006/bibliography"/>
+  </ds:schemaRefs>
+</ds:datastoreItem>
 </file>
</xml_diff>

<commit_message>
CR24347 -eCL-New data feed for Survey eCLs
git-tfs-id: [https://tfs.omnicloud.local/tfs/cco%20program/]$/eCoaching_V2;C51375
</commit_message>
<xml_diff>
--- a/Requirements/CCO_eCoaching_Log_Generic_Reports_Layout.docx
+++ b/Requirements/CCO_eCoaching_Log_Generic_Reports_Layout.docx
@@ -1,6 +1,6 @@
 
 <file path=word/document.xml><?xml version="1.0" encoding="utf-8"?>
-<w:document xmlns:wpc="http://schemas.microsoft.com/office/word/2010/wordprocessingCanvas" xmlns:cx="http://schemas.microsoft.com/office/drawing/2014/chartex" xmlns:cx1="http://schemas.microsoft.com/office/drawing/2015/9/8/chartex" xmlns:cx2="http://schemas.microsoft.com/office/drawing/2015/10/21/chartex" xmlns:cx3="http://schemas.microsoft.com/office/drawing/2016/5/9/chartex" xmlns:cx4="http://schemas.microsoft.com/office/drawing/2016/5/10/chartex" xmlns:cx5="http://schemas.microsoft.com/office/drawing/2016/5/11/chartex" xmlns:cx6="http://schemas.microsoft.com/office/drawing/2016/5/12/chartex" xmlns:cx7="http://schemas.microsoft.com/office/drawing/2016/5/13/chartex" xmlns:cx8="http://schemas.microsoft.com/office/drawing/2016/5/14/chartex" xmlns:mc="http://schemas.openxmlformats.org/markup-compatibility/2006" xmlns:aink="http://schemas.microsoft.com/office/drawing/2016/ink" xmlns:am3d="http://schemas.microsoft.com/office/drawing/2017/model3d" xmlns:o="urn:schemas-microsoft-com:office:office" xmlns:r="http://schemas.openxmlformats.org/officeDocument/2006/relationships" xmlns:m="http://schemas.openxmlformats.org/officeDocument/2006/math" xmlns:v="urn:schemas-microsoft-com:vml" xmlns:wp14="http://schemas.microsoft.com/office/word/2010/wordprocessingDrawing" xmlns:wp="http://schemas.openxmlformats.org/drawingml/2006/wordprocessingDrawing" xmlns:w10="urn:schemas-microsoft-com:office:word" xmlns:w="http://schemas.openxmlformats.org/wordprocessingml/2006/main" xmlns:w14="http://schemas.microsoft.com/office/word/2010/wordml" xmlns:w15="http://schemas.microsoft.com/office/word/2012/wordml" xmlns:w16cex="http://schemas.microsoft.com/office/word/2018/wordml/cex" xmlns:w16cid="http://schemas.microsoft.com/office/word/2016/wordml/cid" xmlns:w16="http://schemas.microsoft.com/office/word/2018/wordml" xmlns:w16se="http://schemas.microsoft.com/office/word/2015/wordml/symex" xmlns:wpg="http://schemas.microsoft.com/office/word/2010/wordprocessingGroup" xmlns:wpi="http://schemas.microsoft.com/office/word/2010/wordprocessingInk" xmlns:wne="http://schemas.microsoft.com/office/word/2006/wordml" xmlns:wps="http://schemas.microsoft.com/office/word/2010/wordprocessingShape" mc:Ignorable="w14 w15 w16se w16cid w16 w16cex wp14">
+<w:document xmlns:wpc="http://schemas.microsoft.com/office/word/2010/wordprocessingCanvas" xmlns:cx="http://schemas.microsoft.com/office/drawing/2014/chartex" xmlns:cx1="http://schemas.microsoft.com/office/drawing/2015/9/8/chartex" xmlns:cx2="http://schemas.microsoft.com/office/drawing/2015/10/21/chartex" xmlns:cx3="http://schemas.microsoft.com/office/drawing/2016/5/9/chartex" xmlns:cx4="http://schemas.microsoft.com/office/drawing/2016/5/10/chartex" xmlns:cx5="http://schemas.microsoft.com/office/drawing/2016/5/11/chartex" xmlns:cx6="http://schemas.microsoft.com/office/drawing/2016/5/12/chartex" xmlns:cx7="http://schemas.microsoft.com/office/drawing/2016/5/13/chartex" xmlns:cx8="http://schemas.microsoft.com/office/drawing/2016/5/14/chartex" xmlns:mc="http://schemas.openxmlformats.org/markup-compatibility/2006" xmlns:aink="http://schemas.microsoft.com/office/drawing/2016/ink" xmlns:am3d="http://schemas.microsoft.com/office/drawing/2017/model3d" xmlns:o="urn:schemas-microsoft-com:office:office" xmlns:r="http://schemas.openxmlformats.org/officeDocument/2006/relationships" xmlns:m="http://schemas.openxmlformats.org/officeDocument/2006/math" xmlns:v="urn:schemas-microsoft-com:vml" xmlns:wp14="http://schemas.microsoft.com/office/word/2010/wordprocessingDrawing" xmlns:wp="http://schemas.openxmlformats.org/drawingml/2006/wordprocessingDrawing" xmlns:w10="urn:schemas-microsoft-com:office:word" xmlns:w="http://schemas.openxmlformats.org/wordprocessingml/2006/main" xmlns:w14="http://schemas.microsoft.com/office/word/2010/wordml" xmlns:w15="http://schemas.microsoft.com/office/word/2012/wordml" xmlns:w16cex="http://schemas.microsoft.com/office/word/2018/wordml/cex" xmlns:w16cid="http://schemas.microsoft.com/office/word/2016/wordml/cid" xmlns:w16="http://schemas.microsoft.com/office/word/2018/wordml" xmlns:w16sdtdh="http://schemas.microsoft.com/office/word/2020/wordml/sdtdatahash" xmlns:w16se="http://schemas.microsoft.com/office/word/2015/wordml/symex" xmlns:wpg="http://schemas.microsoft.com/office/word/2010/wordprocessingGroup" xmlns:wpi="http://schemas.microsoft.com/office/word/2010/wordprocessingInk" xmlns:wne="http://schemas.microsoft.com/office/word/2006/wordml" xmlns:wps="http://schemas.microsoft.com/office/word/2010/wordprocessingShape" mc:Ignorable="w14 w15 w16se w16cid w16 w16cex w16sdtdh wp14">
   <w:body>
     <w:p>
       <w:pPr>
@@ -2300,6 +2300,153 @@
           </w:p>
         </w:tc>
       </w:tr>
+      <w:tr>
+        <w:trPr>
+          <w:jc w:val="center"/>
+        </w:trPr>
+        <w:tc>
+          <w:tcPr>
+            <w:tcW w:w="1440" w:type="dxa"/>
+          </w:tcPr>
+          <w:p>
+            <w:pPr>
+              <w:pStyle w:val="hdr1"/>
+              <w:spacing w:before="0"/>
+              <w:ind w:left="0"/>
+              <w:jc w:val="left"/>
+              <w:rPr>
+                <w:sz w:val="20"/>
+              </w:rPr>
+            </w:pPr>
+            <w:r>
+              <w:rPr>
+                <w:sz w:val="20"/>
+              </w:rPr>
+              <w:t>04/05/2022</w:t>
+            </w:r>
+          </w:p>
+        </w:tc>
+        <w:tc>
+          <w:tcPr>
+            <w:tcW w:w="6152" w:type="dxa"/>
+          </w:tcPr>
+          <w:p>
+            <w:pPr>
+              <w:pStyle w:val="hdr1"/>
+              <w:spacing w:before="0"/>
+              <w:ind w:left="0"/>
+              <w:jc w:val="left"/>
+              <w:rPr>
+                <w:sz w:val="20"/>
+              </w:rPr>
+            </w:pPr>
+            <w:r>
+              <w:rPr>
+                <w:sz w:val="20"/>
+              </w:rPr>
+              <w:t>TFS24347 -</w:t>
+            </w:r>
+            <w:proofErr w:type="spellStart"/>
+            <w:r>
+              <w:rPr>
+                <w:sz w:val="20"/>
+              </w:rPr>
+              <w:t>eCL</w:t>
+            </w:r>
+            <w:proofErr w:type="spellEnd"/>
+            <w:r>
+              <w:rPr>
+                <w:sz w:val="20"/>
+              </w:rPr>
+              <w:t>-</w:t>
+            </w:r>
+            <w:proofErr w:type="gramStart"/>
+            <w:r>
+              <w:rPr>
+                <w:sz w:val="20"/>
+              </w:rPr>
+              <w:t>New</w:t>
+            </w:r>
+            <w:proofErr w:type="gramEnd"/>
+            <w:r>
+              <w:rPr>
+                <w:sz w:val="20"/>
+              </w:rPr>
+              <w:t xml:space="preserve"> data feed for Survey </w:t>
+            </w:r>
+            <w:proofErr w:type="spellStart"/>
+            <w:r>
+              <w:rPr>
+                <w:sz w:val="20"/>
+              </w:rPr>
+              <w:t>eCLs</w:t>
+            </w:r>
+            <w:proofErr w:type="spellEnd"/>
+          </w:p>
+          <w:p>
+            <w:pPr>
+              <w:pStyle w:val="hdr1"/>
+              <w:spacing w:before="0"/>
+              <w:ind w:left="0"/>
+              <w:jc w:val="left"/>
+              <w:rPr>
+                <w:sz w:val="20"/>
+              </w:rPr>
+            </w:pPr>
+            <w:r>
+              <w:rPr>
+                <w:sz w:val="20"/>
+              </w:rPr>
+              <w:t xml:space="preserve">Updated </w:t>
+            </w:r>
+            <w:r>
+              <w:rPr>
+                <w:sz w:val="20"/>
+              </w:rPr>
+              <w:t>1.1.2, 1.1.4, 1.1.5 and 1.1.13</w:t>
+            </w:r>
+          </w:p>
+          <w:p>
+            <w:pPr>
+              <w:pStyle w:val="hdr1"/>
+              <w:spacing w:before="0"/>
+              <w:ind w:left="0"/>
+              <w:jc w:val="left"/>
+              <w:rPr>
+                <w:sz w:val="20"/>
+              </w:rPr>
+            </w:pPr>
+            <w:r>
+              <w:rPr>
+                <w:sz w:val="20"/>
+              </w:rPr>
+              <w:t>Also updated 1.2.14 for TFS24382 which was previously missed</w:t>
+            </w:r>
+          </w:p>
+        </w:tc>
+        <w:tc>
+          <w:tcPr>
+            <w:tcW w:w="1822" w:type="dxa"/>
+          </w:tcPr>
+          <w:p>
+            <w:pPr>
+              <w:pStyle w:val="hdr1"/>
+              <w:spacing w:before="0"/>
+              <w:ind w:left="0"/>
+              <w:jc w:val="left"/>
+              <w:rPr>
+                <w:sz w:val="20"/>
+              </w:rPr>
+            </w:pPr>
+            <w:r>
+              <w:rPr>
+                <w:sz w:val="20"/>
+              </w:rPr>
+              <w:t>Jackie Miller</w:t>
+            </w:r>
+          </w:p>
+        </w:tc>
+      </w:tr>
     </w:tbl>
     <w:p>
       <w:pPr>
@@ -2974,6 +3121,56 @@
               <w:t>)</w:t>
             </w:r>
           </w:p>
+          <w:p>
+            <w:pPr>
+              <w:rPr>
+                <w:sz w:val="22"/>
+                <w:szCs w:val="22"/>
+              </w:rPr>
+            </w:pPr>
+            <w:r>
+              <w:rPr>
+                <w:sz w:val="22"/>
+                <w:szCs w:val="22"/>
+              </w:rPr>
+              <w:t xml:space="preserve">SUR </w:t>
+            </w:r>
+            <w:r>
+              <w:rPr>
+                <w:sz w:val="22"/>
+                <w:szCs w:val="22"/>
+              </w:rPr>
+              <w:t>–</w:t>
+            </w:r>
+            <w:r>
+              <w:rPr>
+                <w:sz w:val="22"/>
+                <w:szCs w:val="22"/>
+              </w:rPr>
+              <w:t xml:space="preserve"> </w:t>
+            </w:r>
+            <w:r>
+              <w:rPr>
+                <w:sz w:val="22"/>
+                <w:szCs w:val="22"/>
+              </w:rPr>
+              <w:t xml:space="preserve">CSR </w:t>
+            </w:r>
+            <w:r>
+              <w:rPr>
+                <w:sz w:val="22"/>
+                <w:szCs w:val="22"/>
+              </w:rPr>
+              <w:t>Survey Coaching</w:t>
+            </w:r>
+            <w:r>
+              <w:rPr>
+                <w:sz w:val="22"/>
+                <w:szCs w:val="22"/>
+              </w:rPr>
+              <w:t xml:space="preserve"> Initiative</w:t>
+            </w:r>
+          </w:p>
         </w:tc>
       </w:tr>
       <w:tr>
@@ -3252,6 +3449,28 @@
               <w:t>Internal CCO Reporting</w:t>
             </w:r>
           </w:p>
+          <w:p>
+            <w:pPr>
+              <w:rPr>
+                <w:sz w:val="22"/>
+                <w:szCs w:val="22"/>
+              </w:rPr>
+            </w:pPr>
+            <w:r>
+              <w:rPr>
+                <w:sz w:val="22"/>
+                <w:szCs w:val="22"/>
+              </w:rPr>
+              <w:t xml:space="preserve">SUR– </w:t>
+            </w:r>
+            <w:r>
+              <w:rPr>
+                <w:sz w:val="22"/>
+                <w:szCs w:val="22"/>
+              </w:rPr>
+              <w:t>Internal CCO Reporting</w:t>
+            </w:r>
+          </w:p>
         </w:tc>
       </w:tr>
       <w:tr>
@@ -3446,6 +3665,28 @@
               <w:t>Pending Acknowledgement</w:t>
             </w:r>
           </w:p>
+          <w:p>
+            <w:pPr>
+              <w:rPr>
+                <w:sz w:val="22"/>
+                <w:szCs w:val="22"/>
+              </w:rPr>
+            </w:pPr>
+            <w:r>
+              <w:rPr>
+                <w:sz w:val="22"/>
+                <w:szCs w:val="22"/>
+              </w:rPr>
+              <w:t xml:space="preserve">SUR - </w:t>
+            </w:r>
+            <w:r>
+              <w:rPr>
+                <w:sz w:val="22"/>
+                <w:szCs w:val="22"/>
+              </w:rPr>
+              <w:t>Pending Supervisor Review</w:t>
+            </w:r>
+          </w:p>
         </w:tc>
       </w:tr>
       <w:tr>
@@ -5388,6 +5629,35 @@
                 <w:szCs w:val="22"/>
               </w:rPr>
               <w:t>SEAR – Reinforcement</w:t>
+            </w:r>
+          </w:p>
+          <w:p>
+            <w:pPr>
+              <w:rPr>
+                <w:sz w:val="22"/>
+                <w:szCs w:val="22"/>
+              </w:rPr>
+            </w:pPr>
+            <w:r>
+              <w:rPr>
+                <w:sz w:val="22"/>
+                <w:szCs w:val="22"/>
+              </w:rPr>
+              <w:t>SUR –Reinforcement</w:t>
+            </w:r>
+            <w:r>
+              <w:rPr>
+                <w:sz w:val="22"/>
+                <w:szCs w:val="22"/>
+              </w:rPr>
+              <w:t xml:space="preserve"> or </w:t>
+            </w:r>
+            <w:r>
+              <w:rPr>
+                <w:sz w:val="22"/>
+                <w:szCs w:val="22"/>
+              </w:rPr>
+              <w:t>Opportunity</w:t>
             </w:r>
           </w:p>
         </w:tc>
@@ -8629,13 +8899,57 @@
                       <w:bCs/>
                       <w:color w:val="000000"/>
                     </w:rPr>
-                    <w:t>For 22 perfect shifts:</w:t>
+                    <w:t xml:space="preserve">For </w:t>
+                  </w:r>
+                  <w:r>
+                    <w:rPr>
+                      <w:b/>
+                      <w:bCs/>
+                      <w:color w:val="000000"/>
+                    </w:rPr>
+                    <w:t>11</w:t>
+                  </w:r>
+                  <w:r>
+                    <w:rPr>
+                      <w:b/>
+                      <w:bCs/>
+                      <w:color w:val="000000"/>
+                    </w:rPr>
+                    <w:t xml:space="preserve"> perfect shifts</w:t>
+                  </w:r>
+                  <w:proofErr w:type="gramStart"/>
+                  <w:r>
+                    <w:rPr>
+                      <w:b/>
+                      <w:bCs/>
+                      <w:color w:val="000000"/>
+                    </w:rPr>
+                    <w:t>:</w:t>
                   </w:r>
                   <w:r>
                     <w:rPr>
                       <w:color w:val="000000"/>
                     </w:rPr>
-                    <w:t xml:space="preserve">  “Congratulations on a fantastic streak of perfect attendance! Your last 22 shifts were perfect and to say thank you for the incredible support, </w:t>
+                    <w:t>  “</w:t>
+                  </w:r>
+                  <w:proofErr w:type="gramEnd"/>
+                  <w:r>
+                    <w:rPr>
+                      <w:color w:val="000000"/>
+                    </w:rPr>
+                    <w:t xml:space="preserve">Congratulations on a fantastic streak of perfect attendance! Your last </w:t>
+                  </w:r>
+                  <w:r>
+                    <w:rPr>
+                      <w:color w:val="000000"/>
+                    </w:rPr>
+                    <w:t>11</w:t>
+                  </w:r>
+                  <w:r>
+                    <w:rPr>
+                      <w:color w:val="000000"/>
+                    </w:rPr>
+                    <w:t xml:space="preserve"> shifts were perfect and to say thank you for the incredible support, </w:t>
                   </w:r>
                   <w:r>
                     <w:rPr>
@@ -11425,7 +11739,7 @@
 </file>
 
 <file path=word/endnotes.xml><?xml version="1.0" encoding="utf-8"?>
-<w:endnotes xmlns:wpc="http://schemas.microsoft.com/office/word/2010/wordprocessingCanvas" xmlns:cx="http://schemas.microsoft.com/office/drawing/2014/chartex" xmlns:cx1="http://schemas.microsoft.com/office/drawing/2015/9/8/chartex" xmlns:cx2="http://schemas.microsoft.com/office/drawing/2015/10/21/chartex" xmlns:cx3="http://schemas.microsoft.com/office/drawing/2016/5/9/chartex" xmlns:cx4="http://schemas.microsoft.com/office/drawing/2016/5/10/chartex" xmlns:cx5="http://schemas.microsoft.com/office/drawing/2016/5/11/chartex" xmlns:cx6="http://schemas.microsoft.com/office/drawing/2016/5/12/chartex" xmlns:cx7="http://schemas.microsoft.com/office/drawing/2016/5/13/chartex" xmlns:cx8="http://schemas.microsoft.com/office/drawing/2016/5/14/chartex" xmlns:mc="http://schemas.openxmlformats.org/markup-compatibility/2006" xmlns:aink="http://schemas.microsoft.com/office/drawing/2016/ink" xmlns:am3d="http://schemas.microsoft.com/office/drawing/2017/model3d" xmlns:o="urn:schemas-microsoft-com:office:office" xmlns:r="http://schemas.openxmlformats.org/officeDocument/2006/relationships" xmlns:m="http://schemas.openxmlformats.org/officeDocument/2006/math" xmlns:v="urn:schemas-microsoft-com:vml" xmlns:wp14="http://schemas.microsoft.com/office/word/2010/wordprocessingDrawing" xmlns:wp="http://schemas.openxmlformats.org/drawingml/2006/wordprocessingDrawing" xmlns:w10="urn:schemas-microsoft-com:office:word" xmlns:w="http://schemas.openxmlformats.org/wordprocessingml/2006/main" xmlns:w14="http://schemas.microsoft.com/office/word/2010/wordml" xmlns:w15="http://schemas.microsoft.com/office/word/2012/wordml" xmlns:w16cex="http://schemas.microsoft.com/office/word/2018/wordml/cex" xmlns:w16cid="http://schemas.microsoft.com/office/word/2016/wordml/cid" xmlns:w16="http://schemas.microsoft.com/office/word/2018/wordml" xmlns:w16se="http://schemas.microsoft.com/office/word/2015/wordml/symex" xmlns:wpg="http://schemas.microsoft.com/office/word/2010/wordprocessingGroup" xmlns:wpi="http://schemas.microsoft.com/office/word/2010/wordprocessingInk" xmlns:wne="http://schemas.microsoft.com/office/word/2006/wordml" xmlns:wps="http://schemas.microsoft.com/office/word/2010/wordprocessingShape" mc:Ignorable="w14 w15 w16se w16cid w16 w16cex wp14">
+<w:endnotes xmlns:wpc="http://schemas.microsoft.com/office/word/2010/wordprocessingCanvas" xmlns:cx="http://schemas.microsoft.com/office/drawing/2014/chartex" xmlns:cx1="http://schemas.microsoft.com/office/drawing/2015/9/8/chartex" xmlns:cx2="http://schemas.microsoft.com/office/drawing/2015/10/21/chartex" xmlns:cx3="http://schemas.microsoft.com/office/drawing/2016/5/9/chartex" xmlns:cx4="http://schemas.microsoft.com/office/drawing/2016/5/10/chartex" xmlns:cx5="http://schemas.microsoft.com/office/drawing/2016/5/11/chartex" xmlns:cx6="http://schemas.microsoft.com/office/drawing/2016/5/12/chartex" xmlns:cx7="http://schemas.microsoft.com/office/drawing/2016/5/13/chartex" xmlns:cx8="http://schemas.microsoft.com/office/drawing/2016/5/14/chartex" xmlns:mc="http://schemas.openxmlformats.org/markup-compatibility/2006" xmlns:aink="http://schemas.microsoft.com/office/drawing/2016/ink" xmlns:am3d="http://schemas.microsoft.com/office/drawing/2017/model3d" xmlns:o="urn:schemas-microsoft-com:office:office" xmlns:r="http://schemas.openxmlformats.org/officeDocument/2006/relationships" xmlns:m="http://schemas.openxmlformats.org/officeDocument/2006/math" xmlns:v="urn:schemas-microsoft-com:vml" xmlns:wp14="http://schemas.microsoft.com/office/word/2010/wordprocessingDrawing" xmlns:wp="http://schemas.openxmlformats.org/drawingml/2006/wordprocessingDrawing" xmlns:w10="urn:schemas-microsoft-com:office:word" xmlns:w="http://schemas.openxmlformats.org/wordprocessingml/2006/main" xmlns:w14="http://schemas.microsoft.com/office/word/2010/wordml" xmlns:w15="http://schemas.microsoft.com/office/word/2012/wordml" xmlns:w16cex="http://schemas.microsoft.com/office/word/2018/wordml/cex" xmlns:w16cid="http://schemas.microsoft.com/office/word/2016/wordml/cid" xmlns:w16="http://schemas.microsoft.com/office/word/2018/wordml" xmlns:w16sdtdh="http://schemas.microsoft.com/office/word/2020/wordml/sdtdatahash" xmlns:w16se="http://schemas.microsoft.com/office/word/2015/wordml/symex" xmlns:wpg="http://schemas.microsoft.com/office/word/2010/wordprocessingGroup" xmlns:wpi="http://schemas.microsoft.com/office/word/2010/wordprocessingInk" xmlns:wne="http://schemas.microsoft.com/office/word/2006/wordml" xmlns:wps="http://schemas.microsoft.com/office/word/2010/wordprocessingShape" mc:Ignorable="w14 w15 w16se w16cid w16 w16cex w16sdtdh wp14">
   <w:endnote w:type="separator" w:id="-1">
     <w:p>
       <w:r>
@@ -11444,7 +11758,7 @@
 </file>
 
 <file path=word/footer1.xml><?xml version="1.0" encoding="utf-8"?>
-<w:ftr xmlns:wpc="http://schemas.microsoft.com/office/word/2010/wordprocessingCanvas" xmlns:cx="http://schemas.microsoft.com/office/drawing/2014/chartex" xmlns:cx1="http://schemas.microsoft.com/office/drawing/2015/9/8/chartex" xmlns:cx2="http://schemas.microsoft.com/office/drawing/2015/10/21/chartex" xmlns:cx3="http://schemas.microsoft.com/office/drawing/2016/5/9/chartex" xmlns:cx4="http://schemas.microsoft.com/office/drawing/2016/5/10/chartex" xmlns:cx5="http://schemas.microsoft.com/office/drawing/2016/5/11/chartex" xmlns:cx6="http://schemas.microsoft.com/office/drawing/2016/5/12/chartex" xmlns:cx7="http://schemas.microsoft.com/office/drawing/2016/5/13/chartex" xmlns:cx8="http://schemas.microsoft.com/office/drawing/2016/5/14/chartex" xmlns:mc="http://schemas.openxmlformats.org/markup-compatibility/2006" xmlns:aink="http://schemas.microsoft.com/office/drawing/2016/ink" xmlns:am3d="http://schemas.microsoft.com/office/drawing/2017/model3d" xmlns:o="urn:schemas-microsoft-com:office:office" xmlns:r="http://schemas.openxmlformats.org/officeDocument/2006/relationships" xmlns:m="http://schemas.openxmlformats.org/officeDocument/2006/math" xmlns:v="urn:schemas-microsoft-com:vml" xmlns:wp14="http://schemas.microsoft.com/office/word/2010/wordprocessingDrawing" xmlns:wp="http://schemas.openxmlformats.org/drawingml/2006/wordprocessingDrawing" xmlns:w10="urn:schemas-microsoft-com:office:word" xmlns:w="http://schemas.openxmlformats.org/wordprocessingml/2006/main" xmlns:w14="http://schemas.microsoft.com/office/word/2010/wordml" xmlns:w15="http://schemas.microsoft.com/office/word/2012/wordml" xmlns:w16cex="http://schemas.microsoft.com/office/word/2018/wordml/cex" xmlns:w16cid="http://schemas.microsoft.com/office/word/2016/wordml/cid" xmlns:w16="http://schemas.microsoft.com/office/word/2018/wordml" xmlns:w16se="http://schemas.microsoft.com/office/word/2015/wordml/symex" xmlns:wpg="http://schemas.microsoft.com/office/word/2010/wordprocessingGroup" xmlns:wpi="http://schemas.microsoft.com/office/word/2010/wordprocessingInk" xmlns:wne="http://schemas.microsoft.com/office/word/2006/wordml" xmlns:wps="http://schemas.microsoft.com/office/word/2010/wordprocessingShape" mc:Ignorable="w14 w15 w16se w16cid w16 w16cex wp14">
+<w:ftr xmlns:wpc="http://schemas.microsoft.com/office/word/2010/wordprocessingCanvas" xmlns:cx="http://schemas.microsoft.com/office/drawing/2014/chartex" xmlns:cx1="http://schemas.microsoft.com/office/drawing/2015/9/8/chartex" xmlns:cx2="http://schemas.microsoft.com/office/drawing/2015/10/21/chartex" xmlns:cx3="http://schemas.microsoft.com/office/drawing/2016/5/9/chartex" xmlns:cx4="http://schemas.microsoft.com/office/drawing/2016/5/10/chartex" xmlns:cx5="http://schemas.microsoft.com/office/drawing/2016/5/11/chartex" xmlns:cx6="http://schemas.microsoft.com/office/drawing/2016/5/12/chartex" xmlns:cx7="http://schemas.microsoft.com/office/drawing/2016/5/13/chartex" xmlns:cx8="http://schemas.microsoft.com/office/drawing/2016/5/14/chartex" xmlns:mc="http://schemas.openxmlformats.org/markup-compatibility/2006" xmlns:aink="http://schemas.microsoft.com/office/drawing/2016/ink" xmlns:am3d="http://schemas.microsoft.com/office/drawing/2017/model3d" xmlns:o="urn:schemas-microsoft-com:office:office" xmlns:r="http://schemas.openxmlformats.org/officeDocument/2006/relationships" xmlns:m="http://schemas.openxmlformats.org/officeDocument/2006/math" xmlns:v="urn:schemas-microsoft-com:vml" xmlns:wp14="http://schemas.microsoft.com/office/word/2010/wordprocessingDrawing" xmlns:wp="http://schemas.openxmlformats.org/drawingml/2006/wordprocessingDrawing" xmlns:w10="urn:schemas-microsoft-com:office:word" xmlns:w="http://schemas.openxmlformats.org/wordprocessingml/2006/main" xmlns:w14="http://schemas.microsoft.com/office/word/2010/wordml" xmlns:w15="http://schemas.microsoft.com/office/word/2012/wordml" xmlns:w16cex="http://schemas.microsoft.com/office/word/2018/wordml/cex" xmlns:w16cid="http://schemas.microsoft.com/office/word/2016/wordml/cid" xmlns:w16="http://schemas.microsoft.com/office/word/2018/wordml" xmlns:w16sdtdh="http://schemas.microsoft.com/office/word/2020/wordml/sdtdatahash" xmlns:w16se="http://schemas.microsoft.com/office/word/2015/wordml/symex" xmlns:wpg="http://schemas.microsoft.com/office/word/2010/wordprocessingGroup" xmlns:wpi="http://schemas.microsoft.com/office/word/2010/wordprocessingInk" xmlns:wne="http://schemas.microsoft.com/office/word/2006/wordml" xmlns:wps="http://schemas.microsoft.com/office/word/2010/wordprocessingShape" mc:Ignorable="w14 w15 w16se w16cid w16 w16cex w16sdtdh wp14">
   <w:p>
     <w:pPr>
       <w:pStyle w:val="Footer"/>
@@ -11482,7 +11796,7 @@
 </file>
 
 <file path=word/footer2.xml><?xml version="1.0" encoding="utf-8"?>
-<w:ftr xmlns:wpc="http://schemas.microsoft.com/office/word/2010/wordprocessingCanvas" xmlns:cx="http://schemas.microsoft.com/office/drawing/2014/chartex" xmlns:cx1="http://schemas.microsoft.com/office/drawing/2015/9/8/chartex" xmlns:cx2="http://schemas.microsoft.com/office/drawing/2015/10/21/chartex" xmlns:cx3="http://schemas.microsoft.com/office/drawing/2016/5/9/chartex" xmlns:cx4="http://schemas.microsoft.com/office/drawing/2016/5/10/chartex" xmlns:cx5="http://schemas.microsoft.com/office/drawing/2016/5/11/chartex" xmlns:cx6="http://schemas.microsoft.com/office/drawing/2016/5/12/chartex" xmlns:cx7="http://schemas.microsoft.com/office/drawing/2016/5/13/chartex" xmlns:cx8="http://schemas.microsoft.com/office/drawing/2016/5/14/chartex" xmlns:mc="http://schemas.openxmlformats.org/markup-compatibility/2006" xmlns:aink="http://schemas.microsoft.com/office/drawing/2016/ink" xmlns:am3d="http://schemas.microsoft.com/office/drawing/2017/model3d" xmlns:o="urn:schemas-microsoft-com:office:office" xmlns:r="http://schemas.openxmlformats.org/officeDocument/2006/relationships" xmlns:m="http://schemas.openxmlformats.org/officeDocument/2006/math" xmlns:v="urn:schemas-microsoft-com:vml" xmlns:wp14="http://schemas.microsoft.com/office/word/2010/wordprocessingDrawing" xmlns:wp="http://schemas.openxmlformats.org/drawingml/2006/wordprocessingDrawing" xmlns:w10="urn:schemas-microsoft-com:office:word" xmlns:w="http://schemas.openxmlformats.org/wordprocessingml/2006/main" xmlns:w14="http://schemas.microsoft.com/office/word/2010/wordml" xmlns:w15="http://schemas.microsoft.com/office/word/2012/wordml" xmlns:w16cex="http://schemas.microsoft.com/office/word/2018/wordml/cex" xmlns:w16cid="http://schemas.microsoft.com/office/word/2016/wordml/cid" xmlns:w16="http://schemas.microsoft.com/office/word/2018/wordml" xmlns:w16se="http://schemas.microsoft.com/office/word/2015/wordml/symex" xmlns:wpg="http://schemas.microsoft.com/office/word/2010/wordprocessingGroup" xmlns:wpi="http://schemas.microsoft.com/office/word/2010/wordprocessingInk" xmlns:wne="http://schemas.microsoft.com/office/word/2006/wordml" xmlns:wps="http://schemas.microsoft.com/office/word/2010/wordprocessingShape" mc:Ignorable="w14 w15 w16se w16cid w16 w16cex wp14">
+<w:ftr xmlns:wpc="http://schemas.microsoft.com/office/word/2010/wordprocessingCanvas" xmlns:cx="http://schemas.microsoft.com/office/drawing/2014/chartex" xmlns:cx1="http://schemas.microsoft.com/office/drawing/2015/9/8/chartex" xmlns:cx2="http://schemas.microsoft.com/office/drawing/2015/10/21/chartex" xmlns:cx3="http://schemas.microsoft.com/office/drawing/2016/5/9/chartex" xmlns:cx4="http://schemas.microsoft.com/office/drawing/2016/5/10/chartex" xmlns:cx5="http://schemas.microsoft.com/office/drawing/2016/5/11/chartex" xmlns:cx6="http://schemas.microsoft.com/office/drawing/2016/5/12/chartex" xmlns:cx7="http://schemas.microsoft.com/office/drawing/2016/5/13/chartex" xmlns:cx8="http://schemas.microsoft.com/office/drawing/2016/5/14/chartex" xmlns:mc="http://schemas.openxmlformats.org/markup-compatibility/2006" xmlns:aink="http://schemas.microsoft.com/office/drawing/2016/ink" xmlns:am3d="http://schemas.microsoft.com/office/drawing/2017/model3d" xmlns:o="urn:schemas-microsoft-com:office:office" xmlns:r="http://schemas.openxmlformats.org/officeDocument/2006/relationships" xmlns:m="http://schemas.openxmlformats.org/officeDocument/2006/math" xmlns:v="urn:schemas-microsoft-com:vml" xmlns:wp14="http://schemas.microsoft.com/office/word/2010/wordprocessingDrawing" xmlns:wp="http://schemas.openxmlformats.org/drawingml/2006/wordprocessingDrawing" xmlns:w10="urn:schemas-microsoft-com:office:word" xmlns:w="http://schemas.openxmlformats.org/wordprocessingml/2006/main" xmlns:w14="http://schemas.microsoft.com/office/word/2010/wordml" xmlns:w15="http://schemas.microsoft.com/office/word/2012/wordml" xmlns:w16cex="http://schemas.microsoft.com/office/word/2018/wordml/cex" xmlns:w16cid="http://schemas.microsoft.com/office/word/2016/wordml/cid" xmlns:w16="http://schemas.microsoft.com/office/word/2018/wordml" xmlns:w16sdtdh="http://schemas.microsoft.com/office/word/2020/wordml/sdtdatahash" xmlns:w16se="http://schemas.microsoft.com/office/word/2015/wordml/symex" xmlns:wpg="http://schemas.microsoft.com/office/word/2010/wordprocessingGroup" xmlns:wpi="http://schemas.microsoft.com/office/word/2010/wordprocessingInk" xmlns:wne="http://schemas.microsoft.com/office/word/2006/wordml" xmlns:wps="http://schemas.microsoft.com/office/word/2010/wordprocessingShape" mc:Ignorable="w14 w15 w16se w16cid w16 w16cex w16sdtdh wp14">
   <w:p>
     <w:pPr>
       <w:rPr>
@@ -11702,7 +12016,7 @@
 </file>
 
 <file path=word/footer3.xml><?xml version="1.0" encoding="utf-8"?>
-<w:ftr xmlns:wpc="http://schemas.microsoft.com/office/word/2010/wordprocessingCanvas" xmlns:cx="http://schemas.microsoft.com/office/drawing/2014/chartex" xmlns:cx1="http://schemas.microsoft.com/office/drawing/2015/9/8/chartex" xmlns:cx2="http://schemas.microsoft.com/office/drawing/2015/10/21/chartex" xmlns:cx3="http://schemas.microsoft.com/office/drawing/2016/5/9/chartex" xmlns:cx4="http://schemas.microsoft.com/office/drawing/2016/5/10/chartex" xmlns:cx5="http://schemas.microsoft.com/office/drawing/2016/5/11/chartex" xmlns:cx6="http://schemas.microsoft.com/office/drawing/2016/5/12/chartex" xmlns:cx7="http://schemas.microsoft.com/office/drawing/2016/5/13/chartex" xmlns:cx8="http://schemas.microsoft.com/office/drawing/2016/5/14/chartex" xmlns:mc="http://schemas.openxmlformats.org/markup-compatibility/2006" xmlns:aink="http://schemas.microsoft.com/office/drawing/2016/ink" xmlns:am3d="http://schemas.microsoft.com/office/drawing/2017/model3d" xmlns:o="urn:schemas-microsoft-com:office:office" xmlns:r="http://schemas.openxmlformats.org/officeDocument/2006/relationships" xmlns:m="http://schemas.openxmlformats.org/officeDocument/2006/math" xmlns:v="urn:schemas-microsoft-com:vml" xmlns:wp14="http://schemas.microsoft.com/office/word/2010/wordprocessingDrawing" xmlns:wp="http://schemas.openxmlformats.org/drawingml/2006/wordprocessingDrawing" xmlns:w10="urn:schemas-microsoft-com:office:word" xmlns:w="http://schemas.openxmlformats.org/wordprocessingml/2006/main" xmlns:w14="http://schemas.microsoft.com/office/word/2010/wordml" xmlns:w15="http://schemas.microsoft.com/office/word/2012/wordml" xmlns:w16cex="http://schemas.microsoft.com/office/word/2018/wordml/cex" xmlns:w16cid="http://schemas.microsoft.com/office/word/2016/wordml/cid" xmlns:w16="http://schemas.microsoft.com/office/word/2018/wordml" xmlns:w16se="http://schemas.microsoft.com/office/word/2015/wordml/symex" xmlns:wpg="http://schemas.microsoft.com/office/word/2010/wordprocessingGroup" xmlns:wpi="http://schemas.microsoft.com/office/word/2010/wordprocessingInk" xmlns:wne="http://schemas.microsoft.com/office/word/2006/wordml" xmlns:wps="http://schemas.microsoft.com/office/word/2010/wordprocessingShape" mc:Ignorable="w14 w15 w16se w16cid w16 w16cex wp14">
+<w:ftr xmlns:wpc="http://schemas.microsoft.com/office/word/2010/wordprocessingCanvas" xmlns:cx="http://schemas.microsoft.com/office/drawing/2014/chartex" xmlns:cx1="http://schemas.microsoft.com/office/drawing/2015/9/8/chartex" xmlns:cx2="http://schemas.microsoft.com/office/drawing/2015/10/21/chartex" xmlns:cx3="http://schemas.microsoft.com/office/drawing/2016/5/9/chartex" xmlns:cx4="http://schemas.microsoft.com/office/drawing/2016/5/10/chartex" xmlns:cx5="http://schemas.microsoft.com/office/drawing/2016/5/11/chartex" xmlns:cx6="http://schemas.microsoft.com/office/drawing/2016/5/12/chartex" xmlns:cx7="http://schemas.microsoft.com/office/drawing/2016/5/13/chartex" xmlns:cx8="http://schemas.microsoft.com/office/drawing/2016/5/14/chartex" xmlns:mc="http://schemas.openxmlformats.org/markup-compatibility/2006" xmlns:aink="http://schemas.microsoft.com/office/drawing/2016/ink" xmlns:am3d="http://schemas.microsoft.com/office/drawing/2017/model3d" xmlns:o="urn:schemas-microsoft-com:office:office" xmlns:r="http://schemas.openxmlformats.org/officeDocument/2006/relationships" xmlns:m="http://schemas.openxmlformats.org/officeDocument/2006/math" xmlns:v="urn:schemas-microsoft-com:vml" xmlns:wp14="http://schemas.microsoft.com/office/word/2010/wordprocessingDrawing" xmlns:wp="http://schemas.openxmlformats.org/drawingml/2006/wordprocessingDrawing" xmlns:w10="urn:schemas-microsoft-com:office:word" xmlns:w="http://schemas.openxmlformats.org/wordprocessingml/2006/main" xmlns:w14="http://schemas.microsoft.com/office/word/2010/wordml" xmlns:w15="http://schemas.microsoft.com/office/word/2012/wordml" xmlns:w16cex="http://schemas.microsoft.com/office/word/2018/wordml/cex" xmlns:w16cid="http://schemas.microsoft.com/office/word/2016/wordml/cid" xmlns:w16="http://schemas.microsoft.com/office/word/2018/wordml" xmlns:w16sdtdh="http://schemas.microsoft.com/office/word/2020/wordml/sdtdatahash" xmlns:w16se="http://schemas.microsoft.com/office/word/2015/wordml/symex" xmlns:wpg="http://schemas.microsoft.com/office/word/2010/wordprocessingGroup" xmlns:wpi="http://schemas.microsoft.com/office/word/2010/wordprocessingInk" xmlns:wne="http://schemas.microsoft.com/office/word/2006/wordml" xmlns:wps="http://schemas.microsoft.com/office/word/2010/wordprocessingShape" mc:Ignorable="w14 w15 w16se w16cid w16 w16cex w16sdtdh wp14">
   <w:p>
     <w:pPr>
       <w:pStyle w:val="Footer"/>
@@ -11839,7 +12153,7 @@
 </file>
 
 <file path=word/footnotes.xml><?xml version="1.0" encoding="utf-8"?>
-<w:footnotes xmlns:wpc="http://schemas.microsoft.com/office/word/2010/wordprocessingCanvas" xmlns:cx="http://schemas.microsoft.com/office/drawing/2014/chartex" xmlns:cx1="http://schemas.microsoft.com/office/drawing/2015/9/8/chartex" xmlns:cx2="http://schemas.microsoft.com/office/drawing/2015/10/21/chartex" xmlns:cx3="http://schemas.microsoft.com/office/drawing/2016/5/9/chartex" xmlns:cx4="http://schemas.microsoft.com/office/drawing/2016/5/10/chartex" xmlns:cx5="http://schemas.microsoft.com/office/drawing/2016/5/11/chartex" xmlns:cx6="http://schemas.microsoft.com/office/drawing/2016/5/12/chartex" xmlns:cx7="http://schemas.microsoft.com/office/drawing/2016/5/13/chartex" xmlns:cx8="http://schemas.microsoft.com/office/drawing/2016/5/14/chartex" xmlns:mc="http://schemas.openxmlformats.org/markup-compatibility/2006" xmlns:aink="http://schemas.microsoft.com/office/drawing/2016/ink" xmlns:am3d="http://schemas.microsoft.com/office/drawing/2017/model3d" xmlns:o="urn:schemas-microsoft-com:office:office" xmlns:r="http://schemas.openxmlformats.org/officeDocument/2006/relationships" xmlns:m="http://schemas.openxmlformats.org/officeDocument/2006/math" xmlns:v="urn:schemas-microsoft-com:vml" xmlns:wp14="http://schemas.microsoft.com/office/word/2010/wordprocessingDrawing" xmlns:wp="http://schemas.openxmlformats.org/drawingml/2006/wordprocessingDrawing" xmlns:w10="urn:schemas-microsoft-com:office:word" xmlns:w="http://schemas.openxmlformats.org/wordprocessingml/2006/main" xmlns:w14="http://schemas.microsoft.com/office/word/2010/wordml" xmlns:w15="http://schemas.microsoft.com/office/word/2012/wordml" xmlns:w16cex="http://schemas.microsoft.com/office/word/2018/wordml/cex" xmlns:w16cid="http://schemas.microsoft.com/office/word/2016/wordml/cid" xmlns:w16="http://schemas.microsoft.com/office/word/2018/wordml" xmlns:w16se="http://schemas.microsoft.com/office/word/2015/wordml/symex" xmlns:wpg="http://schemas.microsoft.com/office/word/2010/wordprocessingGroup" xmlns:wpi="http://schemas.microsoft.com/office/word/2010/wordprocessingInk" xmlns:wne="http://schemas.microsoft.com/office/word/2006/wordml" xmlns:wps="http://schemas.microsoft.com/office/word/2010/wordprocessingShape" mc:Ignorable="w14 w15 w16se w16cid w16 w16cex wp14">
+<w:footnotes xmlns:wpc="http://schemas.microsoft.com/office/word/2010/wordprocessingCanvas" xmlns:cx="http://schemas.microsoft.com/office/drawing/2014/chartex" xmlns:cx1="http://schemas.microsoft.com/office/drawing/2015/9/8/chartex" xmlns:cx2="http://schemas.microsoft.com/office/drawing/2015/10/21/chartex" xmlns:cx3="http://schemas.microsoft.com/office/drawing/2016/5/9/chartex" xmlns:cx4="http://schemas.microsoft.com/office/drawing/2016/5/10/chartex" xmlns:cx5="http://schemas.microsoft.com/office/drawing/2016/5/11/chartex" xmlns:cx6="http://schemas.microsoft.com/office/drawing/2016/5/12/chartex" xmlns:cx7="http://schemas.microsoft.com/office/drawing/2016/5/13/chartex" xmlns:cx8="http://schemas.microsoft.com/office/drawing/2016/5/14/chartex" xmlns:mc="http://schemas.openxmlformats.org/markup-compatibility/2006" xmlns:aink="http://schemas.microsoft.com/office/drawing/2016/ink" xmlns:am3d="http://schemas.microsoft.com/office/drawing/2017/model3d" xmlns:o="urn:schemas-microsoft-com:office:office" xmlns:r="http://schemas.openxmlformats.org/officeDocument/2006/relationships" xmlns:m="http://schemas.openxmlformats.org/officeDocument/2006/math" xmlns:v="urn:schemas-microsoft-com:vml" xmlns:wp14="http://schemas.microsoft.com/office/word/2010/wordprocessingDrawing" xmlns:wp="http://schemas.openxmlformats.org/drawingml/2006/wordprocessingDrawing" xmlns:w10="urn:schemas-microsoft-com:office:word" xmlns:w="http://schemas.openxmlformats.org/wordprocessingml/2006/main" xmlns:w14="http://schemas.microsoft.com/office/word/2010/wordml" xmlns:w15="http://schemas.microsoft.com/office/word/2012/wordml" xmlns:w16cex="http://schemas.microsoft.com/office/word/2018/wordml/cex" xmlns:w16cid="http://schemas.microsoft.com/office/word/2016/wordml/cid" xmlns:w16="http://schemas.microsoft.com/office/word/2018/wordml" xmlns:w16sdtdh="http://schemas.microsoft.com/office/word/2020/wordml/sdtdatahash" xmlns:w16se="http://schemas.microsoft.com/office/word/2015/wordml/symex" xmlns:wpg="http://schemas.microsoft.com/office/word/2010/wordprocessingGroup" xmlns:wpi="http://schemas.microsoft.com/office/word/2010/wordprocessingInk" xmlns:wne="http://schemas.microsoft.com/office/word/2006/wordml" xmlns:wps="http://schemas.microsoft.com/office/word/2010/wordprocessingShape" mc:Ignorable="w14 w15 w16se w16cid w16 w16cex w16sdtdh wp14">
   <w:footnote w:type="separator" w:id="-1">
     <w:p>
       <w:r>
@@ -11858,7 +12172,7 @@
 </file>
 
 <file path=word/header1.xml><?xml version="1.0" encoding="utf-8"?>
-<w:hdr xmlns:wpc="http://schemas.microsoft.com/office/word/2010/wordprocessingCanvas" xmlns:cx="http://schemas.microsoft.com/office/drawing/2014/chartex" xmlns:cx1="http://schemas.microsoft.com/office/drawing/2015/9/8/chartex" xmlns:cx2="http://schemas.microsoft.com/office/drawing/2015/10/21/chartex" xmlns:cx3="http://schemas.microsoft.com/office/drawing/2016/5/9/chartex" xmlns:cx4="http://schemas.microsoft.com/office/drawing/2016/5/10/chartex" xmlns:cx5="http://schemas.microsoft.com/office/drawing/2016/5/11/chartex" xmlns:cx6="http://schemas.microsoft.com/office/drawing/2016/5/12/chartex" xmlns:cx7="http://schemas.microsoft.com/office/drawing/2016/5/13/chartex" xmlns:cx8="http://schemas.microsoft.com/office/drawing/2016/5/14/chartex" xmlns:mc="http://schemas.openxmlformats.org/markup-compatibility/2006" xmlns:aink="http://schemas.microsoft.com/office/drawing/2016/ink" xmlns:am3d="http://schemas.microsoft.com/office/drawing/2017/model3d" xmlns:o="urn:schemas-microsoft-com:office:office" xmlns:r="http://schemas.openxmlformats.org/officeDocument/2006/relationships" xmlns:m="http://schemas.openxmlformats.org/officeDocument/2006/math" xmlns:v="urn:schemas-microsoft-com:vml" xmlns:wp14="http://schemas.microsoft.com/office/word/2010/wordprocessingDrawing" xmlns:wp="http://schemas.openxmlformats.org/drawingml/2006/wordprocessingDrawing" xmlns:w10="urn:schemas-microsoft-com:office:word" xmlns:w="http://schemas.openxmlformats.org/wordprocessingml/2006/main" xmlns:w14="http://schemas.microsoft.com/office/word/2010/wordml" xmlns:w15="http://schemas.microsoft.com/office/word/2012/wordml" xmlns:w16cex="http://schemas.microsoft.com/office/word/2018/wordml/cex" xmlns:w16cid="http://schemas.microsoft.com/office/word/2016/wordml/cid" xmlns:w16="http://schemas.microsoft.com/office/word/2018/wordml" xmlns:w16se="http://schemas.microsoft.com/office/word/2015/wordml/symex" xmlns:wpg="http://schemas.microsoft.com/office/word/2010/wordprocessingGroup" xmlns:wpi="http://schemas.microsoft.com/office/word/2010/wordprocessingInk" xmlns:wne="http://schemas.microsoft.com/office/word/2006/wordml" xmlns:wps="http://schemas.microsoft.com/office/word/2010/wordprocessingShape" mc:Ignorable="w14 w15 w16se w16cid w16 w16cex wp14">
+<w:hdr xmlns:wpc="http://schemas.microsoft.com/office/word/2010/wordprocessingCanvas" xmlns:cx="http://schemas.microsoft.com/office/drawing/2014/chartex" xmlns:cx1="http://schemas.microsoft.com/office/drawing/2015/9/8/chartex" xmlns:cx2="http://schemas.microsoft.com/office/drawing/2015/10/21/chartex" xmlns:cx3="http://schemas.microsoft.com/office/drawing/2016/5/9/chartex" xmlns:cx4="http://schemas.microsoft.com/office/drawing/2016/5/10/chartex" xmlns:cx5="http://schemas.microsoft.com/office/drawing/2016/5/11/chartex" xmlns:cx6="http://schemas.microsoft.com/office/drawing/2016/5/12/chartex" xmlns:cx7="http://schemas.microsoft.com/office/drawing/2016/5/13/chartex" xmlns:cx8="http://schemas.microsoft.com/office/drawing/2016/5/14/chartex" xmlns:mc="http://schemas.openxmlformats.org/markup-compatibility/2006" xmlns:aink="http://schemas.microsoft.com/office/drawing/2016/ink" xmlns:am3d="http://schemas.microsoft.com/office/drawing/2017/model3d" xmlns:o="urn:schemas-microsoft-com:office:office" xmlns:r="http://schemas.openxmlformats.org/officeDocument/2006/relationships" xmlns:m="http://schemas.openxmlformats.org/officeDocument/2006/math" xmlns:v="urn:schemas-microsoft-com:vml" xmlns:wp14="http://schemas.microsoft.com/office/word/2010/wordprocessingDrawing" xmlns:wp="http://schemas.openxmlformats.org/drawingml/2006/wordprocessingDrawing" xmlns:w10="urn:schemas-microsoft-com:office:word" xmlns:w="http://schemas.openxmlformats.org/wordprocessingml/2006/main" xmlns:w14="http://schemas.microsoft.com/office/word/2010/wordml" xmlns:w15="http://schemas.microsoft.com/office/word/2012/wordml" xmlns:w16cex="http://schemas.microsoft.com/office/word/2018/wordml/cex" xmlns:w16cid="http://schemas.microsoft.com/office/word/2016/wordml/cid" xmlns:w16="http://schemas.microsoft.com/office/word/2018/wordml" xmlns:w16sdtdh="http://schemas.microsoft.com/office/word/2020/wordml/sdtdatahash" xmlns:w16se="http://schemas.microsoft.com/office/word/2015/wordml/symex" xmlns:wpg="http://schemas.microsoft.com/office/word/2010/wordprocessingGroup" xmlns:wpi="http://schemas.microsoft.com/office/word/2010/wordprocessingInk" xmlns:wne="http://schemas.microsoft.com/office/word/2006/wordml" xmlns:wps="http://schemas.microsoft.com/office/word/2010/wordprocessingShape" mc:Ignorable="w14 w15 w16se w16cid w16 w16cex w16sdtdh wp14">
   <w:p>
     <w:pPr>
       <w:pStyle w:val="Header"/>
@@ -11977,7 +12291,7 @@
 </file>
 
 <file path=word/header2.xml><?xml version="1.0" encoding="utf-8"?>
-<w:hdr xmlns:wpc="http://schemas.microsoft.com/office/word/2010/wordprocessingCanvas" xmlns:cx="http://schemas.microsoft.com/office/drawing/2014/chartex" xmlns:cx1="http://schemas.microsoft.com/office/drawing/2015/9/8/chartex" xmlns:cx2="http://schemas.microsoft.com/office/drawing/2015/10/21/chartex" xmlns:cx3="http://schemas.microsoft.com/office/drawing/2016/5/9/chartex" xmlns:cx4="http://schemas.microsoft.com/office/drawing/2016/5/10/chartex" xmlns:cx5="http://schemas.microsoft.com/office/drawing/2016/5/11/chartex" xmlns:cx6="http://schemas.microsoft.com/office/drawing/2016/5/12/chartex" xmlns:cx7="http://schemas.microsoft.com/office/drawing/2016/5/13/chartex" xmlns:cx8="http://schemas.microsoft.com/office/drawing/2016/5/14/chartex" xmlns:mc="http://schemas.openxmlformats.org/markup-compatibility/2006" xmlns:aink="http://schemas.microsoft.com/office/drawing/2016/ink" xmlns:am3d="http://schemas.microsoft.com/office/drawing/2017/model3d" xmlns:o="urn:schemas-microsoft-com:office:office" xmlns:r="http://schemas.openxmlformats.org/officeDocument/2006/relationships" xmlns:m="http://schemas.openxmlformats.org/officeDocument/2006/math" xmlns:v="urn:schemas-microsoft-com:vml" xmlns:wp14="http://schemas.microsoft.com/office/word/2010/wordprocessingDrawing" xmlns:wp="http://schemas.openxmlformats.org/drawingml/2006/wordprocessingDrawing" xmlns:w10="urn:schemas-microsoft-com:office:word" xmlns:w="http://schemas.openxmlformats.org/wordprocessingml/2006/main" xmlns:w14="http://schemas.microsoft.com/office/word/2010/wordml" xmlns:w15="http://schemas.microsoft.com/office/word/2012/wordml" xmlns:w16cex="http://schemas.microsoft.com/office/word/2018/wordml/cex" xmlns:w16cid="http://schemas.microsoft.com/office/word/2016/wordml/cid" xmlns:w16="http://schemas.microsoft.com/office/word/2018/wordml" xmlns:w16se="http://schemas.microsoft.com/office/word/2015/wordml/symex" xmlns:wpg="http://schemas.microsoft.com/office/word/2010/wordprocessingGroup" xmlns:wpi="http://schemas.microsoft.com/office/word/2010/wordprocessingInk" xmlns:wne="http://schemas.microsoft.com/office/word/2006/wordml" xmlns:wps="http://schemas.microsoft.com/office/word/2010/wordprocessingShape" mc:Ignorable="w14 w15 w16se w16cid w16 w16cex wp14">
+<w:hdr xmlns:wpc="http://schemas.microsoft.com/office/word/2010/wordprocessingCanvas" xmlns:cx="http://schemas.microsoft.com/office/drawing/2014/chartex" xmlns:cx1="http://schemas.microsoft.com/office/drawing/2015/9/8/chartex" xmlns:cx2="http://schemas.microsoft.com/office/drawing/2015/10/21/chartex" xmlns:cx3="http://schemas.microsoft.com/office/drawing/2016/5/9/chartex" xmlns:cx4="http://schemas.microsoft.com/office/drawing/2016/5/10/chartex" xmlns:cx5="http://schemas.microsoft.com/office/drawing/2016/5/11/chartex" xmlns:cx6="http://schemas.microsoft.com/office/drawing/2016/5/12/chartex" xmlns:cx7="http://schemas.microsoft.com/office/drawing/2016/5/13/chartex" xmlns:cx8="http://schemas.microsoft.com/office/drawing/2016/5/14/chartex" xmlns:mc="http://schemas.openxmlformats.org/markup-compatibility/2006" xmlns:aink="http://schemas.microsoft.com/office/drawing/2016/ink" xmlns:am3d="http://schemas.microsoft.com/office/drawing/2017/model3d" xmlns:o="urn:schemas-microsoft-com:office:office" xmlns:r="http://schemas.openxmlformats.org/officeDocument/2006/relationships" xmlns:m="http://schemas.openxmlformats.org/officeDocument/2006/math" xmlns:v="urn:schemas-microsoft-com:vml" xmlns:wp14="http://schemas.microsoft.com/office/word/2010/wordprocessingDrawing" xmlns:wp="http://schemas.openxmlformats.org/drawingml/2006/wordprocessingDrawing" xmlns:w10="urn:schemas-microsoft-com:office:word" xmlns:w="http://schemas.openxmlformats.org/wordprocessingml/2006/main" xmlns:w14="http://schemas.microsoft.com/office/word/2010/wordml" xmlns:w15="http://schemas.microsoft.com/office/word/2012/wordml" xmlns:w16cex="http://schemas.microsoft.com/office/word/2018/wordml/cex" xmlns:w16cid="http://schemas.microsoft.com/office/word/2016/wordml/cid" xmlns:w16="http://schemas.microsoft.com/office/word/2018/wordml" xmlns:w16sdtdh="http://schemas.microsoft.com/office/word/2020/wordml/sdtdatahash" xmlns:w16se="http://schemas.microsoft.com/office/word/2015/wordml/symex" xmlns:wpg="http://schemas.microsoft.com/office/word/2010/wordprocessingGroup" xmlns:wpi="http://schemas.microsoft.com/office/word/2010/wordprocessingInk" xmlns:wne="http://schemas.microsoft.com/office/word/2006/wordml" xmlns:wps="http://schemas.microsoft.com/office/word/2010/wordprocessingShape" mc:Ignorable="w14 w15 w16se w16cid w16 w16cex w16sdtdh wp14">
   <w:p>
     <w:pPr>
       <w:pStyle w:val="Header"/>
@@ -12072,7 +12386,7 @@
 </file>
 
 <file path=word/numbering.xml><?xml version="1.0" encoding="utf-8"?>
-<w:numbering xmlns:wpc="http://schemas.microsoft.com/office/word/2010/wordprocessingCanvas" xmlns:cx="http://schemas.microsoft.com/office/drawing/2014/chartex" xmlns:cx1="http://schemas.microsoft.com/office/drawing/2015/9/8/chartex" xmlns:cx2="http://schemas.microsoft.com/office/drawing/2015/10/21/chartex" xmlns:cx3="http://schemas.microsoft.com/office/drawing/2016/5/9/chartex" xmlns:cx4="http://schemas.microsoft.com/office/drawing/2016/5/10/chartex" xmlns:cx5="http://schemas.microsoft.com/office/drawing/2016/5/11/chartex" xmlns:cx6="http://schemas.microsoft.com/office/drawing/2016/5/12/chartex" xmlns:cx7="http://schemas.microsoft.com/office/drawing/2016/5/13/chartex" xmlns:cx8="http://schemas.microsoft.com/office/drawing/2016/5/14/chartex" xmlns:mc="http://schemas.openxmlformats.org/markup-compatibility/2006" xmlns:aink="http://schemas.microsoft.com/office/drawing/2016/ink" xmlns:am3d="http://schemas.microsoft.com/office/drawing/2017/model3d" xmlns:o="urn:schemas-microsoft-com:office:office" xmlns:r="http://schemas.openxmlformats.org/officeDocument/2006/relationships" xmlns:m="http://schemas.openxmlformats.org/officeDocument/2006/math" xmlns:v="urn:schemas-microsoft-com:vml" xmlns:wp14="http://schemas.microsoft.com/office/word/2010/wordprocessingDrawing" xmlns:wp="http://schemas.openxmlformats.org/drawingml/2006/wordprocessingDrawing" xmlns:w10="urn:schemas-microsoft-com:office:word" xmlns:w="http://schemas.openxmlformats.org/wordprocessingml/2006/main" xmlns:w14="http://schemas.microsoft.com/office/word/2010/wordml" xmlns:w15="http://schemas.microsoft.com/office/word/2012/wordml" xmlns:w16cex="http://schemas.microsoft.com/office/word/2018/wordml/cex" xmlns:w16cid="http://schemas.microsoft.com/office/word/2016/wordml/cid" xmlns:w16="http://schemas.microsoft.com/office/word/2018/wordml" xmlns:w16se="http://schemas.microsoft.com/office/word/2015/wordml/symex" xmlns:wpg="http://schemas.microsoft.com/office/word/2010/wordprocessingGroup" xmlns:wpi="http://schemas.microsoft.com/office/word/2010/wordprocessingInk" xmlns:wne="http://schemas.microsoft.com/office/word/2006/wordml" xmlns:wps="http://schemas.microsoft.com/office/word/2010/wordprocessingShape" mc:Ignorable="w14 w15 w16se w16cid w16 w16cex wp14">
+<w:numbering xmlns:wpc="http://schemas.microsoft.com/office/word/2010/wordprocessingCanvas" xmlns:cx="http://schemas.microsoft.com/office/drawing/2014/chartex" xmlns:cx1="http://schemas.microsoft.com/office/drawing/2015/9/8/chartex" xmlns:cx2="http://schemas.microsoft.com/office/drawing/2015/10/21/chartex" xmlns:cx3="http://schemas.microsoft.com/office/drawing/2016/5/9/chartex" xmlns:cx4="http://schemas.microsoft.com/office/drawing/2016/5/10/chartex" xmlns:cx5="http://schemas.microsoft.com/office/drawing/2016/5/11/chartex" xmlns:cx6="http://schemas.microsoft.com/office/drawing/2016/5/12/chartex" xmlns:cx7="http://schemas.microsoft.com/office/drawing/2016/5/13/chartex" xmlns:cx8="http://schemas.microsoft.com/office/drawing/2016/5/14/chartex" xmlns:mc="http://schemas.openxmlformats.org/markup-compatibility/2006" xmlns:aink="http://schemas.microsoft.com/office/drawing/2016/ink" xmlns:am3d="http://schemas.microsoft.com/office/drawing/2017/model3d" xmlns:o="urn:schemas-microsoft-com:office:office" xmlns:r="http://schemas.openxmlformats.org/officeDocument/2006/relationships" xmlns:m="http://schemas.openxmlformats.org/officeDocument/2006/math" xmlns:v="urn:schemas-microsoft-com:vml" xmlns:wp14="http://schemas.microsoft.com/office/word/2010/wordprocessingDrawing" xmlns:wp="http://schemas.openxmlformats.org/drawingml/2006/wordprocessingDrawing" xmlns:w10="urn:schemas-microsoft-com:office:word" xmlns:w="http://schemas.openxmlformats.org/wordprocessingml/2006/main" xmlns:w14="http://schemas.microsoft.com/office/word/2010/wordml" xmlns:w15="http://schemas.microsoft.com/office/word/2012/wordml" xmlns:w16cex="http://schemas.microsoft.com/office/word/2018/wordml/cex" xmlns:w16cid="http://schemas.microsoft.com/office/word/2016/wordml/cid" xmlns:w16="http://schemas.microsoft.com/office/word/2018/wordml" xmlns:w16sdtdh="http://schemas.microsoft.com/office/word/2020/wordml/sdtdatahash" xmlns:w16se="http://schemas.microsoft.com/office/word/2015/wordml/symex" xmlns:wpg="http://schemas.microsoft.com/office/word/2010/wordprocessingGroup" xmlns:wpi="http://schemas.microsoft.com/office/word/2010/wordprocessingInk" xmlns:wne="http://schemas.microsoft.com/office/word/2006/wordml" xmlns:wps="http://schemas.microsoft.com/office/word/2010/wordprocessingShape" mc:Ignorable="w14 w15 w16se w16cid w16 w16cex w16sdtdh wp14">
   <w:abstractNum w:abstractNumId="0" w15:restartNumberingAfterBreak="0">
     <w:nsid w:val="000155C1"/>
     <w:multiLevelType w:val="hybridMultilevel"/>
@@ -13737,7 +14051,7 @@
 </file>
 
 <file path=word/styles.xml><?xml version="1.0" encoding="utf-8"?>
-<w:styles xmlns:mc="http://schemas.openxmlformats.org/markup-compatibility/2006" xmlns:r="http://schemas.openxmlformats.org/officeDocument/2006/relationships" xmlns:w="http://schemas.openxmlformats.org/wordprocessingml/2006/main" xmlns:w14="http://schemas.microsoft.com/office/word/2010/wordml" xmlns:w15="http://schemas.microsoft.com/office/word/2012/wordml" xmlns:w16cex="http://schemas.microsoft.com/office/word/2018/wordml/cex" xmlns:w16cid="http://schemas.microsoft.com/office/word/2016/wordml/cid" xmlns:w16="http://schemas.microsoft.com/office/word/2018/wordml" xmlns:w16se="http://schemas.microsoft.com/office/word/2015/wordml/symex" mc:Ignorable="w14 w15 w16se w16cid w16 w16cex">
+<w:styles xmlns:mc="http://schemas.openxmlformats.org/markup-compatibility/2006" xmlns:r="http://schemas.openxmlformats.org/officeDocument/2006/relationships" xmlns:w="http://schemas.openxmlformats.org/wordprocessingml/2006/main" xmlns:w14="http://schemas.microsoft.com/office/word/2010/wordml" xmlns:w15="http://schemas.microsoft.com/office/word/2012/wordml" xmlns:w16cex="http://schemas.microsoft.com/office/word/2018/wordml/cex" xmlns:w16cid="http://schemas.microsoft.com/office/word/2016/wordml/cid" xmlns:w16="http://schemas.microsoft.com/office/word/2018/wordml" xmlns:w16sdtdh="http://schemas.microsoft.com/office/word/2020/wordml/sdtdatahash" xmlns:w16se="http://schemas.microsoft.com/office/word/2015/wordml/symex" mc:Ignorable="w14 w15 w16se w16cid w16 w16cex w16sdtdh">
   <w:docDefaults>
     <w:rPrDefault>
       <w:rPr>
@@ -15269,12 +15583,25 @@
 </file>
 
 <file path=customXml/item1.xml><?xml version="1.0" encoding="utf-8"?>
+<?mso-contentType ?>
+<FormTemplates xmlns="http://schemas.microsoft.com/sharepoint/v3/contenttype/forms">
+  <Display>DocumentLibraryForm</Display>
+  <Edit>DocumentLibraryForm</Edit>
+  <New>DocumentLibraryForm</New>
+</FormTemplates>
+</file>
+
+<file path=customXml/item2.xml><?xml version="1.0" encoding="utf-8"?>
+<b:Sources xmlns:b="http://schemas.openxmlformats.org/officeDocument/2006/bibliography" xmlns="http://schemas.openxmlformats.org/officeDocument/2006/bibliography" SelectedStyle="\APA.XSL" StyleName="APA"/>
+</file>
+
+<file path=customXml/item3.xml><?xml version="1.0" encoding="utf-8"?>
 <p:properties xmlns:p="http://schemas.microsoft.com/office/2006/metadata/properties" xmlns:xsi="http://www.w3.org/2001/XMLSchema-instance" xmlns:pc="http://schemas.microsoft.com/office/infopath/2007/PartnerControls">
   <documentManagement/>
 </p:properties>
 </file>
 
-<file path=customXml/item2.xml><?xml version="1.0" encoding="utf-8"?>
+<file path=customXml/item4.xml><?xml version="1.0" encoding="utf-8"?>
 <ct:contentTypeSchema xmlns:ct="http://schemas.microsoft.com/office/2006/metadata/contentType" xmlns:ma="http://schemas.microsoft.com/office/2006/metadata/properties/metaAttributes" ct:_="" ma:_="" ma:contentTypeName="Document" ma:contentTypeID="0x010100DFEC865D7254EB4A8B6C8590FD20E39F" ma:contentTypeVersion="0" ma:contentTypeDescription="Create a new document." ma:contentTypeScope="" ma:versionID="dc620579c55658ff994e4edfb59cdcf1">
   <xsd:schema xmlns:xsd="http://www.w3.org/2001/XMLSchema" xmlns:xs="http://www.w3.org/2001/XMLSchema" xmlns:p="http://schemas.microsoft.com/office/2006/metadata/properties" targetNamespace="http://schemas.microsoft.com/office/2006/metadata/properties" ma:root="true" ma:fieldsID="c64490b4aec6201516c3a874156f37b2">
     <xsd:element name="properties">
@@ -15388,20 +15715,23 @@
 </ct:contentTypeSchema>
 </file>
 
-<file path=customXml/item3.xml><?xml version="1.0" encoding="utf-8"?>
-<?mso-contentType ?>
-<FormTemplates xmlns="http://schemas.microsoft.com/sharepoint/v3/contenttype/forms">
-  <Display>DocumentLibraryForm</Display>
-  <Edit>DocumentLibraryForm</Edit>
-  <New>DocumentLibraryForm</New>
-</FormTemplates>
+<file path=customXml/itemProps1.xml><?xml version="1.0" encoding="utf-8"?>
+<ds:datastoreItem xmlns:ds="http://schemas.openxmlformats.org/officeDocument/2006/customXml" ds:itemID="{A885B2DB-42DA-4318-9EB7-6D24C272F932}">
+  <ds:schemaRefs>
+    <ds:schemaRef ds:uri="http://schemas.microsoft.com/sharepoint/v3/contenttype/forms"/>
+  </ds:schemaRefs>
+</ds:datastoreItem>
 </file>
 
-<file path=customXml/item4.xml><?xml version="1.0" encoding="utf-8"?>
-<b:Sources xmlns:b="http://schemas.openxmlformats.org/officeDocument/2006/bibliography" xmlns="http://schemas.openxmlformats.org/officeDocument/2006/bibliography" SelectedStyle="\APA.XSL" StyleName="APA"/>
+<file path=customXml/itemProps2.xml><?xml version="1.0" encoding="utf-8"?>
+<ds:datastoreItem xmlns:ds="http://schemas.openxmlformats.org/officeDocument/2006/customXml" ds:itemID="{25AE227F-99C0-48C6-8CBA-5A6ED8AB85CA}">
+  <ds:schemaRefs>
+    <ds:schemaRef ds:uri="http://schemas.openxmlformats.org/officeDocument/2006/bibliography"/>
+  </ds:schemaRefs>
+</ds:datastoreItem>
 </file>
 
-<file path=customXml/itemProps1.xml><?xml version="1.0" encoding="utf-8"?>
+<file path=customXml/itemProps3.xml><?xml version="1.0" encoding="utf-8"?>
 <ds:datastoreItem xmlns:ds="http://schemas.openxmlformats.org/officeDocument/2006/customXml" ds:itemID="{FAB5EBB6-5E22-4A93-8A88-BE0203FA85CB}">
   <ds:schemaRefs>
     <ds:schemaRef ds:uri="http://schemas.microsoft.com/office/2006/metadata/properties"/>
@@ -15410,7 +15740,7 @@
 </ds:datastoreItem>
 </file>
 
-<file path=customXml/itemProps2.xml><?xml version="1.0" encoding="utf-8"?>
+<file path=customXml/itemProps4.xml><?xml version="1.0" encoding="utf-8"?>
 <ds:datastoreItem xmlns:ds="http://schemas.openxmlformats.org/officeDocument/2006/customXml" ds:itemID="{3EC30AF7-F6FD-4FB6-B723-1340D7FE908C}">
   <ds:schemaRefs>
     <ds:schemaRef ds:uri="http://schemas.microsoft.com/office/2006/metadata/contentType"/>
@@ -15424,20 +15754,4 @@
     <ds:schemaRef ds:uri="http://schemas.microsoft.com/office/infopath/2007/PartnerControls"/>
   </ds:schemaRefs>
 </ds:datastoreItem>
-</file>
-
-<file path=customXml/itemProps3.xml><?xml version="1.0" encoding="utf-8"?>
-<ds:datastoreItem xmlns:ds="http://schemas.openxmlformats.org/officeDocument/2006/customXml" ds:itemID="{A885B2DB-42DA-4318-9EB7-6D24C272F932}">
-  <ds:schemaRefs>
-    <ds:schemaRef ds:uri="http://schemas.microsoft.com/sharepoint/v3/contenttype/forms"/>
-  </ds:schemaRefs>
-</ds:datastoreItem>
-</file>
-
-<file path=customXml/itemProps4.xml><?xml version="1.0" encoding="utf-8"?>
-<ds:datastoreItem xmlns:ds="http://schemas.openxmlformats.org/officeDocument/2006/customXml" ds:itemID="{25AE227F-99C0-48C6-8CBA-5A6ED8AB85CA}">
-  <ds:schemaRefs>
-    <ds:schemaRef ds:uri="http://schemas.openxmlformats.org/officeDocument/2006/bibliography"/>
-  </ds:schemaRefs>
-</ds:datastoreItem>
 </file>
</xml_diff>

<commit_message>
PR25490-Employee Load into eCL Failing due to lengthy Email Address
git-tfs-id: [https://tfs.omnicloud.local/tfs/cco%20program/]$/eCoaching_V2;C52121
</commit_message>
<xml_diff>
--- a/Requirements/CCO_eCoaching_Log_Generic_Reports_Layout.docx
+++ b/Requirements/CCO_eCoaching_Log_Generic_Reports_Layout.docx
@@ -2447,6 +2447,152 @@
           </w:p>
         </w:tc>
       </w:tr>
+      <w:tr>
+        <w:trPr>
+          <w:jc w:val="center"/>
+        </w:trPr>
+        <w:tc>
+          <w:tcPr>
+            <w:tcW w:w="1440" w:type="dxa"/>
+          </w:tcPr>
+          <w:p>
+            <w:pPr>
+              <w:pStyle w:val="hdr1"/>
+              <w:spacing w:before="0"/>
+              <w:ind w:left="0"/>
+              <w:jc w:val="left"/>
+              <w:rPr>
+                <w:sz w:val="20"/>
+              </w:rPr>
+            </w:pPr>
+            <w:r>
+              <w:rPr>
+                <w:sz w:val="20"/>
+              </w:rPr>
+              <w:t>10/18/2022</w:t>
+            </w:r>
+          </w:p>
+        </w:tc>
+        <w:tc>
+          <w:tcPr>
+            <w:tcW w:w="6152" w:type="dxa"/>
+          </w:tcPr>
+          <w:p>
+            <w:pPr>
+              <w:pStyle w:val="hdr1"/>
+              <w:spacing w:before="0"/>
+              <w:ind w:left="0"/>
+              <w:jc w:val="left"/>
+              <w:rPr>
+                <w:sz w:val="20"/>
+              </w:rPr>
+            </w:pPr>
+            <w:r>
+              <w:rPr>
+                <w:sz w:val="20"/>
+              </w:rPr>
+              <w:t>TFS25490-</w:t>
+            </w:r>
+            <w:r>
+              <w:rPr>
+                <w:sz w:val="20"/>
+              </w:rPr>
+              <w:t xml:space="preserve">eCL-Employee Load into </w:t>
+            </w:r>
+            <w:proofErr w:type="spellStart"/>
+            <w:r>
+              <w:rPr>
+                <w:sz w:val="20"/>
+              </w:rPr>
+              <w:t>eCL</w:t>
+            </w:r>
+            <w:proofErr w:type="spellEnd"/>
+            <w:r>
+              <w:rPr>
+                <w:sz w:val="20"/>
+              </w:rPr>
+              <w:t xml:space="preserve"> Failing due to lengthy Email Address</w:t>
+            </w:r>
+          </w:p>
+          <w:p>
+            <w:pPr>
+              <w:pStyle w:val="hdr1"/>
+              <w:spacing w:before="0"/>
+              <w:ind w:left="0"/>
+              <w:jc w:val="left"/>
+              <w:rPr>
+                <w:sz w:val="20"/>
+              </w:rPr>
+            </w:pPr>
+            <w:proofErr w:type="gramStart"/>
+            <w:r>
+              <w:rPr>
+                <w:sz w:val="20"/>
+              </w:rPr>
+              <w:t xml:space="preserve">Updated </w:t>
+            </w:r>
+            <w:r>
+              <w:rPr>
+                <w:sz w:val="20"/>
+              </w:rPr>
+              <w:t xml:space="preserve"> 1.1</w:t>
+            </w:r>
+            <w:r>
+              <w:rPr>
+                <w:sz w:val="20"/>
+              </w:rPr>
+              <w:t>.10</w:t>
+            </w:r>
+            <w:proofErr w:type="gramEnd"/>
+            <w:r>
+              <w:rPr>
+                <w:sz w:val="20"/>
+              </w:rPr>
+              <w:t xml:space="preserve"> and 1.2</w:t>
+            </w:r>
+            <w:r>
+              <w:rPr>
+                <w:sz w:val="20"/>
+              </w:rPr>
+              <w:t>.10</w:t>
+            </w:r>
+            <w:r>
+              <w:rPr>
+                <w:sz w:val="20"/>
+              </w:rPr>
+              <w:t xml:space="preserve"> </w:t>
+            </w:r>
+            <w:r>
+              <w:rPr>
+                <w:sz w:val="20"/>
+              </w:rPr>
+              <w:t>by increasing the e-mail length from 50 to 250 characters.</w:t>
+            </w:r>
+          </w:p>
+        </w:tc>
+        <w:tc>
+          <w:tcPr>
+            <w:tcW w:w="1822" w:type="dxa"/>
+          </w:tcPr>
+          <w:p>
+            <w:pPr>
+              <w:pStyle w:val="hdr1"/>
+              <w:spacing w:before="0"/>
+              <w:ind w:left="0"/>
+              <w:jc w:val="left"/>
+              <w:rPr>
+                <w:sz w:val="20"/>
+              </w:rPr>
+            </w:pPr>
+            <w:r>
+              <w:rPr>
+                <w:sz w:val="20"/>
+              </w:rPr>
+              <w:t>Jackie Miller</w:t>
+            </w:r>
+          </w:p>
+        </w:tc>
+      </w:tr>
     </w:tbl>
     <w:p>
       <w:pPr>
@@ -5145,6 +5291,13 @@
                 <w:sz w:val="22"/>
                 <w:szCs w:val="22"/>
               </w:rPr>
+              <w:t>2</w:t>
+            </w:r>
+            <w:r>
+              <w:rPr>
+                <w:sz w:val="22"/>
+                <w:szCs w:val="22"/>
+              </w:rPr>
               <w:t>5</w:t>
             </w:r>
             <w:r>
@@ -5152,7 +5305,23 @@
                 <w:sz w:val="22"/>
                 <w:szCs w:val="22"/>
               </w:rPr>
-              <w:t>0 bytes,  Alpha/Numeric</w:t>
+              <w:t xml:space="preserve">0 </w:t>
+            </w:r>
+            <w:proofErr w:type="gramStart"/>
+            <w:r>
+              <w:rPr>
+                <w:sz w:val="22"/>
+                <w:szCs w:val="22"/>
+              </w:rPr>
+              <w:t>bytes,  Alpha</w:t>
+            </w:r>
+            <w:proofErr w:type="gramEnd"/>
+            <w:r>
+              <w:rPr>
+                <w:sz w:val="22"/>
+                <w:szCs w:val="22"/>
+              </w:rPr>
+              <w:t>/Numeric</w:t>
             </w:r>
           </w:p>
         </w:tc>
@@ -5650,14 +5819,7 @@
                 <w:sz w:val="22"/>
                 <w:szCs w:val="22"/>
               </w:rPr>
-              <w:t xml:space="preserve"> or </w:t>
-            </w:r>
-            <w:r>
-              <w:rPr>
-                <w:sz w:val="22"/>
-                <w:szCs w:val="22"/>
-              </w:rPr>
-              <w:t>Opportunity</w:t>
+              <w:t xml:space="preserve"> or Opportunity</w:t>
             </w:r>
           </w:p>
         </w:tc>
@@ -8309,7 +8471,30 @@
                 <w:sz w:val="22"/>
                 <w:szCs w:val="22"/>
               </w:rPr>
-              <w:t>50 bytes,  Alpha/Numeric</w:t>
+              <w:t>2</w:t>
+            </w:r>
+            <w:r>
+              <w:rPr>
+                <w:sz w:val="22"/>
+                <w:szCs w:val="22"/>
+              </w:rPr>
+              <w:t xml:space="preserve">50 </w:t>
+            </w:r>
+            <w:proofErr w:type="gramStart"/>
+            <w:r>
+              <w:rPr>
+                <w:sz w:val="22"/>
+                <w:szCs w:val="22"/>
+              </w:rPr>
+              <w:t>bytes,  Alpha</w:t>
+            </w:r>
+            <w:proofErr w:type="gramEnd"/>
+            <w:r>
+              <w:rPr>
+                <w:sz w:val="22"/>
+                <w:szCs w:val="22"/>
+              </w:rPr>
+              <w:t>/Numeric</w:t>
             </w:r>
           </w:p>
         </w:tc>
@@ -15583,6 +15768,10 @@
 </file>
 
 <file path=customXml/item1.xml><?xml version="1.0" encoding="utf-8"?>
+<b:Sources xmlns:b="http://schemas.openxmlformats.org/officeDocument/2006/bibliography" xmlns="http://schemas.openxmlformats.org/officeDocument/2006/bibliography" SelectedStyle="\APA.XSL" StyleName="APA"/>
+</file>
+
+<file path=customXml/item2.xml><?xml version="1.0" encoding="utf-8"?>
 <?mso-contentType ?>
 <FormTemplates xmlns="http://schemas.microsoft.com/sharepoint/v3/contenttype/forms">
   <Display>DocumentLibraryForm</Display>
@@ -15591,17 +15780,7 @@
 </FormTemplates>
 </file>
 
-<file path=customXml/item2.xml><?xml version="1.0" encoding="utf-8"?>
-<b:Sources xmlns:b="http://schemas.openxmlformats.org/officeDocument/2006/bibliography" xmlns="http://schemas.openxmlformats.org/officeDocument/2006/bibliography" SelectedStyle="\APA.XSL" StyleName="APA"/>
-</file>
-
 <file path=customXml/item3.xml><?xml version="1.0" encoding="utf-8"?>
-<p:properties xmlns:p="http://schemas.microsoft.com/office/2006/metadata/properties" xmlns:xsi="http://www.w3.org/2001/XMLSchema-instance" xmlns:pc="http://schemas.microsoft.com/office/infopath/2007/PartnerControls">
-  <documentManagement/>
-</p:properties>
-</file>
-
-<file path=customXml/item4.xml><?xml version="1.0" encoding="utf-8"?>
 <ct:contentTypeSchema xmlns:ct="http://schemas.microsoft.com/office/2006/metadata/contentType" xmlns:ma="http://schemas.microsoft.com/office/2006/metadata/properties/metaAttributes" ct:_="" ma:_="" ma:contentTypeName="Document" ma:contentTypeID="0x010100DFEC865D7254EB4A8B6C8590FD20E39F" ma:contentTypeVersion="0" ma:contentTypeDescription="Create a new document." ma:contentTypeScope="" ma:versionID="dc620579c55658ff994e4edfb59cdcf1">
   <xsd:schema xmlns:xsd="http://www.w3.org/2001/XMLSchema" xmlns:xs="http://www.w3.org/2001/XMLSchema" xmlns:p="http://schemas.microsoft.com/office/2006/metadata/properties" targetNamespace="http://schemas.microsoft.com/office/2006/metadata/properties" ma:root="true" ma:fieldsID="c64490b4aec6201516c3a874156f37b2">
     <xsd:element name="properties">
@@ -15715,7 +15894,21 @@
 </ct:contentTypeSchema>
 </file>
 
+<file path=customXml/item4.xml><?xml version="1.0" encoding="utf-8"?>
+<p:properties xmlns:p="http://schemas.microsoft.com/office/2006/metadata/properties" xmlns:xsi="http://www.w3.org/2001/XMLSchema-instance" xmlns:pc="http://schemas.microsoft.com/office/infopath/2007/PartnerControls">
+  <documentManagement/>
+</p:properties>
+</file>
+
 <file path=customXml/itemProps1.xml><?xml version="1.0" encoding="utf-8"?>
+<ds:datastoreItem xmlns:ds="http://schemas.openxmlformats.org/officeDocument/2006/customXml" ds:itemID="{25AE227F-99C0-48C6-8CBA-5A6ED8AB85CA}">
+  <ds:schemaRefs>
+    <ds:schemaRef ds:uri="http://schemas.openxmlformats.org/officeDocument/2006/bibliography"/>
+  </ds:schemaRefs>
+</ds:datastoreItem>
+</file>
+
+<file path=customXml/itemProps2.xml><?xml version="1.0" encoding="utf-8"?>
 <ds:datastoreItem xmlns:ds="http://schemas.openxmlformats.org/officeDocument/2006/customXml" ds:itemID="{A885B2DB-42DA-4318-9EB7-6D24C272F932}">
   <ds:schemaRefs>
     <ds:schemaRef ds:uri="http://schemas.microsoft.com/sharepoint/v3/contenttype/forms"/>
@@ -15723,24 +15916,7 @@
 </ds:datastoreItem>
 </file>
 
-<file path=customXml/itemProps2.xml><?xml version="1.0" encoding="utf-8"?>
-<ds:datastoreItem xmlns:ds="http://schemas.openxmlformats.org/officeDocument/2006/customXml" ds:itemID="{25AE227F-99C0-48C6-8CBA-5A6ED8AB85CA}">
-  <ds:schemaRefs>
-    <ds:schemaRef ds:uri="http://schemas.openxmlformats.org/officeDocument/2006/bibliography"/>
-  </ds:schemaRefs>
-</ds:datastoreItem>
-</file>
-
 <file path=customXml/itemProps3.xml><?xml version="1.0" encoding="utf-8"?>
-<ds:datastoreItem xmlns:ds="http://schemas.openxmlformats.org/officeDocument/2006/customXml" ds:itemID="{FAB5EBB6-5E22-4A93-8A88-BE0203FA85CB}">
-  <ds:schemaRefs>
-    <ds:schemaRef ds:uri="http://schemas.microsoft.com/office/2006/metadata/properties"/>
-    <ds:schemaRef ds:uri="http://schemas.microsoft.com/office/infopath/2007/PartnerControls"/>
-  </ds:schemaRefs>
-</ds:datastoreItem>
-</file>
-
-<file path=customXml/itemProps4.xml><?xml version="1.0" encoding="utf-8"?>
 <ds:datastoreItem xmlns:ds="http://schemas.openxmlformats.org/officeDocument/2006/customXml" ds:itemID="{3EC30AF7-F6FD-4FB6-B723-1340D7FE908C}">
   <ds:schemaRefs>
     <ds:schemaRef ds:uri="http://schemas.microsoft.com/office/2006/metadata/contentType"/>
@@ -15754,4 +15930,13 @@
     <ds:schemaRef ds:uri="http://schemas.microsoft.com/office/infopath/2007/PartnerControls"/>
   </ds:schemaRefs>
 </ds:datastoreItem>
+</file>
+
+<file path=customXml/itemProps4.xml><?xml version="1.0" encoding="utf-8"?>
+<ds:datastoreItem xmlns:ds="http://schemas.openxmlformats.org/officeDocument/2006/customXml" ds:itemID="{FAB5EBB6-5E22-4A93-8A88-BE0203FA85CB}">
+  <ds:schemaRefs>
+    <ds:schemaRef ds:uri="http://schemas.microsoft.com/office/2006/metadata/properties"/>
+    <ds:schemaRef ds:uri="http://schemas.microsoft.com/office/infopath/2007/PartnerControls"/>
+  </ds:schemaRefs>
+</ds:datastoreItem>
 </file>
</xml_diff>

<commit_message>
PR25490-eCL-Employee Load into eCL Failing due to lengthy Email Address rolled back and updated accordingly
git-tfs-id: [https://tfs.omnicloud.local/tfs/cco%20program/]$/eCoaching_V2;C52212
</commit_message>
<xml_diff>
--- a/Requirements/CCO_eCoaching_Log_Generic_Reports_Layout.docx
+++ b/Requirements/CCO_eCoaching_Log_Generic_Reports_Layout.docx
@@ -2447,152 +2447,6 @@
           </w:p>
         </w:tc>
       </w:tr>
-      <w:tr>
-        <w:trPr>
-          <w:jc w:val="center"/>
-        </w:trPr>
-        <w:tc>
-          <w:tcPr>
-            <w:tcW w:w="1440" w:type="dxa"/>
-          </w:tcPr>
-          <w:p>
-            <w:pPr>
-              <w:pStyle w:val="hdr1"/>
-              <w:spacing w:before="0"/>
-              <w:ind w:left="0"/>
-              <w:jc w:val="left"/>
-              <w:rPr>
-                <w:sz w:val="20"/>
-              </w:rPr>
-            </w:pPr>
-            <w:r>
-              <w:rPr>
-                <w:sz w:val="20"/>
-              </w:rPr>
-              <w:t>10/18/2022</w:t>
-            </w:r>
-          </w:p>
-        </w:tc>
-        <w:tc>
-          <w:tcPr>
-            <w:tcW w:w="6152" w:type="dxa"/>
-          </w:tcPr>
-          <w:p>
-            <w:pPr>
-              <w:pStyle w:val="hdr1"/>
-              <w:spacing w:before="0"/>
-              <w:ind w:left="0"/>
-              <w:jc w:val="left"/>
-              <w:rPr>
-                <w:sz w:val="20"/>
-              </w:rPr>
-            </w:pPr>
-            <w:r>
-              <w:rPr>
-                <w:sz w:val="20"/>
-              </w:rPr>
-              <w:t>TFS25490-</w:t>
-            </w:r>
-            <w:r>
-              <w:rPr>
-                <w:sz w:val="20"/>
-              </w:rPr>
-              <w:t xml:space="preserve">eCL-Employee Load into </w:t>
-            </w:r>
-            <w:proofErr w:type="spellStart"/>
-            <w:r>
-              <w:rPr>
-                <w:sz w:val="20"/>
-              </w:rPr>
-              <w:t>eCL</w:t>
-            </w:r>
-            <w:proofErr w:type="spellEnd"/>
-            <w:r>
-              <w:rPr>
-                <w:sz w:val="20"/>
-              </w:rPr>
-              <w:t xml:space="preserve"> Failing due to lengthy Email Address</w:t>
-            </w:r>
-          </w:p>
-          <w:p>
-            <w:pPr>
-              <w:pStyle w:val="hdr1"/>
-              <w:spacing w:before="0"/>
-              <w:ind w:left="0"/>
-              <w:jc w:val="left"/>
-              <w:rPr>
-                <w:sz w:val="20"/>
-              </w:rPr>
-            </w:pPr>
-            <w:proofErr w:type="gramStart"/>
-            <w:r>
-              <w:rPr>
-                <w:sz w:val="20"/>
-              </w:rPr>
-              <w:t xml:space="preserve">Updated </w:t>
-            </w:r>
-            <w:r>
-              <w:rPr>
-                <w:sz w:val="20"/>
-              </w:rPr>
-              <w:t xml:space="preserve"> 1.1</w:t>
-            </w:r>
-            <w:r>
-              <w:rPr>
-                <w:sz w:val="20"/>
-              </w:rPr>
-              <w:t>.10</w:t>
-            </w:r>
-            <w:proofErr w:type="gramEnd"/>
-            <w:r>
-              <w:rPr>
-                <w:sz w:val="20"/>
-              </w:rPr>
-              <w:t xml:space="preserve"> and 1.2</w:t>
-            </w:r>
-            <w:r>
-              <w:rPr>
-                <w:sz w:val="20"/>
-              </w:rPr>
-              <w:t>.10</w:t>
-            </w:r>
-            <w:r>
-              <w:rPr>
-                <w:sz w:val="20"/>
-              </w:rPr>
-              <w:t xml:space="preserve"> </w:t>
-            </w:r>
-            <w:r>
-              <w:rPr>
-                <w:sz w:val="20"/>
-              </w:rPr>
-              <w:t>by increasing the e-mail length from 50 to 250 characters.</w:t>
-            </w:r>
-          </w:p>
-        </w:tc>
-        <w:tc>
-          <w:tcPr>
-            <w:tcW w:w="1822" w:type="dxa"/>
-          </w:tcPr>
-          <w:p>
-            <w:pPr>
-              <w:pStyle w:val="hdr1"/>
-              <w:spacing w:before="0"/>
-              <w:ind w:left="0"/>
-              <w:jc w:val="left"/>
-              <w:rPr>
-                <w:sz w:val="20"/>
-              </w:rPr>
-            </w:pPr>
-            <w:r>
-              <w:rPr>
-                <w:sz w:val="20"/>
-              </w:rPr>
-              <w:t>Jackie Miller</w:t>
-            </w:r>
-          </w:p>
-        </w:tc>
-      </w:tr>
     </w:tbl>
     <w:p>
       <w:pPr>
@@ -5291,13 +5145,6 @@
                 <w:sz w:val="22"/>
                 <w:szCs w:val="22"/>
               </w:rPr>
-              <w:t>2</w:t>
-            </w:r>
-            <w:r>
-              <w:rPr>
-                <w:sz w:val="22"/>
-                <w:szCs w:val="22"/>
-              </w:rPr>
               <w:t>5</w:t>
             </w:r>
             <w:r>
@@ -5305,23 +5152,7 @@
                 <w:sz w:val="22"/>
                 <w:szCs w:val="22"/>
               </w:rPr>
-              <w:t xml:space="preserve">0 </w:t>
-            </w:r>
-            <w:proofErr w:type="gramStart"/>
-            <w:r>
-              <w:rPr>
-                <w:sz w:val="22"/>
-                <w:szCs w:val="22"/>
-              </w:rPr>
-              <w:t>bytes,  Alpha</w:t>
-            </w:r>
-            <w:proofErr w:type="gramEnd"/>
-            <w:r>
-              <w:rPr>
-                <w:sz w:val="22"/>
-                <w:szCs w:val="22"/>
-              </w:rPr>
-              <w:t>/Numeric</w:t>
+              <w:t>0 bytes,  Alpha/Numeric</w:t>
             </w:r>
           </w:p>
         </w:tc>
@@ -5819,7 +5650,14 @@
                 <w:sz w:val="22"/>
                 <w:szCs w:val="22"/>
               </w:rPr>
-              <w:t xml:space="preserve"> or Opportunity</w:t>
+              <w:t xml:space="preserve"> or </w:t>
+            </w:r>
+            <w:r>
+              <w:rPr>
+                <w:sz w:val="22"/>
+                <w:szCs w:val="22"/>
+              </w:rPr>
+              <w:t>Opportunity</w:t>
             </w:r>
           </w:p>
         </w:tc>
@@ -8471,30 +8309,7 @@
                 <w:sz w:val="22"/>
                 <w:szCs w:val="22"/>
               </w:rPr>
-              <w:t>2</w:t>
-            </w:r>
-            <w:r>
-              <w:rPr>
-                <w:sz w:val="22"/>
-                <w:szCs w:val="22"/>
-              </w:rPr>
-              <w:t xml:space="preserve">50 </w:t>
-            </w:r>
-            <w:proofErr w:type="gramStart"/>
-            <w:r>
-              <w:rPr>
-                <w:sz w:val="22"/>
-                <w:szCs w:val="22"/>
-              </w:rPr>
-              <w:t>bytes,  Alpha</w:t>
-            </w:r>
-            <w:proofErr w:type="gramEnd"/>
-            <w:r>
-              <w:rPr>
-                <w:sz w:val="22"/>
-                <w:szCs w:val="22"/>
-              </w:rPr>
-              <w:t>/Numeric</w:t>
+              <w:t>50 bytes,  Alpha/Numeric</w:t>
             </w:r>
           </w:p>
         </w:tc>
@@ -15768,10 +15583,6 @@
 </file>
 
 <file path=customXml/item1.xml><?xml version="1.0" encoding="utf-8"?>
-<b:Sources xmlns:b="http://schemas.openxmlformats.org/officeDocument/2006/bibliography" xmlns="http://schemas.openxmlformats.org/officeDocument/2006/bibliography" SelectedStyle="\APA.XSL" StyleName="APA"/>
-</file>
-
-<file path=customXml/item2.xml><?xml version="1.0" encoding="utf-8"?>
 <?mso-contentType ?>
 <FormTemplates xmlns="http://schemas.microsoft.com/sharepoint/v3/contenttype/forms">
   <Display>DocumentLibraryForm</Display>
@@ -15780,7 +15591,17 @@
 </FormTemplates>
 </file>
 
+<file path=customXml/item2.xml><?xml version="1.0" encoding="utf-8"?>
+<b:Sources xmlns:b="http://schemas.openxmlformats.org/officeDocument/2006/bibliography" xmlns="http://schemas.openxmlformats.org/officeDocument/2006/bibliography" SelectedStyle="\APA.XSL" StyleName="APA"/>
+</file>
+
 <file path=customXml/item3.xml><?xml version="1.0" encoding="utf-8"?>
+<p:properties xmlns:p="http://schemas.microsoft.com/office/2006/metadata/properties" xmlns:xsi="http://www.w3.org/2001/XMLSchema-instance" xmlns:pc="http://schemas.microsoft.com/office/infopath/2007/PartnerControls">
+  <documentManagement/>
+</p:properties>
+</file>
+
+<file path=customXml/item4.xml><?xml version="1.0" encoding="utf-8"?>
 <ct:contentTypeSchema xmlns:ct="http://schemas.microsoft.com/office/2006/metadata/contentType" xmlns:ma="http://schemas.microsoft.com/office/2006/metadata/properties/metaAttributes" ct:_="" ma:_="" ma:contentTypeName="Document" ma:contentTypeID="0x010100DFEC865D7254EB4A8B6C8590FD20E39F" ma:contentTypeVersion="0" ma:contentTypeDescription="Create a new document." ma:contentTypeScope="" ma:versionID="dc620579c55658ff994e4edfb59cdcf1">
   <xsd:schema xmlns:xsd="http://www.w3.org/2001/XMLSchema" xmlns:xs="http://www.w3.org/2001/XMLSchema" xmlns:p="http://schemas.microsoft.com/office/2006/metadata/properties" targetNamespace="http://schemas.microsoft.com/office/2006/metadata/properties" ma:root="true" ma:fieldsID="c64490b4aec6201516c3a874156f37b2">
     <xsd:element name="properties">
@@ -15894,13 +15715,15 @@
 </ct:contentTypeSchema>
 </file>
 
-<file path=customXml/item4.xml><?xml version="1.0" encoding="utf-8"?>
-<p:properties xmlns:p="http://schemas.microsoft.com/office/2006/metadata/properties" xmlns:xsi="http://www.w3.org/2001/XMLSchema-instance" xmlns:pc="http://schemas.microsoft.com/office/infopath/2007/PartnerControls">
-  <documentManagement/>
-</p:properties>
+<file path=customXml/itemProps1.xml><?xml version="1.0" encoding="utf-8"?>
+<ds:datastoreItem xmlns:ds="http://schemas.openxmlformats.org/officeDocument/2006/customXml" ds:itemID="{A885B2DB-42DA-4318-9EB7-6D24C272F932}">
+  <ds:schemaRefs>
+    <ds:schemaRef ds:uri="http://schemas.microsoft.com/sharepoint/v3/contenttype/forms"/>
+  </ds:schemaRefs>
+</ds:datastoreItem>
 </file>
 
-<file path=customXml/itemProps1.xml><?xml version="1.0" encoding="utf-8"?>
+<file path=customXml/itemProps2.xml><?xml version="1.0" encoding="utf-8"?>
 <ds:datastoreItem xmlns:ds="http://schemas.openxmlformats.org/officeDocument/2006/customXml" ds:itemID="{25AE227F-99C0-48C6-8CBA-5A6ED8AB85CA}">
   <ds:schemaRefs>
     <ds:schemaRef ds:uri="http://schemas.openxmlformats.org/officeDocument/2006/bibliography"/>
@@ -15908,15 +15731,16 @@
 </ds:datastoreItem>
 </file>
 
-<file path=customXml/itemProps2.xml><?xml version="1.0" encoding="utf-8"?>
-<ds:datastoreItem xmlns:ds="http://schemas.openxmlformats.org/officeDocument/2006/customXml" ds:itemID="{A885B2DB-42DA-4318-9EB7-6D24C272F932}">
+<file path=customXml/itemProps3.xml><?xml version="1.0" encoding="utf-8"?>
+<ds:datastoreItem xmlns:ds="http://schemas.openxmlformats.org/officeDocument/2006/customXml" ds:itemID="{FAB5EBB6-5E22-4A93-8A88-BE0203FA85CB}">
   <ds:schemaRefs>
-    <ds:schemaRef ds:uri="http://schemas.microsoft.com/sharepoint/v3/contenttype/forms"/>
+    <ds:schemaRef ds:uri="http://schemas.microsoft.com/office/2006/metadata/properties"/>
+    <ds:schemaRef ds:uri="http://schemas.microsoft.com/office/infopath/2007/PartnerControls"/>
   </ds:schemaRefs>
 </ds:datastoreItem>
 </file>
 
-<file path=customXml/itemProps3.xml><?xml version="1.0" encoding="utf-8"?>
+<file path=customXml/itemProps4.xml><?xml version="1.0" encoding="utf-8"?>
 <ds:datastoreItem xmlns:ds="http://schemas.openxmlformats.org/officeDocument/2006/customXml" ds:itemID="{3EC30AF7-F6FD-4FB6-B723-1340D7FE908C}">
   <ds:schemaRefs>
     <ds:schemaRef ds:uri="http://schemas.microsoft.com/office/2006/metadata/contentType"/>
@@ -15930,13 +15754,4 @@
     <ds:schemaRef ds:uri="http://schemas.microsoft.com/office/infopath/2007/PartnerControls"/>
   </ds:schemaRefs>
 </ds:datastoreItem>
-</file>
-
-<file path=customXml/itemProps4.xml><?xml version="1.0" encoding="utf-8"?>
-<ds:datastoreItem xmlns:ds="http://schemas.openxmlformats.org/officeDocument/2006/customXml" ds:itemID="{FAB5EBB6-5E22-4A93-8A88-BE0203FA85CB}">
-  <ds:schemaRefs>
-    <ds:schemaRef ds:uri="http://schemas.microsoft.com/office/2006/metadata/properties"/>
-    <ds:schemaRef ds:uri="http://schemas.microsoft.com/office/infopath/2007/PartnerControls"/>
-  </ds:schemaRefs>
-</ds:datastoreItem>
 </file>
</xml_diff>

<commit_message>
CR28262-CCO Motivate and Increase CSR-Level Promotions
git-tfs-id: [https://tfs.omnicloud.local/tfs/cco%20program/]$/eCoaching_V2;C53997
</commit_message>
<xml_diff>
--- a/Requirements/CCO_eCoaching_Log_Generic_Reports_Layout.docx
+++ b/Requirements/CCO_eCoaching_Log_Generic_Reports_Layout.docx
@@ -2616,6 +2616,12 @@
                 <w:sz w:val="20"/>
               </w:rPr>
             </w:pPr>
+            <w:r>
+              <w:rPr>
+                <w:sz w:val="20"/>
+              </w:rPr>
+              <w:t>6/11/2024</w:t>
+            </w:r>
           </w:p>
         </w:tc>
         <w:tc>
@@ -2635,15 +2641,22 @@
                 <w:sz w:val="20"/>
               </w:rPr>
             </w:pPr>
-          </w:p>
-        </w:tc>
-        <w:tc>
-          <w:tcPr>
-            <w:tcW w:w="1822" w:type="dxa"/>
-            <w:tcBorders>
-              <w:bottom w:val="single" w:sz="4" w:space="0" w:color="auto"/>
-            </w:tcBorders>
-          </w:tcPr>
+            <w:r>
+              <w:rPr>
+                <w:sz w:val="20"/>
+              </w:rPr>
+              <w:t>TFS28262 -</w:t>
+            </w:r>
+            <w:r>
+              <w:t xml:space="preserve"> </w:t>
+            </w:r>
+            <w:r>
+              <w:rPr>
+                <w:sz w:val="20"/>
+              </w:rPr>
+              <w:t>-CCO Motivate and Increase CSR-Level Promotions</w:t>
+            </w:r>
+          </w:p>
           <w:p>
             <w:pPr>
               <w:pStyle w:val="hdr1"/>
@@ -2654,6 +2667,43 @@
                 <w:sz w:val="20"/>
               </w:rPr>
             </w:pPr>
+            <w:r>
+              <w:rPr>
+                <w:sz w:val="20"/>
+              </w:rPr>
+              <w:t>Updated</w:t>
+            </w:r>
+            <w:r>
+              <w:rPr>
+                <w:sz w:val="20"/>
+              </w:rPr>
+              <w:t xml:space="preserve"> 1.1.1</w:t>
+            </w:r>
+          </w:p>
+        </w:tc>
+        <w:tc>
+          <w:tcPr>
+            <w:tcW w:w="1822" w:type="dxa"/>
+            <w:tcBorders>
+              <w:bottom w:val="single" w:sz="4" w:space="0" w:color="auto"/>
+            </w:tcBorders>
+          </w:tcPr>
+          <w:p>
+            <w:pPr>
+              <w:pStyle w:val="hdr1"/>
+              <w:spacing w:before="0"/>
+              <w:ind w:left="0"/>
+              <w:jc w:val="left"/>
+              <w:rPr>
+                <w:sz w:val="20"/>
+              </w:rPr>
+            </w:pPr>
+            <w:r>
+              <w:rPr>
+                <w:sz w:val="20"/>
+              </w:rPr>
+              <w:t>Jackie Miller</w:t>
+            </w:r>
           </w:p>
         </w:tc>
       </w:tr>
@@ -3424,6 +3474,30 @@
               <w:t>Feed</w:t>
             </w:r>
           </w:p>
+          <w:p>
+            <w:pPr>
+              <w:rPr>
+                <w:sz w:val="22"/>
+                <w:szCs w:val="22"/>
+              </w:rPr>
+            </w:pPr>
+            <w:r>
+              <w:rPr>
+                <w:sz w:val="22"/>
+                <w:szCs w:val="22"/>
+                <w:highlight w:val="yellow"/>
+              </w:rPr>
+              <w:t>CPATH</w:t>
+            </w:r>
+            <w:r>
+              <w:rPr>
+                <w:sz w:val="22"/>
+                <w:szCs w:val="22"/>
+                <w:highlight w:val="yellow"/>
+              </w:rPr>
+              <w:t xml:space="preserve"> – Motivate and Increase CSR Level Promotions</w:t>
+            </w:r>
+          </w:p>
         </w:tc>
       </w:tr>
       <w:tr>
@@ -3739,6 +3813,30 @@
               <w:t>RES- Internal CCO Reporting</w:t>
             </w:r>
           </w:p>
+          <w:p>
+            <w:pPr>
+              <w:rPr>
+                <w:sz w:val="22"/>
+                <w:szCs w:val="22"/>
+              </w:rPr>
+            </w:pPr>
+            <w:r>
+              <w:rPr>
+                <w:sz w:val="22"/>
+                <w:szCs w:val="22"/>
+                <w:highlight w:val="yellow"/>
+              </w:rPr>
+              <w:t>CPATH</w:t>
+            </w:r>
+            <w:r>
+              <w:rPr>
+                <w:sz w:val="22"/>
+                <w:szCs w:val="22"/>
+                <w:highlight w:val="yellow"/>
+              </w:rPr>
+              <w:t>-Internal CCO Reporting</w:t>
+            </w:r>
+          </w:p>
         </w:tc>
       </w:tr>
       <w:tr>
@@ -3970,6 +4068,30 @@
               <w:t>RES- Pending Supervisor Review</w:t>
             </w:r>
           </w:p>
+          <w:p>
+            <w:pPr>
+              <w:rPr>
+                <w:sz w:val="22"/>
+                <w:szCs w:val="22"/>
+              </w:rPr>
+            </w:pPr>
+            <w:r>
+              <w:rPr>
+                <w:sz w:val="22"/>
+                <w:szCs w:val="22"/>
+                <w:highlight w:val="yellow"/>
+              </w:rPr>
+              <w:t>CPATH</w:t>
+            </w:r>
+            <w:r>
+              <w:rPr>
+                <w:sz w:val="22"/>
+                <w:szCs w:val="22"/>
+                <w:highlight w:val="yellow"/>
+              </w:rPr>
+              <w:t>- Pending Supervisor Review</w:t>
+            </w:r>
+          </w:p>
         </w:tc>
       </w:tr>
       <w:tr>
@@ -5729,7 +5851,6 @@
                 <w:sz w:val="22"/>
                 <w:szCs w:val="22"/>
               </w:rPr>
-              <w:lastRenderedPageBreak/>
               <w:t xml:space="preserve">Name of the </w:t>
             </w:r>
             <w:r>
@@ -5952,6 +6073,30 @@
               <w:t>RES- Reinforcement</w:t>
             </w:r>
           </w:p>
+          <w:p>
+            <w:pPr>
+              <w:rPr>
+                <w:sz w:val="22"/>
+                <w:szCs w:val="22"/>
+              </w:rPr>
+            </w:pPr>
+            <w:r>
+              <w:rPr>
+                <w:sz w:val="22"/>
+                <w:szCs w:val="22"/>
+                <w:highlight w:val="yellow"/>
+              </w:rPr>
+              <w:t>CPATH</w:t>
+            </w:r>
+            <w:r>
+              <w:rPr>
+                <w:sz w:val="22"/>
+                <w:szCs w:val="22"/>
+                <w:highlight w:val="yellow"/>
+              </w:rPr>
+              <w:t xml:space="preserve"> - Reinforcement</w:t>
+            </w:r>
+          </w:p>
         </w:tc>
       </w:tr>
       <w:tr>
@@ -6180,6 +6325,30 @@
                 <w:szCs w:val="22"/>
               </w:rPr>
               <w:t>Identifies whether the coaching record is for Medicare or Marketplace</w:t>
+            </w:r>
+          </w:p>
+          <w:p>
+            <w:pPr>
+              <w:rPr>
+                <w:sz w:val="22"/>
+                <w:szCs w:val="22"/>
+              </w:rPr>
+            </w:pPr>
+            <w:r>
+              <w:rPr>
+                <w:sz w:val="22"/>
+                <w:szCs w:val="22"/>
+                <w:highlight w:val="yellow"/>
+              </w:rPr>
+              <w:t>CPATH</w:t>
+            </w:r>
+            <w:r>
+              <w:rPr>
+                <w:sz w:val="22"/>
+                <w:szCs w:val="22"/>
+                <w:highlight w:val="yellow"/>
+              </w:rPr>
+              <w:t xml:space="preserve"> – left blank</w:t>
             </w:r>
           </w:p>
         </w:tc>
@@ -15875,16 +16044,25 @@
 </file>
 
 <file path=customXml/item1.xml><?xml version="1.0" encoding="utf-8"?>
-<b:Sources xmlns:b="http://schemas.openxmlformats.org/officeDocument/2006/bibliography" xmlns="http://schemas.openxmlformats.org/officeDocument/2006/bibliography" SelectedStyle="\APA.XSL" StyleName="APA"/>
-</file>
-
-<file path=customXml/item2.xml><?xml version="1.0" encoding="utf-8"?>
 <p:properties xmlns:p="http://schemas.microsoft.com/office/2006/metadata/properties" xmlns:xsi="http://www.w3.org/2001/XMLSchema-instance" xmlns:pc="http://schemas.microsoft.com/office/infopath/2007/PartnerControls">
   <documentManagement/>
 </p:properties>
 </file>
 
+<file path=customXml/item2.xml><?xml version="1.0" encoding="utf-8"?>
+<b:Sources xmlns:b="http://schemas.openxmlformats.org/officeDocument/2006/bibliography" xmlns="http://schemas.openxmlformats.org/officeDocument/2006/bibliography" SelectedStyle="\APA.XSL" StyleName="APA"/>
+</file>
+
 <file path=customXml/item3.xml><?xml version="1.0" encoding="utf-8"?>
+<?mso-contentType ?>
+<FormTemplates xmlns="http://schemas.microsoft.com/sharepoint/v3/contenttype/forms">
+  <Display>DocumentLibraryForm</Display>
+  <Edit>DocumentLibraryForm</Edit>
+  <New>DocumentLibraryForm</New>
+</FormTemplates>
+</file>
+
+<file path=customXml/item4.xml><?xml version="1.0" encoding="utf-8"?>
 <ct:contentTypeSchema xmlns:ct="http://schemas.microsoft.com/office/2006/metadata/contentType" xmlns:ma="http://schemas.microsoft.com/office/2006/metadata/properties/metaAttributes" ct:_="" ma:_="" ma:contentTypeName="Document" ma:contentTypeID="0x010100DFEC865D7254EB4A8B6C8590FD20E39F" ma:contentTypeVersion="0" ma:contentTypeDescription="Create a new document." ma:contentTypeScope="" ma:versionID="dc620579c55658ff994e4edfb59cdcf1">
   <xsd:schema xmlns:xsd="http://www.w3.org/2001/XMLSchema" xmlns:xs="http://www.w3.org/2001/XMLSchema" xmlns:p="http://schemas.microsoft.com/office/2006/metadata/properties" targetNamespace="http://schemas.microsoft.com/office/2006/metadata/properties" ma:root="true" ma:fieldsID="c64490b4aec6201516c3a874156f37b2">
     <xsd:element name="properties">
@@ -15998,24 +16176,7 @@
 </ct:contentTypeSchema>
 </file>
 
-<file path=customXml/item4.xml><?xml version="1.0" encoding="utf-8"?>
-<?mso-contentType ?>
-<FormTemplates xmlns="http://schemas.microsoft.com/sharepoint/v3/contenttype/forms">
-  <Display>DocumentLibraryForm</Display>
-  <Edit>DocumentLibraryForm</Edit>
-  <New>DocumentLibraryForm</New>
-</FormTemplates>
-</file>
-
 <file path=customXml/itemProps1.xml><?xml version="1.0" encoding="utf-8"?>
-<ds:datastoreItem xmlns:ds="http://schemas.openxmlformats.org/officeDocument/2006/customXml" ds:itemID="{25AE227F-99C0-48C6-8CBA-5A6ED8AB85CA}">
-  <ds:schemaRefs>
-    <ds:schemaRef ds:uri="http://schemas.openxmlformats.org/officeDocument/2006/bibliography"/>
-  </ds:schemaRefs>
-</ds:datastoreItem>
-</file>
-
-<file path=customXml/itemProps2.xml><?xml version="1.0" encoding="utf-8"?>
 <ds:datastoreItem xmlns:ds="http://schemas.openxmlformats.org/officeDocument/2006/customXml" ds:itemID="{FAB5EBB6-5E22-4A93-8A88-BE0203FA85CB}">
   <ds:schemaRefs>
     <ds:schemaRef ds:uri="http://schemas.microsoft.com/office/2006/metadata/properties"/>
@@ -16024,7 +16185,23 @@
 </ds:datastoreItem>
 </file>
 
+<file path=customXml/itemProps2.xml><?xml version="1.0" encoding="utf-8"?>
+<ds:datastoreItem xmlns:ds="http://schemas.openxmlformats.org/officeDocument/2006/customXml" ds:itemID="{25AE227F-99C0-48C6-8CBA-5A6ED8AB85CA}">
+  <ds:schemaRefs>
+    <ds:schemaRef ds:uri="http://schemas.openxmlformats.org/officeDocument/2006/bibliography"/>
+  </ds:schemaRefs>
+</ds:datastoreItem>
+</file>
+
 <file path=customXml/itemProps3.xml><?xml version="1.0" encoding="utf-8"?>
+<ds:datastoreItem xmlns:ds="http://schemas.openxmlformats.org/officeDocument/2006/customXml" ds:itemID="{A885B2DB-42DA-4318-9EB7-6D24C272F932}">
+  <ds:schemaRefs>
+    <ds:schemaRef ds:uri="http://schemas.microsoft.com/sharepoint/v3/contenttype/forms"/>
+  </ds:schemaRefs>
+</ds:datastoreItem>
+</file>
+
+<file path=customXml/itemProps4.xml><?xml version="1.0" encoding="utf-8"?>
 <ds:datastoreItem xmlns:ds="http://schemas.openxmlformats.org/officeDocument/2006/customXml" ds:itemID="{3EC30AF7-F6FD-4FB6-B723-1340D7FE908C}">
   <ds:schemaRefs>
     <ds:schemaRef ds:uri="http://schemas.microsoft.com/office/2006/metadata/contentType"/>
@@ -16038,12 +16215,4 @@
     <ds:schemaRef ds:uri="http://schemas.microsoft.com/office/infopath/2007/PartnerControls"/>
   </ds:schemaRefs>
 </ds:datastoreItem>
-</file>
-
-<file path=customXml/itemProps4.xml><?xml version="1.0" encoding="utf-8"?>
-<ds:datastoreItem xmlns:ds="http://schemas.openxmlformats.org/officeDocument/2006/customXml" ds:itemID="{A885B2DB-42DA-4318-9EB7-6D24C272F932}">
-  <ds:schemaRefs>
-    <ds:schemaRef ds:uri="http://schemas.microsoft.com/sharepoint/v3/contenttype/forms"/>
-  </ds:schemaRefs>
-</ds:datastoreItem>
 </file>
</xml_diff>